<commit_message>
Project Plan Document draft finished
</commit_message>
<xml_diff>
--- a/n15/docs/Projectplandocument.docx
+++ b/n15/docs/Projectplandocument.docx
@@ -4,7 +4,9 @@
   <w:background w:color="FFFFFF"/>
   <w:body>
     <w:p>
-      <w:pPr/>
+      <w:pPr>
+        <w:pStyle w:val="Title"/>
+      </w:pPr>
       <w:r>
         <w:rPr>
           <w:highlight w:val="none"/>
@@ -14,7 +16,9 @@
       </w:r>
     </w:p>
     <w:p>
-      <w:pPr/>
+      <w:pPr>
+        <w:pStyle w:val="Subtitle"/>
+      </w:pPr>
       <w:r>
         <w:rPr>
           <w:highlight w:val="none"/>
@@ -84,7 +88,7 @@
           <w:highlight w:val="none"/>
           <w:rtl w:val="0"/>
         </w:rPr>
-        <w:t xml:space="preserve">Version: V1</w:t>
+        <w:t xml:space="preserve">Version: V1.4</w:t>
       </w:r>
     </w:p>
     <w:p>
@@ -95,78 +99,6 @@
           <w:rtl w:val="0"/>
         </w:rPr>
         <w:t xml:space="preserve">Status: Draft</w:t>
-      </w:r>
-    </w:p>
-    <w:p>
-      <w:pPr/>
-      <w:r>
-        <w:rPr>
-          <w:rtl w:val="0"/>
-        </w:rPr>
-      </w:r>
-    </w:p>
-    <w:p>
-      <w:pPr/>
-      <w:r>
-        <w:rPr>
-          <w:rtl w:val="0"/>
-        </w:rPr>
-      </w:r>
-    </w:p>
-    <w:p>
-      <w:pPr/>
-      <w:r>
-        <w:rPr>
-          <w:rtl w:val="0"/>
-        </w:rPr>
-      </w:r>
-    </w:p>
-    <w:p>
-      <w:pPr/>
-      <w:r>
-        <w:rPr>
-          <w:rtl w:val="0"/>
-        </w:rPr>
-      </w:r>
-    </w:p>
-    <w:p>
-      <w:pPr/>
-      <w:r>
-        <w:rPr>
-          <w:rtl w:val="0"/>
-        </w:rPr>
-      </w:r>
-    </w:p>
-    <w:p>
-      <w:pPr/>
-      <w:r>
-        <w:rPr>
-          <w:rtl w:val="0"/>
-        </w:rPr>
-      </w:r>
-    </w:p>
-    <w:p>
-      <w:pPr/>
-      <w:r>
-        <w:rPr>
-          <w:rtl w:val="0"/>
-        </w:rPr>
-      </w:r>
-    </w:p>
-    <w:p>
-      <w:pPr/>
-      <w:r>
-        <w:rPr>
-          <w:rtl w:val="0"/>
-        </w:rPr>
-      </w:r>
-    </w:p>
-    <w:p>
-      <w:pPr/>
-      <w:r>
-        <w:rPr>
-          <w:rtl w:val="0"/>
-        </w:rPr>
       </w:r>
     </w:p>
     <w:p>
@@ -585,23 +517,23 @@
           <w:highlight w:val="none"/>
           <w:rtl w:val="0"/>
         </w:rPr>
-        <w:t xml:space="preserve">In this document, we will go over the the plan for for the project, on both a time and user perspective. </w:t>
-      </w:r>
-    </w:p>
-    <w:p>
-      <w:pPr/>
-      <w:r>
-        <w:rPr>
-          <w:rtl w:val="0"/>
-        </w:rPr>
-      </w:r>
-    </w:p>
-    <w:p>
-      <w:pPr/>
-      <w:r>
-        <w:rPr>
-          <w:b w:val="1"/>
-          <w:sz w:val="36"/>
+        <w:t xml:space="preserve">In this document, we will go over the the plan for for the project, on both a time and user perspective. We have included basic user interaction design, including use case diagrams, and also the decisions we have made in regards to the project</w:t>
+      </w:r>
+    </w:p>
+    <w:p>
+      <w:pPr/>
+      <w:r>
+        <w:rPr>
+          <w:rtl w:val="0"/>
+        </w:rPr>
+      </w:r>
+    </w:p>
+    <w:p>
+      <w:pPr>
+        <w:pStyle w:val="Heading1"/>
+      </w:pPr>
+      <w:r>
+        <w:rPr>
           <w:highlight w:val="none"/>
           <w:rtl w:val="0"/>
         </w:rPr>
@@ -612,8 +544,64 @@
       <w:pPr/>
       <w:r>
         <w:rPr>
-          <w:rtl w:val="0"/>
-        </w:rPr>
+          <w:highlight w:val="none"/>
+          <w:rtl w:val="0"/>
+        </w:rPr>
+        <w:t xml:space="preserve">For the project we have decided to use Glassfish for the server interaction as it is more flexible compared to Google App Engine (GAE) in regards to data persistence and it means that the end users don’t have to register for a google account when authenticating with our application.</w:t>
+      </w:r>
+    </w:p>
+    <w:p>
+      <w:pPr/>
+      <w:r>
+        <w:rPr>
+          <w:rtl w:val="0"/>
+        </w:rPr>
+      </w:r>
+    </w:p>
+    <w:p>
+      <w:pPr/>
+      <w:r>
+        <w:rPr>
+          <w:highlight w:val="none"/>
+          <w:rtl w:val="0"/>
+        </w:rPr>
+        <w:t xml:space="preserve">For the Version Control System, we have gone with Git over SVN, as one of our developers know how to use it and is able to teach the rest of the group how to use. Our repository is hosted on </w:t>
+      </w:r>
+      <w:hyperlink r:id="rId12">
+        <w:r>
+          <w:rPr>
+            <w:color w:val="1155cc"/>
+            <w:highlight w:val="none"/>
+            <w:u w:val="single"/>
+            <w:rtl w:val="0"/>
+          </w:rPr>
+          <w:t xml:space="preserve">www.github.com</w:t>
+        </w:r>
+      </w:hyperlink>
+      <w:r>
+        <w:rPr>
+          <w:highlight w:val="none"/>
+          <w:rtl w:val="0"/>
+        </w:rPr>
+        <w:t xml:space="preserve"> under a private account, so we can control who can access.</w:t>
+      </w:r>
+    </w:p>
+    <w:p>
+      <w:pPr/>
+      <w:r>
+        <w:rPr>
+          <w:rtl w:val="0"/>
+        </w:rPr>
+      </w:r>
+    </w:p>
+    <w:p>
+      <w:pPr/>
+      <w:r>
+        <w:rPr>
+          <w:highlight w:val="none"/>
+          <w:rtl w:val="0"/>
+        </w:rPr>
+        <w:t xml:space="preserve">We are also using Microsoft Word for documentation and Microsoft Visio for diagrams. </w:t>
       </w:r>
     </w:p>
     <w:p>
@@ -674,7 +662,7 @@
                     <pic:cNvPicPr preferRelativeResize="0"/>
                   </pic:nvPicPr>
                   <pic:blipFill>
-                    <a:blip r:embed="rId12"/>
+                    <a:blip r:embed="rId13"/>
                     <a:stretch>
                       <a:fillRect/>
                     </a:stretch>
@@ -725,16 +713,16 @@
         <w:drawing>
           <wp:inline>
             <wp:extent cx="5943600" cy="4886325"/>
-            <wp:docPr name="image05.png" id="3"/>
+            <wp:docPr name="image04.png" id="3"/>
             <a:graphic>
               <a:graphicData uri="http://schemas.openxmlformats.org/drawingml/2006/picture">
                 <pic:pic>
                   <pic:nvPicPr>
-                    <pic:cNvPr name="image05.png" id="0"/>
+                    <pic:cNvPr name="image04.png" id="0"/>
                     <pic:cNvPicPr preferRelativeResize="0"/>
                   </pic:nvPicPr>
                   <pic:blipFill>
-                    <a:blip r:embed="rId13"/>
+                    <a:blip r:embed="rId14"/>
                     <a:stretch>
                       <a:fillRect/>
                     </a:stretch>
@@ -795,16 +783,16 @@
         <w:drawing>
           <wp:inline>
             <wp:extent cx="4991100" cy="1943100"/>
-            <wp:docPr name="image00.png" id="7"/>
+            <wp:docPr name="image01.png" id="7"/>
             <a:graphic>
               <a:graphicData uri="http://schemas.openxmlformats.org/drawingml/2006/picture">
                 <pic:pic>
                   <pic:nvPicPr>
-                    <pic:cNvPr name="image00.png" id="0"/>
+                    <pic:cNvPr name="image01.png" id="0"/>
                     <pic:cNvPicPr preferRelativeResize="0"/>
                   </pic:nvPicPr>
                   <pic:blipFill>
-                    <a:blip r:embed="rId14"/>
+                    <a:blip r:embed="rId15"/>
                     <a:stretch>
                       <a:fillRect/>
                     </a:stretch>
@@ -879,16 +867,16 @@
         <w:drawing>
           <wp:inline>
             <wp:extent cx="5886450" cy="4295775"/>
-            <wp:docPr name="image04.png" id="4"/>
+            <wp:docPr name="image05.png" id="4"/>
             <a:graphic>
               <a:graphicData uri="http://schemas.openxmlformats.org/drawingml/2006/picture">
                 <pic:pic>
                   <pic:nvPicPr>
-                    <pic:cNvPr name="image04.png" id="0"/>
+                    <pic:cNvPr name="image05.png" id="0"/>
                     <pic:cNvPicPr preferRelativeResize="0"/>
                   </pic:nvPicPr>
                   <pic:blipFill>
-                    <a:blip r:embed="rId15"/>
+                    <a:blip r:embed="rId16"/>
                     <a:stretch>
                       <a:fillRect/>
                     </a:stretch>
@@ -941,16 +929,16 @@
         <w:drawing>
           <wp:inline>
             <wp:extent cx="5838825" cy="3743325"/>
-            <wp:docPr name="image01.png" id="6"/>
+            <wp:docPr name="image02.png" id="6"/>
             <a:graphic>
               <a:graphicData uri="http://schemas.openxmlformats.org/drawingml/2006/picture">
                 <pic:pic>
                   <pic:nvPicPr>
-                    <pic:cNvPr name="image01.png" id="0"/>
+                    <pic:cNvPr name="image02.png" id="0"/>
                     <pic:cNvPicPr preferRelativeResize="0"/>
                   </pic:nvPicPr>
                   <pic:blipFill>
-                    <a:blip r:embed="rId16"/>
+                    <a:blip r:embed="rId17"/>
                     <a:stretch>
                       <a:fillRect/>
                     </a:stretch>
@@ -1025,16 +1013,16 @@
         <w:drawing>
           <wp:inline>
             <wp:extent cx="4686300" cy="1504950"/>
-            <wp:docPr name="image02.png" id="5"/>
+            <wp:docPr name="image00.png" id="5"/>
             <a:graphic>
               <a:graphicData uri="http://schemas.openxmlformats.org/drawingml/2006/picture">
                 <pic:pic>
                   <pic:nvPicPr>
-                    <pic:cNvPr name="image02.png" id="0"/>
+                    <pic:cNvPr name="image00.png" id="0"/>
                     <pic:cNvPicPr preferRelativeResize="0"/>
                   </pic:nvPicPr>
                   <pic:blipFill>
-                    <a:blip r:embed="rId17"/>
+                    <a:blip r:embed="rId18"/>
                     <a:stretch>
                       <a:fillRect/>
                     </a:stretch>
@@ -1107,7 +1095,7 @@
                     <pic:cNvPicPr preferRelativeResize="0"/>
                   </pic:nvPicPr>
                   <pic:blipFill>
-                    <a:blip r:embed="rId18"/>
+                    <a:blip r:embed="rId19"/>
                     <a:stretch>
                       <a:fillRect/>
                     </a:stretch>
@@ -5228,10 +5216,235 @@
       </w:pPr>
       <w:r>
         <w:rPr>
+          <w:rtl w:val="0"/>
+        </w:rPr>
+      </w:r>
+    </w:p>
+    <w:p>
+      <w:r>
+        <w:br w:type="page"/>
+      </w:r>
+    </w:p>
+    <w:p>
+      <w:pPr>
+        <w:pStyle w:val="Heading1"/>
+      </w:pPr>
+      <w:r>
+        <w:rPr>
+          <w:rtl w:val="0"/>
+        </w:rPr>
+      </w:r>
+    </w:p>
+    <w:p>
+      <w:pPr>
+        <w:pStyle w:val="Heading1"/>
+      </w:pPr>
+      <w:r>
+        <w:rPr>
           <w:highlight w:val="none"/>
           <w:rtl w:val="0"/>
         </w:rPr>
         <w:t xml:space="preserve">Risk Analysis</w:t>
+      </w:r>
+    </w:p>
+    <w:p>
+      <w:pPr/>
+      <w:r>
+        <w:rPr>
+          <w:highlight w:val="none"/>
+          <w:rtl w:val="0"/>
+        </w:rPr>
+        <w:t xml:space="preserve">1. Group-to-Group coordination – if not organised and handled correctly this could easily</w:t>
+      </w:r>
+    </w:p>
+    <w:p>
+      <w:pPr/>
+      <w:r>
+        <w:rPr>
+          <w:highlight w:val="none"/>
+          <w:rtl w:val="0"/>
+        </w:rPr>
+        <w:t xml:space="preserve">generate a lot of wasted time. If groups don't agree on common protocols it could become</w:t>
+      </w:r>
+    </w:p>
+    <w:p>
+      <w:pPr/>
+      <w:r>
+        <w:rPr>
+          <w:highlight w:val="none"/>
+          <w:rtl w:val="0"/>
+        </w:rPr>
+        <w:t xml:space="preserve">very awkward to program the server-to-server part of the project. This should be allowed for</w:t>
+      </w:r>
+    </w:p>
+    <w:p>
+      <w:pPr/>
+      <w:r>
+        <w:rPr>
+          <w:highlight w:val="none"/>
+          <w:rtl w:val="0"/>
+        </w:rPr>
+        <w:t xml:space="preserve">when time is being allocated.</w:t>
+      </w:r>
+    </w:p>
+    <w:p>
+      <w:pPr/>
+      <w:r>
+        <w:rPr>
+          <w:highlight w:val="none"/>
+          <w:rtl w:val="0"/>
+        </w:rPr>
+        <w:t xml:space="preserve">2. Slippage – If slippage due to certain parts of the project occurs then other members should</w:t>
+      </w:r>
+    </w:p>
+    <w:p>
+      <w:pPr/>
+      <w:r>
+        <w:rPr>
+          <w:highlight w:val="none"/>
+          <w:rtl w:val="0"/>
+        </w:rPr>
+        <w:t xml:space="preserve">be drafted in to help speed up that part of the project.</w:t>
+      </w:r>
+    </w:p>
+    <w:p>
+      <w:pPr/>
+      <w:r>
+        <w:rPr>
+          <w:highlight w:val="none"/>
+          <w:rtl w:val="0"/>
+        </w:rPr>
+        <w:t xml:space="preserve">3. Illness – If a group member is ill, they should notify the project leader and have their current</w:t>
+      </w:r>
+    </w:p>
+    <w:p>
+      <w:pPr/>
+      <w:r>
+        <w:rPr>
+          <w:highlight w:val="none"/>
+          <w:rtl w:val="0"/>
+        </w:rPr>
+        <w:t xml:space="preserve">assignment reassigned if possible, if not then they should be included in other assignments</w:t>
+      </w:r>
+    </w:p>
+    <w:p>
+      <w:pPr/>
+      <w:r>
+        <w:rPr>
+          <w:highlight w:val="none"/>
+          <w:rtl w:val="0"/>
+        </w:rPr>
+        <w:t xml:space="preserve">once they are well again in order to make up for the lost time.</w:t>
+      </w:r>
+    </w:p>
+    <w:p>
+      <w:pPr/>
+      <w:r>
+        <w:rPr>
+          <w:highlight w:val="none"/>
+          <w:rtl w:val="0"/>
+        </w:rPr>
+        <w:t xml:space="preserve">4. Complicated algorithms – if the individual assigned to create an algorithm is struggling with</w:t>
+      </w:r>
+    </w:p>
+    <w:p>
+      <w:pPr/>
+      <w:r>
+        <w:rPr>
+          <w:highlight w:val="none"/>
+          <w:rtl w:val="0"/>
+        </w:rPr>
+        <w:t xml:space="preserve">it the more members of the group can be assigned to reduce time loss.</w:t>
+      </w:r>
+    </w:p>
+    <w:p>
+      <w:pPr/>
+      <w:r>
+        <w:rPr>
+          <w:highlight w:val="none"/>
+          <w:rtl w:val="0"/>
+        </w:rPr>
+        <w:t xml:space="preserve">5. Authentication – should be kept seperate from the other groups projects in order to maintain</w:t>
+      </w:r>
+    </w:p>
+    <w:p>
+      <w:pPr/>
+      <w:r>
+        <w:rPr>
+          <w:highlight w:val="none"/>
+          <w:rtl w:val="0"/>
+        </w:rPr>
+        <w:t xml:space="preserve">security.</w:t>
+      </w:r>
+    </w:p>
+    <w:p>
+      <w:pPr/>
+      <w:r>
+        <w:rPr>
+          <w:highlight w:val="none"/>
+          <w:rtl w:val="0"/>
+        </w:rPr>
+        <w:t xml:space="preserve">6. User interface – needs to be suitable for a primary/secondary school audience, meaning it</w:t>
+      </w:r>
+    </w:p>
+    <w:p>
+      <w:pPr/>
+      <w:r>
+        <w:rPr>
+          <w:highlight w:val="none"/>
+          <w:rtl w:val="0"/>
+        </w:rPr>
+        <w:t xml:space="preserve">must be simple to understand and use. If the audience can't understand how to use it, it's</w:t>
+      </w:r>
+    </w:p>
+    <w:p>
+      <w:pPr/>
+      <w:r>
+        <w:rPr>
+          <w:highlight w:val="none"/>
+          <w:rtl w:val="0"/>
+        </w:rPr>
+        <w:t xml:space="preserve">unlikely to be popular.</w:t>
+      </w:r>
+    </w:p>
+    <w:p>
+      <w:pPr/>
+      <w:r>
+        <w:rPr>
+          <w:highlight w:val="none"/>
+          <w:rtl w:val="0"/>
+        </w:rPr>
+        <w:t xml:space="preserve">7. Git – Whilst git is a very useful program, it is very important that space is managed as</w:t>
+      </w:r>
+    </w:p>
+    <w:p>
+      <w:pPr/>
+      <w:r>
+        <w:rPr>
+          <w:highlight w:val="none"/>
+          <w:rtl w:val="0"/>
+        </w:rPr>
+        <w:t xml:space="preserve">everyone having a copy of the entire repository could take up quite a lot of space.</w:t>
+      </w:r>
+    </w:p>
+    <w:p>
+      <w:pPr/>
+      <w:r>
+        <w:rPr>
+          <w:highlight w:val="none"/>
+          <w:rtl w:val="0"/>
+        </w:rPr>
+        <w:t xml:space="preserve">8. Data Protection – as the application will is aimed at a school audience it is especially</w:t>
+      </w:r>
+    </w:p>
+    <w:p>
+      <w:pPr/>
+      <w:r>
+        <w:rPr>
+          <w:highlight w:val="none"/>
+          <w:rtl w:val="0"/>
+        </w:rPr>
+        <w:t xml:space="preserve">important that data is kept secure, especially if they are to input personal details.</w:t>
       </w:r>
     </w:p>
     <w:p>
@@ -5401,7 +5614,7 @@
                 <w:highlight w:val="none"/>
                 <w:rtl w:val="0"/>
               </w:rPr>
-              <w:t xml:space="preserve">V1</w:t>
+              <w:t xml:space="preserve">V1.0</w:t>
             </w:r>
           </w:p>
         </w:tc>
@@ -5475,8 +5688,10 @@
             </w:pPr>
             <w:r>
               <w:rPr>
-                <w:rtl w:val="0"/>
-              </w:rPr>
+                <w:highlight w:val="none"/>
+                <w:rtl w:val="0"/>
+              </w:rPr>
+              <w:t xml:space="preserve">V1.1</w:t>
             </w:r>
           </w:p>
         </w:tc>
@@ -5488,8 +5703,10 @@
             </w:pPr>
             <w:r>
               <w:rPr>
-                <w:rtl w:val="0"/>
-              </w:rPr>
+                <w:highlight w:val="none"/>
+                <w:rtl w:val="0"/>
+              </w:rPr>
+              <w:t xml:space="preserve">N/A</w:t>
             </w:r>
           </w:p>
         </w:tc>
@@ -5501,8 +5718,10 @@
             </w:pPr>
             <w:r>
               <w:rPr>
-                <w:rtl w:val="0"/>
-              </w:rPr>
+                <w:highlight w:val="none"/>
+                <w:rtl w:val="0"/>
+              </w:rPr>
+              <w:t xml:space="preserve">25/10/2012</w:t>
             </w:r>
           </w:p>
         </w:tc>
@@ -5514,8 +5733,10 @@
             </w:pPr>
             <w:r>
               <w:rPr>
-                <w:rtl w:val="0"/>
-              </w:rPr>
+                <w:highlight w:val="none"/>
+                <w:rtl w:val="0"/>
+              </w:rPr>
+              <w:t xml:space="preserve">User Interface</w:t>
             </w:r>
           </w:p>
         </w:tc>
@@ -5527,8 +5748,10 @@
             </w:pPr>
             <w:r>
               <w:rPr>
-                <w:rtl w:val="0"/>
-              </w:rPr>
+                <w:highlight w:val="none"/>
+                <w:rtl w:val="0"/>
+              </w:rPr>
+              <w:t xml:space="preserve">ajw14</w:t>
             </w:r>
           </w:p>
         </w:tc>
@@ -5542,8 +5765,10 @@
             </w:pPr>
             <w:r>
               <w:rPr>
-                <w:rtl w:val="0"/>
-              </w:rPr>
+                <w:highlight w:val="none"/>
+                <w:rtl w:val="0"/>
+              </w:rPr>
+              <w:t xml:space="preserve">V1.2</w:t>
             </w:r>
           </w:p>
         </w:tc>
@@ -5555,8 +5780,10 @@
             </w:pPr>
             <w:r>
               <w:rPr>
-                <w:rtl w:val="0"/>
-              </w:rPr>
+                <w:highlight w:val="none"/>
+                <w:rtl w:val="0"/>
+              </w:rPr>
+              <w:t xml:space="preserve">N/A</w:t>
             </w:r>
           </w:p>
         </w:tc>
@@ -5568,8 +5795,10 @@
             </w:pPr>
             <w:r>
               <w:rPr>
-                <w:rtl w:val="0"/>
-              </w:rPr>
+                <w:highlight w:val="none"/>
+                <w:rtl w:val="0"/>
+              </w:rPr>
+              <w:t xml:space="preserve">26/10/2012</w:t>
             </w:r>
           </w:p>
         </w:tc>
@@ -5581,8 +5810,10 @@
             </w:pPr>
             <w:r>
               <w:rPr>
-                <w:rtl w:val="0"/>
-              </w:rPr>
+                <w:highlight w:val="none"/>
+                <w:rtl w:val="0"/>
+              </w:rPr>
+              <w:t xml:space="preserve">Gantt Chart</w:t>
             </w:r>
           </w:p>
         </w:tc>
@@ -5594,8 +5825,10 @@
             </w:pPr>
             <w:r>
               <w:rPr>
-                <w:rtl w:val="0"/>
-              </w:rPr>
+                <w:highlight w:val="none"/>
+                <w:rtl w:val="0"/>
+              </w:rPr>
+              <w:t xml:space="preserve">sbs1</w:t>
             </w:r>
           </w:p>
         </w:tc>
@@ -5609,6 +5842,237 @@
             </w:pPr>
             <w:r>
               <w:rPr>
+                <w:highlight w:val="none"/>
+                <w:rtl w:val="0"/>
+              </w:rPr>
+              <w:t xml:space="preserve">V1.3</w:t>
+            </w:r>
+          </w:p>
+        </w:tc>
+        <w:tc>
+          <w:tcPr/>
+          <w:p>
+            <w:pPr>
+              <w:spacing w:line="240" w:after="0" w:lineRule="auto" w:before="0"/>
+            </w:pPr>
+            <w:r>
+              <w:rPr>
+                <w:highlight w:val="none"/>
+                <w:rtl w:val="0"/>
+              </w:rPr>
+              <w:t xml:space="preserve">N/A</w:t>
+            </w:r>
+          </w:p>
+        </w:tc>
+        <w:tc>
+          <w:tcPr/>
+          <w:p>
+            <w:pPr>
+              <w:spacing w:line="240" w:after="0" w:lineRule="auto" w:before="0"/>
+            </w:pPr>
+            <w:r>
+              <w:rPr>
+                <w:highlight w:val="none"/>
+                <w:rtl w:val="0"/>
+              </w:rPr>
+              <w:t xml:space="preserve">26/10/2012</w:t>
+            </w:r>
+          </w:p>
+        </w:tc>
+        <w:tc>
+          <w:tcPr/>
+          <w:p>
+            <w:pPr>
+              <w:spacing w:line="240" w:after="0" w:lineRule="auto" w:before="0"/>
+            </w:pPr>
+            <w:r>
+              <w:rPr>
+                <w:highlight w:val="none"/>
+                <w:rtl w:val="0"/>
+              </w:rPr>
+              <w:t xml:space="preserve">Use Case Diagrams</w:t>
+            </w:r>
+          </w:p>
+        </w:tc>
+        <w:tc>
+          <w:tcPr/>
+          <w:p>
+            <w:pPr>
+              <w:spacing w:line="240" w:after="0" w:lineRule="auto" w:before="0"/>
+            </w:pPr>
+            <w:r>
+              <w:rPr>
+                <w:highlight w:val="none"/>
+                <w:rtl w:val="0"/>
+              </w:rPr>
+              <w:t xml:space="preserve">cew1</w:t>
+            </w:r>
+          </w:p>
+        </w:tc>
+      </w:tr>
+      <w:tr>
+        <w:tc>
+          <w:tcPr/>
+          <w:p>
+            <w:pPr>
+              <w:spacing w:line="240" w:after="0" w:lineRule="auto" w:before="0"/>
+            </w:pPr>
+            <w:r>
+              <w:rPr>
+                <w:highlight w:val="none"/>
+                <w:rtl w:val="0"/>
+              </w:rPr>
+              <w:t xml:space="preserve">V1.4</w:t>
+            </w:r>
+          </w:p>
+        </w:tc>
+        <w:tc>
+          <w:tcPr/>
+          <w:p>
+            <w:pPr>
+              <w:spacing w:line="240" w:after="0" w:lineRule="auto" w:before="0"/>
+            </w:pPr>
+            <w:r>
+              <w:rPr>
+                <w:highlight w:val="none"/>
+                <w:rtl w:val="0"/>
+              </w:rPr>
+              <w:t xml:space="preserve">N/A</w:t>
+            </w:r>
+          </w:p>
+        </w:tc>
+        <w:tc>
+          <w:tcPr/>
+          <w:p>
+            <w:pPr>
+              <w:spacing w:line="240" w:after="0" w:lineRule="auto" w:before="0"/>
+            </w:pPr>
+            <w:r>
+              <w:rPr>
+                <w:highlight w:val="none"/>
+                <w:rtl w:val="0"/>
+              </w:rPr>
+              <w:t xml:space="preserve">1/11/2012</w:t>
+            </w:r>
+          </w:p>
+        </w:tc>
+        <w:tc>
+          <w:tcPr/>
+          <w:p>
+            <w:pPr>
+              <w:spacing w:line="240" w:after="0" w:lineRule="auto" w:before="0"/>
+            </w:pPr>
+            <w:r>
+              <w:rPr>
+                <w:highlight w:val="none"/>
+                <w:rtl w:val="0"/>
+              </w:rPr>
+              <w:t xml:space="preserve">Risk Analysis</w:t>
+            </w:r>
+          </w:p>
+        </w:tc>
+        <w:tc>
+          <w:tcPr/>
+          <w:p>
+            <w:pPr>
+              <w:spacing w:line="240" w:after="0" w:lineRule="auto" w:before="0"/>
+            </w:pPr>
+            <w:r>
+              <w:rPr>
+                <w:highlight w:val="none"/>
+                <w:rtl w:val="0"/>
+              </w:rPr>
+              <w:t xml:space="preserve">cab27</w:t>
+            </w:r>
+          </w:p>
+        </w:tc>
+      </w:tr>
+      <w:tr>
+        <w:tc>
+          <w:tcPr/>
+          <w:p>
+            <w:pPr>
+              <w:spacing w:line="240" w:after="0" w:lineRule="auto" w:before="0"/>
+            </w:pPr>
+            <w:r>
+              <w:rPr>
+                <w:highlight w:val="none"/>
+                <w:rtl w:val="0"/>
+              </w:rPr>
+              <w:t xml:space="preserve">V1.5</w:t>
+            </w:r>
+          </w:p>
+        </w:tc>
+        <w:tc>
+          <w:tcPr/>
+          <w:p>
+            <w:pPr>
+              <w:spacing w:line="240" w:after="0" w:lineRule="auto" w:before="0"/>
+            </w:pPr>
+            <w:r>
+              <w:rPr>
+                <w:highlight w:val="none"/>
+                <w:rtl w:val="0"/>
+              </w:rPr>
+              <w:t xml:space="preserve">N/A</w:t>
+            </w:r>
+          </w:p>
+        </w:tc>
+        <w:tc>
+          <w:tcPr/>
+          <w:p>
+            <w:pPr>
+              <w:spacing w:line="240" w:after="0" w:lineRule="auto" w:before="0"/>
+            </w:pPr>
+            <w:r>
+              <w:rPr>
+                <w:highlight w:val="none"/>
+                <w:rtl w:val="0"/>
+              </w:rPr>
+              <w:t xml:space="preserve">1/11/2012</w:t>
+            </w:r>
+          </w:p>
+        </w:tc>
+        <w:tc>
+          <w:tcPr/>
+          <w:p>
+            <w:pPr>
+              <w:spacing w:line="240" w:after="0" w:lineRule="auto" w:before="0"/>
+            </w:pPr>
+            <w:r>
+              <w:rPr>
+                <w:highlight w:val="none"/>
+                <w:rtl w:val="0"/>
+              </w:rPr>
+              <w:t xml:space="preserve">Overview and introduction</w:t>
+            </w:r>
+          </w:p>
+        </w:tc>
+        <w:tc>
+          <w:tcPr/>
+          <w:p>
+            <w:pPr>
+              <w:spacing w:line="240" w:after="0" w:lineRule="auto" w:before="0"/>
+            </w:pPr>
+            <w:r>
+              <w:rPr>
+                <w:highlight w:val="none"/>
+                <w:rtl w:val="0"/>
+              </w:rPr>
+              <w:t xml:space="preserve">sbs1</w:t>
+            </w:r>
+          </w:p>
+        </w:tc>
+      </w:tr>
+      <w:tr>
+        <w:tc>
+          <w:tcPr/>
+          <w:p>
+            <w:pPr>
+              <w:spacing w:line="240" w:after="0" w:lineRule="auto" w:before="0"/>
+            </w:pPr>
+            <w:r>
+              <w:rPr>
                 <w:rtl w:val="0"/>
               </w:rPr>
             </w:r>
@@ -5677,7 +6141,7 @@
       </w:r>
     </w:p>
     <w:sectPr>
-      <w:headerReference w:type="default" r:id="rId19"/>
+      <w:headerReference w:type="default" r:id="rId20"/>
       <w:pgSz w:w="12240" w:h="15840"/>
       <w:pgMar w:left="1440" w:right="1440" w:top="1440" w:bottom="1440"/>
     </w:sectPr>

</xml_diff>

<commit_message>
new updated project plan
</commit_message>
<xml_diff>
--- a/n15/docs/Projectplandocument.docx
+++ b/n15/docs/Projectplandocument.docx
@@ -6,6 +6,7 @@
     <w:p>
       <w:pPr>
         <w:pStyle w:val="Title"/>
+        <w:jc w:val="center"/>
       </w:pPr>
       <w:r>
         <w:t>Project Plan</w:t>
@@ -14,6 +15,7 @@
     <w:p>
       <w:pPr>
         <w:pStyle w:val="Subtitle"/>
+        <w:jc w:val="center"/>
       </w:pPr>
       <w:r>
         <w:t>Monster Mash</w:t>
@@ -23,19 +25,31 @@
     <w:p/>
     <w:p/>
     <w:p>
-      <w:r>
-        <w:t xml:space="preserve">Author: Samuel </w:t>
+      <w:pPr>
+        <w:jc w:val="center"/>
+      </w:pPr>
+      <w:r>
+        <w:t xml:space="preserve">Author: </w:t>
+      </w:r>
+      <w:r>
+        <w:t xml:space="preserve">Imran </w:t>
       </w:r>
       <w:proofErr w:type="spellStart"/>
       <w:r>
-        <w:t>Sherar</w:t>
+        <w:t>Mungul</w:t>
       </w:r>
       <w:proofErr w:type="spellEnd"/>
       <w:r>
-        <w:t xml:space="preserve"> &lt;sbs1&gt;</w:t>
-      </w:r>
-    </w:p>
-    <w:p>
+        <w:t xml:space="preserve"> &lt;imm5</w:t>
+      </w:r>
+      <w:r>
+        <w:t>&gt;</w:t>
+      </w:r>
+    </w:p>
+    <w:p>
+      <w:pPr>
+        <w:jc w:val="center"/>
+      </w:pPr>
       <w:proofErr w:type="spellStart"/>
       <w:r>
         <w:t>Config</w:t>
@@ -46,16 +60,28 @@
       </w:r>
     </w:p>
     <w:p>
-      <w:r>
-        <w:t>Date: 23/10/2012</w:t>
-      </w:r>
-    </w:p>
-    <w:p>
-      <w:r>
-        <w:t>Version: V1.4</w:t>
-      </w:r>
-    </w:p>
-    <w:p>
+      <w:pPr>
+        <w:jc w:val="center"/>
+      </w:pPr>
+      <w:r>
+        <w:t xml:space="preserve">Date: </w:t>
+      </w:r>
+      <w:r>
+        <w:t>29/01/2013</w:t>
+      </w:r>
+    </w:p>
+    <w:p>
+      <w:pPr>
+        <w:jc w:val="center"/>
+      </w:pPr>
+      <w:r>
+        <w:t>Version: V1.5</w:t>
+      </w:r>
+    </w:p>
+    <w:p>
+      <w:pPr>
+        <w:jc w:val="center"/>
+      </w:pPr>
       <w:r>
         <w:t>Status: Draft</w:t>
       </w:r>
@@ -74,51 +100,84 @@
     <w:p/>
     <w:p/>
     <w:p/>
+    <w:p>
+      <w:pPr>
+        <w:jc w:val="center"/>
+      </w:pPr>
+    </w:p>
+    <w:p>
+      <w:pPr>
+        <w:jc w:val="center"/>
+      </w:pPr>
+    </w:p>
+    <w:p>
+      <w:pPr>
+        <w:jc w:val="center"/>
+      </w:pPr>
+      <w:r>
+        <w:t>Department of Computer Science</w:t>
+      </w:r>
+    </w:p>
+    <w:p>
+      <w:pPr>
+        <w:jc w:val="center"/>
+      </w:pPr>
+      <w:r>
+        <w:t>Aberystwyth University</w:t>
+      </w:r>
+    </w:p>
+    <w:p>
+      <w:pPr>
+        <w:jc w:val="center"/>
+      </w:pPr>
+      <w:r>
+        <w:t>Aberystwyth</w:t>
+      </w:r>
+    </w:p>
+    <w:p>
+      <w:pPr>
+        <w:jc w:val="center"/>
+      </w:pPr>
+      <w:r>
+        <w:t>Ceredigion</w:t>
+      </w:r>
+    </w:p>
+    <w:p>
+      <w:pPr>
+        <w:jc w:val="center"/>
+      </w:pPr>
+      <w:r>
+        <w:t>SY23 3DB</w:t>
+      </w:r>
+    </w:p>
+    <w:p>
+      <w:pPr>
+        <w:jc w:val="center"/>
+      </w:pPr>
+      <w:r>
+        <w:t>Copyright © Aberystwyth University 2012</w:t>
+      </w:r>
+    </w:p>
+    <w:p>
+      <w:pPr>
+        <w:jc w:val="center"/>
+      </w:pPr>
+    </w:p>
+    <w:p>
+      <w:pPr>
+        <w:jc w:val="center"/>
+      </w:pPr>
+      <w:r>
+        <w:br w:type="page"/>
+      </w:r>
+    </w:p>
     <w:p/>
-    <w:p/>
-    <w:p>
-      <w:r>
-        <w:t>Department of Computer Science</w:t>
-      </w:r>
-    </w:p>
-    <w:p>
-      <w:r>
-        <w:t>Aberystwyth University</w:t>
-      </w:r>
-    </w:p>
-    <w:p>
-      <w:r>
-        <w:t>Aberystwyth</w:t>
-      </w:r>
-    </w:p>
-    <w:p>
-      <w:r>
-        <w:t>Ceredigion</w:t>
-      </w:r>
-    </w:p>
-    <w:p>
-      <w:r>
-        <w:t>SY23 3DB</w:t>
-      </w:r>
-    </w:p>
-    <w:p>
-      <w:r>
-        <w:t>Copyright © Aberystwyth University 2012</w:t>
-      </w:r>
-    </w:p>
-    <w:p/>
-    <w:p>
-      <w:r>
-        <w:br w:type="page"/>
-      </w:r>
-    </w:p>
-    <w:p/>
     <w:p>
       <w:pPr>
         <w:pStyle w:val="Heading1"/>
       </w:pPr>
       <w:r>
-        <w:t>Table of Contents</w:t>
+        <w:t>Contents</w:t>
       </w:r>
     </w:p>
     <w:p>
@@ -138,16 +197,46 @@
     <w:p>
       <w:pPr>
         <w:ind w:left="360"/>
-      </w:pPr>
-      <w:hyperlink w:anchor="h.yd5r5colta19">
-        <w:r>
-          <w:rPr>
-            <w:color w:val="1155CC"/>
-            <w:u w:val="single"/>
-          </w:rPr>
-          <w:t>Introduction</w:t>
-        </w:r>
-      </w:hyperlink>
+        <w:rPr>
+          <w:color w:val="1155CC"/>
+          <w:u w:val="single"/>
+        </w:rPr>
+      </w:pPr>
+      <w:r>
+        <w:rPr>
+          <w:color w:val="1155CC"/>
+          <w:u w:val="single"/>
+        </w:rPr>
+        <w:t>Purpose of this document</w:t>
+      </w:r>
+    </w:p>
+    <w:p>
+      <w:pPr>
+        <w:ind w:left="360"/>
+        <w:rPr>
+          <w:color w:val="1155CC"/>
+          <w:u w:val="single"/>
+        </w:rPr>
+      </w:pPr>
+      <w:r>
+        <w:rPr>
+          <w:color w:val="1155CC"/>
+          <w:u w:val="single"/>
+        </w:rPr>
+        <w:t>Scope</w:t>
+      </w:r>
+    </w:p>
+    <w:p>
+      <w:pPr>
+        <w:ind w:left="360"/>
+      </w:pPr>
+      <w:r>
+        <w:rPr>
+          <w:color w:val="1155CC"/>
+          <w:u w:val="single"/>
+        </w:rPr>
+        <w:t>Objectives</w:t>
+      </w:r>
     </w:p>
     <w:p>
       <w:pPr>
@@ -210,7 +299,21 @@
             <w:color w:val="1155CC"/>
             <w:u w:val="single"/>
           </w:rPr>
-          <w:t>References</w:t>
+          <w:t>Referen</w:t>
+        </w:r>
+        <w:r>
+          <w:rPr>
+            <w:color w:val="1155CC"/>
+            <w:u w:val="single"/>
+          </w:rPr>
+          <w:t>c</w:t>
+        </w:r>
+        <w:r>
+          <w:rPr>
+            <w:color w:val="1155CC"/>
+            <w:u w:val="single"/>
+          </w:rPr>
+          <w:t>es</w:t>
         </w:r>
       </w:hyperlink>
     </w:p>
@@ -235,73 +338,175 @@
         <w:br w:type="page"/>
       </w:r>
     </w:p>
+    <w:p>
+      <w:pPr>
+        <w:pStyle w:val="Heading1"/>
+      </w:pPr>
+      <w:r>
+        <w:lastRenderedPageBreak/>
+        <w:t>Purpose of this document</w:t>
+      </w:r>
+    </w:p>
+    <w:p>
+      <w:pPr>
+        <w:rPr>
+          <w:rFonts w:cs="Times New Roman"/>
+          <w:b/>
+          <w:bCs/>
+          <w:sz w:val="28"/>
+          <w:szCs w:val="28"/>
+        </w:rPr>
+      </w:pPr>
+      <w:r>
+        <w:t xml:space="preserve">The purpose of this document is to clarify and define the project mandate. It will state the possible constraints that the group could face in regards to producing the Monster Mash game. The processes the group will have to commit too will be defined. </w:t>
+      </w:r>
+      <w:r>
+        <w:t xml:space="preserve"> </w:t>
+      </w:r>
+      <w:bookmarkStart w:id="0" w:name="_GoBack"/>
+      <w:bookmarkEnd w:id="0"/>
+      <w:r>
+        <w:t>This document will have to stay within the requirements and specification of the QA documents.</w:t>
+      </w:r>
+    </w:p>
     <w:p/>
+    <w:p/>
+    <w:p>
+      <w:pPr>
+        <w:rPr>
+          <w:b/>
+          <w:sz w:val="36"/>
+          <w:szCs w:val="36"/>
+        </w:rPr>
+      </w:pPr>
+      <w:r>
+        <w:rPr>
+          <w:b/>
+          <w:sz w:val="36"/>
+          <w:szCs w:val="36"/>
+        </w:rPr>
+        <w:t>Scope</w:t>
+      </w:r>
+    </w:p>
+    <w:p>
+      <w:r>
+        <w:t>In this document, we will go over the plan for the project, on both a time and user perspective. We have included basic user interaction design, including use case diagrams, and also the decisions we have made in regards to the project</w:t>
+      </w:r>
+    </w:p>
+    <w:p>
+      <w:pPr>
+        <w:rPr>
+          <w:sz w:val="36"/>
+          <w:szCs w:val="36"/>
+        </w:rPr>
+      </w:pPr>
+    </w:p>
+    <w:p>
+      <w:pPr>
+        <w:rPr>
+          <w:b/>
+          <w:sz w:val="36"/>
+          <w:szCs w:val="36"/>
+        </w:rPr>
+      </w:pPr>
+      <w:r>
+        <w:rPr>
+          <w:b/>
+          <w:sz w:val="36"/>
+          <w:szCs w:val="36"/>
+        </w:rPr>
+        <w:t>Objectives</w:t>
+      </w:r>
+    </w:p>
+    <w:p>
+      <w:r>
+        <w:t>This document’s objective is to show the reader what materials we used to produce our Monster mash game.</w:t>
+      </w:r>
+    </w:p>
+    <w:p/>
+    <w:p>
+      <w:pPr>
+        <w:pStyle w:val="ListParagraph"/>
+        <w:numPr>
+          <w:ilvl w:val="0"/>
+          <w:numId w:val="3"/>
+        </w:numPr>
+      </w:pPr>
+      <w:r>
+        <w:t>Use-case diagrams</w:t>
+      </w:r>
+    </w:p>
+    <w:p>
+      <w:pPr>
+        <w:pStyle w:val="ListParagraph"/>
+        <w:numPr>
+          <w:ilvl w:val="0"/>
+          <w:numId w:val="3"/>
+        </w:numPr>
+      </w:pPr>
+      <w:r>
+        <w:t>User interface design</w:t>
+      </w:r>
+    </w:p>
+    <w:p>
+      <w:pPr>
+        <w:pStyle w:val="ListParagraph"/>
+        <w:numPr>
+          <w:ilvl w:val="0"/>
+          <w:numId w:val="3"/>
+        </w:numPr>
+      </w:pPr>
+      <w:r>
+        <w:t>Gantt chart</w:t>
+      </w:r>
+    </w:p>
+    <w:p>
+      <w:pPr>
+        <w:pStyle w:val="ListParagraph"/>
+        <w:numPr>
+          <w:ilvl w:val="0"/>
+          <w:numId w:val="3"/>
+        </w:numPr>
+      </w:pPr>
+      <w:r>
+        <w:t>Risk Analysis</w:t>
+      </w:r>
+    </w:p>
+    <w:p/>
+    <w:p>
+      <w:r>
+        <w:t xml:space="preserve">All of the above are material that will be explained in this document with the necessary screenshots and information stated. </w:t>
+      </w:r>
+    </w:p>
+    <w:p/>
+    <w:p/>
     <w:p>
       <w:pPr>
         <w:pStyle w:val="Heading1"/>
       </w:pPr>
       <w:r>
-        <w:t>Introduction</w:t>
-      </w:r>
-    </w:p>
-    <w:p>
-      <w:r>
-        <w:t xml:space="preserve">In this document, we will go over the </w:t>
+        <w:t>Overview</w:t>
+      </w:r>
+    </w:p>
+    <w:p>
+      <w:r>
+        <w:t xml:space="preserve">For the project we have decided to use Glassfish for the server interaction as it is more flexible compared to Google App Engine (GAE) in regards to data persistence and it means that the end users don’t have to register for a </w:t>
       </w:r>
       <w:proofErr w:type="spellStart"/>
       <w:r>
-        <w:t>the</w:t>
+        <w:t>google</w:t>
       </w:r>
       <w:proofErr w:type="spellEnd"/>
       <w:r>
-        <w:t xml:space="preserve"> plan for </w:t>
-      </w:r>
-      <w:proofErr w:type="spellStart"/>
-      <w:r>
-        <w:t>for</w:t>
-      </w:r>
-      <w:proofErr w:type="spellEnd"/>
-      <w:r>
-        <w:t xml:space="preserve"> the project, on b</w:t>
-      </w:r>
-      <w:r>
-        <w:t>oth a time and user perspective. We have included basic user interaction design, including use case diagrams, and also the decisions we have made in regards to the project</w:t>
+        <w:t xml:space="preserve"> account when authenticating with our application.</w:t>
       </w:r>
     </w:p>
     <w:p/>
     <w:p>
-      <w:pPr>
-        <w:pStyle w:val="Heading1"/>
-      </w:pPr>
-      <w:r>
-        <w:t>Overview</w:t>
-      </w:r>
-    </w:p>
-    <w:p>
-      <w:r>
-        <w:t>For the project we have decided to use Glassfish for the server interactio</w:t>
-      </w:r>
-      <w:r>
-        <w:t xml:space="preserve">n as it is more flexible compared to Google App Engine (GAE) in regards to data persistence and it means that the end users don’t have to register for a </w:t>
-      </w:r>
-      <w:proofErr w:type="spellStart"/>
-      <w:r>
-        <w:t>google</w:t>
-      </w:r>
-      <w:proofErr w:type="spellEnd"/>
-      <w:r>
-        <w:t xml:space="preserve"> account when authenticating with our application.</w:t>
-      </w:r>
-    </w:p>
-    <w:p/>
-    <w:p>
-      <w:r>
-        <w:t xml:space="preserve">For the Version Control System, we have gone </w:t>
-      </w:r>
-      <w:r>
-        <w:t xml:space="preserve">with Git over SVN, as one of our developers know how to use it and is able to teach the rest of the group how to use. Our repository is hosted on </w:t>
-      </w:r>
-      <w:hyperlink r:id="rId7">
+      <w:r>
+        <w:t xml:space="preserve">For the Version Control System, we have gone with Git over SVN, as one of our developers know how to use it and is able to teach the rest of the group how to use. Our repository is hosted on </w:t>
+      </w:r>
+      <w:hyperlink r:id="rId8">
         <w:r>
           <w:rPr>
             <w:color w:val="1155CC"/>
@@ -311,10 +516,7 @@
         </w:r>
       </w:hyperlink>
       <w:r>
-        <w:t xml:space="preserve"> under a private account, so we can control who can acc</w:t>
-      </w:r>
-      <w:r>
-        <w:t>ess.</w:t>
+        <w:t xml:space="preserve"> under a private account, so we can control who can access.</w:t>
       </w:r>
     </w:p>
     <w:p/>
@@ -347,6 +549,7 @@
       <w:r>
         <w:rPr>
           <w:noProof/>
+          <w:lang w:eastAsia="en-GB" w:bidi="ar-SA"/>
         </w:rPr>
         <w:drawing>
           <wp:inline distT="0" distB="0" distL="0" distR="0">
@@ -362,7 +565,7 @@
                     <pic:cNvPicPr preferRelativeResize="0"/>
                   </pic:nvPicPr>
                   <pic:blipFill>
-                    <a:blip r:embed="rId8"/>
+                    <a:blip r:embed="rId9"/>
                     <a:stretch>
                       <a:fillRect/>
                     </a:stretch>
@@ -401,6 +604,7 @@
       <w:r>
         <w:rPr>
           <w:noProof/>
+          <w:lang w:eastAsia="en-GB" w:bidi="ar-SA"/>
         </w:rPr>
         <w:drawing>
           <wp:inline distT="0" distB="0" distL="0" distR="0">
@@ -416,7 +620,7 @@
                     <pic:cNvPicPr preferRelativeResize="0"/>
                   </pic:nvPicPr>
                   <pic:blipFill>
-                    <a:blip r:embed="rId9"/>
+                    <a:blip r:embed="rId10"/>
                     <a:stretch>
                       <a:fillRect/>
                     </a:stretch>
@@ -455,10 +659,7 @@
       </w:r>
       <w:proofErr w:type="spellEnd"/>
       <w:r>
-        <w:t xml:space="preserve"> and Register/login). When the user has</w:t>
-      </w:r>
-      <w:r>
-        <w:t xml:space="preserve"> been authenticated Register/login </w:t>
+        <w:t xml:space="preserve"> and Register/login). When the user has been authenticated Register/login </w:t>
       </w:r>
       <w:proofErr w:type="spellStart"/>
       <w:r>
@@ -485,6 +686,7 @@
       <w:r>
         <w:rPr>
           <w:noProof/>
+          <w:lang w:eastAsia="en-GB" w:bidi="ar-SA"/>
         </w:rPr>
         <w:lastRenderedPageBreak/>
         <w:drawing>
@@ -501,7 +703,7 @@
                     <pic:cNvPicPr preferRelativeResize="0"/>
                   </pic:nvPicPr>
                   <pic:blipFill>
-                    <a:blip r:embed="rId10"/>
+                    <a:blip r:embed="rId11"/>
                     <a:stretch>
                       <a:fillRect/>
                     </a:stretch>
@@ -537,10 +739,7 @@
     </w:p>
     <w:p>
       <w:r>
-        <w:t>Here is the form for the user to both login and register. It is clearly marked out so the user can</w:t>
-      </w:r>
-      <w:r>
-        <w:t xml:space="preserve"> distinguish between both forms.</w:t>
+        <w:t>Here is the form for the user to both login and register. It is clearly marked out so the user can distinguish between both forms.</w:t>
       </w:r>
     </w:p>
     <w:p/>
@@ -548,6 +747,7 @@
       <w:r>
         <w:rPr>
           <w:noProof/>
+          <w:lang w:eastAsia="en-GB" w:bidi="ar-SA"/>
         </w:rPr>
         <w:drawing>
           <wp:inline distT="0" distB="0" distL="0" distR="0">
@@ -563,7 +763,7 @@
                     <pic:cNvPicPr preferRelativeResize="0"/>
                   </pic:nvPicPr>
                   <pic:blipFill>
-                    <a:blip r:embed="rId11"/>
+                    <a:blip r:embed="rId12"/>
                     <a:stretch>
                       <a:fillRect/>
                     </a:stretch>
@@ -594,10 +794,7 @@
     </w:p>
     <w:p>
       <w:r>
-        <w:t>Here is the list of friends which the user may have - both confirmed and requests. With confirmed friends, there are more interactions available, such as fighting and sending breed requests. Unconfir</w:t>
-      </w:r>
-      <w:r>
-        <w:t>med friends are in italics at the bottom with only an option to confirm or delete.</w:t>
+        <w:t>Here is the list of friends which the user may have - both confirmed and requests. With confirmed friends, there are more interactions available, such as fighting and sending breed requests. Unconfirmed friends are in italics at the bottom with only an option to confirm or delete.</w:t>
       </w:r>
     </w:p>
     <w:p>
@@ -607,6 +804,7 @@
       <w:r>
         <w:rPr>
           <w:noProof/>
+          <w:lang w:eastAsia="en-GB" w:bidi="ar-SA"/>
         </w:rPr>
         <w:lastRenderedPageBreak/>
         <w:drawing>
@@ -623,7 +821,7 @@
                     <pic:cNvPicPr preferRelativeResize="0"/>
                   </pic:nvPicPr>
                   <pic:blipFill>
-                    <a:blip r:embed="rId12"/>
+                    <a:blip r:embed="rId13"/>
                     <a:stretch>
                       <a:fillRect/>
                     </a:stretch>
@@ -659,10 +857,7 @@
     </w:p>
     <w:p>
       <w:r>
-        <w:t xml:space="preserve">We will be designing the stable and monster information into more of a console game, so we have the ability to scroll 1 by 1 back and forward </w:t>
-      </w:r>
-      <w:r>
-        <w:t xml:space="preserve">between </w:t>
+        <w:t xml:space="preserve">We will be designing the stable and monster information into more of a console game, so we have the ability to scroll 1 by 1 back and forward between </w:t>
       </w:r>
       <w:proofErr w:type="gramStart"/>
       <w:r>
@@ -681,6 +876,7 @@
       <w:r>
         <w:rPr>
           <w:noProof/>
+          <w:lang w:eastAsia="en-GB" w:bidi="ar-SA"/>
         </w:rPr>
         <w:drawing>
           <wp:inline distT="0" distB="0" distL="0" distR="0">
@@ -696,7 +892,7 @@
                     <pic:cNvPicPr preferRelativeResize="0"/>
                   </pic:nvPicPr>
                   <pic:blipFill>
-                    <a:blip r:embed="rId13"/>
+                    <a:blip r:embed="rId14"/>
                     <a:stretch>
                       <a:fillRect/>
                     </a:stretch>
@@ -727,10 +923,7 @@
     </w:p>
     <w:p>
       <w:r>
-        <w:t>As well as the monster information screen, we have a list with certain quick actio</w:t>
-      </w:r>
-      <w:r>
-        <w:t>ns on there, such as view the monster.</w:t>
+        <w:t>As well as the monster information screen, we have a list with certain quick actions on there, such as view the monster.</w:t>
       </w:r>
     </w:p>
     <w:p>
@@ -743,6 +936,7 @@
       <w:r>
         <w:rPr>
           <w:noProof/>
+          <w:lang w:eastAsia="en-GB" w:bidi="ar-SA"/>
         </w:rPr>
         <w:drawing>
           <wp:inline distT="0" distB="0" distL="0" distR="0">
@@ -758,7 +952,7 @@
                     <pic:cNvPicPr preferRelativeResize="0"/>
                   </pic:nvPicPr>
                   <pic:blipFill>
-                    <a:blip r:embed="rId14"/>
+                    <a:blip r:embed="rId15"/>
                     <a:stretch>
                       <a:fillRect/>
                     </a:stretch>
@@ -825,8 +1019,6 @@
       <w:r>
         <w:t>Chart</w:t>
       </w:r>
-      <w:bookmarkStart w:id="0" w:name="_GoBack"/>
-      <w:bookmarkEnd w:id="0"/>
       <w:proofErr w:type="gramEnd"/>
     </w:p>
     <w:p/>
@@ -861,12 +1053,6 @@
         <w:gridCol w:w="1459"/>
       </w:tblGrid>
       <w:tr>
-        <w:tblPrEx>
-          <w:tblCellMar>
-            <w:top w:w="0" w:type="dxa"/>
-            <w:bottom w:w="0" w:type="dxa"/>
-          </w:tblCellMar>
-        </w:tblPrEx>
         <w:trPr>
           <w:trHeight w:val="890"/>
           <w:jc w:val="center"/>
@@ -999,12 +1185,6 @@
         </w:tc>
       </w:tr>
       <w:tr>
-        <w:tblPrEx>
-          <w:tblCellMar>
-            <w:top w:w="0" w:type="dxa"/>
-            <w:bottom w:w="0" w:type="dxa"/>
-          </w:tblCellMar>
-        </w:tblPrEx>
         <w:trPr>
           <w:trHeight w:val="1399"/>
           <w:jc w:val="center"/>
@@ -1152,12 +1332,6 @@
         </w:tc>
       </w:tr>
       <w:tr>
-        <w:tblPrEx>
-          <w:tblCellMar>
-            <w:top w:w="0" w:type="dxa"/>
-            <w:bottom w:w="0" w:type="dxa"/>
-          </w:tblCellMar>
-        </w:tblPrEx>
         <w:trPr>
           <w:trHeight w:val="1399"/>
           <w:jc w:val="center"/>
@@ -1309,12 +1483,6 @@
         </w:tc>
       </w:tr>
       <w:tr>
-        <w:tblPrEx>
-          <w:tblCellMar>
-            <w:top w:w="0" w:type="dxa"/>
-            <w:bottom w:w="0" w:type="dxa"/>
-          </w:tblCellMar>
-        </w:tblPrEx>
         <w:trPr>
           <w:trHeight w:val="1144"/>
           <w:jc w:val="center"/>
@@ -1458,12 +1626,6 @@
         </w:tc>
       </w:tr>
       <w:tr>
-        <w:tblPrEx>
-          <w:tblCellMar>
-            <w:top w:w="0" w:type="dxa"/>
-            <w:bottom w:w="0" w:type="dxa"/>
-          </w:tblCellMar>
-        </w:tblPrEx>
         <w:trPr>
           <w:trHeight w:val="254"/>
           <w:jc w:val="center"/>
@@ -1607,12 +1769,6 @@
         </w:tc>
       </w:tr>
       <w:tr>
-        <w:tblPrEx>
-          <w:tblCellMar>
-            <w:top w:w="0" w:type="dxa"/>
-            <w:bottom w:w="0" w:type="dxa"/>
-          </w:tblCellMar>
-        </w:tblPrEx>
         <w:trPr>
           <w:trHeight w:val="69"/>
           <w:jc w:val="center"/>
@@ -1764,12 +1920,6 @@
         </w:tc>
       </w:tr>
       <w:tr>
-        <w:tblPrEx>
-          <w:tblCellMar>
-            <w:top w:w="0" w:type="dxa"/>
-            <w:bottom w:w="0" w:type="dxa"/>
-          </w:tblCellMar>
-        </w:tblPrEx>
         <w:trPr>
           <w:trHeight w:val="69"/>
           <w:jc w:val="center"/>
@@ -1913,12 +2063,6 @@
         </w:tc>
       </w:tr>
       <w:tr>
-        <w:tblPrEx>
-          <w:tblCellMar>
-            <w:top w:w="0" w:type="dxa"/>
-            <w:bottom w:w="0" w:type="dxa"/>
-          </w:tblCellMar>
-        </w:tblPrEx>
         <w:trPr>
           <w:trHeight w:val="69"/>
           <w:jc w:val="center"/>
@@ -2080,12 +2224,6 @@
         </w:tc>
       </w:tr>
       <w:tr>
-        <w:tblPrEx>
-          <w:tblCellMar>
-            <w:top w:w="0" w:type="dxa"/>
-            <w:bottom w:w="0" w:type="dxa"/>
-          </w:tblCellMar>
-        </w:tblPrEx>
         <w:trPr>
           <w:trHeight w:val="69"/>
           <w:jc w:val="center"/>
@@ -2247,12 +2385,6 @@
         </w:tc>
       </w:tr>
       <w:tr>
-        <w:tblPrEx>
-          <w:tblCellMar>
-            <w:top w:w="0" w:type="dxa"/>
-            <w:bottom w:w="0" w:type="dxa"/>
-          </w:tblCellMar>
-        </w:tblPrEx>
         <w:trPr>
           <w:trHeight w:val="1404"/>
           <w:jc w:val="center"/>
@@ -2401,12 +2533,6 @@
         </w:tc>
       </w:tr>
       <w:tr>
-        <w:tblPrEx>
-          <w:tblCellMar>
-            <w:top w:w="0" w:type="dxa"/>
-            <w:bottom w:w="0" w:type="dxa"/>
-          </w:tblCellMar>
-        </w:tblPrEx>
         <w:trPr>
           <w:trHeight w:val="69"/>
           <w:jc w:val="center"/>
@@ -2558,12 +2684,6 @@
         </w:tc>
       </w:tr>
       <w:tr>
-        <w:tblPrEx>
-          <w:tblCellMar>
-            <w:top w:w="0" w:type="dxa"/>
-            <w:bottom w:w="0" w:type="dxa"/>
-          </w:tblCellMar>
-        </w:tblPrEx>
         <w:trPr>
           <w:trHeight w:val="69"/>
           <w:jc w:val="center"/>
@@ -2715,12 +2835,6 @@
         </w:tc>
       </w:tr>
       <w:tr>
-        <w:tblPrEx>
-          <w:tblCellMar>
-            <w:top w:w="0" w:type="dxa"/>
-            <w:bottom w:w="0" w:type="dxa"/>
-          </w:tblCellMar>
-        </w:tblPrEx>
         <w:trPr>
           <w:trHeight w:val="69"/>
           <w:jc w:val="center"/>
@@ -2872,12 +2986,6 @@
         </w:tc>
       </w:tr>
       <w:tr>
-        <w:tblPrEx>
-          <w:tblCellMar>
-            <w:top w:w="0" w:type="dxa"/>
-            <w:bottom w:w="0" w:type="dxa"/>
-          </w:tblCellMar>
-        </w:tblPrEx>
         <w:trPr>
           <w:trHeight w:val="69"/>
           <w:jc w:val="center"/>
@@ -3030,12 +3138,6 @@
         </w:tc>
       </w:tr>
       <w:tr>
-        <w:tblPrEx>
-          <w:tblCellMar>
-            <w:top w:w="0" w:type="dxa"/>
-            <w:bottom w:w="0" w:type="dxa"/>
-          </w:tblCellMar>
-        </w:tblPrEx>
         <w:trPr>
           <w:trHeight w:val="69"/>
           <w:jc w:val="center"/>
@@ -3200,12 +3302,6 @@
         </w:tc>
       </w:tr>
       <w:tr>
-        <w:tblPrEx>
-          <w:tblCellMar>
-            <w:top w:w="0" w:type="dxa"/>
-            <w:bottom w:w="0" w:type="dxa"/>
-          </w:tblCellMar>
-        </w:tblPrEx>
         <w:trPr>
           <w:trHeight w:val="69"/>
           <w:jc w:val="center"/>
@@ -3365,12 +3461,6 @@
         </w:tc>
       </w:tr>
       <w:tr>
-        <w:tblPrEx>
-          <w:tblCellMar>
-            <w:top w:w="0" w:type="dxa"/>
-            <w:bottom w:w="0" w:type="dxa"/>
-          </w:tblCellMar>
-        </w:tblPrEx>
         <w:trPr>
           <w:trHeight w:val="69"/>
           <w:jc w:val="center"/>
@@ -3514,12 +3604,6 @@
         </w:tc>
       </w:tr>
       <w:tr>
-        <w:tblPrEx>
-          <w:tblCellMar>
-            <w:top w:w="0" w:type="dxa"/>
-            <w:bottom w:w="0" w:type="dxa"/>
-          </w:tblCellMar>
-        </w:tblPrEx>
         <w:trPr>
           <w:trHeight w:val="69"/>
           <w:jc w:val="center"/>
@@ -3685,12 +3769,6 @@
         </w:tc>
       </w:tr>
       <w:tr>
-        <w:tblPrEx>
-          <w:tblCellMar>
-            <w:top w:w="0" w:type="dxa"/>
-            <w:bottom w:w="0" w:type="dxa"/>
-          </w:tblCellMar>
-        </w:tblPrEx>
         <w:trPr>
           <w:trHeight w:val="69"/>
           <w:jc w:val="center"/>
@@ -3888,12 +3966,6 @@
         </w:tc>
       </w:tr>
       <w:tr>
-        <w:tblPrEx>
-          <w:tblCellMar>
-            <w:top w:w="0" w:type="dxa"/>
-            <w:bottom w:w="0" w:type="dxa"/>
-          </w:tblCellMar>
-        </w:tblPrEx>
         <w:trPr>
           <w:trHeight w:val="69"/>
           <w:jc w:val="center"/>
@@ -4045,12 +4117,6 @@
         </w:tc>
       </w:tr>
       <w:tr>
-        <w:tblPrEx>
-          <w:tblCellMar>
-            <w:top w:w="0" w:type="dxa"/>
-            <w:bottom w:w="0" w:type="dxa"/>
-          </w:tblCellMar>
-        </w:tblPrEx>
         <w:trPr>
           <w:trHeight w:val="69"/>
           <w:jc w:val="center"/>
@@ -4202,12 +4268,6 @@
         </w:tc>
       </w:tr>
       <w:tr>
-        <w:tblPrEx>
-          <w:tblCellMar>
-            <w:top w:w="0" w:type="dxa"/>
-            <w:bottom w:w="0" w:type="dxa"/>
-          </w:tblCellMar>
-        </w:tblPrEx>
         <w:trPr>
           <w:trHeight w:val="69"/>
           <w:jc w:val="center"/>
@@ -4364,12 +4424,6 @@
         </w:tc>
       </w:tr>
       <w:tr>
-        <w:tblPrEx>
-          <w:tblCellMar>
-            <w:top w:w="0" w:type="dxa"/>
-            <w:bottom w:w="0" w:type="dxa"/>
-          </w:tblCellMar>
-        </w:tblPrEx>
         <w:trPr>
           <w:trHeight w:val="69"/>
           <w:jc w:val="center"/>
@@ -4518,12 +4572,6 @@
         </w:tc>
       </w:tr>
       <w:tr>
-        <w:tblPrEx>
-          <w:tblCellMar>
-            <w:top w:w="0" w:type="dxa"/>
-            <w:bottom w:w="0" w:type="dxa"/>
-          </w:tblCellMar>
-        </w:tblPrEx>
         <w:trPr>
           <w:trHeight w:val="69"/>
           <w:jc w:val="center"/>
@@ -4672,12 +4720,6 @@
         </w:tc>
       </w:tr>
       <w:tr>
-        <w:tblPrEx>
-          <w:tblCellMar>
-            <w:top w:w="0" w:type="dxa"/>
-            <w:bottom w:w="0" w:type="dxa"/>
-          </w:tblCellMar>
-        </w:tblPrEx>
         <w:trPr>
           <w:trHeight w:val="69"/>
           <w:jc w:val="center"/>
@@ -4834,12 +4876,6 @@
         </w:tc>
       </w:tr>
       <w:tr>
-        <w:tblPrEx>
-          <w:tblCellMar>
-            <w:top w:w="0" w:type="dxa"/>
-            <w:bottom w:w="0" w:type="dxa"/>
-          </w:tblCellMar>
-        </w:tblPrEx>
         <w:trPr>
           <w:trHeight w:val="69"/>
           <w:jc w:val="center"/>
@@ -5067,10 +5103,7 @@
       </w:r>
       <w:proofErr w:type="gramEnd"/>
       <w:r>
-        <w:t xml:space="preserve"> drafted in to help speed up that pa</w:t>
-      </w:r>
-      <w:r>
-        <w:t>rt of the project.</w:t>
+        <w:t xml:space="preserve"> drafted in to help speed up that part of the project.</w:t>
       </w:r>
     </w:p>
     <w:p>
@@ -5095,10 +5128,7 @@
       </w:r>
       <w:proofErr w:type="gramEnd"/>
       <w:r>
-        <w:t xml:space="preserve"> they are well again in order to make up </w:t>
-      </w:r>
-      <w:r>
-        <w:t>for the lost time.</w:t>
+        <w:t xml:space="preserve"> they are well again in order to make up for the lost time.</w:t>
       </w:r>
     </w:p>
     <w:p>
@@ -5126,10 +5156,7 @@
       </w:r>
       <w:proofErr w:type="spellEnd"/>
       <w:r>
-        <w:t xml:space="preserve"> from the other groups proj</w:t>
-      </w:r>
-      <w:r>
-        <w:t>ects in order to maintain</w:t>
+        <w:t xml:space="preserve"> from the other groups projects in order to maintain</w:t>
       </w:r>
     </w:p>
     <w:p>
@@ -5184,10 +5211,7 @@
     </w:p>
     <w:p>
       <w:r>
-        <w:t>8. Data Protection – as the application will is aimed at a school audience it is</w:t>
-      </w:r>
-      <w:r>
-        <w:t xml:space="preserve"> especially</w:t>
+        <w:t>8. Data Protection – as the application will is aimed at a school audience it is especially</w:t>
       </w:r>
     </w:p>
     <w:p>
@@ -5210,6 +5234,9 @@
       </w:r>
     </w:p>
     <w:p>
+      <w:pPr>
+        <w:pStyle w:val="Heading1"/>
+      </w:pPr>
       <w:r>
         <w:br w:type="page"/>
       </w:r>
@@ -5250,12 +5277,6 @@
         <w:gridCol w:w="855"/>
       </w:tblGrid>
       <w:tr>
-        <w:tblPrEx>
-          <w:tblCellMar>
-            <w:top w:w="0" w:type="dxa"/>
-            <w:bottom w:w="0" w:type="dxa"/>
-          </w:tblCellMar>
-        </w:tblPrEx>
         <w:tc>
           <w:tcPr>
             <w:tcW w:w="1050" w:type="dxa"/>
@@ -5323,12 +5344,6 @@
         </w:tc>
       </w:tr>
       <w:tr>
-        <w:tblPrEx>
-          <w:tblCellMar>
-            <w:top w:w="0" w:type="dxa"/>
-            <w:bottom w:w="0" w:type="dxa"/>
-          </w:tblCellMar>
-        </w:tblPrEx>
         <w:tc>
           <w:tcPr>
             <w:tcW w:w="1050" w:type="dxa"/>
@@ -5396,12 +5411,6 @@
         </w:tc>
       </w:tr>
       <w:tr>
-        <w:tblPrEx>
-          <w:tblCellMar>
-            <w:top w:w="0" w:type="dxa"/>
-            <w:bottom w:w="0" w:type="dxa"/>
-          </w:tblCellMar>
-        </w:tblPrEx>
         <w:tc>
           <w:tcPr>
             <w:tcW w:w="1050" w:type="dxa"/>
@@ -5469,12 +5478,6 @@
         </w:tc>
       </w:tr>
       <w:tr>
-        <w:tblPrEx>
-          <w:tblCellMar>
-            <w:top w:w="0" w:type="dxa"/>
-            <w:bottom w:w="0" w:type="dxa"/>
-          </w:tblCellMar>
-        </w:tblPrEx>
         <w:tc>
           <w:tcPr>
             <w:tcW w:w="1050" w:type="dxa"/>
@@ -5542,12 +5545,6 @@
         </w:tc>
       </w:tr>
       <w:tr>
-        <w:tblPrEx>
-          <w:tblCellMar>
-            <w:top w:w="0" w:type="dxa"/>
-            <w:bottom w:w="0" w:type="dxa"/>
-          </w:tblCellMar>
-        </w:tblPrEx>
         <w:tc>
           <w:tcPr>
             <w:tcW w:w="1050" w:type="dxa"/>
@@ -5615,12 +5612,6 @@
         </w:tc>
       </w:tr>
       <w:tr>
-        <w:tblPrEx>
-          <w:tblCellMar>
-            <w:top w:w="0" w:type="dxa"/>
-            <w:bottom w:w="0" w:type="dxa"/>
-          </w:tblCellMar>
-        </w:tblPrEx>
         <w:tc>
           <w:tcPr>
             <w:tcW w:w="1050" w:type="dxa"/>
@@ -5688,12 +5679,6 @@
         </w:tc>
       </w:tr>
       <w:tr>
-        <w:tblPrEx>
-          <w:tblCellMar>
-            <w:top w:w="0" w:type="dxa"/>
-            <w:bottom w:w="0" w:type="dxa"/>
-          </w:tblCellMar>
-        </w:tblPrEx>
         <w:tc>
           <w:tcPr>
             <w:tcW w:w="1050" w:type="dxa"/>
@@ -5761,12 +5746,6 @@
         </w:tc>
       </w:tr>
       <w:tr>
-        <w:tblPrEx>
-          <w:tblCellMar>
-            <w:top w:w="0" w:type="dxa"/>
-            <w:bottom w:w="0" w:type="dxa"/>
-          </w:tblCellMar>
-        </w:tblPrEx>
         <w:tc>
           <w:tcPr>
             <w:tcW w:w="1050" w:type="dxa"/>
@@ -5821,7 +5800,7 @@
     </w:tbl>
     <w:p/>
     <w:sectPr>
-      <w:headerReference w:type="default" r:id="rId15"/>
+      <w:headerReference w:type="default" r:id="rId16"/>
       <w:pgSz w:w="12240" w:h="15840"/>
       <w:pgMar w:top="1440" w:right="1440" w:bottom="1440" w:left="1440" w:header="720" w:footer="720" w:gutter="0"/>
       <w:cols w:space="720"/>
@@ -5899,13 +5878,366 @@
       <w:rPr>
         <w:noProof/>
       </w:rPr>
-      <w:t>11</w:t>
+      <w:t>3</w:t>
     </w:r>
     <w:r>
       <w:fldChar w:fldCharType="end"/>
     </w:r>
   </w:p>
 </w:hdr>
+</file>
+
+<file path=word/numbering.xml><?xml version="1.0" encoding="utf-8"?>
+<w:numbering xmlns:wpc="http://schemas.microsoft.com/office/word/2010/wordprocessingCanvas" xmlns:mc="http://schemas.openxmlformats.org/markup-compatibility/2006" xmlns:o="urn:schemas-microsoft-com:office:office" xmlns:r="http://schemas.openxmlformats.org/officeDocument/2006/relationships" xmlns:m="http://schemas.openxmlformats.org/officeDocument/2006/math" xmlns:v="urn:schemas-microsoft-com:vml" xmlns:wp14="http://schemas.microsoft.com/office/word/2010/wordprocessingDrawing" xmlns:wp="http://schemas.openxmlformats.org/drawingml/2006/wordprocessingDrawing" xmlns:w10="urn:schemas-microsoft-com:office:word" xmlns:w="http://schemas.openxmlformats.org/wordprocessingml/2006/main" xmlns:w14="http://schemas.microsoft.com/office/word/2010/wordml" xmlns:wpg="http://schemas.microsoft.com/office/word/2010/wordprocessingGroup" xmlns:wpi="http://schemas.microsoft.com/office/word/2010/wordprocessingInk" xmlns:wne="http://schemas.microsoft.com/office/word/2006/wordml" xmlns:wps="http://schemas.microsoft.com/office/word/2010/wordprocessingShape" mc:Ignorable="w14 wp14">
+  <w:abstractNum w:abstractNumId="0">
+    <w:nsid w:val="246E5C00"/>
+    <w:multiLevelType w:val="hybridMultilevel"/>
+    <w:tmpl w:val="8E503DE0"/>
+    <w:lvl w:ilvl="0" w:tplc="08090001">
+      <w:start w:val="1"/>
+      <w:numFmt w:val="bullet"/>
+      <w:lvlText w:val=""/>
+      <w:lvlJc w:val="left"/>
+      <w:pPr>
+        <w:ind w:left="720" w:hanging="360"/>
+      </w:pPr>
+      <w:rPr>
+        <w:rFonts w:ascii="Symbol" w:hAnsi="Symbol" w:hint="default"/>
+      </w:rPr>
+    </w:lvl>
+    <w:lvl w:ilvl="1" w:tplc="08090003" w:tentative="1">
+      <w:start w:val="1"/>
+      <w:numFmt w:val="bullet"/>
+      <w:lvlText w:val="o"/>
+      <w:lvlJc w:val="left"/>
+      <w:pPr>
+        <w:ind w:left="1440" w:hanging="360"/>
+      </w:pPr>
+      <w:rPr>
+        <w:rFonts w:ascii="Courier New" w:hAnsi="Courier New" w:cs="Courier New" w:hint="default"/>
+      </w:rPr>
+    </w:lvl>
+    <w:lvl w:ilvl="2" w:tplc="08090005" w:tentative="1">
+      <w:start w:val="1"/>
+      <w:numFmt w:val="bullet"/>
+      <w:lvlText w:val=""/>
+      <w:lvlJc w:val="left"/>
+      <w:pPr>
+        <w:ind w:left="2160" w:hanging="360"/>
+      </w:pPr>
+      <w:rPr>
+        <w:rFonts w:ascii="Wingdings" w:hAnsi="Wingdings" w:hint="default"/>
+      </w:rPr>
+    </w:lvl>
+    <w:lvl w:ilvl="3" w:tplc="08090001" w:tentative="1">
+      <w:start w:val="1"/>
+      <w:numFmt w:val="bullet"/>
+      <w:lvlText w:val=""/>
+      <w:lvlJc w:val="left"/>
+      <w:pPr>
+        <w:ind w:left="2880" w:hanging="360"/>
+      </w:pPr>
+      <w:rPr>
+        <w:rFonts w:ascii="Symbol" w:hAnsi="Symbol" w:hint="default"/>
+      </w:rPr>
+    </w:lvl>
+    <w:lvl w:ilvl="4" w:tplc="08090003" w:tentative="1">
+      <w:start w:val="1"/>
+      <w:numFmt w:val="bullet"/>
+      <w:lvlText w:val="o"/>
+      <w:lvlJc w:val="left"/>
+      <w:pPr>
+        <w:ind w:left="3600" w:hanging="360"/>
+      </w:pPr>
+      <w:rPr>
+        <w:rFonts w:ascii="Courier New" w:hAnsi="Courier New" w:cs="Courier New" w:hint="default"/>
+      </w:rPr>
+    </w:lvl>
+    <w:lvl w:ilvl="5" w:tplc="08090005" w:tentative="1">
+      <w:start w:val="1"/>
+      <w:numFmt w:val="bullet"/>
+      <w:lvlText w:val=""/>
+      <w:lvlJc w:val="left"/>
+      <w:pPr>
+        <w:ind w:left="4320" w:hanging="360"/>
+      </w:pPr>
+      <w:rPr>
+        <w:rFonts w:ascii="Wingdings" w:hAnsi="Wingdings" w:hint="default"/>
+      </w:rPr>
+    </w:lvl>
+    <w:lvl w:ilvl="6" w:tplc="08090001" w:tentative="1">
+      <w:start w:val="1"/>
+      <w:numFmt w:val="bullet"/>
+      <w:lvlText w:val=""/>
+      <w:lvlJc w:val="left"/>
+      <w:pPr>
+        <w:ind w:left="5040" w:hanging="360"/>
+      </w:pPr>
+      <w:rPr>
+        <w:rFonts w:ascii="Symbol" w:hAnsi="Symbol" w:hint="default"/>
+      </w:rPr>
+    </w:lvl>
+    <w:lvl w:ilvl="7" w:tplc="08090003" w:tentative="1">
+      <w:start w:val="1"/>
+      <w:numFmt w:val="bullet"/>
+      <w:lvlText w:val="o"/>
+      <w:lvlJc w:val="left"/>
+      <w:pPr>
+        <w:ind w:left="5760" w:hanging="360"/>
+      </w:pPr>
+      <w:rPr>
+        <w:rFonts w:ascii="Courier New" w:hAnsi="Courier New" w:cs="Courier New" w:hint="default"/>
+      </w:rPr>
+    </w:lvl>
+    <w:lvl w:ilvl="8" w:tplc="08090005" w:tentative="1">
+      <w:start w:val="1"/>
+      <w:numFmt w:val="bullet"/>
+      <w:lvlText w:val=""/>
+      <w:lvlJc w:val="left"/>
+      <w:pPr>
+        <w:ind w:left="6480" w:hanging="360"/>
+      </w:pPr>
+      <w:rPr>
+        <w:rFonts w:ascii="Wingdings" w:hAnsi="Wingdings" w:hint="default"/>
+      </w:rPr>
+    </w:lvl>
+  </w:abstractNum>
+  <w:abstractNum w:abstractNumId="1">
+    <w:nsid w:val="51CD6858"/>
+    <w:multiLevelType w:val="hybridMultilevel"/>
+    <w:tmpl w:val="AE849D42"/>
+    <w:lvl w:ilvl="0" w:tplc="08090001">
+      <w:start w:val="1"/>
+      <w:numFmt w:val="bullet"/>
+      <w:lvlText w:val=""/>
+      <w:lvlJc w:val="left"/>
+      <w:pPr>
+        <w:ind w:left="720" w:hanging="360"/>
+      </w:pPr>
+      <w:rPr>
+        <w:rFonts w:ascii="Symbol" w:hAnsi="Symbol" w:hint="default"/>
+      </w:rPr>
+    </w:lvl>
+    <w:lvl w:ilvl="1" w:tplc="08090003" w:tentative="1">
+      <w:start w:val="1"/>
+      <w:numFmt w:val="bullet"/>
+      <w:lvlText w:val="o"/>
+      <w:lvlJc w:val="left"/>
+      <w:pPr>
+        <w:ind w:left="1440" w:hanging="360"/>
+      </w:pPr>
+      <w:rPr>
+        <w:rFonts w:ascii="Courier New" w:hAnsi="Courier New" w:cs="Courier New" w:hint="default"/>
+      </w:rPr>
+    </w:lvl>
+    <w:lvl w:ilvl="2" w:tplc="08090005" w:tentative="1">
+      <w:start w:val="1"/>
+      <w:numFmt w:val="bullet"/>
+      <w:lvlText w:val=""/>
+      <w:lvlJc w:val="left"/>
+      <w:pPr>
+        <w:ind w:left="2160" w:hanging="360"/>
+      </w:pPr>
+      <w:rPr>
+        <w:rFonts w:ascii="Wingdings" w:hAnsi="Wingdings" w:hint="default"/>
+      </w:rPr>
+    </w:lvl>
+    <w:lvl w:ilvl="3" w:tplc="08090001" w:tentative="1">
+      <w:start w:val="1"/>
+      <w:numFmt w:val="bullet"/>
+      <w:lvlText w:val=""/>
+      <w:lvlJc w:val="left"/>
+      <w:pPr>
+        <w:ind w:left="2880" w:hanging="360"/>
+      </w:pPr>
+      <w:rPr>
+        <w:rFonts w:ascii="Symbol" w:hAnsi="Symbol" w:hint="default"/>
+      </w:rPr>
+    </w:lvl>
+    <w:lvl w:ilvl="4" w:tplc="08090003" w:tentative="1">
+      <w:start w:val="1"/>
+      <w:numFmt w:val="bullet"/>
+      <w:lvlText w:val="o"/>
+      <w:lvlJc w:val="left"/>
+      <w:pPr>
+        <w:ind w:left="3600" w:hanging="360"/>
+      </w:pPr>
+      <w:rPr>
+        <w:rFonts w:ascii="Courier New" w:hAnsi="Courier New" w:cs="Courier New" w:hint="default"/>
+      </w:rPr>
+    </w:lvl>
+    <w:lvl w:ilvl="5" w:tplc="08090005" w:tentative="1">
+      <w:start w:val="1"/>
+      <w:numFmt w:val="bullet"/>
+      <w:lvlText w:val=""/>
+      <w:lvlJc w:val="left"/>
+      <w:pPr>
+        <w:ind w:left="4320" w:hanging="360"/>
+      </w:pPr>
+      <w:rPr>
+        <w:rFonts w:ascii="Wingdings" w:hAnsi="Wingdings" w:hint="default"/>
+      </w:rPr>
+    </w:lvl>
+    <w:lvl w:ilvl="6" w:tplc="08090001" w:tentative="1">
+      <w:start w:val="1"/>
+      <w:numFmt w:val="bullet"/>
+      <w:lvlText w:val=""/>
+      <w:lvlJc w:val="left"/>
+      <w:pPr>
+        <w:ind w:left="5040" w:hanging="360"/>
+      </w:pPr>
+      <w:rPr>
+        <w:rFonts w:ascii="Symbol" w:hAnsi="Symbol" w:hint="default"/>
+      </w:rPr>
+    </w:lvl>
+    <w:lvl w:ilvl="7" w:tplc="08090003" w:tentative="1">
+      <w:start w:val="1"/>
+      <w:numFmt w:val="bullet"/>
+      <w:lvlText w:val="o"/>
+      <w:lvlJc w:val="left"/>
+      <w:pPr>
+        <w:ind w:left="5760" w:hanging="360"/>
+      </w:pPr>
+      <w:rPr>
+        <w:rFonts w:ascii="Courier New" w:hAnsi="Courier New" w:cs="Courier New" w:hint="default"/>
+      </w:rPr>
+    </w:lvl>
+    <w:lvl w:ilvl="8" w:tplc="08090005" w:tentative="1">
+      <w:start w:val="1"/>
+      <w:numFmt w:val="bullet"/>
+      <w:lvlText w:val=""/>
+      <w:lvlJc w:val="left"/>
+      <w:pPr>
+        <w:ind w:left="6480" w:hanging="360"/>
+      </w:pPr>
+      <w:rPr>
+        <w:rFonts w:ascii="Wingdings" w:hAnsi="Wingdings" w:hint="default"/>
+      </w:rPr>
+    </w:lvl>
+  </w:abstractNum>
+  <w:abstractNum w:abstractNumId="2">
+    <w:nsid w:val="7FA5375B"/>
+    <w:multiLevelType w:val="hybridMultilevel"/>
+    <w:tmpl w:val="DBB2F7A0"/>
+    <w:lvl w:ilvl="0" w:tplc="08090001">
+      <w:start w:val="1"/>
+      <w:numFmt w:val="bullet"/>
+      <w:lvlText w:val=""/>
+      <w:lvlJc w:val="left"/>
+      <w:pPr>
+        <w:ind w:left="720" w:hanging="360"/>
+      </w:pPr>
+      <w:rPr>
+        <w:rFonts w:ascii="Symbol" w:hAnsi="Symbol" w:hint="default"/>
+      </w:rPr>
+    </w:lvl>
+    <w:lvl w:ilvl="1" w:tplc="08090003" w:tentative="1">
+      <w:start w:val="1"/>
+      <w:numFmt w:val="bullet"/>
+      <w:lvlText w:val="o"/>
+      <w:lvlJc w:val="left"/>
+      <w:pPr>
+        <w:ind w:left="1440" w:hanging="360"/>
+      </w:pPr>
+      <w:rPr>
+        <w:rFonts w:ascii="Courier New" w:hAnsi="Courier New" w:cs="Courier New" w:hint="default"/>
+      </w:rPr>
+    </w:lvl>
+    <w:lvl w:ilvl="2" w:tplc="08090005" w:tentative="1">
+      <w:start w:val="1"/>
+      <w:numFmt w:val="bullet"/>
+      <w:lvlText w:val=""/>
+      <w:lvlJc w:val="left"/>
+      <w:pPr>
+        <w:ind w:left="2160" w:hanging="360"/>
+      </w:pPr>
+      <w:rPr>
+        <w:rFonts w:ascii="Wingdings" w:hAnsi="Wingdings" w:hint="default"/>
+      </w:rPr>
+    </w:lvl>
+    <w:lvl w:ilvl="3" w:tplc="08090001" w:tentative="1">
+      <w:start w:val="1"/>
+      <w:numFmt w:val="bullet"/>
+      <w:lvlText w:val=""/>
+      <w:lvlJc w:val="left"/>
+      <w:pPr>
+        <w:ind w:left="2880" w:hanging="360"/>
+      </w:pPr>
+      <w:rPr>
+        <w:rFonts w:ascii="Symbol" w:hAnsi="Symbol" w:hint="default"/>
+      </w:rPr>
+    </w:lvl>
+    <w:lvl w:ilvl="4" w:tplc="08090003" w:tentative="1">
+      <w:start w:val="1"/>
+      <w:numFmt w:val="bullet"/>
+      <w:lvlText w:val="o"/>
+      <w:lvlJc w:val="left"/>
+      <w:pPr>
+        <w:ind w:left="3600" w:hanging="360"/>
+      </w:pPr>
+      <w:rPr>
+        <w:rFonts w:ascii="Courier New" w:hAnsi="Courier New" w:cs="Courier New" w:hint="default"/>
+      </w:rPr>
+    </w:lvl>
+    <w:lvl w:ilvl="5" w:tplc="08090005" w:tentative="1">
+      <w:start w:val="1"/>
+      <w:numFmt w:val="bullet"/>
+      <w:lvlText w:val=""/>
+      <w:lvlJc w:val="left"/>
+      <w:pPr>
+        <w:ind w:left="4320" w:hanging="360"/>
+      </w:pPr>
+      <w:rPr>
+        <w:rFonts w:ascii="Wingdings" w:hAnsi="Wingdings" w:hint="default"/>
+      </w:rPr>
+    </w:lvl>
+    <w:lvl w:ilvl="6" w:tplc="08090001" w:tentative="1">
+      <w:start w:val="1"/>
+      <w:numFmt w:val="bullet"/>
+      <w:lvlText w:val=""/>
+      <w:lvlJc w:val="left"/>
+      <w:pPr>
+        <w:ind w:left="5040" w:hanging="360"/>
+      </w:pPr>
+      <w:rPr>
+        <w:rFonts w:ascii="Symbol" w:hAnsi="Symbol" w:hint="default"/>
+      </w:rPr>
+    </w:lvl>
+    <w:lvl w:ilvl="7" w:tplc="08090003" w:tentative="1">
+      <w:start w:val="1"/>
+      <w:numFmt w:val="bullet"/>
+      <w:lvlText w:val="o"/>
+      <w:lvlJc w:val="left"/>
+      <w:pPr>
+        <w:ind w:left="5760" w:hanging="360"/>
+      </w:pPr>
+      <w:rPr>
+        <w:rFonts w:ascii="Courier New" w:hAnsi="Courier New" w:cs="Courier New" w:hint="default"/>
+      </w:rPr>
+    </w:lvl>
+    <w:lvl w:ilvl="8" w:tplc="08090005" w:tentative="1">
+      <w:start w:val="1"/>
+      <w:numFmt w:val="bullet"/>
+      <w:lvlText w:val=""/>
+      <w:lvlJc w:val="left"/>
+      <w:pPr>
+        <w:ind w:left="6480" w:hanging="360"/>
+      </w:pPr>
+      <w:rPr>
+        <w:rFonts w:ascii="Wingdings" w:hAnsi="Wingdings" w:hint="default"/>
+      </w:rPr>
+    </w:lvl>
+  </w:abstractNum>
+  <w:num w:numId="1">
+    <w:abstractNumId w:val="0"/>
+  </w:num>
+  <w:num w:numId="2">
+    <w:abstractNumId w:val="1"/>
+  </w:num>
+  <w:num w:numId="3">
+    <w:abstractNumId w:val="2"/>
+  </w:num>
+</w:numbering>
 </file>
 
 <file path=word/styles.xml><?xml version="1.0" encoding="utf-8"?>
@@ -5948,6 +6280,7 @@
     <w:lsdException w:name="caption" w:uiPriority="35" w:qFormat="1"/>
     <w:lsdException w:name="Title" w:semiHidden="0" w:uiPriority="10" w:unhideWhenUsed="0" w:qFormat="1"/>
     <w:lsdException w:name="Default Paragraph Font" w:uiPriority="1"/>
+    <w:lsdException w:name="Body Text" w:uiPriority="0"/>
     <w:lsdException w:name="Subtitle" w:semiHidden="0" w:uiPriority="11" w:unhideWhenUsed="0" w:qFormat="1"/>
     <w:lsdException w:name="Strong" w:semiHidden="0" w:uiPriority="22" w:unhideWhenUsed="0" w:qFormat="1"/>
     <w:lsdException w:name="Emphasis" w:semiHidden="0" w:uiPriority="20" w:unhideWhenUsed="0" w:qFormat="1"/>
@@ -6291,6 +6624,52 @@
       <w:szCs w:val="16"/>
     </w:rPr>
   </w:style>
+  <w:style w:type="paragraph" w:styleId="ListParagraph">
+    <w:name w:val="List Paragraph"/>
+    <w:basedOn w:val="Normal"/>
+    <w:uiPriority w:val="34"/>
+    <w:qFormat/>
+    <w:rsid w:val="00513E9F"/>
+    <w:pPr>
+      <w:ind w:left="720"/>
+      <w:contextualSpacing/>
+    </w:pPr>
+  </w:style>
+  <w:style w:type="paragraph" w:styleId="BodyText">
+    <w:name w:val="Body Text"/>
+    <w:basedOn w:val="Normal"/>
+    <w:link w:val="BodyTextChar"/>
+    <w:semiHidden/>
+    <w:unhideWhenUsed/>
+    <w:rsid w:val="00D57E7E"/>
+    <w:pPr>
+      <w:widowControl w:val="0"/>
+      <w:suppressAutoHyphens/>
+      <w:spacing w:after="120" w:line="240" w:lineRule="auto"/>
+    </w:pPr>
+    <w:rPr>
+      <w:rFonts w:ascii="Times New Roman" w:eastAsia="FZSongTi" w:hAnsi="Times New Roman" w:cs="LucidaSans"/>
+      <w:color w:val="auto"/>
+      <w:kern w:val="2"/>
+      <w:sz w:val="24"/>
+      <w:szCs w:val="24"/>
+      <w:lang w:bidi="hi-IN"/>
+    </w:rPr>
+  </w:style>
+  <w:style w:type="character" w:customStyle="1" w:styleId="BodyTextChar">
+    <w:name w:val="Body Text Char"/>
+    <w:basedOn w:val="DefaultParagraphFont"/>
+    <w:link w:val="BodyText"/>
+    <w:semiHidden/>
+    <w:rsid w:val="00D57E7E"/>
+    <w:rPr>
+      <w:rFonts w:ascii="Times New Roman" w:eastAsia="FZSongTi" w:hAnsi="Times New Roman" w:cs="LucidaSans"/>
+      <w:kern w:val="2"/>
+      <w:sz w:val="24"/>
+      <w:szCs w:val="24"/>
+      <w:lang w:bidi="hi-IN"/>
+    </w:rPr>
+  </w:style>
 </w:styles>
 </file>
 
@@ -6334,6 +6713,7 @@
     <w:lsdException w:name="caption" w:uiPriority="35" w:qFormat="1"/>
     <w:lsdException w:name="Title" w:semiHidden="0" w:uiPriority="10" w:unhideWhenUsed="0" w:qFormat="1"/>
     <w:lsdException w:name="Default Paragraph Font" w:uiPriority="1"/>
+    <w:lsdException w:name="Body Text" w:uiPriority="0"/>
     <w:lsdException w:name="Subtitle" w:semiHidden="0" w:uiPriority="11" w:unhideWhenUsed="0" w:qFormat="1"/>
     <w:lsdException w:name="Strong" w:semiHidden="0" w:uiPriority="22" w:unhideWhenUsed="0" w:qFormat="1"/>
     <w:lsdException w:name="Emphasis" w:semiHidden="0" w:uiPriority="20" w:unhideWhenUsed="0" w:qFormat="1"/>
@@ -6677,6 +7057,52 @@
       <w:szCs w:val="16"/>
     </w:rPr>
   </w:style>
+  <w:style w:type="paragraph" w:styleId="ListParagraph">
+    <w:name w:val="List Paragraph"/>
+    <w:basedOn w:val="Normal"/>
+    <w:uiPriority w:val="34"/>
+    <w:qFormat/>
+    <w:rsid w:val="00513E9F"/>
+    <w:pPr>
+      <w:ind w:left="720"/>
+      <w:contextualSpacing/>
+    </w:pPr>
+  </w:style>
+  <w:style w:type="paragraph" w:styleId="BodyText">
+    <w:name w:val="Body Text"/>
+    <w:basedOn w:val="Normal"/>
+    <w:link w:val="BodyTextChar"/>
+    <w:semiHidden/>
+    <w:unhideWhenUsed/>
+    <w:rsid w:val="00D57E7E"/>
+    <w:pPr>
+      <w:widowControl w:val="0"/>
+      <w:suppressAutoHyphens/>
+      <w:spacing w:after="120" w:line="240" w:lineRule="auto"/>
+    </w:pPr>
+    <w:rPr>
+      <w:rFonts w:ascii="Times New Roman" w:eastAsia="FZSongTi" w:hAnsi="Times New Roman" w:cs="LucidaSans"/>
+      <w:color w:val="auto"/>
+      <w:kern w:val="2"/>
+      <w:sz w:val="24"/>
+      <w:szCs w:val="24"/>
+      <w:lang w:bidi="hi-IN"/>
+    </w:rPr>
+  </w:style>
+  <w:style w:type="character" w:customStyle="1" w:styleId="BodyTextChar">
+    <w:name w:val="Body Text Char"/>
+    <w:basedOn w:val="DefaultParagraphFont"/>
+    <w:link w:val="BodyText"/>
+    <w:semiHidden/>
+    <w:rsid w:val="00D57E7E"/>
+    <w:rPr>
+      <w:rFonts w:ascii="Times New Roman" w:eastAsia="FZSongTi" w:hAnsi="Times New Roman" w:cs="LucidaSans"/>
+      <w:kern w:val="2"/>
+      <w:sz w:val="24"/>
+      <w:szCs w:val="24"/>
+      <w:lang w:bidi="hi-IN"/>
+    </w:rPr>
+  </w:style>
 </w:styles>
 </file>
 

</xml_diff>

<commit_message>
added use-case diagram description, added numbers to contents table, proofread and corrected mistakes
</commit_message>
<xml_diff>
--- a/n15/docs/Projectplandocument.docx
+++ b/n15/docs/Projectplandocument.docx
@@ -1,6 +1,6 @@
 
 <file path=word/document.xml><?xml version="1.0" encoding="utf-8"?>
-<w:document xmlns:wpc="http://schemas.microsoft.com/office/word/2010/wordprocessingCanvas" xmlns:mc="http://schemas.openxmlformats.org/markup-compatibility/2006" xmlns:o="urn:schemas-microsoft-com:office:office" xmlns:r="http://schemas.openxmlformats.org/officeDocument/2006/relationships" xmlns:m="http://schemas.openxmlformats.org/officeDocument/2006/math" xmlns:v="urn:schemas-microsoft-com:vml" xmlns:wp14="http://schemas.microsoft.com/office/word/2010/wordprocessingDrawing" xmlns:wp="http://schemas.openxmlformats.org/drawingml/2006/wordprocessingDrawing" xmlns:w10="urn:schemas-microsoft-com:office:word" xmlns:w="http://schemas.openxmlformats.org/wordprocessingml/2006/main" xmlns:w14="http://schemas.microsoft.com/office/word/2010/wordml" xmlns:wpg="http://schemas.microsoft.com/office/word/2010/wordprocessingGroup" xmlns:wpi="http://schemas.microsoft.com/office/word/2010/wordprocessingInk" xmlns:wne="http://schemas.microsoft.com/office/word/2006/wordml" xmlns:wps="http://schemas.microsoft.com/office/word/2010/wordprocessingShape" mc:Ignorable="w14 wp14">
+<w:document xmlns:wpc="http://schemas.microsoft.com/office/word/2010/wordprocessingCanvas" xmlns:mo="http://schemas.microsoft.com/office/mac/office/2008/main" xmlns:mc="http://schemas.openxmlformats.org/markup-compatibility/2006" xmlns:mv="urn:schemas-microsoft-com:mac:vml" xmlns:o="urn:schemas-microsoft-com:office:office" xmlns:r="http://schemas.openxmlformats.org/officeDocument/2006/relationships" xmlns:m="http://schemas.openxmlformats.org/officeDocument/2006/math" xmlns:v="urn:schemas-microsoft-com:vml" xmlns:wp14="http://schemas.microsoft.com/office/word/2010/wordprocessingDrawing" xmlns:wp="http://schemas.openxmlformats.org/drawingml/2006/wordprocessingDrawing" xmlns:w10="urn:schemas-microsoft-com:office:word" xmlns:w="http://schemas.openxmlformats.org/wordprocessingml/2006/main" xmlns:w14="http://schemas.microsoft.com/office/word/2010/wordml" xmlns:wpg="http://schemas.microsoft.com/office/word/2010/wordprocessingGroup" xmlns:wpi="http://schemas.microsoft.com/office/word/2010/wordprocessingInk" xmlns:wne="http://schemas.microsoft.com/office/word/2006/wordml" xmlns:wps="http://schemas.microsoft.com/office/word/2010/wordprocessingShape" mc:Ignorable="w14 wp14">
   <w:background w:color="FFFFFF"/>
   <w:body>
     <w:p>
@@ -32,31 +32,34 @@
         <w:t xml:space="preserve">Author: </w:t>
       </w:r>
       <w:r>
-        <w:t xml:space="preserve">Imran </w:t>
-      </w:r>
+        <w:t>Cellan Williams &lt;cew10</w:t>
+      </w:r>
+      <w:r>
+        <w:t>&gt;</w:t>
+      </w:r>
+    </w:p>
+    <w:p>
+      <w:pPr>
+        <w:jc w:val="center"/>
+      </w:pPr>
       <w:proofErr w:type="spellStart"/>
       <w:r>
-        <w:t>Mungul</w:t>
+        <w:t>Config</w:t>
       </w:r>
       <w:proofErr w:type="spellEnd"/>
       <w:r>
-        <w:t xml:space="preserve"> &lt;imm5</w:t>
-      </w:r>
-      <w:r>
-        <w:t>&gt;</w:t>
+        <w:t xml:space="preserve"> Ref: SE_N15_PLAN_01</w:t>
       </w:r>
     </w:p>
     <w:p>
       <w:pPr>
         <w:jc w:val="center"/>
       </w:pPr>
-      <w:proofErr w:type="spellStart"/>
-      <w:r>
-        <w:t>Config</w:t>
-      </w:r>
-      <w:proofErr w:type="spellEnd"/>
-      <w:r>
-        <w:t xml:space="preserve"> Ref: SE_N15_PLAN_01</w:t>
+      <w:r>
+        <w:t xml:space="preserve">Date: </w:t>
+      </w:r>
+      <w:r>
+        <w:t>29/01/2013</w:t>
       </w:r>
     </w:p>
     <w:p>
@@ -64,18 +67,7 @@
         <w:jc w:val="center"/>
       </w:pPr>
       <w:r>
-        <w:t xml:space="preserve">Date: </w:t>
-      </w:r>
-      <w:r>
-        <w:t>29/01/2013</w:t>
-      </w:r>
-    </w:p>
-    <w:p>
-      <w:pPr>
-        <w:jc w:val="center"/>
-      </w:pPr>
-      <w:r>
-        <w:t>Version: V1.5</w:t>
+        <w:t>Version: V1.6</w:t>
       </w:r>
     </w:p>
     <w:p>
@@ -172,180 +164,879 @@
       </w:r>
     </w:p>
     <w:p/>
-    <w:p>
-      <w:pPr>
-        <w:pStyle w:val="Heading1"/>
-      </w:pPr>
-      <w:r>
-        <w:t>Contents</w:t>
-      </w:r>
-    </w:p>
-    <w:p>
-      <w:pPr>
-        <w:ind w:left="360"/>
-      </w:pPr>
-      <w:hyperlink w:anchor="h.4ofzo5umpqfu">
-        <w:r>
-          <w:rPr>
-            <w:color w:val="1155CC"/>
-            <w:u w:val="single"/>
-          </w:rPr>
-          <w:t>Table of Contents</w:t>
-        </w:r>
-      </w:hyperlink>
-    </w:p>
-    <w:p>
-      <w:pPr>
-        <w:ind w:left="360"/>
+    <w:sdt>
+      <w:sdtPr>
+        <w:id w:val="-1082365501"/>
+        <w:docPartObj>
+          <w:docPartGallery w:val="Table of Contents"/>
+          <w:docPartUnique/>
+        </w:docPartObj>
+      </w:sdtPr>
+      <w:sdtEndPr>
         <w:rPr>
-          <w:color w:val="1155CC"/>
-          <w:u w:val="single"/>
+          <w:rFonts w:ascii="Arial" w:eastAsia="Arial" w:hAnsi="Arial" w:cs="Arial"/>
+          <w:noProof/>
+          <w:color w:val="000000"/>
+          <w:sz w:val="22"/>
+          <w:szCs w:val="22"/>
+          <w:lang w:val="en-GB" w:eastAsia="zh-CN" w:bidi="ta-IN"/>
         </w:rPr>
-      </w:pPr>
-      <w:r>
-        <w:rPr>
-          <w:color w:val="1155CC"/>
-          <w:u w:val="single"/>
-        </w:rPr>
-        <w:t>Purpose of this document</w:t>
-      </w:r>
-    </w:p>
-    <w:p>
-      <w:pPr>
-        <w:ind w:left="360"/>
-        <w:rPr>
-          <w:color w:val="1155CC"/>
-          <w:u w:val="single"/>
-        </w:rPr>
-      </w:pPr>
-      <w:r>
-        <w:rPr>
-          <w:color w:val="1155CC"/>
-          <w:u w:val="single"/>
-        </w:rPr>
-        <w:t>Scope</w:t>
-      </w:r>
-    </w:p>
-    <w:p>
-      <w:pPr>
-        <w:ind w:left="360"/>
-      </w:pPr>
-      <w:r>
-        <w:rPr>
-          <w:color w:val="1155CC"/>
-          <w:u w:val="single"/>
-        </w:rPr>
-        <w:t>Objectives</w:t>
-      </w:r>
-    </w:p>
-    <w:p>
-      <w:pPr>
-        <w:ind w:left="360"/>
-      </w:pPr>
-      <w:hyperlink w:anchor="h.7ce9lfwv7cvp">
-        <w:r>
-          <w:rPr>
-            <w:color w:val="1155CC"/>
-            <w:u w:val="single"/>
-          </w:rPr>
-          <w:t>User Interface Design</w:t>
-        </w:r>
-      </w:hyperlink>
-    </w:p>
-    <w:p>
-      <w:pPr>
-        <w:ind w:left="360"/>
-      </w:pPr>
-      <w:hyperlink w:anchor="h.t9m40x2wgmqi">
-        <w:r>
-          <w:rPr>
-            <w:color w:val="1155CC"/>
-            <w:u w:val="single"/>
-          </w:rPr>
-          <w:t xml:space="preserve">Gantt </w:t>
-        </w:r>
-        <w:proofErr w:type="gramStart"/>
-        <w:r>
-          <w:rPr>
-            <w:color w:val="1155CC"/>
-            <w:u w:val="single"/>
-          </w:rPr>
-          <w:t>Chart</w:t>
-        </w:r>
-        <w:proofErr w:type="gramEnd"/>
-      </w:hyperlink>
-    </w:p>
-    <w:p>
-      <w:pPr>
-        <w:ind w:left="360"/>
-      </w:pPr>
-      <w:hyperlink w:anchor="h.lc7rt17s0kp6">
-        <w:r>
-          <w:rPr>
-            <w:color w:val="1155CC"/>
-            <w:u w:val="single"/>
-          </w:rPr>
-          <w:t>Risk Analysis</w:t>
-        </w:r>
-      </w:hyperlink>
-    </w:p>
-    <w:p>
-      <w:pPr>
-        <w:ind w:left="360"/>
-      </w:pPr>
-      <w:hyperlink w:anchor="h.r9caw6xnn9t4">
-        <w:r>
-          <w:rPr>
-            <w:color w:val="1155CC"/>
-            <w:u w:val="single"/>
-          </w:rPr>
-          <w:t>Referen</w:t>
-        </w:r>
-        <w:r>
-          <w:rPr>
-            <w:color w:val="1155CC"/>
-            <w:u w:val="single"/>
-          </w:rPr>
-          <w:t>c</w:t>
-        </w:r>
-        <w:r>
-          <w:rPr>
-            <w:color w:val="1155CC"/>
-            <w:u w:val="single"/>
-          </w:rPr>
-          <w:t>es</w:t>
-        </w:r>
-      </w:hyperlink>
-    </w:p>
-    <w:p>
-      <w:pPr>
-        <w:ind w:left="360"/>
-      </w:pPr>
-      <w:hyperlink w:anchor="h.8xcujg4vfdze">
-        <w:r>
-          <w:rPr>
-            <w:color w:val="1155CC"/>
-            <w:u w:val="single"/>
-          </w:rPr>
-          <w:t>Change log</w:t>
-        </w:r>
-      </w:hyperlink>
-    </w:p>
+      </w:sdtEndPr>
+      <w:sdtContent>
+        <w:p>
+          <w:pPr>
+            <w:pStyle w:val="TOCHeading"/>
+            <w:rPr>
+              <w:rFonts w:ascii="Arial" w:hAnsi="Arial"/>
+              <w:color w:val="auto"/>
+              <w:sz w:val="36"/>
+              <w:szCs w:val="36"/>
+            </w:rPr>
+          </w:pPr>
+          <w:r>
+            <w:rPr>
+              <w:rFonts w:ascii="Arial" w:hAnsi="Arial"/>
+              <w:color w:val="auto"/>
+              <w:sz w:val="36"/>
+              <w:szCs w:val="36"/>
+            </w:rPr>
+            <w:t>Table of Contents</w:t>
+          </w:r>
+        </w:p>
+        <w:p>
+          <w:pPr>
+            <w:pStyle w:val="TOC2"/>
+            <w:tabs>
+              <w:tab w:val="right" w:leader="dot" w:pos="9350"/>
+            </w:tabs>
+            <w:rPr>
+              <w:rFonts w:ascii="Arial" w:eastAsiaTheme="minorEastAsia" w:hAnsi="Arial" w:cstheme="minorBidi"/>
+              <w:b w:val="0"/>
+              <w:noProof/>
+              <w:color w:val="auto"/>
+              <w:lang w:val="en-US" w:eastAsia="ja-JP" w:bidi="ar-SA"/>
+            </w:rPr>
+          </w:pPr>
+          <w:r>
+            <w:rPr>
+              <w:rFonts w:ascii="Arial" w:hAnsi="Arial"/>
+              <w:b w:val="0"/>
+            </w:rPr>
+            <w:fldChar w:fldCharType="begin"/>
+          </w:r>
+          <w:r>
+            <w:rPr>
+              <w:rFonts w:ascii="Arial" w:hAnsi="Arial"/>
+              <w:b w:val="0"/>
+            </w:rPr>
+            <w:instrText xml:space="preserve"> TOC \o "1-3" \h \z \u </w:instrText>
+          </w:r>
+          <w:r>
+            <w:rPr>
+              <w:rFonts w:ascii="Arial" w:hAnsi="Arial"/>
+              <w:b w:val="0"/>
+            </w:rPr>
+            <w:fldChar w:fldCharType="separate"/>
+          </w:r>
+          <w:r>
+            <w:rPr>
+              <w:rFonts w:ascii="Arial" w:hAnsi="Arial"/>
+              <w:b w:val="0"/>
+              <w:noProof/>
+            </w:rPr>
+            <w:t>Purpose of this Document</w:t>
+          </w:r>
+          <w:r>
+            <w:rPr>
+              <w:rFonts w:ascii="Arial" w:hAnsi="Arial"/>
+              <w:b w:val="0"/>
+              <w:noProof/>
+            </w:rPr>
+            <w:tab/>
+          </w:r>
+          <w:r>
+            <w:rPr>
+              <w:rFonts w:ascii="Arial" w:hAnsi="Arial"/>
+              <w:b w:val="0"/>
+              <w:noProof/>
+            </w:rPr>
+            <w:fldChar w:fldCharType="begin"/>
+          </w:r>
+          <w:r>
+            <w:rPr>
+              <w:rFonts w:ascii="Arial" w:hAnsi="Arial"/>
+              <w:b w:val="0"/>
+              <w:noProof/>
+            </w:rPr>
+            <w:instrText xml:space="preserve"> PAGEREF _Toc221095692 \h </w:instrText>
+          </w:r>
+          <w:r>
+            <w:rPr>
+              <w:rFonts w:ascii="Arial" w:hAnsi="Arial"/>
+              <w:b w:val="0"/>
+              <w:noProof/>
+            </w:rPr>
+          </w:r>
+          <w:r>
+            <w:rPr>
+              <w:rFonts w:ascii="Arial" w:hAnsi="Arial"/>
+              <w:b w:val="0"/>
+              <w:noProof/>
+            </w:rPr>
+            <w:fldChar w:fldCharType="separate"/>
+          </w:r>
+          <w:r>
+            <w:rPr>
+              <w:rFonts w:ascii="Arial" w:hAnsi="Arial"/>
+              <w:b w:val="0"/>
+              <w:noProof/>
+            </w:rPr>
+            <w:t>3</w:t>
+          </w:r>
+          <w:r>
+            <w:rPr>
+              <w:rFonts w:ascii="Arial" w:hAnsi="Arial"/>
+              <w:b w:val="0"/>
+              <w:noProof/>
+            </w:rPr>
+            <w:fldChar w:fldCharType="end"/>
+          </w:r>
+        </w:p>
+        <w:p>
+          <w:pPr>
+            <w:pStyle w:val="TOC2"/>
+            <w:tabs>
+              <w:tab w:val="right" w:leader="dot" w:pos="9350"/>
+            </w:tabs>
+            <w:rPr>
+              <w:rFonts w:ascii="Arial" w:eastAsiaTheme="minorEastAsia" w:hAnsi="Arial" w:cstheme="minorBidi"/>
+              <w:b w:val="0"/>
+              <w:noProof/>
+              <w:color w:val="auto"/>
+              <w:lang w:val="en-US" w:eastAsia="ja-JP" w:bidi="ar-SA"/>
+            </w:rPr>
+          </w:pPr>
+          <w:r>
+            <w:rPr>
+              <w:rFonts w:ascii="Arial" w:hAnsi="Arial"/>
+              <w:b w:val="0"/>
+              <w:noProof/>
+            </w:rPr>
+            <w:t>Scope</w:t>
+          </w:r>
+          <w:r>
+            <w:rPr>
+              <w:rFonts w:ascii="Arial" w:hAnsi="Arial"/>
+              <w:b w:val="0"/>
+              <w:noProof/>
+            </w:rPr>
+            <w:tab/>
+          </w:r>
+          <w:r>
+            <w:rPr>
+              <w:rFonts w:ascii="Arial" w:hAnsi="Arial"/>
+              <w:b w:val="0"/>
+              <w:noProof/>
+            </w:rPr>
+            <w:fldChar w:fldCharType="begin"/>
+          </w:r>
+          <w:r>
+            <w:rPr>
+              <w:rFonts w:ascii="Arial" w:hAnsi="Arial"/>
+              <w:b w:val="0"/>
+              <w:noProof/>
+            </w:rPr>
+            <w:instrText xml:space="preserve"> PAGEREF _Toc221095693 \h </w:instrText>
+          </w:r>
+          <w:r>
+            <w:rPr>
+              <w:rFonts w:ascii="Arial" w:hAnsi="Arial"/>
+              <w:b w:val="0"/>
+              <w:noProof/>
+            </w:rPr>
+          </w:r>
+          <w:r>
+            <w:rPr>
+              <w:rFonts w:ascii="Arial" w:hAnsi="Arial"/>
+              <w:b w:val="0"/>
+              <w:noProof/>
+            </w:rPr>
+            <w:fldChar w:fldCharType="separate"/>
+          </w:r>
+          <w:r>
+            <w:rPr>
+              <w:rFonts w:ascii="Arial" w:hAnsi="Arial"/>
+              <w:b w:val="0"/>
+              <w:noProof/>
+            </w:rPr>
+            <w:t>3</w:t>
+          </w:r>
+          <w:r>
+            <w:rPr>
+              <w:rFonts w:ascii="Arial" w:hAnsi="Arial"/>
+              <w:b w:val="0"/>
+              <w:noProof/>
+            </w:rPr>
+            <w:fldChar w:fldCharType="end"/>
+          </w:r>
+        </w:p>
+        <w:p>
+          <w:pPr>
+            <w:pStyle w:val="TOC2"/>
+            <w:tabs>
+              <w:tab w:val="right" w:leader="dot" w:pos="9350"/>
+            </w:tabs>
+            <w:rPr>
+              <w:rFonts w:ascii="Arial" w:eastAsiaTheme="minorEastAsia" w:hAnsi="Arial" w:cstheme="minorBidi"/>
+              <w:b w:val="0"/>
+              <w:noProof/>
+              <w:color w:val="auto"/>
+              <w:lang w:val="en-US" w:eastAsia="ja-JP" w:bidi="ar-SA"/>
+            </w:rPr>
+          </w:pPr>
+          <w:r>
+            <w:rPr>
+              <w:rFonts w:ascii="Arial" w:hAnsi="Arial"/>
+              <w:b w:val="0"/>
+              <w:noProof/>
+            </w:rPr>
+            <w:t>Objectives</w:t>
+          </w:r>
+          <w:r>
+            <w:rPr>
+              <w:rFonts w:ascii="Arial" w:hAnsi="Arial"/>
+              <w:b w:val="0"/>
+              <w:noProof/>
+            </w:rPr>
+            <w:tab/>
+          </w:r>
+          <w:r>
+            <w:rPr>
+              <w:rFonts w:ascii="Arial" w:hAnsi="Arial"/>
+              <w:b w:val="0"/>
+              <w:noProof/>
+            </w:rPr>
+            <w:fldChar w:fldCharType="begin"/>
+          </w:r>
+          <w:r>
+            <w:rPr>
+              <w:rFonts w:ascii="Arial" w:hAnsi="Arial"/>
+              <w:b w:val="0"/>
+              <w:noProof/>
+            </w:rPr>
+            <w:instrText xml:space="preserve"> PAGEREF _Toc221095694 \h </w:instrText>
+          </w:r>
+          <w:r>
+            <w:rPr>
+              <w:rFonts w:ascii="Arial" w:hAnsi="Arial"/>
+              <w:b w:val="0"/>
+              <w:noProof/>
+            </w:rPr>
+          </w:r>
+          <w:r>
+            <w:rPr>
+              <w:rFonts w:ascii="Arial" w:hAnsi="Arial"/>
+              <w:b w:val="0"/>
+              <w:noProof/>
+            </w:rPr>
+            <w:fldChar w:fldCharType="separate"/>
+          </w:r>
+          <w:r>
+            <w:rPr>
+              <w:rFonts w:ascii="Arial" w:hAnsi="Arial"/>
+              <w:b w:val="0"/>
+              <w:noProof/>
+            </w:rPr>
+            <w:t>3</w:t>
+          </w:r>
+          <w:r>
+            <w:rPr>
+              <w:rFonts w:ascii="Arial" w:hAnsi="Arial"/>
+              <w:b w:val="0"/>
+              <w:noProof/>
+            </w:rPr>
+            <w:fldChar w:fldCharType="end"/>
+          </w:r>
+        </w:p>
+        <w:p>
+          <w:pPr>
+            <w:pStyle w:val="TOC2"/>
+            <w:tabs>
+              <w:tab w:val="right" w:leader="dot" w:pos="9350"/>
+            </w:tabs>
+            <w:rPr>
+              <w:rFonts w:ascii="Arial" w:eastAsiaTheme="minorEastAsia" w:hAnsi="Arial" w:cstheme="minorBidi"/>
+              <w:b w:val="0"/>
+              <w:noProof/>
+              <w:color w:val="auto"/>
+              <w:lang w:val="en-US" w:eastAsia="ja-JP" w:bidi="ar-SA"/>
+            </w:rPr>
+          </w:pPr>
+          <w:r>
+            <w:rPr>
+              <w:rFonts w:ascii="Arial" w:hAnsi="Arial"/>
+              <w:b w:val="0"/>
+              <w:noProof/>
+            </w:rPr>
+            <w:t>Overview</w:t>
+          </w:r>
+          <w:r>
+            <w:rPr>
+              <w:rFonts w:ascii="Arial" w:hAnsi="Arial"/>
+              <w:b w:val="0"/>
+              <w:noProof/>
+            </w:rPr>
+            <w:tab/>
+          </w:r>
+          <w:r>
+            <w:rPr>
+              <w:rFonts w:ascii="Arial" w:hAnsi="Arial"/>
+              <w:b w:val="0"/>
+              <w:noProof/>
+            </w:rPr>
+            <w:fldChar w:fldCharType="begin"/>
+          </w:r>
+          <w:r>
+            <w:rPr>
+              <w:rFonts w:ascii="Arial" w:hAnsi="Arial"/>
+              <w:b w:val="0"/>
+              <w:noProof/>
+            </w:rPr>
+            <w:instrText xml:space="preserve"> PAGEREF _Toc221095695 \h </w:instrText>
+          </w:r>
+          <w:r>
+            <w:rPr>
+              <w:rFonts w:ascii="Arial" w:hAnsi="Arial"/>
+              <w:b w:val="0"/>
+              <w:noProof/>
+            </w:rPr>
+          </w:r>
+          <w:r>
+            <w:rPr>
+              <w:rFonts w:ascii="Arial" w:hAnsi="Arial"/>
+              <w:b w:val="0"/>
+              <w:noProof/>
+            </w:rPr>
+            <w:fldChar w:fldCharType="separate"/>
+          </w:r>
+          <w:r>
+            <w:rPr>
+              <w:rFonts w:ascii="Arial" w:hAnsi="Arial"/>
+              <w:b w:val="0"/>
+              <w:noProof/>
+            </w:rPr>
+            <w:t>3</w:t>
+          </w:r>
+          <w:r>
+            <w:rPr>
+              <w:rFonts w:ascii="Arial" w:hAnsi="Arial"/>
+              <w:b w:val="0"/>
+              <w:noProof/>
+            </w:rPr>
+            <w:fldChar w:fldCharType="end"/>
+          </w:r>
+        </w:p>
+        <w:p>
+          <w:pPr>
+            <w:pStyle w:val="TOC2"/>
+            <w:tabs>
+              <w:tab w:val="right" w:leader="dot" w:pos="9350"/>
+            </w:tabs>
+            <w:rPr>
+              <w:rFonts w:ascii="Arial" w:eastAsiaTheme="minorEastAsia" w:hAnsi="Arial" w:cstheme="minorBidi"/>
+              <w:b w:val="0"/>
+              <w:noProof/>
+              <w:color w:val="auto"/>
+              <w:lang w:val="en-US" w:eastAsia="ja-JP" w:bidi="ar-SA"/>
+            </w:rPr>
+          </w:pPr>
+          <w:r>
+            <w:rPr>
+              <w:rFonts w:ascii="Arial" w:hAnsi="Arial"/>
+              <w:b w:val="0"/>
+              <w:noProof/>
+            </w:rPr>
+            <w:t>Use Case Diagrams</w:t>
+          </w:r>
+          <w:r>
+            <w:rPr>
+              <w:rFonts w:ascii="Arial" w:hAnsi="Arial"/>
+              <w:b w:val="0"/>
+              <w:noProof/>
+            </w:rPr>
+            <w:tab/>
+          </w:r>
+          <w:r>
+            <w:rPr>
+              <w:rFonts w:ascii="Arial" w:hAnsi="Arial"/>
+              <w:b w:val="0"/>
+              <w:noProof/>
+            </w:rPr>
+            <w:fldChar w:fldCharType="begin"/>
+          </w:r>
+          <w:r>
+            <w:rPr>
+              <w:rFonts w:ascii="Arial" w:hAnsi="Arial"/>
+              <w:b w:val="0"/>
+              <w:noProof/>
+            </w:rPr>
+            <w:instrText xml:space="preserve"> PAGEREF _Toc221095696 \h </w:instrText>
+          </w:r>
+          <w:r>
+            <w:rPr>
+              <w:rFonts w:ascii="Arial" w:hAnsi="Arial"/>
+              <w:b w:val="0"/>
+              <w:noProof/>
+            </w:rPr>
+          </w:r>
+          <w:r>
+            <w:rPr>
+              <w:rFonts w:ascii="Arial" w:hAnsi="Arial"/>
+              <w:b w:val="0"/>
+              <w:noProof/>
+            </w:rPr>
+            <w:fldChar w:fldCharType="separate"/>
+          </w:r>
+          <w:r>
+            <w:rPr>
+              <w:rFonts w:ascii="Arial" w:hAnsi="Arial"/>
+              <w:b w:val="0"/>
+              <w:noProof/>
+            </w:rPr>
+            <w:t>4</w:t>
+          </w:r>
+          <w:r>
+            <w:rPr>
+              <w:rFonts w:ascii="Arial" w:hAnsi="Arial"/>
+              <w:b w:val="0"/>
+              <w:noProof/>
+            </w:rPr>
+            <w:fldChar w:fldCharType="end"/>
+          </w:r>
+        </w:p>
+        <w:p>
+          <w:pPr>
+            <w:pStyle w:val="TOC2"/>
+            <w:tabs>
+              <w:tab w:val="right" w:leader="dot" w:pos="9350"/>
+            </w:tabs>
+            <w:rPr>
+              <w:rFonts w:ascii="Arial" w:eastAsiaTheme="minorEastAsia" w:hAnsi="Arial" w:cstheme="minorBidi"/>
+              <w:b w:val="0"/>
+              <w:noProof/>
+              <w:color w:val="auto"/>
+              <w:lang w:val="en-US" w:eastAsia="ja-JP" w:bidi="ar-SA"/>
+            </w:rPr>
+          </w:pPr>
+          <w:r>
+            <w:rPr>
+              <w:rFonts w:ascii="Arial" w:hAnsi="Arial"/>
+              <w:b w:val="0"/>
+              <w:noProof/>
+            </w:rPr>
+            <w:t>User Interface Design</w:t>
+          </w:r>
+          <w:r>
+            <w:rPr>
+              <w:rFonts w:ascii="Arial" w:hAnsi="Arial"/>
+              <w:b w:val="0"/>
+              <w:noProof/>
+            </w:rPr>
+            <w:tab/>
+          </w:r>
+          <w:r>
+            <w:rPr>
+              <w:rFonts w:ascii="Arial" w:hAnsi="Arial"/>
+              <w:b w:val="0"/>
+              <w:noProof/>
+            </w:rPr>
+            <w:fldChar w:fldCharType="begin"/>
+          </w:r>
+          <w:r>
+            <w:rPr>
+              <w:rFonts w:ascii="Arial" w:hAnsi="Arial"/>
+              <w:b w:val="0"/>
+              <w:noProof/>
+            </w:rPr>
+            <w:instrText xml:space="preserve"> PAGEREF _Toc221095697 \h </w:instrText>
+          </w:r>
+          <w:r>
+            <w:rPr>
+              <w:rFonts w:ascii="Arial" w:hAnsi="Arial"/>
+              <w:b w:val="0"/>
+              <w:noProof/>
+            </w:rPr>
+          </w:r>
+          <w:r>
+            <w:rPr>
+              <w:rFonts w:ascii="Arial" w:hAnsi="Arial"/>
+              <w:b w:val="0"/>
+              <w:noProof/>
+            </w:rPr>
+            <w:fldChar w:fldCharType="separate"/>
+          </w:r>
+          <w:r>
+            <w:rPr>
+              <w:rFonts w:ascii="Arial" w:hAnsi="Arial"/>
+              <w:b w:val="0"/>
+              <w:noProof/>
+            </w:rPr>
+            <w:t>5</w:t>
+          </w:r>
+          <w:r>
+            <w:rPr>
+              <w:rFonts w:ascii="Arial" w:hAnsi="Arial"/>
+              <w:b w:val="0"/>
+              <w:noProof/>
+            </w:rPr>
+            <w:fldChar w:fldCharType="end"/>
+          </w:r>
+        </w:p>
+        <w:p>
+          <w:pPr>
+            <w:pStyle w:val="TOC2"/>
+            <w:tabs>
+              <w:tab w:val="right" w:leader="dot" w:pos="9350"/>
+            </w:tabs>
+            <w:rPr>
+              <w:rFonts w:ascii="Arial" w:eastAsiaTheme="minorEastAsia" w:hAnsi="Arial" w:cstheme="minorBidi"/>
+              <w:b w:val="0"/>
+              <w:noProof/>
+              <w:color w:val="auto"/>
+              <w:lang w:val="en-US" w:eastAsia="ja-JP" w:bidi="ar-SA"/>
+            </w:rPr>
+          </w:pPr>
+          <w:r>
+            <w:rPr>
+              <w:rFonts w:ascii="Arial" w:hAnsi="Arial"/>
+              <w:b w:val="0"/>
+              <w:noProof/>
+            </w:rPr>
+            <w:t>Gantt Chart</w:t>
+          </w:r>
+          <w:r>
+            <w:rPr>
+              <w:rFonts w:ascii="Arial" w:hAnsi="Arial"/>
+              <w:b w:val="0"/>
+              <w:noProof/>
+            </w:rPr>
+            <w:tab/>
+          </w:r>
+          <w:r>
+            <w:rPr>
+              <w:rFonts w:ascii="Arial" w:hAnsi="Arial"/>
+              <w:b w:val="0"/>
+              <w:noProof/>
+            </w:rPr>
+            <w:fldChar w:fldCharType="begin"/>
+          </w:r>
+          <w:r>
+            <w:rPr>
+              <w:rFonts w:ascii="Arial" w:hAnsi="Arial"/>
+              <w:b w:val="0"/>
+              <w:noProof/>
+            </w:rPr>
+            <w:instrText xml:space="preserve"> PAGEREF _Toc221095698 \h </w:instrText>
+          </w:r>
+          <w:r>
+            <w:rPr>
+              <w:rFonts w:ascii="Arial" w:hAnsi="Arial"/>
+              <w:b w:val="0"/>
+              <w:noProof/>
+            </w:rPr>
+          </w:r>
+          <w:r>
+            <w:rPr>
+              <w:rFonts w:ascii="Arial" w:hAnsi="Arial"/>
+              <w:b w:val="0"/>
+              <w:noProof/>
+            </w:rPr>
+            <w:fldChar w:fldCharType="separate"/>
+          </w:r>
+          <w:r>
+            <w:rPr>
+              <w:rFonts w:ascii="Arial" w:hAnsi="Arial"/>
+              <w:b w:val="0"/>
+              <w:noProof/>
+            </w:rPr>
+            <w:t>10</w:t>
+          </w:r>
+          <w:r>
+            <w:rPr>
+              <w:rFonts w:ascii="Arial" w:hAnsi="Arial"/>
+              <w:b w:val="0"/>
+              <w:noProof/>
+            </w:rPr>
+            <w:fldChar w:fldCharType="end"/>
+          </w:r>
+        </w:p>
+        <w:p>
+          <w:pPr>
+            <w:pStyle w:val="TOC2"/>
+            <w:tabs>
+              <w:tab w:val="right" w:leader="dot" w:pos="9350"/>
+            </w:tabs>
+            <w:rPr>
+              <w:rFonts w:ascii="Arial" w:eastAsiaTheme="minorEastAsia" w:hAnsi="Arial" w:cstheme="minorBidi"/>
+              <w:b w:val="0"/>
+              <w:noProof/>
+              <w:color w:val="auto"/>
+              <w:lang w:val="en-US" w:eastAsia="ja-JP" w:bidi="ar-SA"/>
+            </w:rPr>
+          </w:pPr>
+          <w:r>
+            <w:rPr>
+              <w:rFonts w:ascii="Arial" w:hAnsi="Arial"/>
+              <w:b w:val="0"/>
+              <w:noProof/>
+            </w:rPr>
+            <w:t>Risk Analysis</w:t>
+          </w:r>
+          <w:r>
+            <w:rPr>
+              <w:rFonts w:ascii="Arial" w:hAnsi="Arial"/>
+              <w:b w:val="0"/>
+              <w:noProof/>
+            </w:rPr>
+            <w:tab/>
+          </w:r>
+          <w:r>
+            <w:rPr>
+              <w:rFonts w:ascii="Arial" w:hAnsi="Arial"/>
+              <w:b w:val="0"/>
+              <w:noProof/>
+            </w:rPr>
+            <w:fldChar w:fldCharType="begin"/>
+          </w:r>
+          <w:r>
+            <w:rPr>
+              <w:rFonts w:ascii="Arial" w:hAnsi="Arial"/>
+              <w:b w:val="0"/>
+              <w:noProof/>
+            </w:rPr>
+            <w:instrText xml:space="preserve"> PAGEREF _Toc221095699 \h </w:instrText>
+          </w:r>
+          <w:r>
+            <w:rPr>
+              <w:rFonts w:ascii="Arial" w:hAnsi="Arial"/>
+              <w:b w:val="0"/>
+              <w:noProof/>
+            </w:rPr>
+          </w:r>
+          <w:r>
+            <w:rPr>
+              <w:rFonts w:ascii="Arial" w:hAnsi="Arial"/>
+              <w:b w:val="0"/>
+              <w:noProof/>
+            </w:rPr>
+            <w:fldChar w:fldCharType="separate"/>
+          </w:r>
+          <w:r>
+            <w:rPr>
+              <w:rFonts w:ascii="Arial" w:hAnsi="Arial"/>
+              <w:b w:val="0"/>
+              <w:noProof/>
+            </w:rPr>
+            <w:t>12</w:t>
+          </w:r>
+          <w:r>
+            <w:rPr>
+              <w:rFonts w:ascii="Arial" w:hAnsi="Arial"/>
+              <w:b w:val="0"/>
+              <w:noProof/>
+            </w:rPr>
+            <w:fldChar w:fldCharType="end"/>
+          </w:r>
+        </w:p>
+        <w:p>
+          <w:pPr>
+            <w:pStyle w:val="TOC2"/>
+            <w:tabs>
+              <w:tab w:val="right" w:leader="dot" w:pos="9350"/>
+            </w:tabs>
+            <w:rPr>
+              <w:rFonts w:ascii="Arial" w:eastAsiaTheme="minorEastAsia" w:hAnsi="Arial" w:cstheme="minorBidi"/>
+              <w:b w:val="0"/>
+              <w:noProof/>
+              <w:color w:val="auto"/>
+              <w:lang w:val="en-US" w:eastAsia="ja-JP" w:bidi="ar-SA"/>
+            </w:rPr>
+          </w:pPr>
+          <w:r>
+            <w:rPr>
+              <w:rFonts w:ascii="Arial" w:hAnsi="Arial"/>
+              <w:b w:val="0"/>
+              <w:noProof/>
+            </w:rPr>
+            <w:t>References</w:t>
+          </w:r>
+          <w:r>
+            <w:rPr>
+              <w:rFonts w:ascii="Arial" w:hAnsi="Arial"/>
+              <w:b w:val="0"/>
+              <w:noProof/>
+            </w:rPr>
+            <w:tab/>
+          </w:r>
+          <w:r>
+            <w:rPr>
+              <w:rFonts w:ascii="Arial" w:hAnsi="Arial"/>
+              <w:b w:val="0"/>
+              <w:noProof/>
+            </w:rPr>
+            <w:fldChar w:fldCharType="begin"/>
+          </w:r>
+          <w:r>
+            <w:rPr>
+              <w:rFonts w:ascii="Arial" w:hAnsi="Arial"/>
+              <w:b w:val="0"/>
+              <w:noProof/>
+            </w:rPr>
+            <w:instrText xml:space="preserve"> PAGEREF _Toc221095700 \h </w:instrText>
+          </w:r>
+          <w:r>
+            <w:rPr>
+              <w:rFonts w:ascii="Arial" w:hAnsi="Arial"/>
+              <w:b w:val="0"/>
+              <w:noProof/>
+            </w:rPr>
+          </w:r>
+          <w:r>
+            <w:rPr>
+              <w:rFonts w:ascii="Arial" w:hAnsi="Arial"/>
+              <w:b w:val="0"/>
+              <w:noProof/>
+            </w:rPr>
+            <w:fldChar w:fldCharType="separate"/>
+          </w:r>
+          <w:r>
+            <w:rPr>
+              <w:rFonts w:ascii="Arial" w:hAnsi="Arial"/>
+              <w:b w:val="0"/>
+              <w:noProof/>
+            </w:rPr>
+            <w:t>12</w:t>
+          </w:r>
+          <w:r>
+            <w:rPr>
+              <w:rFonts w:ascii="Arial" w:hAnsi="Arial"/>
+              <w:b w:val="0"/>
+              <w:noProof/>
+            </w:rPr>
+            <w:fldChar w:fldCharType="end"/>
+          </w:r>
+        </w:p>
+        <w:p>
+          <w:pPr>
+            <w:pStyle w:val="TOC2"/>
+            <w:tabs>
+              <w:tab w:val="right" w:leader="dot" w:pos="9350"/>
+            </w:tabs>
+            <w:rPr>
+              <w:rFonts w:ascii="Arial" w:eastAsiaTheme="minorEastAsia" w:hAnsi="Arial" w:cstheme="minorBidi"/>
+              <w:b w:val="0"/>
+              <w:noProof/>
+              <w:color w:val="auto"/>
+              <w:lang w:val="en-US" w:eastAsia="ja-JP" w:bidi="ar-SA"/>
+            </w:rPr>
+          </w:pPr>
+          <w:r>
+            <w:rPr>
+              <w:rFonts w:ascii="Arial" w:hAnsi="Arial"/>
+              <w:b w:val="0"/>
+              <w:noProof/>
+            </w:rPr>
+            <w:t>Change log</w:t>
+          </w:r>
+          <w:r>
+            <w:rPr>
+              <w:rFonts w:ascii="Arial" w:hAnsi="Arial"/>
+              <w:b w:val="0"/>
+              <w:noProof/>
+            </w:rPr>
+            <w:tab/>
+          </w:r>
+          <w:r>
+            <w:rPr>
+              <w:rFonts w:ascii="Arial" w:hAnsi="Arial"/>
+              <w:b w:val="0"/>
+              <w:noProof/>
+            </w:rPr>
+            <w:fldChar w:fldCharType="begin"/>
+          </w:r>
+          <w:r>
+            <w:rPr>
+              <w:rFonts w:ascii="Arial" w:hAnsi="Arial"/>
+              <w:b w:val="0"/>
+              <w:noProof/>
+            </w:rPr>
+            <w:instrText xml:space="preserve"> PAGEREF _Toc221095701 \h </w:instrText>
+          </w:r>
+          <w:r>
+            <w:rPr>
+              <w:rFonts w:ascii="Arial" w:hAnsi="Arial"/>
+              <w:b w:val="0"/>
+              <w:noProof/>
+            </w:rPr>
+          </w:r>
+          <w:r>
+            <w:rPr>
+              <w:rFonts w:ascii="Arial" w:hAnsi="Arial"/>
+              <w:b w:val="0"/>
+              <w:noProof/>
+            </w:rPr>
+            <w:fldChar w:fldCharType="separate"/>
+          </w:r>
+          <w:r>
+            <w:rPr>
+              <w:rFonts w:ascii="Arial" w:hAnsi="Arial"/>
+              <w:b w:val="0"/>
+              <w:noProof/>
+            </w:rPr>
+            <w:t>13</w:t>
+          </w:r>
+          <w:r>
+            <w:rPr>
+              <w:rFonts w:ascii="Arial" w:hAnsi="Arial"/>
+              <w:b w:val="0"/>
+              <w:noProof/>
+            </w:rPr>
+            <w:fldChar w:fldCharType="end"/>
+          </w:r>
+        </w:p>
+        <w:p>
+          <w:r>
+            <w:rPr>
+              <w:bCs/>
+              <w:noProof/>
+            </w:rPr>
+            <w:fldChar w:fldCharType="end"/>
+          </w:r>
+        </w:p>
+      </w:sdtContent>
+    </w:sdt>
     <w:p/>
     <w:p/>
     <w:p>
       <w:r>
         <w:br w:type="page"/>
       </w:r>
-    </w:p>
-    <w:p>
-      <w:pPr>
-        <w:pStyle w:val="Heading1"/>
-      </w:pPr>
+      <w:bookmarkStart w:id="0" w:name="_GoBack"/>
+      <w:bookmarkEnd w:id="0"/>
+    </w:p>
+    <w:p>
+      <w:pPr>
+        <w:pStyle w:val="Heading2"/>
+      </w:pPr>
+      <w:bookmarkStart w:id="1" w:name="_Toc221095692"/>
       <w:r>
         <w:lastRenderedPageBreak/>
-        <w:t>Purpose of this document</w:t>
-      </w:r>
+        <w:t>Purpose of this D</w:t>
+      </w:r>
+      <w:r>
+        <w:t>ocument</w:t>
+      </w:r>
+      <w:bookmarkEnd w:id="1"/>
     </w:p>
     <w:p>
       <w:pPr>
@@ -358,13 +1049,23 @@
         </w:rPr>
       </w:pPr>
       <w:r>
-        <w:t xml:space="preserve">The purpose of this document is to clarify and define the project mandate. It will state the possible constraints that the group could face in regards to producing the Monster Mash game. The processes the group will have to commit too will be defined. </w:t>
+        <w:t>The purpose of this document is to clarify and define the project mandate. It will state the possible constraints that the group could face in regards to producing the Monster Mash game. The processes t</w:t>
+      </w:r>
+      <w:r>
+        <w:t>he group will have to commit</w:t>
+      </w:r>
+      <w:r>
+        <w:t xml:space="preserve"> will</w:t>
+      </w:r>
+      <w:r>
+        <w:t xml:space="preserve"> also</w:t>
+      </w:r>
+      <w:r>
+        <w:t xml:space="preserve"> be defined. </w:t>
       </w:r>
       <w:r>
         <w:t xml:space="preserve"> </w:t>
       </w:r>
-      <w:bookmarkStart w:id="0" w:name="_GoBack"/>
-      <w:bookmarkEnd w:id="0"/>
       <w:r>
         <w:t>This document will have to stay within the requirements and specification of the QA documents.</w:t>
       </w:r>
@@ -373,24 +1074,26 @@
     <w:p/>
     <w:p>
       <w:pPr>
-        <w:rPr>
-          <w:b/>
-          <w:sz w:val="36"/>
-          <w:szCs w:val="36"/>
-        </w:rPr>
-      </w:pPr>
-      <w:r>
-        <w:rPr>
-          <w:b/>
-          <w:sz w:val="36"/>
-          <w:szCs w:val="36"/>
-        </w:rPr>
+        <w:pStyle w:val="Heading2"/>
+      </w:pPr>
+      <w:bookmarkStart w:id="2" w:name="_Toc221095693"/>
+      <w:r>
         <w:t>Scope</w:t>
       </w:r>
-    </w:p>
-    <w:p>
-      <w:r>
-        <w:t>In this document, we will go over the plan for the project, on both a time and user perspective. We have included basic user interaction design, including use case diagrams, and also the decisions we have made in regards to the project</w:t>
+      <w:bookmarkEnd w:id="2"/>
+    </w:p>
+    <w:p>
+      <w:r>
+        <w:t xml:space="preserve">In this document, we will go over the plan for the project, on both a time and user perspective. We have included basic user interaction design, including use case diagrams, </w:t>
+      </w:r>
+      <w:r>
+        <w:t>as well as</w:t>
+      </w:r>
+      <w:r>
+        <w:t xml:space="preserve"> decisions we have made in regards to the project</w:t>
+      </w:r>
+      <w:r>
+        <w:t>.</w:t>
       </w:r>
     </w:p>
     <w:p>
@@ -403,20 +1106,13 @@
     </w:p>
     <w:p>
       <w:pPr>
-        <w:rPr>
-          <w:b/>
-          <w:sz w:val="36"/>
-          <w:szCs w:val="36"/>
-        </w:rPr>
-      </w:pPr>
-      <w:r>
-        <w:rPr>
-          <w:b/>
-          <w:sz w:val="36"/>
-          <w:szCs w:val="36"/>
-        </w:rPr>
+        <w:pStyle w:val="Heading2"/>
+      </w:pPr>
+      <w:bookmarkStart w:id="3" w:name="_Toc221095694"/>
+      <w:r>
         <w:t>Objectives</w:t>
       </w:r>
+      <w:bookmarkEnd w:id="3"/>
     </w:p>
     <w:p>
       <w:r>
@@ -482,23 +1178,23 @@
     <w:p/>
     <w:p>
       <w:pPr>
-        <w:pStyle w:val="Heading1"/>
-      </w:pPr>
+        <w:pStyle w:val="Heading2"/>
+      </w:pPr>
+      <w:bookmarkStart w:id="4" w:name="_Toc221095695"/>
       <w:r>
         <w:t>Overview</w:t>
       </w:r>
-    </w:p>
-    <w:p>
-      <w:r>
-        <w:t xml:space="preserve">For the project we have decided to use Glassfish for the server interaction as it is more flexible compared to Google App Engine (GAE) in regards to data persistence and it means that the end users don’t have to register for a </w:t>
-      </w:r>
-      <w:proofErr w:type="spellStart"/>
-      <w:r>
-        <w:t>google</w:t>
-      </w:r>
-      <w:proofErr w:type="spellEnd"/>
-      <w:r>
-        <w:t xml:space="preserve"> account when authenticating with our application.</w:t>
+      <w:bookmarkEnd w:id="4"/>
+    </w:p>
+    <w:p>
+      <w:r>
+        <w:t>For the project we have decided to use Glassfish for the server interaction as it is more flexible compared to Google App Engine (GAE) in regards to data persistence and it means that the end user</w:t>
+      </w:r>
+      <w:r>
+        <w:t>s don’t have to register for a G</w:t>
+      </w:r>
+      <w:r>
+        <w:t>oogle account when authenticating with our application.</w:t>
       </w:r>
     </w:p>
     <w:p/>
@@ -506,7 +1202,7 @@
       <w:r>
         <w:t xml:space="preserve">For the Version Control System, we have gone with Git over SVN, as one of our developers know how to use it and is able to teach the rest of the group how to use. Our repository is hosted on </w:t>
       </w:r>
-      <w:hyperlink r:id="rId8">
+      <w:hyperlink r:id="rId9">
         <w:r>
           <w:rPr>
             <w:color w:val="1155CC"/>
@@ -516,13 +1212,22 @@
         </w:r>
       </w:hyperlink>
       <w:r>
-        <w:t xml:space="preserve"> under a private account, so we can control who can access.</w:t>
+        <w:t xml:space="preserve"> under a private account, so we can control who can access</w:t>
+      </w:r>
+      <w:r>
+        <w:t xml:space="preserve"> it</w:t>
+      </w:r>
+      <w:r>
+        <w:t>.</w:t>
       </w:r>
     </w:p>
     <w:p/>
     <w:p>
       <w:r>
-        <w:t xml:space="preserve">We are also using Microsoft Word for documentation and Microsoft Visio for diagrams. </w:t>
+        <w:t>We are</w:t>
+      </w:r>
+      <w:r>
+        <w:t xml:space="preserve"> using Microsoft Word for documentation and Microsoft Visio for diagrams. </w:t>
       </w:r>
     </w:p>
     <w:p>
@@ -530,18 +1235,16 @@
         <w:br w:type="page"/>
       </w:r>
     </w:p>
-    <w:p/>
-    <w:p/>
-    <w:p>
-      <w:r>
-        <w:rPr>
-          <w:b/>
-          <w:sz w:val="36"/>
-        </w:rPr>
+    <w:p>
+      <w:pPr>
+        <w:pStyle w:val="Heading2"/>
+      </w:pPr>
+      <w:bookmarkStart w:id="5" w:name="_Toc221095696"/>
+      <w:r>
         <w:t>Use Case Diagrams</w:t>
       </w:r>
-    </w:p>
-    <w:p/>
+      <w:bookmarkEnd w:id="5"/>
+    </w:p>
     <w:p>
       <w:pPr>
         <w:pStyle w:val="Heading1"/>
@@ -549,10 +1252,10 @@
       <w:r>
         <w:rPr>
           <w:noProof/>
-          <w:lang w:eastAsia="en-GB" w:bidi="ar-SA"/>
+          <w:lang w:val="en-US" w:eastAsia="en-US" w:bidi="ar-SA"/>
         </w:rPr>
         <w:drawing>
-          <wp:inline distT="0" distB="0" distL="0" distR="0">
+          <wp:inline distT="0" distB="0" distL="0" distR="0" wp14:anchorId="42D8F6A3" wp14:editId="187A9BBA">
             <wp:extent cx="6076950" cy="6257925"/>
             <wp:effectExtent l="0" t="0" r="0" b="0"/>
             <wp:docPr id="1" name="image06.png"/>
@@ -565,7 +1268,7 @@
                     <pic:cNvPicPr preferRelativeResize="0"/>
                   </pic:nvPicPr>
                   <pic:blipFill>
-                    <a:blip r:embed="rId9"/>
+                    <a:blip r:embed="rId10"/>
                     <a:stretch>
                       <a:fillRect/>
                     </a:stretch>
@@ -587,27 +1290,222 @@
       </w:r>
     </w:p>
     <w:p>
-      <w:pPr>
-        <w:pStyle w:val="Heading1"/>
-      </w:pPr>
-    </w:p>
-    <w:p>
-      <w:pPr>
-        <w:pStyle w:val="Heading1"/>
-      </w:pPr>
-      <w:r>
-        <w:lastRenderedPageBreak/>
+      <w:r>
+        <w:t xml:space="preserve">Here is the Use-Case </w:t>
+      </w:r>
+      <w:proofErr w:type="gramStart"/>
+      <w:r>
+        <w:t>diagram,</w:t>
+      </w:r>
+      <w:proofErr w:type="gramEnd"/>
+      <w:r>
+        <w:t xml:space="preserve"> clearly showing what the user and system should be able to do. The user needs to be able to:</w:t>
+      </w:r>
+    </w:p>
+    <w:p>
+      <w:pPr>
+        <w:pStyle w:val="ListParagraph"/>
+        <w:numPr>
+          <w:ilvl w:val="0"/>
+          <w:numId w:val="4"/>
+        </w:numPr>
+      </w:pPr>
+      <w:r>
+        <w:t>Register or log in</w:t>
+      </w:r>
+    </w:p>
+    <w:p>
+      <w:pPr>
+        <w:pStyle w:val="ListParagraph"/>
+        <w:numPr>
+          <w:ilvl w:val="0"/>
+          <w:numId w:val="4"/>
+        </w:numPr>
+      </w:pPr>
+      <w:r>
+        <w:t>Host a monster farm</w:t>
+      </w:r>
+    </w:p>
+    <w:p>
+      <w:pPr>
+        <w:pStyle w:val="ListParagraph"/>
+        <w:numPr>
+          <w:ilvl w:val="0"/>
+          <w:numId w:val="4"/>
+        </w:numPr>
+      </w:pPr>
+      <w:r>
+        <w:t>Set monster attributes</w:t>
+      </w:r>
+    </w:p>
+    <w:p>
+      <w:pPr>
+        <w:pStyle w:val="ListParagraph"/>
+        <w:numPr>
+          <w:ilvl w:val="0"/>
+          <w:numId w:val="4"/>
+        </w:numPr>
+      </w:pPr>
+      <w:r>
+        <w:t>Interact with other players</w:t>
+      </w:r>
+    </w:p>
+    <w:p>
+      <w:pPr>
+        <w:pStyle w:val="ListParagraph"/>
+        <w:numPr>
+          <w:ilvl w:val="0"/>
+          <w:numId w:val="4"/>
+        </w:numPr>
+      </w:pPr>
+      <w:r>
+        <w:t>Breed, fight and purchase monsters</w:t>
+      </w:r>
+    </w:p>
+    <w:p>
+      <w:pPr>
+        <w:pStyle w:val="ListParagraph"/>
+        <w:numPr>
+          <w:ilvl w:val="0"/>
+          <w:numId w:val="4"/>
+        </w:numPr>
+      </w:pPr>
+      <w:r>
+        <w:t>Change their password</w:t>
+      </w:r>
+    </w:p>
+    <w:p/>
+    <w:p>
+      <w:r>
+        <w:t>The system needs to be able to:</w:t>
+      </w:r>
+    </w:p>
+    <w:p>
+      <w:pPr>
+        <w:pStyle w:val="ListParagraph"/>
+        <w:numPr>
+          <w:ilvl w:val="0"/>
+          <w:numId w:val="5"/>
+        </w:numPr>
+      </w:pPr>
+      <w:r>
+        <w:t>Display:</w:t>
+      </w:r>
+    </w:p>
+    <w:p>
+      <w:pPr>
+        <w:pStyle w:val="ListParagraph"/>
+        <w:numPr>
+          <w:ilvl w:val="1"/>
+          <w:numId w:val="5"/>
+        </w:numPr>
+      </w:pPr>
+      <w:r>
+        <w:t>A list of monsters and attributes</w:t>
+      </w:r>
+    </w:p>
+    <w:p>
+      <w:pPr>
+        <w:pStyle w:val="ListParagraph"/>
+        <w:numPr>
+          <w:ilvl w:val="1"/>
+          <w:numId w:val="5"/>
+        </w:numPr>
+      </w:pPr>
+      <w:r>
+        <w:t>A list of friends</w:t>
+      </w:r>
+    </w:p>
+    <w:p>
+      <w:pPr>
+        <w:pStyle w:val="ListParagraph"/>
+        <w:numPr>
+          <w:ilvl w:val="1"/>
+          <w:numId w:val="5"/>
+        </w:numPr>
+      </w:pPr>
+      <w:r>
+        <w:t>Friend requests</w:t>
+      </w:r>
+    </w:p>
+    <w:p>
+      <w:pPr>
+        <w:pStyle w:val="ListParagraph"/>
+        <w:numPr>
+          <w:ilvl w:val="0"/>
+          <w:numId w:val="5"/>
+        </w:numPr>
+      </w:pPr>
+      <w:r>
+        <w:t>Communicate with other servers</w:t>
+      </w:r>
+    </w:p>
+    <w:p>
+      <w:pPr>
+        <w:pStyle w:val="ListParagraph"/>
+        <w:numPr>
+          <w:ilvl w:val="0"/>
+          <w:numId w:val="5"/>
+        </w:numPr>
+      </w:pPr>
+      <w:r>
+        <w:t>Store details of users and monsters</w:t>
+      </w:r>
+    </w:p>
+    <w:p>
+      <w:pPr>
+        <w:pStyle w:val="ListParagraph"/>
+        <w:numPr>
+          <w:ilvl w:val="0"/>
+          <w:numId w:val="5"/>
+        </w:numPr>
+      </w:pPr>
+      <w:r>
+        <w:t>Allow users to register</w:t>
+      </w:r>
+    </w:p>
+    <w:p>
+      <w:pPr>
+        <w:pStyle w:val="ListParagraph"/>
+        <w:numPr>
+          <w:ilvl w:val="0"/>
+          <w:numId w:val="5"/>
+        </w:numPr>
+      </w:pPr>
+      <w:r>
+        <w:t>Maintain and manage friend lists</w:t>
+      </w:r>
+    </w:p>
+    <w:p>
+      <w:pPr>
+        <w:pStyle w:val="ListParagraph"/>
+        <w:numPr>
+          <w:ilvl w:val="0"/>
+          <w:numId w:val="5"/>
+        </w:numPr>
+      </w:pPr>
+      <w:r>
+        <w:t>Manage monsters lifecycle</w:t>
+      </w:r>
+    </w:p>
+    <w:p>
+      <w:pPr>
+        <w:pStyle w:val="Heading2"/>
+      </w:pPr>
+      <w:bookmarkStart w:id="6" w:name="_Toc221095697"/>
+      <w:r>
         <w:t>User Interface Design</w:t>
       </w:r>
+      <w:bookmarkEnd w:id="6"/>
     </w:p>
     <w:p>
       <w:r>
         <w:rPr>
           <w:noProof/>
-          <w:lang w:eastAsia="en-GB" w:bidi="ar-SA"/>
+          <w:lang w:val="en-US" w:eastAsia="en-US" w:bidi="ar-SA"/>
         </w:rPr>
         <w:drawing>
-          <wp:inline distT="0" distB="0" distL="0" distR="0">
+          <wp:inline distT="0" distB="0" distL="0" distR="0" wp14:anchorId="32B4FBE6" wp14:editId="64306B69">
             <wp:extent cx="5943600" cy="4886325"/>
             <wp:effectExtent l="0" t="0" r="0" b="0"/>
             <wp:docPr id="3" name="image04.png"/>
@@ -620,7 +1518,7 @@
                     <pic:cNvPicPr preferRelativeResize="0"/>
                   </pic:nvPicPr>
                   <pic:blipFill>
-                    <a:blip r:embed="rId10"/>
+                    <a:blip r:embed="rId11"/>
                     <a:stretch>
                       <a:fillRect/>
                     </a:stretch>
@@ -651,31 +1549,40 @@
     </w:p>
     <w:p>
       <w:r>
-        <w:t>This is our main page for the project. Here we have 4 links: Homepage, Login/Register/Logout, Fight and Stable. When the user comes to the main page to start with, they only can interact with two of the links (</w:t>
-      </w:r>
-      <w:proofErr w:type="spellStart"/>
-      <w:r>
-        <w:t>Homeage</w:t>
-      </w:r>
-      <w:proofErr w:type="spellEnd"/>
-      <w:r>
-        <w:t xml:space="preserve"> and Register/login). When the user has been authenticated Register/login </w:t>
-      </w:r>
-      <w:proofErr w:type="spellStart"/>
-      <w:r>
-        <w:t>chanes</w:t>
-      </w:r>
-      <w:proofErr w:type="spellEnd"/>
-      <w:r>
-        <w:t xml:space="preserve"> to </w:t>
-      </w:r>
-      <w:proofErr w:type="gramStart"/>
-      <w:r>
-        <w:t>logout,</w:t>
-      </w:r>
-      <w:proofErr w:type="gramEnd"/>
-      <w:r>
-        <w:t xml:space="preserve"> and two links appear for fighting monsters and viewing the stable</w:t>
+        <w:t>This is our main page for the project. Here we have 4 links: Homepage, Login/Register/Logout, Fight and Stable. When the user comes to the main page</w:t>
+      </w:r>
+      <w:r>
+        <w:t>, to begin with</w:t>
+      </w:r>
+      <w:r>
+        <w:t xml:space="preserve"> they only can interact with two of the links (Home</w:t>
+      </w:r>
+      <w:r>
+        <w:t>p</w:t>
+      </w:r>
+      <w:r>
+        <w:t>age and Register/login). When the user has been authenticated Register/login chan</w:t>
+      </w:r>
+      <w:r>
+        <w:t>g</w:t>
+      </w:r>
+      <w:r>
+        <w:t xml:space="preserve">es to </w:t>
+      </w:r>
+      <w:r>
+        <w:t>logout, and two links appear to allow the user to fight</w:t>
+      </w:r>
+      <w:r>
+        <w:t xml:space="preserve"> monsters and vi</w:t>
+      </w:r>
+      <w:r>
+        <w:t>ew</w:t>
+      </w:r>
+      <w:r>
+        <w:t xml:space="preserve"> the stable</w:t>
+      </w:r>
+      <w:r>
+        <w:t>.</w:t>
       </w:r>
     </w:p>
     <w:p/>
@@ -686,11 +1593,11 @@
       <w:r>
         <w:rPr>
           <w:noProof/>
-          <w:lang w:eastAsia="en-GB" w:bidi="ar-SA"/>
+          <w:lang w:val="en-US" w:eastAsia="en-US" w:bidi="ar-SA"/>
         </w:rPr>
         <w:lastRenderedPageBreak/>
         <w:drawing>
-          <wp:inline distT="0" distB="0" distL="0" distR="0">
+          <wp:inline distT="0" distB="0" distL="0" distR="0" wp14:anchorId="30959893" wp14:editId="760B1BC9">
             <wp:extent cx="4991100" cy="1943100"/>
             <wp:effectExtent l="0" t="0" r="0" b="0"/>
             <wp:docPr id="7" name="image01.png"/>
@@ -703,7 +1610,7 @@
                     <pic:cNvPicPr preferRelativeResize="0"/>
                   </pic:nvPicPr>
                   <pic:blipFill>
-                    <a:blip r:embed="rId11"/>
+                    <a:blip r:embed="rId12"/>
                     <a:stretch>
                       <a:fillRect/>
                     </a:stretch>
@@ -747,10 +1654,10 @@
       <w:r>
         <w:rPr>
           <w:noProof/>
-          <w:lang w:eastAsia="en-GB" w:bidi="ar-SA"/>
+          <w:lang w:val="en-US" w:eastAsia="en-US" w:bidi="ar-SA"/>
         </w:rPr>
         <w:drawing>
-          <wp:inline distT="0" distB="0" distL="0" distR="0">
+          <wp:inline distT="0" distB="0" distL="0" distR="0" wp14:anchorId="2335ECCD" wp14:editId="66CA34D6">
             <wp:extent cx="5886450" cy="4295775"/>
             <wp:effectExtent l="0" t="0" r="0" b="0"/>
             <wp:docPr id="4" name="image05.png"/>
@@ -763,7 +1670,7 @@
                     <pic:cNvPicPr preferRelativeResize="0"/>
                   </pic:nvPicPr>
                   <pic:blipFill>
-                    <a:blip r:embed="rId12"/>
+                    <a:blip r:embed="rId13"/>
                     <a:stretch>
                       <a:fillRect/>
                     </a:stretch>
@@ -804,11 +1711,11 @@
       <w:r>
         <w:rPr>
           <w:noProof/>
-          <w:lang w:eastAsia="en-GB" w:bidi="ar-SA"/>
+          <w:lang w:val="en-US" w:eastAsia="en-US" w:bidi="ar-SA"/>
         </w:rPr>
         <w:lastRenderedPageBreak/>
         <w:drawing>
-          <wp:inline distT="0" distB="0" distL="0" distR="0">
+          <wp:inline distT="0" distB="0" distL="0" distR="0" wp14:anchorId="7659D0B4" wp14:editId="6EA876DC">
             <wp:extent cx="5838825" cy="3743325"/>
             <wp:effectExtent l="0" t="0" r="0" b="0"/>
             <wp:docPr id="6" name="image02.png"/>
@@ -821,7 +1728,7 @@
                     <pic:cNvPicPr preferRelativeResize="0"/>
                   </pic:nvPicPr>
                   <pic:blipFill>
-                    <a:blip r:embed="rId13"/>
+                    <a:blip r:embed="rId14"/>
                     <a:stretch>
                       <a:fillRect/>
                     </a:stretch>
@@ -857,15 +1764,7 @@
     </w:p>
     <w:p>
       <w:r>
-        <w:t xml:space="preserve">We will be designing the stable and monster information into more of a console game, so we have the ability to scroll 1 by 1 back and forward between </w:t>
-      </w:r>
-      <w:proofErr w:type="gramStart"/>
-      <w:r>
-        <w:t>all of our</w:t>
-      </w:r>
-      <w:proofErr w:type="gramEnd"/>
-      <w:r>
-        <w:t xml:space="preserve"> monster. We will also give access to a list. There will be certain actions the user can do with the monster, such as feed and sell.</w:t>
+        <w:t>We will be designing the stable and monster information into more of a console game, so we have the ability to scroll 1 by 1 back and forward between all of our monster. We will also give access to a list. There will be certain actions the user can do with the monster, such as feed and sell.</w:t>
       </w:r>
     </w:p>
     <w:p/>
@@ -876,10 +1775,10 @@
       <w:r>
         <w:rPr>
           <w:noProof/>
-          <w:lang w:eastAsia="en-GB" w:bidi="ar-SA"/>
+          <w:lang w:val="en-US" w:eastAsia="en-US" w:bidi="ar-SA"/>
         </w:rPr>
         <w:drawing>
-          <wp:inline distT="0" distB="0" distL="0" distR="0">
+          <wp:inline distT="0" distB="0" distL="0" distR="0" wp14:anchorId="4FE4BE4C" wp14:editId="15654480">
             <wp:extent cx="4686300" cy="1504950"/>
             <wp:effectExtent l="0" t="0" r="0" b="0"/>
             <wp:docPr id="5" name="image00.png"/>
@@ -892,7 +1791,7 @@
                     <pic:cNvPicPr preferRelativeResize="0"/>
                   </pic:nvPicPr>
                   <pic:blipFill>
-                    <a:blip r:embed="rId14"/>
+                    <a:blip r:embed="rId15"/>
                     <a:stretch>
                       <a:fillRect/>
                     </a:stretch>
@@ -936,10 +1835,10 @@
       <w:r>
         <w:rPr>
           <w:noProof/>
-          <w:lang w:eastAsia="en-GB" w:bidi="ar-SA"/>
+          <w:lang w:val="en-US" w:eastAsia="en-US" w:bidi="ar-SA"/>
         </w:rPr>
         <w:drawing>
-          <wp:inline distT="0" distB="0" distL="0" distR="0">
+          <wp:inline distT="0" distB="0" distL="0" distR="0" wp14:anchorId="6901A2A3" wp14:editId="7EC933A2">
             <wp:extent cx="6086475" cy="3857625"/>
             <wp:effectExtent l="0" t="0" r="0" b="0"/>
             <wp:docPr id="2" name="image03.png"/>
@@ -952,7 +1851,7 @@
                     <pic:cNvPicPr preferRelativeResize="0"/>
                   </pic:nvPicPr>
                   <pic:blipFill>
-                    <a:blip r:embed="rId15"/>
+                    <a:blip r:embed="rId16"/>
                     <a:stretch>
                       <a:fillRect/>
                     </a:stretch>
@@ -1005,21 +1904,13 @@
     </w:p>
     <w:p>
       <w:pPr>
-        <w:pStyle w:val="Heading1"/>
-      </w:pPr>
-    </w:p>
-    <w:p>
-      <w:pPr>
-        <w:pStyle w:val="Heading1"/>
-      </w:pPr>
-      <w:r>
-        <w:t xml:space="preserve">Gantt </w:t>
-      </w:r>
-      <w:proofErr w:type="gramStart"/>
-      <w:r>
-        <w:t>Chart</w:t>
-      </w:r>
-      <w:proofErr w:type="gramEnd"/>
+        <w:pStyle w:val="Heading2"/>
+      </w:pPr>
+      <w:bookmarkStart w:id="7" w:name="_Toc221095698"/>
+      <w:r>
+        <w:t>Gantt Chart</w:t>
+      </w:r>
+      <w:bookmarkEnd w:id="7"/>
     </w:p>
     <w:p/>
     <w:p/>
@@ -1386,19 +2277,17 @@
             <w:pPr>
               <w:jc w:val="right"/>
             </w:pPr>
-            <w:proofErr w:type="spellStart"/>
-            <w:r>
-              <w:rPr>
-                <w:sz w:val="20"/>
-              </w:rPr>
-              <w:t>Cellen</w:t>
-            </w:r>
-            <w:proofErr w:type="spellEnd"/>
-            <w:r>
-              <w:rPr>
-                <w:sz w:val="20"/>
-              </w:rPr>
-              <w:t xml:space="preserve"> Williams</w:t>
+            <w:r>
+              <w:rPr>
+                <w:sz w:val="20"/>
+              </w:rPr>
+              <w:t>Cella</w:t>
+            </w:r>
+            <w:r>
+              <w:rPr>
+                <w:sz w:val="20"/>
+              </w:rPr>
+              <w:t>n Williams</w:t>
             </w:r>
           </w:p>
         </w:tc>
@@ -2889,19 +3778,17 @@
             <w:pPr>
               <w:jc w:val="right"/>
             </w:pPr>
-            <w:proofErr w:type="spellStart"/>
-            <w:r>
-              <w:rPr>
-                <w:sz w:val="20"/>
-              </w:rPr>
-              <w:t>Cellen</w:t>
-            </w:r>
-            <w:proofErr w:type="spellEnd"/>
-            <w:r>
-              <w:rPr>
-                <w:sz w:val="20"/>
-              </w:rPr>
-              <w:t xml:space="preserve"> Williams</w:t>
+            <w:r>
+              <w:rPr>
+                <w:sz w:val="20"/>
+              </w:rPr>
+              <w:t>Cella</w:t>
+            </w:r>
+            <w:r>
+              <w:rPr>
+                <w:sz w:val="20"/>
+              </w:rPr>
+              <w:t>n Williams</w:t>
             </w:r>
           </w:p>
         </w:tc>
@@ -3946,21 +4833,13 @@
               <w:rPr>
                 <w:sz w:val="20"/>
               </w:rPr>
-              <w:t xml:space="preserve">, Andy Watkins, </w:t>
-            </w:r>
-            <w:proofErr w:type="spellStart"/>
-            <w:r>
-              <w:rPr>
-                <w:sz w:val="20"/>
-              </w:rPr>
-              <w:t>Cellen</w:t>
-            </w:r>
-            <w:proofErr w:type="spellEnd"/>
-            <w:r>
-              <w:rPr>
-                <w:sz w:val="20"/>
-              </w:rPr>
-              <w:t xml:space="preserve"> Williams</w:t>
+              <w:t>, Andy Watkins, Cella</w:t>
+            </w:r>
+            <w:r>
+              <w:rPr>
+                <w:sz w:val="20"/>
+              </w:rPr>
+              <w:t>n Williams</w:t>
             </w:r>
           </w:p>
         </w:tc>
@@ -5050,205 +5929,241 @@
     </w:p>
     <w:p>
       <w:pPr>
+        <w:pStyle w:val="Heading2"/>
+      </w:pPr>
+      <w:bookmarkStart w:id="8" w:name="_Toc221095699"/>
+      <w:r>
+        <w:t>Risk Analysis</w:t>
+      </w:r>
+      <w:bookmarkEnd w:id="8"/>
+    </w:p>
+    <w:p>
+      <w:r>
+        <w:t>1. Group-to-Group coordination – if not organised and handled correctly this could easily</w:t>
+      </w:r>
+    </w:p>
+    <w:p>
+      <w:proofErr w:type="gramStart"/>
+      <w:r>
+        <w:t>generate</w:t>
+      </w:r>
+      <w:proofErr w:type="gramEnd"/>
+      <w:r>
+        <w:t xml:space="preserve"> a lot of wasted time. If groups don't agree on common protocols it could become</w:t>
+      </w:r>
+    </w:p>
+    <w:p>
+      <w:proofErr w:type="gramStart"/>
+      <w:r>
+        <w:t>very</w:t>
+      </w:r>
+      <w:proofErr w:type="gramEnd"/>
+      <w:r>
+        <w:t xml:space="preserve"> awkward to program the server-to-server part of the project. This should be allowed for</w:t>
+      </w:r>
+    </w:p>
+    <w:p>
+      <w:proofErr w:type="gramStart"/>
+      <w:r>
+        <w:t>when</w:t>
+      </w:r>
+      <w:proofErr w:type="gramEnd"/>
+      <w:r>
+        <w:t xml:space="preserve"> time is being allocated.</w:t>
+      </w:r>
+    </w:p>
+    <w:p>
+      <w:r>
+        <w:t xml:space="preserve">2. Slippage – If slippage </w:t>
+      </w:r>
+      <w:r>
+        <w:t xml:space="preserve">caused by </w:t>
+      </w:r>
+      <w:r>
+        <w:t>certain parts of the project occurs then other members should</w:t>
+      </w:r>
+      <w:r>
+        <w:t xml:space="preserve"> </w:t>
+      </w:r>
+      <w:r>
+        <w:t>be drafted in to help speed up that part of the project.</w:t>
+      </w:r>
+    </w:p>
+    <w:p>
+      <w:r>
+        <w:t>3. Illness – If a group member is ill, they shou</w:t>
+      </w:r>
+      <w:r>
+        <w:t>ld notify the project leader to</w:t>
+      </w:r>
+      <w:r>
+        <w:t xml:space="preserve"> have their current</w:t>
+      </w:r>
+    </w:p>
+    <w:p>
+      <w:proofErr w:type="gramStart"/>
+      <w:r>
+        <w:t>assignment</w:t>
+      </w:r>
+      <w:proofErr w:type="gramEnd"/>
+      <w:r>
+        <w:t xml:space="preserve"> reassigned</w:t>
+      </w:r>
+      <w:r>
+        <w:t>, if possible. I</w:t>
+      </w:r>
+      <w:r>
+        <w:t>f not then they should be included in other assignments</w:t>
+      </w:r>
+    </w:p>
+    <w:p>
+      <w:proofErr w:type="gramStart"/>
+      <w:r>
+        <w:t>once</w:t>
+      </w:r>
+      <w:proofErr w:type="gramEnd"/>
+      <w:r>
+        <w:t xml:space="preserve"> they are well again</w:t>
+      </w:r>
+      <w:r>
+        <w:t>,</w:t>
+      </w:r>
+      <w:r>
+        <w:t xml:space="preserve"> in order to make up for the lost time.</w:t>
+      </w:r>
+    </w:p>
+    <w:p>
+      <w:r>
+        <w:t>4. Complicated algorithms – if the individual assigned to create an algorithm is struggling with</w:t>
+      </w:r>
+    </w:p>
+    <w:p>
+      <w:proofErr w:type="gramStart"/>
+      <w:r>
+        <w:t>it</w:t>
+      </w:r>
+      <w:proofErr w:type="gramEnd"/>
+      <w:r>
+        <w:t>,</w:t>
+      </w:r>
+      <w:r>
+        <w:t xml:space="preserve"> more members of the group can be assigned to reduce time loss.</w:t>
+      </w:r>
+    </w:p>
+    <w:p>
+      <w:r>
+        <w:t>5. Auth</w:t>
+      </w:r>
+      <w:r>
+        <w:t>entication – should be kept separate from the other group</w:t>
+      </w:r>
+      <w:r>
+        <w:t xml:space="preserve"> projects in order to maintain</w:t>
+      </w:r>
+    </w:p>
+    <w:p>
+      <w:proofErr w:type="gramStart"/>
+      <w:r>
+        <w:t>security</w:t>
+      </w:r>
+      <w:proofErr w:type="gramEnd"/>
+      <w:r>
+        <w:t>.</w:t>
+      </w:r>
+    </w:p>
+    <w:p>
+      <w:r>
+        <w:t>6. User interface – needs to be suitable for a primary/secondary school audience, meaning it</w:t>
+      </w:r>
+    </w:p>
+    <w:p>
+      <w:proofErr w:type="gramStart"/>
+      <w:r>
+        <w:t>must</w:t>
+      </w:r>
+      <w:proofErr w:type="gramEnd"/>
+      <w:r>
+        <w:t xml:space="preserve"> be simple to understand and use. If the audience can't understand how to use it, it's</w:t>
+      </w:r>
+    </w:p>
+    <w:p>
+      <w:proofErr w:type="gramStart"/>
+      <w:r>
+        <w:t>unlikely</w:t>
+      </w:r>
+      <w:proofErr w:type="gramEnd"/>
+      <w:r>
+        <w:t xml:space="preserve"> to be popular.</w:t>
+      </w:r>
+    </w:p>
+    <w:p>
+      <w:r>
+        <w:t>7. Git – Whilst G</w:t>
+      </w:r>
+      <w:r>
+        <w:t>it is a very useful program, it is very important that space is managed</w:t>
+      </w:r>
+      <w:r>
+        <w:t>,</w:t>
+      </w:r>
+      <w:r>
+        <w:t xml:space="preserve"> as</w:t>
+      </w:r>
+    </w:p>
+    <w:p>
+      <w:proofErr w:type="gramStart"/>
+      <w:r>
+        <w:t>everyone</w:t>
+      </w:r>
+      <w:proofErr w:type="gramEnd"/>
+      <w:r>
+        <w:t xml:space="preserve"> having a copy of the entire repository could take up quite a lot of space.</w:t>
+      </w:r>
+    </w:p>
+    <w:p>
+      <w:r>
+        <w:t>8. Data Protection – as the application will is aimed at a school audience it is especially</w:t>
+      </w:r>
+    </w:p>
+    <w:p>
+      <w:proofErr w:type="gramStart"/>
+      <w:r>
+        <w:t>important</w:t>
+      </w:r>
+      <w:proofErr w:type="gramEnd"/>
+      <w:r>
+        <w:t xml:space="preserve"> that data is kept secure, especially if they are to input personal details.</w:t>
+      </w:r>
+    </w:p>
+    <w:p/>
+    <w:p>
+      <w:pPr>
+        <w:pStyle w:val="Heading2"/>
+      </w:pPr>
+      <w:bookmarkStart w:id="9" w:name="_Toc221095700"/>
+      <w:r>
+        <w:t>References</w:t>
+      </w:r>
+      <w:bookmarkEnd w:id="9"/>
+    </w:p>
+    <w:p>
+      <w:pPr>
         <w:pStyle w:val="Heading1"/>
       </w:pPr>
       <w:r>
-        <w:t>Risk Analysis</w:t>
-      </w:r>
-    </w:p>
-    <w:p>
-      <w:r>
-        <w:t>1. Group-to-Group coordination – if not organised and handled correctly this could easily</w:t>
-      </w:r>
-    </w:p>
-    <w:p>
-      <w:proofErr w:type="gramStart"/>
-      <w:r>
-        <w:t>generate</w:t>
-      </w:r>
-      <w:proofErr w:type="gramEnd"/>
-      <w:r>
-        <w:t xml:space="preserve"> a lot of wasted time. If groups don't agree on common protocols it could become</w:t>
-      </w:r>
-    </w:p>
-    <w:p>
-      <w:proofErr w:type="gramStart"/>
-      <w:r>
-        <w:t>very</w:t>
-      </w:r>
-      <w:proofErr w:type="gramEnd"/>
-      <w:r>
-        <w:t xml:space="preserve"> awkward to program the server-to-server part of the project. This should be allowed for</w:t>
-      </w:r>
-    </w:p>
-    <w:p>
-      <w:proofErr w:type="gramStart"/>
-      <w:r>
-        <w:t>when</w:t>
-      </w:r>
-      <w:proofErr w:type="gramEnd"/>
-      <w:r>
-        <w:t xml:space="preserve"> time is being allocated.</w:t>
-      </w:r>
-    </w:p>
-    <w:p>
-      <w:r>
-        <w:t>2. Slippage – If slippage due to certain parts of the project occurs then other members should</w:t>
-      </w:r>
-    </w:p>
-    <w:p>
-      <w:proofErr w:type="gramStart"/>
-      <w:r>
-        <w:t>be</w:t>
-      </w:r>
-      <w:proofErr w:type="gramEnd"/>
-      <w:r>
-        <w:t xml:space="preserve"> drafted in to help speed up that part of the project.</w:t>
-      </w:r>
-    </w:p>
-    <w:p>
-      <w:r>
-        <w:t>3. Illness – If a group member is ill, they should notify the project leader and have their current</w:t>
-      </w:r>
-    </w:p>
-    <w:p>
-      <w:proofErr w:type="gramStart"/>
-      <w:r>
-        <w:t>assignment</w:t>
-      </w:r>
-      <w:proofErr w:type="gramEnd"/>
-      <w:r>
-        <w:t xml:space="preserve"> reassigned if possible, if not then they should be included in other assignments</w:t>
-      </w:r>
-    </w:p>
-    <w:p>
-      <w:proofErr w:type="gramStart"/>
-      <w:r>
-        <w:t>once</w:t>
-      </w:r>
-      <w:proofErr w:type="gramEnd"/>
-      <w:r>
-        <w:t xml:space="preserve"> they are well again in order to make up for the lost time.</w:t>
-      </w:r>
-    </w:p>
-    <w:p>
-      <w:r>
-        <w:t>4. Complicated algorithms – if the individual assigned to create an algorithm is struggling with</w:t>
-      </w:r>
-    </w:p>
-    <w:p>
-      <w:proofErr w:type="gramStart"/>
-      <w:r>
-        <w:t>it</w:t>
-      </w:r>
-      <w:proofErr w:type="gramEnd"/>
-      <w:r>
-        <w:t xml:space="preserve"> the more members of the group can be assigned to reduce time loss.</w:t>
-      </w:r>
-    </w:p>
-    <w:p>
-      <w:r>
-        <w:t xml:space="preserve">5. Authentication – should be kept </w:t>
-      </w:r>
-      <w:proofErr w:type="spellStart"/>
-      <w:r>
-        <w:t>seperate</w:t>
-      </w:r>
-      <w:proofErr w:type="spellEnd"/>
-      <w:r>
-        <w:t xml:space="preserve"> from the other groups projects in order to maintain</w:t>
-      </w:r>
-    </w:p>
-    <w:p>
-      <w:proofErr w:type="gramStart"/>
-      <w:r>
-        <w:t>security</w:t>
-      </w:r>
-      <w:proofErr w:type="gramEnd"/>
-      <w:r>
-        <w:t>.</w:t>
-      </w:r>
-    </w:p>
-    <w:p>
-      <w:r>
-        <w:t>6. User interface – needs to be suitable for a primary/secondary school audience, meaning it</w:t>
-      </w:r>
-    </w:p>
-    <w:p>
-      <w:proofErr w:type="gramStart"/>
-      <w:r>
-        <w:t>must</w:t>
-      </w:r>
-      <w:proofErr w:type="gramEnd"/>
-      <w:r>
-        <w:t xml:space="preserve"> be simple to understand and use. If the audience can't understand how to use it, it's</w:t>
-      </w:r>
-    </w:p>
-    <w:p>
-      <w:proofErr w:type="gramStart"/>
-      <w:r>
-        <w:t>unlikely</w:t>
-      </w:r>
-      <w:proofErr w:type="gramEnd"/>
-      <w:r>
-        <w:t xml:space="preserve"> to be popular.</w:t>
-      </w:r>
-    </w:p>
-    <w:p>
-      <w:r>
-        <w:t>7. Git – Whilst git is a very useful program, it is very important that space is managed as</w:t>
-      </w:r>
-    </w:p>
-    <w:p>
-      <w:proofErr w:type="gramStart"/>
-      <w:r>
-        <w:t>everyone</w:t>
-      </w:r>
-      <w:proofErr w:type="gramEnd"/>
-      <w:r>
-        <w:t xml:space="preserve"> having a copy of the entire repository could take up quite a lot of space.</w:t>
-      </w:r>
-    </w:p>
-    <w:p>
-      <w:r>
-        <w:t>8. Data Protection – as the application will is aimed at a school audience it is especially</w:t>
-      </w:r>
-    </w:p>
-    <w:p>
-      <w:proofErr w:type="gramStart"/>
-      <w:r>
-        <w:t>important</w:t>
-      </w:r>
-      <w:proofErr w:type="gramEnd"/>
-      <w:r>
-        <w:t xml:space="preserve"> that data is kept secure, especially if they are to input personal details.</w:t>
-      </w:r>
-    </w:p>
-    <w:p/>
-    <w:p>
-      <w:pPr>
-        <w:pStyle w:val="Heading1"/>
-      </w:pPr>
-      <w:r>
-        <w:t>References</w:t>
-      </w:r>
-    </w:p>
-    <w:p>
-      <w:pPr>
-        <w:pStyle w:val="Heading1"/>
-      </w:pPr>
-      <w:r>
         <w:br w:type="page"/>
       </w:r>
     </w:p>
-    <w:p/>
-    <w:p>
-      <w:pPr>
-        <w:pStyle w:val="Heading1"/>
-      </w:pPr>
-      <w:r>
+    <w:p>
+      <w:pPr>
+        <w:pStyle w:val="Heading2"/>
+      </w:pPr>
+      <w:bookmarkStart w:id="10" w:name="_Toc221095701"/>
+      <w:r>
+        <w:lastRenderedPageBreak/>
         <w:t>Change log</w:t>
       </w:r>
+      <w:bookmarkEnd w:id="10"/>
     </w:p>
     <w:p/>
     <w:tbl>
@@ -5754,6 +6669,9 @@
             <w:pPr>
               <w:spacing w:line="240" w:lineRule="auto"/>
             </w:pPr>
+            <w:r>
+              <w:t>V1.6</w:t>
+            </w:r>
           </w:p>
         </w:tc>
         <w:tc>
@@ -5764,6 +6682,9 @@
             <w:pPr>
               <w:spacing w:line="240" w:lineRule="auto"/>
             </w:pPr>
+            <w:r>
+              <w:t>N/A</w:t>
+            </w:r>
           </w:p>
         </w:tc>
         <w:tc>
@@ -5774,6 +6695,9 @@
             <w:pPr>
               <w:spacing w:line="240" w:lineRule="auto"/>
             </w:pPr>
+            <w:r>
+              <w:t>19/01/2013</w:t>
+            </w:r>
           </w:p>
         </w:tc>
         <w:tc>
@@ -5784,6 +6708,17 @@
             <w:pPr>
               <w:spacing w:line="240" w:lineRule="auto"/>
             </w:pPr>
+            <w:r>
+              <w:t>Added Use-Case diagram description</w:t>
+            </w:r>
+          </w:p>
+          <w:p>
+            <w:pPr>
+              <w:spacing w:line="240" w:lineRule="auto"/>
+            </w:pPr>
+            <w:r>
+              <w:t>Proofread and corrected mistakes.</w:t>
+            </w:r>
           </w:p>
         </w:tc>
         <w:tc>
@@ -5794,13 +6729,18 @@
             <w:pPr>
               <w:spacing w:line="240" w:lineRule="auto"/>
             </w:pPr>
+            <w:proofErr w:type="gramStart"/>
+            <w:r>
+              <w:t>cew10</w:t>
+            </w:r>
+            <w:proofErr w:type="gramEnd"/>
           </w:p>
         </w:tc>
       </w:tr>
     </w:tbl>
     <w:p/>
     <w:sectPr>
-      <w:headerReference w:type="default" r:id="rId16"/>
+      <w:headerReference w:type="default" r:id="rId17"/>
       <w:pgSz w:w="12240" w:h="15840"/>
       <w:pgMar w:top="1440" w:right="1440" w:bottom="1440" w:left="1440" w:header="720" w:footer="720" w:gutter="0"/>
       <w:cols w:space="720"/>
@@ -5810,7 +6750,7 @@
 </file>
 
 <file path=word/endnotes.xml><?xml version="1.0" encoding="utf-8"?>
-<w:endnotes xmlns:wpc="http://schemas.microsoft.com/office/word/2010/wordprocessingCanvas" xmlns:mc="http://schemas.openxmlformats.org/markup-compatibility/2006" xmlns:o="urn:schemas-microsoft-com:office:office" xmlns:r="http://schemas.openxmlformats.org/officeDocument/2006/relationships" xmlns:m="http://schemas.openxmlformats.org/officeDocument/2006/math" xmlns:v="urn:schemas-microsoft-com:vml" xmlns:wp14="http://schemas.microsoft.com/office/word/2010/wordprocessingDrawing" xmlns:wp="http://schemas.openxmlformats.org/drawingml/2006/wordprocessingDrawing" xmlns:w10="urn:schemas-microsoft-com:office:word" xmlns:w="http://schemas.openxmlformats.org/wordprocessingml/2006/main" xmlns:w14="http://schemas.microsoft.com/office/word/2010/wordml" xmlns:wpg="http://schemas.microsoft.com/office/word/2010/wordprocessingGroup" xmlns:wpi="http://schemas.microsoft.com/office/word/2010/wordprocessingInk" xmlns:wne="http://schemas.microsoft.com/office/word/2006/wordml" xmlns:wps="http://schemas.microsoft.com/office/word/2010/wordprocessingShape" mc:Ignorable="w14 wp14">
+<w:endnotes xmlns:wpc="http://schemas.microsoft.com/office/word/2010/wordprocessingCanvas" xmlns:mo="http://schemas.microsoft.com/office/mac/office/2008/main" xmlns:mc="http://schemas.openxmlformats.org/markup-compatibility/2006" xmlns:mv="urn:schemas-microsoft-com:mac:vml" xmlns:o="urn:schemas-microsoft-com:office:office" xmlns:r="http://schemas.openxmlformats.org/officeDocument/2006/relationships" xmlns:m="http://schemas.openxmlformats.org/officeDocument/2006/math" xmlns:v="urn:schemas-microsoft-com:vml" xmlns:wp14="http://schemas.microsoft.com/office/word/2010/wordprocessingDrawing" xmlns:wp="http://schemas.openxmlformats.org/drawingml/2006/wordprocessingDrawing" xmlns:w10="urn:schemas-microsoft-com:office:word" xmlns:w="http://schemas.openxmlformats.org/wordprocessingml/2006/main" xmlns:w14="http://schemas.microsoft.com/office/word/2010/wordml" xmlns:wpg="http://schemas.microsoft.com/office/word/2010/wordprocessingGroup" xmlns:wpi="http://schemas.microsoft.com/office/word/2010/wordprocessingInk" xmlns:wne="http://schemas.microsoft.com/office/word/2006/wordml" xmlns:wps="http://schemas.microsoft.com/office/word/2010/wordprocessingShape" mc:Ignorable="w14 wp14">
   <w:endnote w:type="separator" w:id="-1">
     <w:p>
       <w:pPr>
@@ -5835,7 +6775,7 @@
 </file>
 
 <file path=word/footnotes.xml><?xml version="1.0" encoding="utf-8"?>
-<w:footnotes xmlns:wpc="http://schemas.microsoft.com/office/word/2010/wordprocessingCanvas" xmlns:mc="http://schemas.openxmlformats.org/markup-compatibility/2006" xmlns:o="urn:schemas-microsoft-com:office:office" xmlns:r="http://schemas.openxmlformats.org/officeDocument/2006/relationships" xmlns:m="http://schemas.openxmlformats.org/officeDocument/2006/math" xmlns:v="urn:schemas-microsoft-com:vml" xmlns:wp14="http://schemas.microsoft.com/office/word/2010/wordprocessingDrawing" xmlns:wp="http://schemas.openxmlformats.org/drawingml/2006/wordprocessingDrawing" xmlns:w10="urn:schemas-microsoft-com:office:word" xmlns:w="http://schemas.openxmlformats.org/wordprocessingml/2006/main" xmlns:w14="http://schemas.microsoft.com/office/word/2010/wordml" xmlns:wpg="http://schemas.microsoft.com/office/word/2010/wordprocessingGroup" xmlns:wpi="http://schemas.microsoft.com/office/word/2010/wordprocessingInk" xmlns:wne="http://schemas.microsoft.com/office/word/2006/wordml" xmlns:wps="http://schemas.microsoft.com/office/word/2010/wordprocessingShape" mc:Ignorable="w14 wp14">
+<w:footnotes xmlns:wpc="http://schemas.microsoft.com/office/word/2010/wordprocessingCanvas" xmlns:mo="http://schemas.microsoft.com/office/mac/office/2008/main" xmlns:mc="http://schemas.openxmlformats.org/markup-compatibility/2006" xmlns:mv="urn:schemas-microsoft-com:mac:vml" xmlns:o="urn:schemas-microsoft-com:office:office" xmlns:r="http://schemas.openxmlformats.org/officeDocument/2006/relationships" xmlns:m="http://schemas.openxmlformats.org/officeDocument/2006/math" xmlns:v="urn:schemas-microsoft-com:vml" xmlns:wp14="http://schemas.microsoft.com/office/word/2010/wordprocessingDrawing" xmlns:wp="http://schemas.openxmlformats.org/drawingml/2006/wordprocessingDrawing" xmlns:w10="urn:schemas-microsoft-com:office:word" xmlns:w="http://schemas.openxmlformats.org/wordprocessingml/2006/main" xmlns:w14="http://schemas.microsoft.com/office/word/2010/wordml" xmlns:wpg="http://schemas.microsoft.com/office/word/2010/wordprocessingGroup" xmlns:wpi="http://schemas.microsoft.com/office/word/2010/wordprocessingInk" xmlns:wne="http://schemas.microsoft.com/office/word/2006/wordml" xmlns:wps="http://schemas.microsoft.com/office/word/2010/wordprocessingShape" mc:Ignorable="w14 wp14">
   <w:footnote w:type="separator" w:id="-1">
     <w:p>
       <w:pPr>
@@ -5860,7 +6800,7 @@
 </file>
 
 <file path=word/header1.xml><?xml version="1.0" encoding="utf-8"?>
-<w:hdr xmlns:wpc="http://schemas.microsoft.com/office/word/2010/wordprocessingCanvas" xmlns:mc="http://schemas.openxmlformats.org/markup-compatibility/2006" xmlns:o="urn:schemas-microsoft-com:office:office" xmlns:r="http://schemas.openxmlformats.org/officeDocument/2006/relationships" xmlns:m="http://schemas.openxmlformats.org/officeDocument/2006/math" xmlns:v="urn:schemas-microsoft-com:vml" xmlns:wp14="http://schemas.microsoft.com/office/word/2010/wordprocessingDrawing" xmlns:wp="http://schemas.openxmlformats.org/drawingml/2006/wordprocessingDrawing" xmlns:w10="urn:schemas-microsoft-com:office:word" xmlns:w="http://schemas.openxmlformats.org/wordprocessingml/2006/main" xmlns:w14="http://schemas.microsoft.com/office/word/2010/wordml" xmlns:wpg="http://schemas.microsoft.com/office/word/2010/wordprocessingGroup" xmlns:wpi="http://schemas.microsoft.com/office/word/2010/wordprocessingInk" xmlns:wne="http://schemas.microsoft.com/office/word/2006/wordml" xmlns:wps="http://schemas.microsoft.com/office/word/2010/wordprocessingShape" mc:Ignorable="w14 wp14">
+<w:hdr xmlns:wpc="http://schemas.microsoft.com/office/word/2010/wordprocessingCanvas" xmlns:mo="http://schemas.microsoft.com/office/mac/office/2008/main" xmlns:mc="http://schemas.openxmlformats.org/markup-compatibility/2006" xmlns:mv="urn:schemas-microsoft-com:mac:vml" xmlns:o="urn:schemas-microsoft-com:office:office" xmlns:r="http://schemas.openxmlformats.org/officeDocument/2006/relationships" xmlns:m="http://schemas.openxmlformats.org/officeDocument/2006/math" xmlns:v="urn:schemas-microsoft-com:vml" xmlns:wp14="http://schemas.microsoft.com/office/word/2010/wordprocessingDrawing" xmlns:wp="http://schemas.openxmlformats.org/drawingml/2006/wordprocessingDrawing" xmlns:w10="urn:schemas-microsoft-com:office:word" xmlns:w="http://schemas.openxmlformats.org/wordprocessingml/2006/main" xmlns:w14="http://schemas.microsoft.com/office/word/2010/wordml" xmlns:wpg="http://schemas.microsoft.com/office/word/2010/wordprocessingGroup" xmlns:wpi="http://schemas.microsoft.com/office/word/2010/wordprocessingInk" xmlns:wne="http://schemas.microsoft.com/office/word/2006/wordml" xmlns:wps="http://schemas.microsoft.com/office/word/2010/wordprocessingShape" mc:Ignorable="w14 wp14">
   <w:p>
     <w:pPr>
       <w:jc w:val="right"/>
@@ -5888,8 +6828,121 @@
 </file>
 
 <file path=word/numbering.xml><?xml version="1.0" encoding="utf-8"?>
-<w:numbering xmlns:wpc="http://schemas.microsoft.com/office/word/2010/wordprocessingCanvas" xmlns:mc="http://schemas.openxmlformats.org/markup-compatibility/2006" xmlns:o="urn:schemas-microsoft-com:office:office" xmlns:r="http://schemas.openxmlformats.org/officeDocument/2006/relationships" xmlns:m="http://schemas.openxmlformats.org/officeDocument/2006/math" xmlns:v="urn:schemas-microsoft-com:vml" xmlns:wp14="http://schemas.microsoft.com/office/word/2010/wordprocessingDrawing" xmlns:wp="http://schemas.openxmlformats.org/drawingml/2006/wordprocessingDrawing" xmlns:w10="urn:schemas-microsoft-com:office:word" xmlns:w="http://schemas.openxmlformats.org/wordprocessingml/2006/main" xmlns:w14="http://schemas.microsoft.com/office/word/2010/wordml" xmlns:wpg="http://schemas.microsoft.com/office/word/2010/wordprocessingGroup" xmlns:wpi="http://schemas.microsoft.com/office/word/2010/wordprocessingInk" xmlns:wne="http://schemas.microsoft.com/office/word/2006/wordml" xmlns:wps="http://schemas.microsoft.com/office/word/2010/wordprocessingShape" mc:Ignorable="w14 wp14">
+<w:numbering xmlns:wpc="http://schemas.microsoft.com/office/word/2010/wordprocessingCanvas" xmlns:mo="http://schemas.microsoft.com/office/mac/office/2008/main" xmlns:mc="http://schemas.openxmlformats.org/markup-compatibility/2006" xmlns:mv="urn:schemas-microsoft-com:mac:vml" xmlns:o="urn:schemas-microsoft-com:office:office" xmlns:r="http://schemas.openxmlformats.org/officeDocument/2006/relationships" xmlns:m="http://schemas.openxmlformats.org/officeDocument/2006/math" xmlns:v="urn:schemas-microsoft-com:vml" xmlns:wp14="http://schemas.microsoft.com/office/word/2010/wordprocessingDrawing" xmlns:wp="http://schemas.openxmlformats.org/drawingml/2006/wordprocessingDrawing" xmlns:w10="urn:schemas-microsoft-com:office:word" xmlns:w="http://schemas.openxmlformats.org/wordprocessingml/2006/main" xmlns:w14="http://schemas.microsoft.com/office/word/2010/wordml" xmlns:wpg="http://schemas.microsoft.com/office/word/2010/wordprocessingGroup" xmlns:wpi="http://schemas.microsoft.com/office/word/2010/wordprocessingInk" xmlns:wne="http://schemas.microsoft.com/office/word/2006/wordml" xmlns:wps="http://schemas.microsoft.com/office/word/2010/wordprocessingShape" mc:Ignorable="w14 wp14">
   <w:abstractNum w:abstractNumId="0">
+    <w:nsid w:val="107E6AB2"/>
+    <w:multiLevelType w:val="hybridMultilevel"/>
+    <w:tmpl w:val="D7021CE6"/>
+    <w:lvl w:ilvl="0" w:tplc="04090001">
+      <w:start w:val="1"/>
+      <w:numFmt w:val="bullet"/>
+      <w:lvlText w:val=""/>
+      <w:lvlJc w:val="left"/>
+      <w:pPr>
+        <w:ind w:left="720" w:hanging="360"/>
+      </w:pPr>
+      <w:rPr>
+        <w:rFonts w:ascii="Symbol" w:hAnsi="Symbol" w:hint="default"/>
+      </w:rPr>
+    </w:lvl>
+    <w:lvl w:ilvl="1" w:tplc="04090003" w:tentative="1">
+      <w:start w:val="1"/>
+      <w:numFmt w:val="bullet"/>
+      <w:lvlText w:val="o"/>
+      <w:lvlJc w:val="left"/>
+      <w:pPr>
+        <w:ind w:left="1440" w:hanging="360"/>
+      </w:pPr>
+      <w:rPr>
+        <w:rFonts w:ascii="Courier New" w:hAnsi="Courier New" w:hint="default"/>
+      </w:rPr>
+    </w:lvl>
+    <w:lvl w:ilvl="2" w:tplc="04090005" w:tentative="1">
+      <w:start w:val="1"/>
+      <w:numFmt w:val="bullet"/>
+      <w:lvlText w:val=""/>
+      <w:lvlJc w:val="left"/>
+      <w:pPr>
+        <w:ind w:left="2160" w:hanging="360"/>
+      </w:pPr>
+      <w:rPr>
+        <w:rFonts w:ascii="Wingdings" w:hAnsi="Wingdings" w:hint="default"/>
+      </w:rPr>
+    </w:lvl>
+    <w:lvl w:ilvl="3" w:tplc="04090001" w:tentative="1">
+      <w:start w:val="1"/>
+      <w:numFmt w:val="bullet"/>
+      <w:lvlText w:val=""/>
+      <w:lvlJc w:val="left"/>
+      <w:pPr>
+        <w:ind w:left="2880" w:hanging="360"/>
+      </w:pPr>
+      <w:rPr>
+        <w:rFonts w:ascii="Symbol" w:hAnsi="Symbol" w:hint="default"/>
+      </w:rPr>
+    </w:lvl>
+    <w:lvl w:ilvl="4" w:tplc="04090003" w:tentative="1">
+      <w:start w:val="1"/>
+      <w:numFmt w:val="bullet"/>
+      <w:lvlText w:val="o"/>
+      <w:lvlJc w:val="left"/>
+      <w:pPr>
+        <w:ind w:left="3600" w:hanging="360"/>
+      </w:pPr>
+      <w:rPr>
+        <w:rFonts w:ascii="Courier New" w:hAnsi="Courier New" w:hint="default"/>
+      </w:rPr>
+    </w:lvl>
+    <w:lvl w:ilvl="5" w:tplc="04090005" w:tentative="1">
+      <w:start w:val="1"/>
+      <w:numFmt w:val="bullet"/>
+      <w:lvlText w:val=""/>
+      <w:lvlJc w:val="left"/>
+      <w:pPr>
+        <w:ind w:left="4320" w:hanging="360"/>
+      </w:pPr>
+      <w:rPr>
+        <w:rFonts w:ascii="Wingdings" w:hAnsi="Wingdings" w:hint="default"/>
+      </w:rPr>
+    </w:lvl>
+    <w:lvl w:ilvl="6" w:tplc="04090001" w:tentative="1">
+      <w:start w:val="1"/>
+      <w:numFmt w:val="bullet"/>
+      <w:lvlText w:val=""/>
+      <w:lvlJc w:val="left"/>
+      <w:pPr>
+        <w:ind w:left="5040" w:hanging="360"/>
+      </w:pPr>
+      <w:rPr>
+        <w:rFonts w:ascii="Symbol" w:hAnsi="Symbol" w:hint="default"/>
+      </w:rPr>
+    </w:lvl>
+    <w:lvl w:ilvl="7" w:tplc="04090003" w:tentative="1">
+      <w:start w:val="1"/>
+      <w:numFmt w:val="bullet"/>
+      <w:lvlText w:val="o"/>
+      <w:lvlJc w:val="left"/>
+      <w:pPr>
+        <w:ind w:left="5760" w:hanging="360"/>
+      </w:pPr>
+      <w:rPr>
+        <w:rFonts w:ascii="Courier New" w:hAnsi="Courier New" w:hint="default"/>
+      </w:rPr>
+    </w:lvl>
+    <w:lvl w:ilvl="8" w:tplc="04090005" w:tentative="1">
+      <w:start w:val="1"/>
+      <w:numFmt w:val="bullet"/>
+      <w:lvlText w:val=""/>
+      <w:lvlJc w:val="left"/>
+      <w:pPr>
+        <w:ind w:left="6480" w:hanging="360"/>
+      </w:pPr>
+      <w:rPr>
+        <w:rFonts w:ascii="Wingdings" w:hAnsi="Wingdings" w:hint="default"/>
+      </w:rPr>
+    </w:lvl>
+  </w:abstractNum>
+  <w:abstractNum w:abstractNumId="1">
     <w:nsid w:val="246E5C00"/>
     <w:multiLevelType w:val="hybridMultilevel"/>
     <w:tmpl w:val="8E503DE0"/>
@@ -6002,7 +7055,7 @@
       </w:rPr>
     </w:lvl>
   </w:abstractNum>
-  <w:abstractNum w:abstractNumId="1">
+  <w:abstractNum w:abstractNumId="2">
     <w:nsid w:val="51CD6858"/>
     <w:multiLevelType w:val="hybridMultilevel"/>
     <w:tmpl w:val="AE849D42"/>
@@ -6115,7 +7168,120 @@
       </w:rPr>
     </w:lvl>
   </w:abstractNum>
-  <w:abstractNum w:abstractNumId="2">
+  <w:abstractNum w:abstractNumId="3">
+    <w:nsid w:val="63AC1425"/>
+    <w:multiLevelType w:val="hybridMultilevel"/>
+    <w:tmpl w:val="0B728026"/>
+    <w:lvl w:ilvl="0" w:tplc="04090001">
+      <w:start w:val="1"/>
+      <w:numFmt w:val="bullet"/>
+      <w:lvlText w:val=""/>
+      <w:lvlJc w:val="left"/>
+      <w:pPr>
+        <w:ind w:left="720" w:hanging="360"/>
+      </w:pPr>
+      <w:rPr>
+        <w:rFonts w:ascii="Symbol" w:hAnsi="Symbol" w:hint="default"/>
+      </w:rPr>
+    </w:lvl>
+    <w:lvl w:ilvl="1" w:tplc="04090003">
+      <w:start w:val="1"/>
+      <w:numFmt w:val="bullet"/>
+      <w:lvlText w:val="o"/>
+      <w:lvlJc w:val="left"/>
+      <w:pPr>
+        <w:ind w:left="1440" w:hanging="360"/>
+      </w:pPr>
+      <w:rPr>
+        <w:rFonts w:ascii="Courier New" w:hAnsi="Courier New" w:hint="default"/>
+      </w:rPr>
+    </w:lvl>
+    <w:lvl w:ilvl="2" w:tplc="04090005" w:tentative="1">
+      <w:start w:val="1"/>
+      <w:numFmt w:val="bullet"/>
+      <w:lvlText w:val=""/>
+      <w:lvlJc w:val="left"/>
+      <w:pPr>
+        <w:ind w:left="2160" w:hanging="360"/>
+      </w:pPr>
+      <w:rPr>
+        <w:rFonts w:ascii="Wingdings" w:hAnsi="Wingdings" w:hint="default"/>
+      </w:rPr>
+    </w:lvl>
+    <w:lvl w:ilvl="3" w:tplc="04090001" w:tentative="1">
+      <w:start w:val="1"/>
+      <w:numFmt w:val="bullet"/>
+      <w:lvlText w:val=""/>
+      <w:lvlJc w:val="left"/>
+      <w:pPr>
+        <w:ind w:left="2880" w:hanging="360"/>
+      </w:pPr>
+      <w:rPr>
+        <w:rFonts w:ascii="Symbol" w:hAnsi="Symbol" w:hint="default"/>
+      </w:rPr>
+    </w:lvl>
+    <w:lvl w:ilvl="4" w:tplc="04090003" w:tentative="1">
+      <w:start w:val="1"/>
+      <w:numFmt w:val="bullet"/>
+      <w:lvlText w:val="o"/>
+      <w:lvlJc w:val="left"/>
+      <w:pPr>
+        <w:ind w:left="3600" w:hanging="360"/>
+      </w:pPr>
+      <w:rPr>
+        <w:rFonts w:ascii="Courier New" w:hAnsi="Courier New" w:hint="default"/>
+      </w:rPr>
+    </w:lvl>
+    <w:lvl w:ilvl="5" w:tplc="04090005" w:tentative="1">
+      <w:start w:val="1"/>
+      <w:numFmt w:val="bullet"/>
+      <w:lvlText w:val=""/>
+      <w:lvlJc w:val="left"/>
+      <w:pPr>
+        <w:ind w:left="4320" w:hanging="360"/>
+      </w:pPr>
+      <w:rPr>
+        <w:rFonts w:ascii="Wingdings" w:hAnsi="Wingdings" w:hint="default"/>
+      </w:rPr>
+    </w:lvl>
+    <w:lvl w:ilvl="6" w:tplc="04090001" w:tentative="1">
+      <w:start w:val="1"/>
+      <w:numFmt w:val="bullet"/>
+      <w:lvlText w:val=""/>
+      <w:lvlJc w:val="left"/>
+      <w:pPr>
+        <w:ind w:left="5040" w:hanging="360"/>
+      </w:pPr>
+      <w:rPr>
+        <w:rFonts w:ascii="Symbol" w:hAnsi="Symbol" w:hint="default"/>
+      </w:rPr>
+    </w:lvl>
+    <w:lvl w:ilvl="7" w:tplc="04090003" w:tentative="1">
+      <w:start w:val="1"/>
+      <w:numFmt w:val="bullet"/>
+      <w:lvlText w:val="o"/>
+      <w:lvlJc w:val="left"/>
+      <w:pPr>
+        <w:ind w:left="5760" w:hanging="360"/>
+      </w:pPr>
+      <w:rPr>
+        <w:rFonts w:ascii="Courier New" w:hAnsi="Courier New" w:hint="default"/>
+      </w:rPr>
+    </w:lvl>
+    <w:lvl w:ilvl="8" w:tplc="04090005" w:tentative="1">
+      <w:start w:val="1"/>
+      <w:numFmt w:val="bullet"/>
+      <w:lvlText w:val=""/>
+      <w:lvlJc w:val="left"/>
+      <w:pPr>
+        <w:ind w:left="6480" w:hanging="360"/>
+      </w:pPr>
+      <w:rPr>
+        <w:rFonts w:ascii="Wingdings" w:hAnsi="Wingdings" w:hint="default"/>
+      </w:rPr>
+    </w:lvl>
+  </w:abstractNum>
+  <w:abstractNum w:abstractNumId="4">
     <w:nsid w:val="7FA5375B"/>
     <w:multiLevelType w:val="hybridMultilevel"/>
     <w:tmpl w:val="DBB2F7A0"/>
@@ -6229,13 +7395,19 @@
     </w:lvl>
   </w:abstractNum>
   <w:num w:numId="1">
+    <w:abstractNumId w:val="1"/>
+  </w:num>
+  <w:num w:numId="2">
+    <w:abstractNumId w:val="2"/>
+  </w:num>
+  <w:num w:numId="3">
+    <w:abstractNumId w:val="4"/>
+  </w:num>
+  <w:num w:numId="4">
     <w:abstractNumId w:val="0"/>
   </w:num>
-  <w:num w:numId="2">
-    <w:abstractNumId w:val="1"/>
-  </w:num>
-  <w:num w:numId="3">
-    <w:abstractNumId w:val="2"/>
+  <w:num w:numId="5">
+    <w:abstractNumId w:val="3"/>
   </w:num>
 </w:numbering>
 </file>
@@ -6257,7 +7429,7 @@
       </w:pPr>
     </w:pPrDefault>
   </w:docDefaults>
-  <w:latentStyles w:defLockedState="0" w:defUIPriority="99" w:defSemiHidden="1" w:defUnhideWhenUsed="1" w:defQFormat="0" w:count="267">
+  <w:latentStyles w:defLockedState="0" w:defUIPriority="99" w:defSemiHidden="1" w:defUnhideWhenUsed="1" w:defQFormat="0" w:count="276">
     <w:lsdException w:name="Normal" w:semiHidden="0" w:uiPriority="0" w:unhideWhenUsed="0" w:qFormat="1"/>
     <w:lsdException w:name="heading 1" w:semiHidden="0" w:uiPriority="9" w:unhideWhenUsed="0" w:qFormat="1"/>
     <w:lsdException w:name="heading 2" w:uiPriority="9" w:qFormat="1"/>
@@ -6424,13 +7596,15 @@
     <w:name w:val="heading 2"/>
     <w:basedOn w:val="Normal"/>
     <w:next w:val="Normal"/>
+    <w:rsid w:val="001E49B8"/>
     <w:pPr>
       <w:spacing w:before="360" w:after="80"/>
       <w:outlineLvl w:val="1"/>
     </w:pPr>
     <w:rPr>
       <w:b/>
-      <w:sz w:val="28"/>
+      <w:color w:val="auto"/>
+      <w:sz w:val="36"/>
     </w:rPr>
   </w:style>
   <w:style w:type="paragraph" w:styleId="Heading3">
@@ -6486,6 +7660,28 @@
       <w:i/>
       <w:color w:val="666666"/>
       <w:sz w:val="20"/>
+    </w:rPr>
+  </w:style>
+  <w:style w:type="paragraph" w:styleId="Heading7">
+    <w:name w:val="heading 7"/>
+    <w:basedOn w:val="Normal"/>
+    <w:next w:val="Normal"/>
+    <w:link w:val="Heading7Char"/>
+    <w:uiPriority w:val="9"/>
+    <w:unhideWhenUsed/>
+    <w:qFormat/>
+    <w:rsid w:val="001E49B8"/>
+    <w:pPr>
+      <w:keepNext/>
+      <w:keepLines/>
+      <w:spacing w:before="200"/>
+      <w:outlineLvl w:val="6"/>
+    </w:pPr>
+    <w:rPr>
+      <w:rFonts w:asciiTheme="majorHAnsi" w:eastAsiaTheme="majorEastAsia" w:hAnsiTheme="majorHAnsi" w:cstheme="majorBidi"/>
+      <w:i/>
+      <w:iCs/>
+      <w:color w:val="404040" w:themeColor="text1" w:themeTint="BF"/>
     </w:rPr>
   </w:style>
   <w:style w:type="character" w:default="1" w:styleId="DefaultParagraphFont">
@@ -6670,11 +7866,205 @@
       <w:lang w:bidi="hi-IN"/>
     </w:rPr>
   </w:style>
+  <w:style w:type="paragraph" w:styleId="TOCHeading">
+    <w:name w:val="TOC Heading"/>
+    <w:basedOn w:val="Heading1"/>
+    <w:next w:val="Normal"/>
+    <w:uiPriority w:val="39"/>
+    <w:unhideWhenUsed/>
+    <w:qFormat/>
+    <w:rsid w:val="001E49B8"/>
+    <w:pPr>
+      <w:keepNext/>
+      <w:keepLines/>
+      <w:spacing w:after="0"/>
+      <w:outlineLvl w:val="9"/>
+    </w:pPr>
+    <w:rPr>
+      <w:rFonts w:asciiTheme="majorHAnsi" w:eastAsiaTheme="majorEastAsia" w:hAnsiTheme="majorHAnsi" w:cstheme="majorBidi"/>
+      <w:bCs/>
+      <w:color w:val="365F91" w:themeColor="accent1" w:themeShade="BF"/>
+      <w:sz w:val="28"/>
+      <w:szCs w:val="28"/>
+      <w:lang w:val="en-US" w:eastAsia="en-US" w:bidi="ar-SA"/>
+    </w:rPr>
+  </w:style>
+  <w:style w:type="paragraph" w:styleId="TOC1">
+    <w:name w:val="toc 1"/>
+    <w:basedOn w:val="Normal"/>
+    <w:next w:val="Normal"/>
+    <w:autoRedefine/>
+    <w:uiPriority w:val="39"/>
+    <w:unhideWhenUsed/>
+    <w:rsid w:val="001E49B8"/>
+    <w:pPr>
+      <w:spacing w:before="120"/>
+    </w:pPr>
+    <w:rPr>
+      <w:rFonts w:asciiTheme="minorHAnsi" w:hAnsiTheme="minorHAnsi"/>
+      <w:b/>
+      <w:sz w:val="24"/>
+      <w:szCs w:val="24"/>
+    </w:rPr>
+  </w:style>
+  <w:style w:type="paragraph" w:styleId="TOC2">
+    <w:name w:val="toc 2"/>
+    <w:basedOn w:val="Normal"/>
+    <w:next w:val="Normal"/>
+    <w:autoRedefine/>
+    <w:uiPriority w:val="39"/>
+    <w:unhideWhenUsed/>
+    <w:rsid w:val="001E49B8"/>
+    <w:pPr>
+      <w:ind w:left="220"/>
+    </w:pPr>
+    <w:rPr>
+      <w:rFonts w:asciiTheme="minorHAnsi" w:hAnsiTheme="minorHAnsi"/>
+      <w:b/>
+    </w:rPr>
+  </w:style>
+  <w:style w:type="paragraph" w:styleId="TOC3">
+    <w:name w:val="toc 3"/>
+    <w:basedOn w:val="Normal"/>
+    <w:next w:val="Normal"/>
+    <w:autoRedefine/>
+    <w:uiPriority w:val="39"/>
+    <w:semiHidden/>
+    <w:unhideWhenUsed/>
+    <w:rsid w:val="001E49B8"/>
+    <w:pPr>
+      <w:ind w:left="440"/>
+    </w:pPr>
+    <w:rPr>
+      <w:rFonts w:asciiTheme="minorHAnsi" w:hAnsiTheme="minorHAnsi"/>
+    </w:rPr>
+  </w:style>
+  <w:style w:type="paragraph" w:styleId="TOC4">
+    <w:name w:val="toc 4"/>
+    <w:basedOn w:val="Normal"/>
+    <w:next w:val="Normal"/>
+    <w:autoRedefine/>
+    <w:uiPriority w:val="39"/>
+    <w:semiHidden/>
+    <w:unhideWhenUsed/>
+    <w:rsid w:val="001E49B8"/>
+    <w:pPr>
+      <w:ind w:left="660"/>
+    </w:pPr>
+    <w:rPr>
+      <w:rFonts w:asciiTheme="minorHAnsi" w:hAnsiTheme="minorHAnsi"/>
+      <w:sz w:val="20"/>
+      <w:szCs w:val="20"/>
+    </w:rPr>
+  </w:style>
+  <w:style w:type="paragraph" w:styleId="TOC5">
+    <w:name w:val="toc 5"/>
+    <w:basedOn w:val="Normal"/>
+    <w:next w:val="Normal"/>
+    <w:autoRedefine/>
+    <w:uiPriority w:val="39"/>
+    <w:semiHidden/>
+    <w:unhideWhenUsed/>
+    <w:rsid w:val="001E49B8"/>
+    <w:pPr>
+      <w:ind w:left="880"/>
+    </w:pPr>
+    <w:rPr>
+      <w:rFonts w:asciiTheme="minorHAnsi" w:hAnsiTheme="minorHAnsi"/>
+      <w:sz w:val="20"/>
+      <w:szCs w:val="20"/>
+    </w:rPr>
+  </w:style>
+  <w:style w:type="paragraph" w:styleId="TOC6">
+    <w:name w:val="toc 6"/>
+    <w:basedOn w:val="Normal"/>
+    <w:next w:val="Normal"/>
+    <w:autoRedefine/>
+    <w:uiPriority w:val="39"/>
+    <w:semiHidden/>
+    <w:unhideWhenUsed/>
+    <w:rsid w:val="001E49B8"/>
+    <w:pPr>
+      <w:ind w:left="1100"/>
+    </w:pPr>
+    <w:rPr>
+      <w:rFonts w:asciiTheme="minorHAnsi" w:hAnsiTheme="minorHAnsi"/>
+      <w:sz w:val="20"/>
+      <w:szCs w:val="20"/>
+    </w:rPr>
+  </w:style>
+  <w:style w:type="paragraph" w:styleId="TOC7">
+    <w:name w:val="toc 7"/>
+    <w:basedOn w:val="Normal"/>
+    <w:next w:val="Normal"/>
+    <w:autoRedefine/>
+    <w:uiPriority w:val="39"/>
+    <w:semiHidden/>
+    <w:unhideWhenUsed/>
+    <w:rsid w:val="001E49B8"/>
+    <w:pPr>
+      <w:ind w:left="1320"/>
+    </w:pPr>
+    <w:rPr>
+      <w:rFonts w:asciiTheme="minorHAnsi" w:hAnsiTheme="minorHAnsi"/>
+      <w:sz w:val="20"/>
+      <w:szCs w:val="20"/>
+    </w:rPr>
+  </w:style>
+  <w:style w:type="paragraph" w:styleId="TOC8">
+    <w:name w:val="toc 8"/>
+    <w:basedOn w:val="Normal"/>
+    <w:next w:val="Normal"/>
+    <w:autoRedefine/>
+    <w:uiPriority w:val="39"/>
+    <w:semiHidden/>
+    <w:unhideWhenUsed/>
+    <w:rsid w:val="001E49B8"/>
+    <w:pPr>
+      <w:ind w:left="1540"/>
+    </w:pPr>
+    <w:rPr>
+      <w:rFonts w:asciiTheme="minorHAnsi" w:hAnsiTheme="minorHAnsi"/>
+      <w:sz w:val="20"/>
+      <w:szCs w:val="20"/>
+    </w:rPr>
+  </w:style>
+  <w:style w:type="paragraph" w:styleId="TOC9">
+    <w:name w:val="toc 9"/>
+    <w:basedOn w:val="Normal"/>
+    <w:next w:val="Normal"/>
+    <w:autoRedefine/>
+    <w:uiPriority w:val="39"/>
+    <w:semiHidden/>
+    <w:unhideWhenUsed/>
+    <w:rsid w:val="001E49B8"/>
+    <w:pPr>
+      <w:ind w:left="1760"/>
+    </w:pPr>
+    <w:rPr>
+      <w:rFonts w:asciiTheme="minorHAnsi" w:hAnsiTheme="minorHAnsi"/>
+      <w:sz w:val="20"/>
+      <w:szCs w:val="20"/>
+    </w:rPr>
+  </w:style>
+  <w:style w:type="character" w:customStyle="1" w:styleId="Heading7Char">
+    <w:name w:val="Heading 7 Char"/>
+    <w:basedOn w:val="DefaultParagraphFont"/>
+    <w:link w:val="Heading7"/>
+    <w:uiPriority w:val="9"/>
+    <w:rsid w:val="001E49B8"/>
+    <w:rPr>
+      <w:rFonts w:asciiTheme="majorHAnsi" w:eastAsiaTheme="majorEastAsia" w:hAnsiTheme="majorHAnsi" w:cstheme="majorBidi"/>
+      <w:i/>
+      <w:iCs/>
+      <w:color w:val="404040" w:themeColor="text1" w:themeTint="BF"/>
+    </w:rPr>
+  </w:style>
 </w:styles>
 </file>
 
 <file path=word/stylesWithEffects.xml><?xml version="1.0" encoding="utf-8"?>
-<w:styles xmlns:wpc="http://schemas.microsoft.com/office/word/2010/wordprocessingCanvas" xmlns:mc="http://schemas.openxmlformats.org/markup-compatibility/2006" xmlns:o="urn:schemas-microsoft-com:office:office" xmlns:r="http://schemas.openxmlformats.org/officeDocument/2006/relationships" xmlns:m="http://schemas.openxmlformats.org/officeDocument/2006/math" xmlns:v="urn:schemas-microsoft-com:vml" xmlns:wp14="http://schemas.microsoft.com/office/word/2010/wordprocessingDrawing" xmlns:wp="http://schemas.openxmlformats.org/drawingml/2006/wordprocessingDrawing" xmlns:w10="urn:schemas-microsoft-com:office:word" xmlns:w="http://schemas.openxmlformats.org/wordprocessingml/2006/main" xmlns:w14="http://schemas.microsoft.com/office/word/2010/wordml" xmlns:wpg="http://schemas.microsoft.com/office/word/2010/wordprocessingGroup" xmlns:wpi="http://schemas.microsoft.com/office/word/2010/wordprocessingInk" xmlns:wne="http://schemas.microsoft.com/office/word/2006/wordml" xmlns:wps="http://schemas.microsoft.com/office/word/2010/wordprocessingShape" mc:Ignorable="w14 wp14">
+<w:styles xmlns:wpc="http://schemas.microsoft.com/office/word/2010/wordprocessingCanvas" xmlns:mo="http://schemas.microsoft.com/office/mac/office/2008/main" xmlns:mc="http://schemas.openxmlformats.org/markup-compatibility/2006" xmlns:mv="urn:schemas-microsoft-com:mac:vml" xmlns:o="urn:schemas-microsoft-com:office:office" xmlns:r="http://schemas.openxmlformats.org/officeDocument/2006/relationships" xmlns:m="http://schemas.openxmlformats.org/officeDocument/2006/math" xmlns:v="urn:schemas-microsoft-com:vml" xmlns:wp14="http://schemas.microsoft.com/office/word/2010/wordprocessingDrawing" xmlns:wp="http://schemas.openxmlformats.org/drawingml/2006/wordprocessingDrawing" xmlns:w10="urn:schemas-microsoft-com:office:word" xmlns:w="http://schemas.openxmlformats.org/wordprocessingml/2006/main" xmlns:w14="http://schemas.microsoft.com/office/word/2010/wordml" xmlns:wpg="http://schemas.microsoft.com/office/word/2010/wordprocessingGroup" xmlns:wpi="http://schemas.microsoft.com/office/word/2010/wordprocessingInk" xmlns:wne="http://schemas.microsoft.com/office/word/2006/wordml" xmlns:wps="http://schemas.microsoft.com/office/word/2010/wordprocessingShape" mc:Ignorable="w14 wp14">
   <w:docDefaults>
     <w:rPrDefault>
       <w:rPr>
@@ -6690,7 +8080,7 @@
       </w:pPr>
     </w:pPrDefault>
   </w:docDefaults>
-  <w:latentStyles w:defLockedState="0" w:defUIPriority="99" w:defSemiHidden="1" w:defUnhideWhenUsed="1" w:defQFormat="0" w:count="267">
+  <w:latentStyles w:defLockedState="0" w:defUIPriority="99" w:defSemiHidden="1" w:defUnhideWhenUsed="1" w:defQFormat="0" w:count="276">
     <w:lsdException w:name="Normal" w:semiHidden="0" w:uiPriority="0" w:unhideWhenUsed="0" w:qFormat="1"/>
     <w:lsdException w:name="heading 1" w:semiHidden="0" w:uiPriority="9" w:unhideWhenUsed="0" w:qFormat="1"/>
     <w:lsdException w:name="heading 2" w:uiPriority="9" w:qFormat="1"/>
@@ -6857,13 +8247,15 @@
     <w:name w:val="heading 2"/>
     <w:basedOn w:val="Normal"/>
     <w:next w:val="Normal"/>
+    <w:rsid w:val="001E49B8"/>
     <w:pPr>
       <w:spacing w:before="360" w:after="80"/>
       <w:outlineLvl w:val="1"/>
     </w:pPr>
     <w:rPr>
       <w:b/>
-      <w:sz w:val="28"/>
+      <w:color w:val="auto"/>
+      <w:sz w:val="36"/>
     </w:rPr>
   </w:style>
   <w:style w:type="paragraph" w:styleId="Heading3">
@@ -6919,6 +8311,28 @@
       <w:i/>
       <w:color w:val="666666"/>
       <w:sz w:val="20"/>
+    </w:rPr>
+  </w:style>
+  <w:style w:type="paragraph" w:styleId="Heading7">
+    <w:name w:val="heading 7"/>
+    <w:basedOn w:val="Normal"/>
+    <w:next w:val="Normal"/>
+    <w:link w:val="Heading7Char"/>
+    <w:uiPriority w:val="9"/>
+    <w:unhideWhenUsed/>
+    <w:qFormat/>
+    <w:rsid w:val="001E49B8"/>
+    <w:pPr>
+      <w:keepNext/>
+      <w:keepLines/>
+      <w:spacing w:before="200"/>
+      <w:outlineLvl w:val="6"/>
+    </w:pPr>
+    <w:rPr>
+      <w:rFonts w:asciiTheme="majorHAnsi" w:eastAsiaTheme="majorEastAsia" w:hAnsiTheme="majorHAnsi" w:cstheme="majorBidi"/>
+      <w:i/>
+      <w:iCs/>
+      <w:color w:val="404040" w:themeColor="text1" w:themeTint="BF"/>
     </w:rPr>
   </w:style>
   <w:style w:type="character" w:default="1" w:styleId="DefaultParagraphFont">
@@ -7101,6 +8515,200 @@
       <w:sz w:val="24"/>
       <w:szCs w:val="24"/>
       <w:lang w:bidi="hi-IN"/>
+    </w:rPr>
+  </w:style>
+  <w:style w:type="paragraph" w:styleId="TOCHeading">
+    <w:name w:val="TOC Heading"/>
+    <w:basedOn w:val="Heading1"/>
+    <w:next w:val="Normal"/>
+    <w:uiPriority w:val="39"/>
+    <w:unhideWhenUsed/>
+    <w:qFormat/>
+    <w:rsid w:val="001E49B8"/>
+    <w:pPr>
+      <w:keepNext/>
+      <w:keepLines/>
+      <w:spacing w:after="0"/>
+      <w:outlineLvl w:val="9"/>
+    </w:pPr>
+    <w:rPr>
+      <w:rFonts w:asciiTheme="majorHAnsi" w:eastAsiaTheme="majorEastAsia" w:hAnsiTheme="majorHAnsi" w:cstheme="majorBidi"/>
+      <w:bCs/>
+      <w:color w:val="365F91" w:themeColor="accent1" w:themeShade="BF"/>
+      <w:sz w:val="28"/>
+      <w:szCs w:val="28"/>
+      <w:lang w:val="en-US" w:eastAsia="en-US" w:bidi="ar-SA"/>
+    </w:rPr>
+  </w:style>
+  <w:style w:type="paragraph" w:styleId="TOC1">
+    <w:name w:val="toc 1"/>
+    <w:basedOn w:val="Normal"/>
+    <w:next w:val="Normal"/>
+    <w:autoRedefine/>
+    <w:uiPriority w:val="39"/>
+    <w:unhideWhenUsed/>
+    <w:rsid w:val="001E49B8"/>
+    <w:pPr>
+      <w:spacing w:before="120"/>
+    </w:pPr>
+    <w:rPr>
+      <w:rFonts w:asciiTheme="minorHAnsi" w:hAnsiTheme="minorHAnsi"/>
+      <w:b/>
+      <w:sz w:val="24"/>
+      <w:szCs w:val="24"/>
+    </w:rPr>
+  </w:style>
+  <w:style w:type="paragraph" w:styleId="TOC2">
+    <w:name w:val="toc 2"/>
+    <w:basedOn w:val="Normal"/>
+    <w:next w:val="Normal"/>
+    <w:autoRedefine/>
+    <w:uiPriority w:val="39"/>
+    <w:unhideWhenUsed/>
+    <w:rsid w:val="001E49B8"/>
+    <w:pPr>
+      <w:ind w:left="220"/>
+    </w:pPr>
+    <w:rPr>
+      <w:rFonts w:asciiTheme="minorHAnsi" w:hAnsiTheme="minorHAnsi"/>
+      <w:b/>
+    </w:rPr>
+  </w:style>
+  <w:style w:type="paragraph" w:styleId="TOC3">
+    <w:name w:val="toc 3"/>
+    <w:basedOn w:val="Normal"/>
+    <w:next w:val="Normal"/>
+    <w:autoRedefine/>
+    <w:uiPriority w:val="39"/>
+    <w:semiHidden/>
+    <w:unhideWhenUsed/>
+    <w:rsid w:val="001E49B8"/>
+    <w:pPr>
+      <w:ind w:left="440"/>
+    </w:pPr>
+    <w:rPr>
+      <w:rFonts w:asciiTheme="minorHAnsi" w:hAnsiTheme="minorHAnsi"/>
+    </w:rPr>
+  </w:style>
+  <w:style w:type="paragraph" w:styleId="TOC4">
+    <w:name w:val="toc 4"/>
+    <w:basedOn w:val="Normal"/>
+    <w:next w:val="Normal"/>
+    <w:autoRedefine/>
+    <w:uiPriority w:val="39"/>
+    <w:semiHidden/>
+    <w:unhideWhenUsed/>
+    <w:rsid w:val="001E49B8"/>
+    <w:pPr>
+      <w:ind w:left="660"/>
+    </w:pPr>
+    <w:rPr>
+      <w:rFonts w:asciiTheme="minorHAnsi" w:hAnsiTheme="minorHAnsi"/>
+      <w:sz w:val="20"/>
+      <w:szCs w:val="20"/>
+    </w:rPr>
+  </w:style>
+  <w:style w:type="paragraph" w:styleId="TOC5">
+    <w:name w:val="toc 5"/>
+    <w:basedOn w:val="Normal"/>
+    <w:next w:val="Normal"/>
+    <w:autoRedefine/>
+    <w:uiPriority w:val="39"/>
+    <w:semiHidden/>
+    <w:unhideWhenUsed/>
+    <w:rsid w:val="001E49B8"/>
+    <w:pPr>
+      <w:ind w:left="880"/>
+    </w:pPr>
+    <w:rPr>
+      <w:rFonts w:asciiTheme="minorHAnsi" w:hAnsiTheme="minorHAnsi"/>
+      <w:sz w:val="20"/>
+      <w:szCs w:val="20"/>
+    </w:rPr>
+  </w:style>
+  <w:style w:type="paragraph" w:styleId="TOC6">
+    <w:name w:val="toc 6"/>
+    <w:basedOn w:val="Normal"/>
+    <w:next w:val="Normal"/>
+    <w:autoRedefine/>
+    <w:uiPriority w:val="39"/>
+    <w:semiHidden/>
+    <w:unhideWhenUsed/>
+    <w:rsid w:val="001E49B8"/>
+    <w:pPr>
+      <w:ind w:left="1100"/>
+    </w:pPr>
+    <w:rPr>
+      <w:rFonts w:asciiTheme="minorHAnsi" w:hAnsiTheme="minorHAnsi"/>
+      <w:sz w:val="20"/>
+      <w:szCs w:val="20"/>
+    </w:rPr>
+  </w:style>
+  <w:style w:type="paragraph" w:styleId="TOC7">
+    <w:name w:val="toc 7"/>
+    <w:basedOn w:val="Normal"/>
+    <w:next w:val="Normal"/>
+    <w:autoRedefine/>
+    <w:uiPriority w:val="39"/>
+    <w:semiHidden/>
+    <w:unhideWhenUsed/>
+    <w:rsid w:val="001E49B8"/>
+    <w:pPr>
+      <w:ind w:left="1320"/>
+    </w:pPr>
+    <w:rPr>
+      <w:rFonts w:asciiTheme="minorHAnsi" w:hAnsiTheme="minorHAnsi"/>
+      <w:sz w:val="20"/>
+      <w:szCs w:val="20"/>
+    </w:rPr>
+  </w:style>
+  <w:style w:type="paragraph" w:styleId="TOC8">
+    <w:name w:val="toc 8"/>
+    <w:basedOn w:val="Normal"/>
+    <w:next w:val="Normal"/>
+    <w:autoRedefine/>
+    <w:uiPriority w:val="39"/>
+    <w:semiHidden/>
+    <w:unhideWhenUsed/>
+    <w:rsid w:val="001E49B8"/>
+    <w:pPr>
+      <w:ind w:left="1540"/>
+    </w:pPr>
+    <w:rPr>
+      <w:rFonts w:asciiTheme="minorHAnsi" w:hAnsiTheme="minorHAnsi"/>
+      <w:sz w:val="20"/>
+      <w:szCs w:val="20"/>
+    </w:rPr>
+  </w:style>
+  <w:style w:type="paragraph" w:styleId="TOC9">
+    <w:name w:val="toc 9"/>
+    <w:basedOn w:val="Normal"/>
+    <w:next w:val="Normal"/>
+    <w:autoRedefine/>
+    <w:uiPriority w:val="39"/>
+    <w:semiHidden/>
+    <w:unhideWhenUsed/>
+    <w:rsid w:val="001E49B8"/>
+    <w:pPr>
+      <w:ind w:left="1760"/>
+    </w:pPr>
+    <w:rPr>
+      <w:rFonts w:asciiTheme="minorHAnsi" w:hAnsiTheme="minorHAnsi"/>
+      <w:sz w:val="20"/>
+      <w:szCs w:val="20"/>
+    </w:rPr>
+  </w:style>
+  <w:style w:type="character" w:customStyle="1" w:styleId="Heading7Char">
+    <w:name w:val="Heading 7 Char"/>
+    <w:basedOn w:val="DefaultParagraphFont"/>
+    <w:link w:val="Heading7"/>
+    <w:uiPriority w:val="9"/>
+    <w:rsid w:val="001E49B8"/>
+    <w:rPr>
+      <w:rFonts w:asciiTheme="majorHAnsi" w:eastAsiaTheme="majorEastAsia" w:hAnsiTheme="majorHAnsi" w:cstheme="majorBidi"/>
+      <w:i/>
+      <w:iCs/>
+      <w:color w:val="404040" w:themeColor="text1" w:themeTint="BF"/>
     </w:rPr>
   </w:style>
 </w:styles>
@@ -7389,4 +8997,16 @@
   <a:objectDefaults/>
   <a:extraClrSchemeLst/>
 </a:theme>
+</file>
+
+<file path=customXml/item1.xml><?xml version="1.0" encoding="utf-8"?>
+<b:Sources xmlns:b="http://schemas.openxmlformats.org/officeDocument/2006/bibliography" xmlns="http://schemas.openxmlformats.org/officeDocument/2006/bibliography" SelectedStyle="/APA.XSL" StyleName="APA"/>
+</file>
+
+<file path=customXml/itemProps1.xml><?xml version="1.0" encoding="utf-8"?>
+<ds:datastoreItem xmlns:ds="http://schemas.openxmlformats.org/officeDocument/2006/customXml" ds:itemID="{2863A367-3604-F14B-B05F-A35DFB85CFA2}">
+  <ds:schemaRefs>
+    <ds:schemaRef ds:uri="http://schemas.openxmlformats.org/officeDocument/2006/bibliography"/>
+  </ds:schemaRefs>
+</ds:datastoreItem>
 </file>
</xml_diff>

<commit_message>
corrected incorrect dates in gantt table in project plan
</commit_message>
<xml_diff>
--- a/n15/docs/Projectplandocument.docx
+++ b/n15/docs/Projectplandocument.docx
@@ -1,6 +1,6 @@
 
 <file path=word/document.xml><?xml version="1.0" encoding="utf-8"?>
-<w:document xmlns:wpc="http://schemas.microsoft.com/office/word/2010/wordprocessingCanvas" xmlns:mo="http://schemas.microsoft.com/office/mac/office/2008/main" xmlns:mc="http://schemas.openxmlformats.org/markup-compatibility/2006" xmlns:mv="urn:schemas-microsoft-com:mac:vml" xmlns:o="urn:schemas-microsoft-com:office:office" xmlns:r="http://schemas.openxmlformats.org/officeDocument/2006/relationships" xmlns:m="http://schemas.openxmlformats.org/officeDocument/2006/math" xmlns:v="urn:schemas-microsoft-com:vml" xmlns:wp14="http://schemas.microsoft.com/office/word/2010/wordprocessingDrawing" xmlns:wp="http://schemas.openxmlformats.org/drawingml/2006/wordprocessingDrawing" xmlns:w10="urn:schemas-microsoft-com:office:word" xmlns:w="http://schemas.openxmlformats.org/wordprocessingml/2006/main" xmlns:w14="http://schemas.microsoft.com/office/word/2010/wordml" xmlns:wpg="http://schemas.microsoft.com/office/word/2010/wordprocessingGroup" xmlns:wpi="http://schemas.microsoft.com/office/word/2010/wordprocessingInk" xmlns:wne="http://schemas.microsoft.com/office/word/2006/wordml" xmlns:wps="http://schemas.microsoft.com/office/word/2010/wordprocessingShape" mc:Ignorable="w14 wp14">
+<w:document xmlns:wpc="http://schemas.microsoft.com/office/word/2010/wordprocessingCanvas" xmlns:mc="http://schemas.openxmlformats.org/markup-compatibility/2006" xmlns:o="urn:schemas-microsoft-com:office:office" xmlns:r="http://schemas.openxmlformats.org/officeDocument/2006/relationships" xmlns:m="http://schemas.openxmlformats.org/officeDocument/2006/math" xmlns:v="urn:schemas-microsoft-com:vml" xmlns:wp14="http://schemas.microsoft.com/office/word/2010/wordprocessingDrawing" xmlns:wp="http://schemas.openxmlformats.org/drawingml/2006/wordprocessingDrawing" xmlns:w10="urn:schemas-microsoft-com:office:word" xmlns:w="http://schemas.openxmlformats.org/wordprocessingml/2006/main" xmlns:w14="http://schemas.microsoft.com/office/word/2010/wordml" xmlns:wpg="http://schemas.microsoft.com/office/word/2010/wordprocessingGroup" xmlns:wpi="http://schemas.microsoft.com/office/word/2010/wordprocessingInk" xmlns:wne="http://schemas.microsoft.com/office/word/2006/wordml" xmlns:wps="http://schemas.microsoft.com/office/word/2010/wordprocessingShape" mc:Ignorable="w14 wp14">
   <w:background w:color="FFFFFF"/>
   <w:body>
     <w:p>
@@ -42,13 +42,8 @@
       <w:pPr>
         <w:jc w:val="center"/>
       </w:pPr>
-      <w:proofErr w:type="spellStart"/>
-      <w:r>
-        <w:t>Config</w:t>
-      </w:r>
-      <w:proofErr w:type="spellEnd"/>
-      <w:r>
-        <w:t xml:space="preserve"> Ref: SE_N15_PLAN_01</w:t>
+      <w:r>
+        <w:t>Config Ref: SE_N15_PLAN_01</w:t>
       </w:r>
     </w:p>
     <w:p>
@@ -166,6 +161,15 @@
     <w:p/>
     <w:sdt>
       <w:sdtPr>
+        <w:rPr>
+          <w:rFonts w:ascii="Arial" w:eastAsia="Arial" w:hAnsi="Arial" w:cs="Arial"/>
+          <w:b w:val="0"/>
+          <w:bCs w:val="0"/>
+          <w:color w:val="000000"/>
+          <w:sz w:val="22"/>
+          <w:szCs w:val="22"/>
+          <w:lang w:val="en-GB" w:eastAsia="zh-CN" w:bidi="ta-IN"/>
+        </w:rPr>
         <w:id w:val="-1082365501"/>
         <w:docPartObj>
           <w:docPartGallery w:val="Table of Contents"/>
@@ -174,12 +178,7 @@
       </w:sdtPr>
       <w:sdtEndPr>
         <w:rPr>
-          <w:rFonts w:ascii="Arial" w:eastAsia="Arial" w:hAnsi="Arial" w:cs="Arial"/>
           <w:noProof/>
-          <w:color w:val="000000"/>
-          <w:sz w:val="22"/>
-          <w:szCs w:val="22"/>
-          <w:lang w:val="en-GB" w:eastAsia="zh-CN" w:bidi="ta-IN"/>
         </w:rPr>
       </w:sdtEndPr>
       <w:sdtContent>
@@ -1021,14 +1020,12 @@
       <w:r>
         <w:br w:type="page"/>
       </w:r>
-      <w:bookmarkStart w:id="0" w:name="_GoBack"/>
-      <w:bookmarkEnd w:id="0"/>
     </w:p>
     <w:p>
       <w:pPr>
         <w:pStyle w:val="Heading2"/>
       </w:pPr>
-      <w:bookmarkStart w:id="1" w:name="_Toc221095692"/>
+      <w:bookmarkStart w:id="0" w:name="_Toc221095692"/>
       <w:r>
         <w:lastRenderedPageBreak/>
         <w:t>Purpose of this D</w:t>
@@ -1036,7 +1033,7 @@
       <w:r>
         <w:t>ocument</w:t>
       </w:r>
-      <w:bookmarkEnd w:id="1"/>
+      <w:bookmarkEnd w:id="0"/>
     </w:p>
     <w:p>
       <w:pPr>
@@ -1076,11 +1073,11 @@
       <w:pPr>
         <w:pStyle w:val="Heading2"/>
       </w:pPr>
-      <w:bookmarkStart w:id="2" w:name="_Toc221095693"/>
+      <w:bookmarkStart w:id="1" w:name="_Toc221095693"/>
       <w:r>
         <w:t>Scope</w:t>
       </w:r>
-      <w:bookmarkEnd w:id="2"/>
+      <w:bookmarkEnd w:id="1"/>
     </w:p>
     <w:p>
       <w:r>
@@ -1108,11 +1105,11 @@
       <w:pPr>
         <w:pStyle w:val="Heading2"/>
       </w:pPr>
-      <w:bookmarkStart w:id="3" w:name="_Toc221095694"/>
+      <w:bookmarkStart w:id="2" w:name="_Toc221095694"/>
       <w:r>
         <w:t>Objectives</w:t>
       </w:r>
-      <w:bookmarkEnd w:id="3"/>
+      <w:bookmarkEnd w:id="2"/>
     </w:p>
     <w:p>
       <w:r>
@@ -1180,11 +1177,11 @@
       <w:pPr>
         <w:pStyle w:val="Heading2"/>
       </w:pPr>
-      <w:bookmarkStart w:id="4" w:name="_Toc221095695"/>
+      <w:bookmarkStart w:id="3" w:name="_Toc221095695"/>
       <w:r>
         <w:t>Overview</w:t>
       </w:r>
-      <w:bookmarkEnd w:id="4"/>
+      <w:bookmarkEnd w:id="3"/>
     </w:p>
     <w:p>
       <w:r>
@@ -1239,11 +1236,12 @@
       <w:pPr>
         <w:pStyle w:val="Heading2"/>
       </w:pPr>
-      <w:bookmarkStart w:id="5" w:name="_Toc221095696"/>
-      <w:r>
+      <w:bookmarkStart w:id="4" w:name="_Toc221095696"/>
+      <w:r>
+        <w:lastRenderedPageBreak/>
         <w:t>Use Case Diagrams</w:t>
       </w:r>
-      <w:bookmarkEnd w:id="5"/>
+      <w:bookmarkEnd w:id="4"/>
     </w:p>
     <w:p>
       <w:pPr>
@@ -1252,7 +1250,6 @@
       <w:r>
         <w:rPr>
           <w:noProof/>
-          <w:lang w:val="en-US" w:eastAsia="en-US" w:bidi="ar-SA"/>
         </w:rPr>
         <w:drawing>
           <wp:inline distT="0" distB="0" distL="0" distR="0" wp14:anchorId="42D8F6A3" wp14:editId="187A9BBA">
@@ -1291,15 +1288,7 @@
     </w:p>
     <w:p>
       <w:r>
-        <w:t xml:space="preserve">Here is the Use-Case </w:t>
-      </w:r>
-      <w:proofErr w:type="gramStart"/>
-      <w:r>
-        <w:t>diagram,</w:t>
-      </w:r>
-      <w:proofErr w:type="gramEnd"/>
-      <w:r>
-        <w:t xml:space="preserve"> clearly showing what the user and system should be able to do. The user needs to be able to:</w:t>
+        <w:t>Here is the Use-Case diagram, clearly showing what the user and system should be able to do. The user needs to be able to:</w:t>
       </w:r>
     </w:p>
     <w:p>
@@ -1359,6 +1348,7 @@
         </w:numPr>
       </w:pPr>
       <w:r>
+        <w:lastRenderedPageBreak/>
         <w:t>Breed, fight and purchase monsters</w:t>
       </w:r>
     </w:p>
@@ -1492,17 +1482,16 @@
       <w:pPr>
         <w:pStyle w:val="Heading2"/>
       </w:pPr>
-      <w:bookmarkStart w:id="6" w:name="_Toc221095697"/>
+      <w:bookmarkStart w:id="5" w:name="_Toc221095697"/>
       <w:r>
         <w:t>User Interface Design</w:t>
       </w:r>
-      <w:bookmarkEnd w:id="6"/>
+      <w:bookmarkEnd w:id="5"/>
     </w:p>
     <w:p>
       <w:r>
         <w:rPr>
           <w:noProof/>
-          <w:lang w:val="en-US" w:eastAsia="en-US" w:bidi="ar-SA"/>
         </w:rPr>
         <w:drawing>
           <wp:inline distT="0" distB="0" distL="0" distR="0" wp14:anchorId="32B4FBE6" wp14:editId="64306B69">
@@ -1549,6 +1538,7 @@
     </w:p>
     <w:p>
       <w:r>
+        <w:lastRenderedPageBreak/>
         <w:t>This is our main page for the project. Here we have 4 links: Homepage, Login/Register/Logout, Fight and Stable. When the user comes to the main page</w:t>
       </w:r>
       <w:r>
@@ -1593,9 +1583,7 @@
       <w:r>
         <w:rPr>
           <w:noProof/>
-          <w:lang w:val="en-US" w:eastAsia="en-US" w:bidi="ar-SA"/>
         </w:rPr>
-        <w:lastRenderedPageBreak/>
         <w:drawing>
           <wp:inline distT="0" distB="0" distL="0" distR="0" wp14:anchorId="30959893" wp14:editId="760B1BC9">
             <wp:extent cx="4991100" cy="1943100"/>
@@ -1654,8 +1642,8 @@
       <w:r>
         <w:rPr>
           <w:noProof/>
-          <w:lang w:val="en-US" w:eastAsia="en-US" w:bidi="ar-SA"/>
         </w:rPr>
+        <w:lastRenderedPageBreak/>
         <w:drawing>
           <wp:inline distT="0" distB="0" distL="0" distR="0" wp14:anchorId="2335ECCD" wp14:editId="66CA34D6">
             <wp:extent cx="5886450" cy="4295775"/>
@@ -1711,7 +1699,6 @@
       <w:r>
         <w:rPr>
           <w:noProof/>
-          <w:lang w:val="en-US" w:eastAsia="en-US" w:bidi="ar-SA"/>
         </w:rPr>
         <w:lastRenderedPageBreak/>
         <w:drawing>
@@ -1775,7 +1762,6 @@
       <w:r>
         <w:rPr>
           <w:noProof/>
-          <w:lang w:val="en-US" w:eastAsia="en-US" w:bidi="ar-SA"/>
         </w:rPr>
         <w:drawing>
           <wp:inline distT="0" distB="0" distL="0" distR="0" wp14:anchorId="4FE4BE4C" wp14:editId="15654480">
@@ -1835,7 +1821,6 @@
       <w:r>
         <w:rPr>
           <w:noProof/>
-          <w:lang w:val="en-US" w:eastAsia="en-US" w:bidi="ar-SA"/>
         </w:rPr>
         <w:drawing>
           <wp:inline distT="0" distB="0" distL="0" distR="0" wp14:anchorId="6901A2A3" wp14:editId="7EC933A2">
@@ -1906,11 +1891,12 @@
       <w:pPr>
         <w:pStyle w:val="Heading2"/>
       </w:pPr>
-      <w:bookmarkStart w:id="7" w:name="_Toc221095698"/>
-      <w:r>
+      <w:bookmarkStart w:id="6" w:name="_Toc221095698"/>
+      <w:r>
+        <w:lastRenderedPageBreak/>
         <w:t>Gantt Chart</w:t>
       </w:r>
-      <w:bookmarkEnd w:id="7"/>
+      <w:bookmarkEnd w:id="6"/>
     </w:p>
     <w:p/>
     <w:p/>
@@ -2130,16 +2116,8 @@
               <w:rPr>
                 <w:sz w:val="20"/>
               </w:rPr>
-              <w:t xml:space="preserve">Sam </w:t>
-            </w:r>
-            <w:proofErr w:type="spellStart"/>
-            <w:r>
-              <w:rPr>
-                <w:sz w:val="20"/>
-              </w:rPr>
-              <w:t>Sherar</w:t>
-            </w:r>
-            <w:proofErr w:type="spellEnd"/>
+              <w:t>Sam Sherar</w:t>
+            </w:r>
           </w:p>
         </w:tc>
         <w:tc>
@@ -2716,16 +2694,8 @@
               <w:rPr>
                 <w:sz w:val="20"/>
               </w:rPr>
-              <w:t xml:space="preserve">Sam </w:t>
-            </w:r>
-            <w:proofErr w:type="spellStart"/>
-            <w:r>
-              <w:rPr>
-                <w:sz w:val="20"/>
-              </w:rPr>
-              <w:t>Sherar</w:t>
-            </w:r>
-            <w:proofErr w:type="spellEnd"/>
+              <w:t>Sam Sherar</w:t>
+            </w:r>
           </w:p>
         </w:tc>
         <w:tc>
@@ -3099,16 +3069,8 @@
               <w:rPr>
                 <w:sz w:val="20"/>
               </w:rPr>
-              <w:t xml:space="preserve">Imran </w:t>
-            </w:r>
-            <w:proofErr w:type="spellStart"/>
-            <w:r>
-              <w:rPr>
-                <w:sz w:val="20"/>
-              </w:rPr>
-              <w:t>Mungul</w:t>
-            </w:r>
-            <w:proofErr w:type="spellEnd"/>
+              <w:t>Imran Mungul</w:t>
+            </w:r>
           </w:p>
         </w:tc>
       </w:tr>
@@ -3260,16 +3222,8 @@
               <w:rPr>
                 <w:sz w:val="20"/>
               </w:rPr>
-              <w:t xml:space="preserve">Imran </w:t>
-            </w:r>
-            <w:proofErr w:type="spellStart"/>
-            <w:r>
-              <w:rPr>
-                <w:sz w:val="20"/>
-              </w:rPr>
-              <w:t>Mungul</w:t>
-            </w:r>
-            <w:proofErr w:type="spellEnd"/>
+              <w:t>Imran Mungul</w:t>
+            </w:r>
           </w:p>
         </w:tc>
       </w:tr>
@@ -3480,16 +3434,8 @@
               <w:rPr>
                 <w:sz w:val="20"/>
               </w:rPr>
-              <w:t xml:space="preserve">Imran </w:t>
-            </w:r>
-            <w:proofErr w:type="spellStart"/>
-            <w:r>
-              <w:rPr>
-                <w:sz w:val="20"/>
-              </w:rPr>
-              <w:t>Mungul</w:t>
-            </w:r>
-            <w:proofErr w:type="spellEnd"/>
+              <w:t>Imran Mungul</w:t>
+            </w:r>
           </w:p>
         </w:tc>
         <w:tc>
@@ -3690,19 +3636,11 @@
             <w:pPr>
               <w:jc w:val="right"/>
             </w:pPr>
-            <w:proofErr w:type="spellStart"/>
-            <w:r>
-              <w:rPr>
-                <w:sz w:val="20"/>
-              </w:rPr>
-              <w:t>Dependancy</w:t>
-            </w:r>
-            <w:proofErr w:type="spellEnd"/>
-            <w:r>
-              <w:rPr>
-                <w:sz w:val="20"/>
-              </w:rPr>
-              <w:t xml:space="preserve"> Description</w:t>
+            <w:r>
+              <w:rPr>
+                <w:sz w:val="20"/>
+              </w:rPr>
+              <w:t>Dependancy Description</w:t>
             </w:r>
           </w:p>
         </w:tc>
@@ -3894,7 +3832,6 @@
               <w:rPr>
                 <w:sz w:val="20"/>
               </w:rPr>
-              <w:lastRenderedPageBreak/>
               <w:t>SE_N15_DS_05</w:t>
             </w:r>
           </w:p>
@@ -3932,16 +3869,8 @@
               <w:rPr>
                 <w:sz w:val="20"/>
               </w:rPr>
-              <w:t xml:space="preserve">Fiona </w:t>
-            </w:r>
-            <w:proofErr w:type="spellStart"/>
-            <w:r>
-              <w:rPr>
-                <w:sz w:val="20"/>
-              </w:rPr>
-              <w:t>Samy</w:t>
-            </w:r>
-            <w:proofErr w:type="spellEnd"/>
+              <w:t>Fiona Samy</w:t>
+            </w:r>
           </w:p>
         </w:tc>
         <w:tc>
@@ -4046,27 +3975,35 @@
               <w:rPr>
                 <w:sz w:val="20"/>
               </w:rPr>
-              <w:t>SE_N15_CODE_01</w:t>
-            </w:r>
-          </w:p>
-        </w:tc>
-        <w:tc>
-          <w:tcPr>
-            <w:tcW w:w="1459" w:type="dxa"/>
-            <w:tcMar>
-              <w:left w:w="40" w:type="dxa"/>
-              <w:right w:w="40" w:type="dxa"/>
-            </w:tcMar>
-            <w:vAlign w:val="bottom"/>
-          </w:tcPr>
-          <w:p>
-            <w:pPr>
-              <w:jc w:val="right"/>
-            </w:pPr>
-            <w:r>
-              <w:rPr>
-                <w:sz w:val="20"/>
-              </w:rPr>
+              <w:t>SE_N15_COD</w:t>
+            </w:r>
+            <w:r>
+              <w:rPr>
+                <w:sz w:val="20"/>
+              </w:rPr>
+              <w:lastRenderedPageBreak/>
+              <w:t>E_01</w:t>
+            </w:r>
+          </w:p>
+        </w:tc>
+        <w:tc>
+          <w:tcPr>
+            <w:tcW w:w="1459" w:type="dxa"/>
+            <w:tcMar>
+              <w:left w:w="40" w:type="dxa"/>
+              <w:right w:w="40" w:type="dxa"/>
+            </w:tcMar>
+            <w:vAlign w:val="bottom"/>
+          </w:tcPr>
+          <w:p>
+            <w:pPr>
+              <w:jc w:val="right"/>
+            </w:pPr>
+            <w:r>
+              <w:rPr>
+                <w:sz w:val="20"/>
+              </w:rPr>
+              <w:lastRenderedPageBreak/>
               <w:t>CODE_02 - 04</w:t>
             </w:r>
           </w:p>
@@ -4084,28 +4021,12 @@
             <w:pPr>
               <w:jc w:val="right"/>
             </w:pPr>
-            <w:proofErr w:type="spellStart"/>
-            <w:r>
-              <w:rPr>
-                <w:sz w:val="20"/>
-              </w:rPr>
-              <w:t>Kamil</w:t>
-            </w:r>
-            <w:proofErr w:type="spellEnd"/>
-            <w:r>
-              <w:rPr>
-                <w:sz w:val="20"/>
-              </w:rPr>
-              <w:t xml:space="preserve"> </w:t>
-            </w:r>
-            <w:proofErr w:type="spellStart"/>
-            <w:r>
-              <w:rPr>
-                <w:sz w:val="20"/>
-              </w:rPr>
-              <w:t>Mrowic</w:t>
-            </w:r>
-            <w:proofErr w:type="spellEnd"/>
+            <w:r>
+              <w:rPr>
+                <w:sz w:val="20"/>
+              </w:rPr>
+              <w:t>Kamil Mrowic</w:t>
+            </w:r>
           </w:p>
         </w:tc>
         <w:tc>
@@ -4210,6 +4131,7 @@
               <w:rPr>
                 <w:sz w:val="20"/>
               </w:rPr>
+              <w:lastRenderedPageBreak/>
               <w:t>SE_N15_CODE_02</w:t>
             </w:r>
           </w:p>
@@ -4243,28 +4165,12 @@
             <w:pPr>
               <w:jc w:val="right"/>
             </w:pPr>
-            <w:proofErr w:type="spellStart"/>
-            <w:r>
-              <w:rPr>
-                <w:sz w:val="20"/>
-              </w:rPr>
-              <w:t>Kamil</w:t>
-            </w:r>
-            <w:proofErr w:type="spellEnd"/>
-            <w:r>
-              <w:rPr>
-                <w:sz w:val="20"/>
-              </w:rPr>
-              <w:t xml:space="preserve"> </w:t>
-            </w:r>
-            <w:proofErr w:type="spellStart"/>
-            <w:r>
-              <w:rPr>
-                <w:sz w:val="20"/>
-              </w:rPr>
-              <w:t>Mrowic</w:t>
-            </w:r>
-            <w:proofErr w:type="spellEnd"/>
+            <w:r>
+              <w:rPr>
+                <w:sz w:val="20"/>
+              </w:rPr>
+              <w:t>Kamil Mrowic</w:t>
+            </w:r>
           </w:p>
         </w:tc>
         <w:tc>
@@ -4549,16 +4455,8 @@
               <w:rPr>
                 <w:sz w:val="20"/>
               </w:rPr>
-              <w:t xml:space="preserve">Sam </w:t>
-            </w:r>
-            <w:proofErr w:type="spellStart"/>
-            <w:r>
-              <w:rPr>
-                <w:sz w:val="20"/>
-              </w:rPr>
-              <w:t>Sherar</w:t>
-            </w:r>
-            <w:proofErr w:type="spellEnd"/>
+              <w:t>Sam Sherar</w:t>
+            </w:r>
           </w:p>
         </w:tc>
         <w:tc>
@@ -4620,21 +4518,7 @@
               <w:rPr>
                 <w:sz w:val="20"/>
               </w:rPr>
-              <w:t xml:space="preserve">Data </w:t>
-            </w:r>
-            <w:proofErr w:type="spellStart"/>
-            <w:r>
-              <w:rPr>
-                <w:sz w:val="20"/>
-              </w:rPr>
-              <w:t>Persistance</w:t>
-            </w:r>
-            <w:proofErr w:type="spellEnd"/>
-            <w:r>
-              <w:rPr>
-                <w:sz w:val="20"/>
-              </w:rPr>
-              <w:t xml:space="preserve"> and Modelling</w:t>
+              <w:t>Data Persistance and Modelling</w:t>
             </w:r>
           </w:p>
         </w:tc>
@@ -4715,28 +4599,12 @@
             <w:pPr>
               <w:jc w:val="right"/>
             </w:pPr>
-            <w:proofErr w:type="spellStart"/>
-            <w:r>
-              <w:rPr>
-                <w:sz w:val="20"/>
-              </w:rPr>
-              <w:t>Kamil</w:t>
-            </w:r>
-            <w:proofErr w:type="spellEnd"/>
-            <w:r>
-              <w:rPr>
-                <w:sz w:val="20"/>
-              </w:rPr>
-              <w:t xml:space="preserve"> </w:t>
-            </w:r>
-            <w:proofErr w:type="spellStart"/>
-            <w:r>
-              <w:rPr>
-                <w:sz w:val="20"/>
-              </w:rPr>
-              <w:t>Mrowic</w:t>
-            </w:r>
-            <w:proofErr w:type="spellEnd"/>
+            <w:r>
+              <w:rPr>
+                <w:sz w:val="20"/>
+              </w:rPr>
+              <w:t>Kamil Mrowic</w:t>
+            </w:r>
           </w:p>
         </w:tc>
         <w:tc>
@@ -4819,21 +4687,7 @@
               <w:rPr>
                 <w:sz w:val="20"/>
               </w:rPr>
-              <w:t xml:space="preserve">Sam </w:t>
-            </w:r>
-            <w:proofErr w:type="spellStart"/>
-            <w:r>
-              <w:rPr>
-                <w:sz w:val="20"/>
-              </w:rPr>
-              <w:t>Sherar</w:t>
-            </w:r>
-            <w:proofErr w:type="spellEnd"/>
-            <w:r>
-              <w:rPr>
-                <w:sz w:val="20"/>
-              </w:rPr>
-              <w:t>, Andy Watkins, Cella</w:t>
+              <w:t>Sam Sherar, Andy Watkins, Cella</w:t>
             </w:r>
             <w:r>
               <w:rPr>
@@ -4903,16 +4757,8 @@
               <w:rPr>
                 <w:sz w:val="20"/>
               </w:rPr>
-              <w:t xml:space="preserve">Fiona </w:t>
-            </w:r>
-            <w:proofErr w:type="spellStart"/>
-            <w:r>
-              <w:rPr>
-                <w:sz w:val="20"/>
-              </w:rPr>
-              <w:t>Samy</w:t>
-            </w:r>
-            <w:proofErr w:type="spellEnd"/>
+              <w:t>Fiona Samy</w:t>
+            </w:r>
           </w:p>
         </w:tc>
         <w:tc>
@@ -5054,16 +4900,8 @@
               <w:rPr>
                 <w:sz w:val="20"/>
               </w:rPr>
-              <w:t xml:space="preserve">Imran </w:t>
-            </w:r>
-            <w:proofErr w:type="spellStart"/>
-            <w:r>
-              <w:rPr>
-                <w:sz w:val="20"/>
-              </w:rPr>
-              <w:t>Mungul</w:t>
-            </w:r>
-            <w:proofErr w:type="spellEnd"/>
+              <w:t>Imran Mungul</w:t>
+            </w:r>
           </w:p>
         </w:tc>
         <w:tc>
@@ -5205,57 +5043,49 @@
               <w:rPr>
                 <w:sz w:val="20"/>
               </w:rPr>
-              <w:t xml:space="preserve">Sam </w:t>
-            </w:r>
-            <w:proofErr w:type="spellStart"/>
-            <w:r>
-              <w:rPr>
-                <w:sz w:val="20"/>
-              </w:rPr>
-              <w:t>Sherar</w:t>
-            </w:r>
-            <w:proofErr w:type="spellEnd"/>
-          </w:p>
-        </w:tc>
-        <w:tc>
-          <w:tcPr>
-            <w:tcW w:w="1459" w:type="dxa"/>
-            <w:tcMar>
-              <w:left w:w="40" w:type="dxa"/>
-              <w:right w:w="40" w:type="dxa"/>
-            </w:tcMar>
-            <w:vAlign w:val="bottom"/>
-          </w:tcPr>
-          <w:p>
-            <w:pPr>
-              <w:jc w:val="right"/>
-            </w:pPr>
-            <w:r>
-              <w:rPr>
-                <w:sz w:val="20"/>
-              </w:rPr>
-              <w:t>06/02/2012</w:t>
-            </w:r>
-          </w:p>
-        </w:tc>
-        <w:tc>
-          <w:tcPr>
-            <w:tcW w:w="1459" w:type="dxa"/>
-            <w:tcMar>
-              <w:left w:w="40" w:type="dxa"/>
-              <w:right w:w="40" w:type="dxa"/>
-            </w:tcMar>
-            <w:vAlign w:val="bottom"/>
-          </w:tcPr>
-          <w:p>
-            <w:pPr>
-              <w:jc w:val="right"/>
-            </w:pPr>
-            <w:r>
-              <w:rPr>
-                <w:sz w:val="20"/>
-              </w:rPr>
-              <w:t>16/02/2012</w:t>
+              <w:t>Sam Sherar</w:t>
+            </w:r>
+          </w:p>
+        </w:tc>
+        <w:tc>
+          <w:tcPr>
+            <w:tcW w:w="1459" w:type="dxa"/>
+            <w:tcMar>
+              <w:left w:w="40" w:type="dxa"/>
+              <w:right w:w="40" w:type="dxa"/>
+            </w:tcMar>
+            <w:vAlign w:val="bottom"/>
+          </w:tcPr>
+          <w:p>
+            <w:pPr>
+              <w:jc w:val="right"/>
+            </w:pPr>
+            <w:r>
+              <w:rPr>
+                <w:sz w:val="20"/>
+              </w:rPr>
+              <w:t>06/02/2013</w:t>
+            </w:r>
+          </w:p>
+        </w:tc>
+        <w:tc>
+          <w:tcPr>
+            <w:tcW w:w="1459" w:type="dxa"/>
+            <w:tcMar>
+              <w:left w:w="40" w:type="dxa"/>
+              <w:right w:w="40" w:type="dxa"/>
+            </w:tcMar>
+            <w:vAlign w:val="bottom"/>
+          </w:tcPr>
+          <w:p>
+            <w:pPr>
+              <w:jc w:val="right"/>
+            </w:pPr>
+            <w:r>
+              <w:rPr>
+                <w:sz w:val="20"/>
+              </w:rPr>
+              <w:t>16/02/2013</w:t>
             </w:r>
           </w:p>
         </w:tc>
@@ -5387,28 +5217,28 @@
               <w:rPr>
                 <w:sz w:val="20"/>
               </w:rPr>
-              <w:t>06/02/2012</w:t>
-            </w:r>
-          </w:p>
-        </w:tc>
-        <w:tc>
-          <w:tcPr>
-            <w:tcW w:w="1459" w:type="dxa"/>
-            <w:tcMar>
-              <w:left w:w="40" w:type="dxa"/>
-              <w:right w:w="40" w:type="dxa"/>
-            </w:tcMar>
-            <w:vAlign w:val="bottom"/>
-          </w:tcPr>
-          <w:p>
-            <w:pPr>
-              <w:jc w:val="right"/>
-            </w:pPr>
-            <w:r>
-              <w:rPr>
-                <w:sz w:val="20"/>
-              </w:rPr>
-              <w:t>16/02/2012</w:t>
+              <w:t>06/02/2013</w:t>
+            </w:r>
+          </w:p>
+        </w:tc>
+        <w:tc>
+          <w:tcPr>
+            <w:tcW w:w="1459" w:type="dxa"/>
+            <w:tcMar>
+              <w:left w:w="40" w:type="dxa"/>
+              <w:right w:w="40" w:type="dxa"/>
+            </w:tcMar>
+            <w:vAlign w:val="bottom"/>
+          </w:tcPr>
+          <w:p>
+            <w:pPr>
+              <w:jc w:val="right"/>
+            </w:pPr>
+            <w:r>
+              <w:rPr>
+                <w:sz w:val="20"/>
+              </w:rPr>
+              <w:t>16/02/2013</w:t>
             </w:r>
           </w:p>
         </w:tc>
@@ -5535,28 +5365,28 @@
               <w:rPr>
                 <w:sz w:val="20"/>
               </w:rPr>
-              <w:t>06/02/2012</w:t>
-            </w:r>
-          </w:p>
-        </w:tc>
-        <w:tc>
-          <w:tcPr>
-            <w:tcW w:w="1459" w:type="dxa"/>
-            <w:tcMar>
-              <w:left w:w="40" w:type="dxa"/>
-              <w:right w:w="40" w:type="dxa"/>
-            </w:tcMar>
-            <w:vAlign w:val="bottom"/>
-          </w:tcPr>
-          <w:p>
-            <w:pPr>
-              <w:jc w:val="right"/>
-            </w:pPr>
-            <w:r>
-              <w:rPr>
-                <w:sz w:val="20"/>
-              </w:rPr>
-              <w:t>16/02/2012</w:t>
+              <w:t>06/02/2013</w:t>
+            </w:r>
+          </w:p>
+        </w:tc>
+        <w:tc>
+          <w:tcPr>
+            <w:tcW w:w="1459" w:type="dxa"/>
+            <w:tcMar>
+              <w:left w:w="40" w:type="dxa"/>
+              <w:right w:w="40" w:type="dxa"/>
+            </w:tcMar>
+            <w:vAlign w:val="bottom"/>
+          </w:tcPr>
+          <w:p>
+            <w:pPr>
+              <w:jc w:val="right"/>
+            </w:pPr>
+            <w:r>
+              <w:rPr>
+                <w:sz w:val="20"/>
+              </w:rPr>
+              <w:t>16/02/2013</w:t>
             </w:r>
           </w:p>
         </w:tc>
@@ -5662,57 +5492,49 @@
               <w:rPr>
                 <w:sz w:val="20"/>
               </w:rPr>
-              <w:t xml:space="preserve">Fiona </w:t>
-            </w:r>
-            <w:proofErr w:type="spellStart"/>
-            <w:r>
-              <w:rPr>
-                <w:sz w:val="20"/>
-              </w:rPr>
-              <w:t>Samy</w:t>
-            </w:r>
-            <w:proofErr w:type="spellEnd"/>
-          </w:p>
-        </w:tc>
-        <w:tc>
-          <w:tcPr>
-            <w:tcW w:w="1459" w:type="dxa"/>
-            <w:tcMar>
-              <w:left w:w="40" w:type="dxa"/>
-              <w:right w:w="40" w:type="dxa"/>
-            </w:tcMar>
-            <w:vAlign w:val="bottom"/>
-          </w:tcPr>
-          <w:p>
-            <w:pPr>
-              <w:jc w:val="right"/>
-            </w:pPr>
-            <w:r>
-              <w:rPr>
-                <w:sz w:val="20"/>
-              </w:rPr>
-              <w:t>10/02/2012</w:t>
-            </w:r>
-          </w:p>
-        </w:tc>
-        <w:tc>
-          <w:tcPr>
-            <w:tcW w:w="1459" w:type="dxa"/>
-            <w:tcMar>
-              <w:left w:w="40" w:type="dxa"/>
-              <w:right w:w="40" w:type="dxa"/>
-            </w:tcMar>
-            <w:vAlign w:val="bottom"/>
-          </w:tcPr>
-          <w:p>
-            <w:pPr>
-              <w:jc w:val="right"/>
-            </w:pPr>
-            <w:r>
-              <w:rPr>
-                <w:sz w:val="20"/>
-              </w:rPr>
-              <w:t>16/02/2012</w:t>
+              <w:t>Fiona Samy</w:t>
+            </w:r>
+          </w:p>
+        </w:tc>
+        <w:tc>
+          <w:tcPr>
+            <w:tcW w:w="1459" w:type="dxa"/>
+            <w:tcMar>
+              <w:left w:w="40" w:type="dxa"/>
+              <w:right w:w="40" w:type="dxa"/>
+            </w:tcMar>
+            <w:vAlign w:val="bottom"/>
+          </w:tcPr>
+          <w:p>
+            <w:pPr>
+              <w:jc w:val="right"/>
+            </w:pPr>
+            <w:r>
+              <w:rPr>
+                <w:sz w:val="20"/>
+              </w:rPr>
+              <w:t>10/02/2013</w:t>
+            </w:r>
+          </w:p>
+        </w:tc>
+        <w:tc>
+          <w:tcPr>
+            <w:tcW w:w="1459" w:type="dxa"/>
+            <w:tcMar>
+              <w:left w:w="40" w:type="dxa"/>
+              <w:right w:w="40" w:type="dxa"/>
+            </w:tcMar>
+            <w:vAlign w:val="bottom"/>
+          </w:tcPr>
+          <w:p>
+            <w:pPr>
+              <w:jc w:val="right"/>
+            </w:pPr>
+            <w:r>
+              <w:rPr>
+                <w:sz w:val="20"/>
+              </w:rPr>
+              <w:t>16/02/2013</w:t>
             </w:r>
           </w:p>
         </w:tc>
@@ -5818,58 +5640,52 @@
               <w:rPr>
                 <w:sz w:val="20"/>
               </w:rPr>
-              <w:t xml:space="preserve">Imran </w:t>
-            </w:r>
-            <w:proofErr w:type="spellStart"/>
-            <w:r>
-              <w:rPr>
-                <w:sz w:val="20"/>
-              </w:rPr>
-              <w:t>Mungul</w:t>
-            </w:r>
-            <w:proofErr w:type="spellEnd"/>
-          </w:p>
-        </w:tc>
-        <w:tc>
-          <w:tcPr>
-            <w:tcW w:w="1459" w:type="dxa"/>
-            <w:tcMar>
-              <w:left w:w="40" w:type="dxa"/>
-              <w:right w:w="40" w:type="dxa"/>
-            </w:tcMar>
-            <w:vAlign w:val="bottom"/>
-          </w:tcPr>
-          <w:p>
-            <w:pPr>
-              <w:jc w:val="right"/>
-            </w:pPr>
-            <w:r>
-              <w:rPr>
-                <w:sz w:val="20"/>
-              </w:rPr>
-              <w:t>10/02/2012</w:t>
-            </w:r>
-          </w:p>
-        </w:tc>
-        <w:tc>
-          <w:tcPr>
-            <w:tcW w:w="1459" w:type="dxa"/>
-            <w:tcMar>
-              <w:left w:w="40" w:type="dxa"/>
-              <w:right w:w="40" w:type="dxa"/>
-            </w:tcMar>
-            <w:vAlign w:val="bottom"/>
-          </w:tcPr>
-          <w:p>
-            <w:pPr>
-              <w:jc w:val="right"/>
-            </w:pPr>
-            <w:r>
-              <w:rPr>
-                <w:sz w:val="20"/>
-              </w:rPr>
-              <w:t>16/02/2012</w:t>
-            </w:r>
+              <w:t>Imran Mungul</w:t>
+            </w:r>
+          </w:p>
+        </w:tc>
+        <w:tc>
+          <w:tcPr>
+            <w:tcW w:w="1459" w:type="dxa"/>
+            <w:tcMar>
+              <w:left w:w="40" w:type="dxa"/>
+              <w:right w:w="40" w:type="dxa"/>
+            </w:tcMar>
+            <w:vAlign w:val="bottom"/>
+          </w:tcPr>
+          <w:p>
+            <w:pPr>
+              <w:jc w:val="right"/>
+            </w:pPr>
+            <w:r>
+              <w:rPr>
+                <w:sz w:val="20"/>
+              </w:rPr>
+              <w:t>10/02/2013</w:t>
+            </w:r>
+          </w:p>
+        </w:tc>
+        <w:tc>
+          <w:tcPr>
+            <w:tcW w:w="1459" w:type="dxa"/>
+            <w:tcMar>
+              <w:left w:w="40" w:type="dxa"/>
+              <w:right w:w="40" w:type="dxa"/>
+            </w:tcMar>
+            <w:vAlign w:val="bottom"/>
+          </w:tcPr>
+          <w:p>
+            <w:pPr>
+              <w:jc w:val="right"/>
+            </w:pPr>
+            <w:r>
+              <w:rPr>
+                <w:sz w:val="20"/>
+              </w:rPr>
+              <w:t>16/02/2013</w:t>
+            </w:r>
+            <w:bookmarkStart w:id="7" w:name="_GoBack"/>
+            <w:bookmarkEnd w:id="7"/>
           </w:p>
         </w:tc>
         <w:tc>
@@ -5943,33 +5759,18 @@
       </w:r>
     </w:p>
     <w:p>
-      <w:proofErr w:type="gramStart"/>
-      <w:r>
-        <w:t>generate</w:t>
-      </w:r>
-      <w:proofErr w:type="gramEnd"/>
-      <w:r>
-        <w:t xml:space="preserve"> a lot of wasted time. If groups don't agree on common protocols it could become</w:t>
-      </w:r>
-    </w:p>
-    <w:p>
-      <w:proofErr w:type="gramStart"/>
-      <w:r>
-        <w:t>very</w:t>
-      </w:r>
-      <w:proofErr w:type="gramEnd"/>
-      <w:r>
-        <w:t xml:space="preserve"> awkward to program the server-to-server part of the project. This should be allowed for</w:t>
-      </w:r>
-    </w:p>
-    <w:p>
-      <w:proofErr w:type="gramStart"/>
-      <w:r>
-        <w:t>when</w:t>
-      </w:r>
-      <w:proofErr w:type="gramEnd"/>
-      <w:r>
-        <w:t xml:space="preserve"> time is being allocated.</w:t>
+      <w:r>
+        <w:t>generate a lot of wasted time. If groups don't agree on common protocols it could become</w:t>
+      </w:r>
+    </w:p>
+    <w:p>
+      <w:r>
+        <w:t>very awkward to program the server-to-server part of the project. This should be allowed for</w:t>
+      </w:r>
+    </w:p>
+    <w:p>
+      <w:r>
+        <w:t>when time is being allocated.</w:t>
       </w:r>
     </w:p>
     <w:p>
@@ -6001,13 +5802,8 @@
       </w:r>
     </w:p>
     <w:p>
-      <w:proofErr w:type="gramStart"/>
-      <w:r>
-        <w:t>assignment</w:t>
-      </w:r>
-      <w:proofErr w:type="gramEnd"/>
-      <w:r>
-        <w:t xml:space="preserve"> reassigned</w:t>
+      <w:r>
+        <w:t>assignment reassigned</w:t>
       </w:r>
       <w:r>
         <w:t>, if possible. I</w:t>
@@ -6017,13 +5813,8 @@
       </w:r>
     </w:p>
     <w:p>
-      <w:proofErr w:type="gramStart"/>
-      <w:r>
-        <w:t>once</w:t>
-      </w:r>
-      <w:proofErr w:type="gramEnd"/>
-      <w:r>
-        <w:t xml:space="preserve"> they are well again</w:t>
+      <w:r>
+        <w:t>once they are well again</w:t>
       </w:r>
       <w:r>
         <w:t>,</w:t>
@@ -6038,11 +5829,9 @@
       </w:r>
     </w:p>
     <w:p>
-      <w:proofErr w:type="gramStart"/>
       <w:r>
         <w:t>it</w:t>
       </w:r>
-      <w:proofErr w:type="gramEnd"/>
       <w:r>
         <w:t>,</w:t>
       </w:r>
@@ -6062,13 +5851,8 @@
       </w:r>
     </w:p>
     <w:p>
-      <w:proofErr w:type="gramStart"/>
-      <w:r>
-        <w:t>security</w:t>
-      </w:r>
-      <w:proofErr w:type="gramEnd"/>
-      <w:r>
-        <w:t>.</w:t>
+      <w:r>
+        <w:t>security.</w:t>
       </w:r>
     </w:p>
     <w:p>
@@ -6077,23 +5861,13 @@
       </w:r>
     </w:p>
     <w:p>
-      <w:proofErr w:type="gramStart"/>
-      <w:r>
-        <w:t>must</w:t>
-      </w:r>
-      <w:proofErr w:type="gramEnd"/>
-      <w:r>
-        <w:t xml:space="preserve"> be simple to understand and use. If the audience can't understand how to use it, it's</w:t>
-      </w:r>
-    </w:p>
-    <w:p>
-      <w:proofErr w:type="gramStart"/>
-      <w:r>
-        <w:t>unlikely</w:t>
-      </w:r>
-      <w:proofErr w:type="gramEnd"/>
-      <w:r>
-        <w:t xml:space="preserve"> to be popular.</w:t>
+      <w:r>
+        <w:t>must be simple to understand and use. If the audience can't understand how to use it, it's</w:t>
+      </w:r>
+    </w:p>
+    <w:p>
+      <w:r>
+        <w:t>unlikely to be popular.</w:t>
       </w:r>
     </w:p>
     <w:p>
@@ -6111,13 +5885,8 @@
       </w:r>
     </w:p>
     <w:p>
-      <w:proofErr w:type="gramStart"/>
-      <w:r>
-        <w:t>everyone</w:t>
-      </w:r>
-      <w:proofErr w:type="gramEnd"/>
-      <w:r>
-        <w:t xml:space="preserve"> having a copy of the entire repository could take up quite a lot of space.</w:t>
+      <w:r>
+        <w:t>everyone having a copy of the entire repository could take up quite a lot of space.</w:t>
       </w:r>
     </w:p>
     <w:p>
@@ -6126,13 +5895,8 @@
       </w:r>
     </w:p>
     <w:p>
-      <w:proofErr w:type="gramStart"/>
-      <w:r>
-        <w:t>important</w:t>
-      </w:r>
-      <w:proofErr w:type="gramEnd"/>
-      <w:r>
-        <w:t xml:space="preserve"> that data is kept secure, especially if they are to input personal details.</w:t>
+      <w:r>
+        <w:t>important that data is kept secure, especially if they are to input personal details.</w:t>
       </w:r>
     </w:p>
     <w:p/>
@@ -6729,11 +6493,9 @@
             <w:pPr>
               <w:spacing w:line="240" w:lineRule="auto"/>
             </w:pPr>
-            <w:proofErr w:type="gramStart"/>
             <w:r>
               <w:t>cew10</w:t>
             </w:r>
-            <w:proofErr w:type="gramEnd"/>
           </w:p>
         </w:tc>
       </w:tr>
@@ -6750,7 +6512,7 @@
 </file>
 
 <file path=word/endnotes.xml><?xml version="1.0" encoding="utf-8"?>
-<w:endnotes xmlns:wpc="http://schemas.microsoft.com/office/word/2010/wordprocessingCanvas" xmlns:mo="http://schemas.microsoft.com/office/mac/office/2008/main" xmlns:mc="http://schemas.openxmlformats.org/markup-compatibility/2006" xmlns:mv="urn:schemas-microsoft-com:mac:vml" xmlns:o="urn:schemas-microsoft-com:office:office" xmlns:r="http://schemas.openxmlformats.org/officeDocument/2006/relationships" xmlns:m="http://schemas.openxmlformats.org/officeDocument/2006/math" xmlns:v="urn:schemas-microsoft-com:vml" xmlns:wp14="http://schemas.microsoft.com/office/word/2010/wordprocessingDrawing" xmlns:wp="http://schemas.openxmlformats.org/drawingml/2006/wordprocessingDrawing" xmlns:w10="urn:schemas-microsoft-com:office:word" xmlns:w="http://schemas.openxmlformats.org/wordprocessingml/2006/main" xmlns:w14="http://schemas.microsoft.com/office/word/2010/wordml" xmlns:wpg="http://schemas.microsoft.com/office/word/2010/wordprocessingGroup" xmlns:wpi="http://schemas.microsoft.com/office/word/2010/wordprocessingInk" xmlns:wne="http://schemas.microsoft.com/office/word/2006/wordml" xmlns:wps="http://schemas.microsoft.com/office/word/2010/wordprocessingShape" mc:Ignorable="w14 wp14">
+<w:endnotes xmlns:wpc="http://schemas.microsoft.com/office/word/2010/wordprocessingCanvas" xmlns:mc="http://schemas.openxmlformats.org/markup-compatibility/2006" xmlns:o="urn:schemas-microsoft-com:office:office" xmlns:r="http://schemas.openxmlformats.org/officeDocument/2006/relationships" xmlns:m="http://schemas.openxmlformats.org/officeDocument/2006/math" xmlns:v="urn:schemas-microsoft-com:vml" xmlns:wp14="http://schemas.microsoft.com/office/word/2010/wordprocessingDrawing" xmlns:wp="http://schemas.openxmlformats.org/drawingml/2006/wordprocessingDrawing" xmlns:w10="urn:schemas-microsoft-com:office:word" xmlns:w="http://schemas.openxmlformats.org/wordprocessingml/2006/main" xmlns:w14="http://schemas.microsoft.com/office/word/2010/wordml" xmlns:wpg="http://schemas.microsoft.com/office/word/2010/wordprocessingGroup" xmlns:wpi="http://schemas.microsoft.com/office/word/2010/wordprocessingInk" xmlns:wne="http://schemas.microsoft.com/office/word/2006/wordml" xmlns:wps="http://schemas.microsoft.com/office/word/2010/wordprocessingShape" mc:Ignorable="w14 wp14">
   <w:endnote w:type="separator" w:id="-1">
     <w:p>
       <w:pPr>
@@ -6775,7 +6537,7 @@
 </file>
 
 <file path=word/footnotes.xml><?xml version="1.0" encoding="utf-8"?>
-<w:footnotes xmlns:wpc="http://schemas.microsoft.com/office/word/2010/wordprocessingCanvas" xmlns:mo="http://schemas.microsoft.com/office/mac/office/2008/main" xmlns:mc="http://schemas.openxmlformats.org/markup-compatibility/2006" xmlns:mv="urn:schemas-microsoft-com:mac:vml" xmlns:o="urn:schemas-microsoft-com:office:office" xmlns:r="http://schemas.openxmlformats.org/officeDocument/2006/relationships" xmlns:m="http://schemas.openxmlformats.org/officeDocument/2006/math" xmlns:v="urn:schemas-microsoft-com:vml" xmlns:wp14="http://schemas.microsoft.com/office/word/2010/wordprocessingDrawing" xmlns:wp="http://schemas.openxmlformats.org/drawingml/2006/wordprocessingDrawing" xmlns:w10="urn:schemas-microsoft-com:office:word" xmlns:w="http://schemas.openxmlformats.org/wordprocessingml/2006/main" xmlns:w14="http://schemas.microsoft.com/office/word/2010/wordml" xmlns:wpg="http://schemas.microsoft.com/office/word/2010/wordprocessingGroup" xmlns:wpi="http://schemas.microsoft.com/office/word/2010/wordprocessingInk" xmlns:wne="http://schemas.microsoft.com/office/word/2006/wordml" xmlns:wps="http://schemas.microsoft.com/office/word/2010/wordprocessingShape" mc:Ignorable="w14 wp14">
+<w:footnotes xmlns:wpc="http://schemas.microsoft.com/office/word/2010/wordprocessingCanvas" xmlns:mc="http://schemas.openxmlformats.org/markup-compatibility/2006" xmlns:o="urn:schemas-microsoft-com:office:office" xmlns:r="http://schemas.openxmlformats.org/officeDocument/2006/relationships" xmlns:m="http://schemas.openxmlformats.org/officeDocument/2006/math" xmlns:v="urn:schemas-microsoft-com:vml" xmlns:wp14="http://schemas.microsoft.com/office/word/2010/wordprocessingDrawing" xmlns:wp="http://schemas.openxmlformats.org/drawingml/2006/wordprocessingDrawing" xmlns:w10="urn:schemas-microsoft-com:office:word" xmlns:w="http://schemas.openxmlformats.org/wordprocessingml/2006/main" xmlns:w14="http://schemas.microsoft.com/office/word/2010/wordml" xmlns:wpg="http://schemas.microsoft.com/office/word/2010/wordprocessingGroup" xmlns:wpi="http://schemas.microsoft.com/office/word/2010/wordprocessingInk" xmlns:wne="http://schemas.microsoft.com/office/word/2006/wordml" xmlns:wps="http://schemas.microsoft.com/office/word/2010/wordprocessingShape" mc:Ignorable="w14 wp14">
   <w:footnote w:type="separator" w:id="-1">
     <w:p>
       <w:pPr>
@@ -6800,7 +6562,7 @@
 </file>
 
 <file path=word/header1.xml><?xml version="1.0" encoding="utf-8"?>
-<w:hdr xmlns:wpc="http://schemas.microsoft.com/office/word/2010/wordprocessingCanvas" xmlns:mo="http://schemas.microsoft.com/office/mac/office/2008/main" xmlns:mc="http://schemas.openxmlformats.org/markup-compatibility/2006" xmlns:mv="urn:schemas-microsoft-com:mac:vml" xmlns:o="urn:schemas-microsoft-com:office:office" xmlns:r="http://schemas.openxmlformats.org/officeDocument/2006/relationships" xmlns:m="http://schemas.openxmlformats.org/officeDocument/2006/math" xmlns:v="urn:schemas-microsoft-com:vml" xmlns:wp14="http://schemas.microsoft.com/office/word/2010/wordprocessingDrawing" xmlns:wp="http://schemas.openxmlformats.org/drawingml/2006/wordprocessingDrawing" xmlns:w10="urn:schemas-microsoft-com:office:word" xmlns:w="http://schemas.openxmlformats.org/wordprocessingml/2006/main" xmlns:w14="http://schemas.microsoft.com/office/word/2010/wordml" xmlns:wpg="http://schemas.microsoft.com/office/word/2010/wordprocessingGroup" xmlns:wpi="http://schemas.microsoft.com/office/word/2010/wordprocessingInk" xmlns:wne="http://schemas.microsoft.com/office/word/2006/wordml" xmlns:wps="http://schemas.microsoft.com/office/word/2010/wordprocessingShape" mc:Ignorable="w14 wp14">
+<w:hdr xmlns:wpc="http://schemas.microsoft.com/office/word/2010/wordprocessingCanvas" xmlns:mc="http://schemas.openxmlformats.org/markup-compatibility/2006" xmlns:o="urn:schemas-microsoft-com:office:office" xmlns:r="http://schemas.openxmlformats.org/officeDocument/2006/relationships" xmlns:m="http://schemas.openxmlformats.org/officeDocument/2006/math" xmlns:v="urn:schemas-microsoft-com:vml" xmlns:wp14="http://schemas.microsoft.com/office/word/2010/wordprocessingDrawing" xmlns:wp="http://schemas.openxmlformats.org/drawingml/2006/wordprocessingDrawing" xmlns:w10="urn:schemas-microsoft-com:office:word" xmlns:w="http://schemas.openxmlformats.org/wordprocessingml/2006/main" xmlns:w14="http://schemas.microsoft.com/office/word/2010/wordml" xmlns:wpg="http://schemas.microsoft.com/office/word/2010/wordprocessingGroup" xmlns:wpi="http://schemas.microsoft.com/office/word/2010/wordprocessingInk" xmlns:wne="http://schemas.microsoft.com/office/word/2006/wordml" xmlns:wps="http://schemas.microsoft.com/office/word/2010/wordprocessingShape" mc:Ignorable="w14 wp14">
   <w:p>
     <w:pPr>
       <w:jc w:val="right"/>
@@ -6818,7 +6580,7 @@
       <w:rPr>
         <w:noProof/>
       </w:rPr>
-      <w:t>3</w:t>
+      <w:t>11</w:t>
     </w:r>
     <w:r>
       <w:fldChar w:fldCharType="end"/>
@@ -6828,7 +6590,7 @@
 </file>
 
 <file path=word/numbering.xml><?xml version="1.0" encoding="utf-8"?>
-<w:numbering xmlns:wpc="http://schemas.microsoft.com/office/word/2010/wordprocessingCanvas" xmlns:mo="http://schemas.microsoft.com/office/mac/office/2008/main" xmlns:mc="http://schemas.openxmlformats.org/markup-compatibility/2006" xmlns:mv="urn:schemas-microsoft-com:mac:vml" xmlns:o="urn:schemas-microsoft-com:office:office" xmlns:r="http://schemas.openxmlformats.org/officeDocument/2006/relationships" xmlns:m="http://schemas.openxmlformats.org/officeDocument/2006/math" xmlns:v="urn:schemas-microsoft-com:vml" xmlns:wp14="http://schemas.microsoft.com/office/word/2010/wordprocessingDrawing" xmlns:wp="http://schemas.openxmlformats.org/drawingml/2006/wordprocessingDrawing" xmlns:w10="urn:schemas-microsoft-com:office:word" xmlns:w="http://schemas.openxmlformats.org/wordprocessingml/2006/main" xmlns:w14="http://schemas.microsoft.com/office/word/2010/wordml" xmlns:wpg="http://schemas.microsoft.com/office/word/2010/wordprocessingGroup" xmlns:wpi="http://schemas.microsoft.com/office/word/2010/wordprocessingInk" xmlns:wne="http://schemas.microsoft.com/office/word/2006/wordml" xmlns:wps="http://schemas.microsoft.com/office/word/2010/wordprocessingShape" mc:Ignorable="w14 wp14">
+<w:numbering xmlns:wpc="http://schemas.microsoft.com/office/word/2010/wordprocessingCanvas" xmlns:mc="http://schemas.openxmlformats.org/markup-compatibility/2006" xmlns:o="urn:schemas-microsoft-com:office:office" xmlns:r="http://schemas.openxmlformats.org/officeDocument/2006/relationships" xmlns:m="http://schemas.openxmlformats.org/officeDocument/2006/math" xmlns:v="urn:schemas-microsoft-com:vml" xmlns:wp14="http://schemas.microsoft.com/office/word/2010/wordprocessingDrawing" xmlns:wp="http://schemas.openxmlformats.org/drawingml/2006/wordprocessingDrawing" xmlns:w10="urn:schemas-microsoft-com:office:word" xmlns:w="http://schemas.openxmlformats.org/wordprocessingml/2006/main" xmlns:w14="http://schemas.microsoft.com/office/word/2010/wordml" xmlns:wpg="http://schemas.microsoft.com/office/word/2010/wordprocessingGroup" xmlns:wpi="http://schemas.microsoft.com/office/word/2010/wordprocessingInk" xmlns:wne="http://schemas.microsoft.com/office/word/2006/wordml" xmlns:wps="http://schemas.microsoft.com/office/word/2010/wordprocessingShape" mc:Ignorable="w14 wp14">
   <w:abstractNum w:abstractNumId="0">
     <w:nsid w:val="107E6AB2"/>
     <w:multiLevelType w:val="hybridMultilevel"/>
@@ -7429,7 +7191,7 @@
       </w:pPr>
     </w:pPrDefault>
   </w:docDefaults>
-  <w:latentStyles w:defLockedState="0" w:defUIPriority="99" w:defSemiHidden="1" w:defUnhideWhenUsed="1" w:defQFormat="0" w:count="276">
+  <w:latentStyles w:defLockedState="0" w:defUIPriority="99" w:defSemiHidden="1" w:defUnhideWhenUsed="1" w:defQFormat="0" w:count="267">
     <w:lsdException w:name="Normal" w:semiHidden="0" w:uiPriority="0" w:unhideWhenUsed="0" w:qFormat="1"/>
     <w:lsdException w:name="heading 1" w:semiHidden="0" w:uiPriority="9" w:unhideWhenUsed="0" w:qFormat="1"/>
     <w:lsdException w:name="heading 2" w:uiPriority="9" w:qFormat="1"/>
@@ -8064,7 +7826,7 @@
 </file>
 
 <file path=word/stylesWithEffects.xml><?xml version="1.0" encoding="utf-8"?>
-<w:styles xmlns:wpc="http://schemas.microsoft.com/office/word/2010/wordprocessingCanvas" xmlns:mo="http://schemas.microsoft.com/office/mac/office/2008/main" xmlns:mc="http://schemas.openxmlformats.org/markup-compatibility/2006" xmlns:mv="urn:schemas-microsoft-com:mac:vml" xmlns:o="urn:schemas-microsoft-com:office:office" xmlns:r="http://schemas.openxmlformats.org/officeDocument/2006/relationships" xmlns:m="http://schemas.openxmlformats.org/officeDocument/2006/math" xmlns:v="urn:schemas-microsoft-com:vml" xmlns:wp14="http://schemas.microsoft.com/office/word/2010/wordprocessingDrawing" xmlns:wp="http://schemas.openxmlformats.org/drawingml/2006/wordprocessingDrawing" xmlns:w10="urn:schemas-microsoft-com:office:word" xmlns:w="http://schemas.openxmlformats.org/wordprocessingml/2006/main" xmlns:w14="http://schemas.microsoft.com/office/word/2010/wordml" xmlns:wpg="http://schemas.microsoft.com/office/word/2010/wordprocessingGroup" xmlns:wpi="http://schemas.microsoft.com/office/word/2010/wordprocessingInk" xmlns:wne="http://schemas.microsoft.com/office/word/2006/wordml" xmlns:wps="http://schemas.microsoft.com/office/word/2010/wordprocessingShape" mc:Ignorable="w14 wp14">
+<w:styles xmlns:wpc="http://schemas.microsoft.com/office/word/2010/wordprocessingCanvas" xmlns:mc="http://schemas.openxmlformats.org/markup-compatibility/2006" xmlns:o="urn:schemas-microsoft-com:office:office" xmlns:r="http://schemas.openxmlformats.org/officeDocument/2006/relationships" xmlns:m="http://schemas.openxmlformats.org/officeDocument/2006/math" xmlns:v="urn:schemas-microsoft-com:vml" xmlns:wp14="http://schemas.microsoft.com/office/word/2010/wordprocessingDrawing" xmlns:wp="http://schemas.openxmlformats.org/drawingml/2006/wordprocessingDrawing" xmlns:w10="urn:schemas-microsoft-com:office:word" xmlns:w="http://schemas.openxmlformats.org/wordprocessingml/2006/main" xmlns:w14="http://schemas.microsoft.com/office/word/2010/wordml" xmlns:wpg="http://schemas.microsoft.com/office/word/2010/wordprocessingGroup" xmlns:wpi="http://schemas.microsoft.com/office/word/2010/wordprocessingInk" xmlns:wne="http://schemas.microsoft.com/office/word/2006/wordml" xmlns:wps="http://schemas.microsoft.com/office/word/2010/wordprocessingShape" mc:Ignorable="w14 wp14">
   <w:docDefaults>
     <w:rPrDefault>
       <w:rPr>
@@ -8080,7 +7842,7 @@
       </w:pPr>
     </w:pPrDefault>
   </w:docDefaults>
-  <w:latentStyles w:defLockedState="0" w:defUIPriority="99" w:defSemiHidden="1" w:defUnhideWhenUsed="1" w:defQFormat="0" w:count="276">
+  <w:latentStyles w:defLockedState="0" w:defUIPriority="99" w:defSemiHidden="1" w:defUnhideWhenUsed="1" w:defQFormat="0" w:count="267">
     <w:lsdException w:name="Normal" w:semiHidden="0" w:uiPriority="0" w:unhideWhenUsed="0" w:qFormat="1"/>
     <w:lsdException w:name="heading 1" w:semiHidden="0" w:uiPriority="9" w:unhideWhenUsed="0" w:qFormat="1"/>
     <w:lsdException w:name="heading 2" w:uiPriority="9" w:qFormat="1"/>
@@ -9004,7 +8766,7 @@
 </file>
 
 <file path=customXml/itemProps1.xml><?xml version="1.0" encoding="utf-8"?>
-<ds:datastoreItem xmlns:ds="http://schemas.openxmlformats.org/officeDocument/2006/customXml" ds:itemID="{2863A367-3604-F14B-B05F-A35DFB85CFA2}">
+<ds:datastoreItem xmlns:ds="http://schemas.openxmlformats.org/officeDocument/2006/customXml" ds:itemID="{13B2A8CF-FDD2-4412-AB8B-36541C58DACE}">
   <ds:schemaRefs>
     <ds:schemaRef ds:uri="http://schemas.openxmlformats.org/officeDocument/2006/bibliography"/>
   </ds:schemaRefs>

</xml_diff>

<commit_message>
added gantt chart to document
</commit_message>
<xml_diff>
--- a/n15/docs/Projectplandocument.docx
+++ b/n15/docs/Projectplandocument.docx
@@ -31,8 +31,13 @@
       <w:r>
         <w:t xml:space="preserve">Author: </w:t>
       </w:r>
-      <w:r>
-        <w:t>Cellan Williams &lt;cew10</w:t>
+      <w:proofErr w:type="spellStart"/>
+      <w:r>
+        <w:t>Cellan</w:t>
+      </w:r>
+      <w:proofErr w:type="spellEnd"/>
+      <w:r>
+        <w:t xml:space="preserve"> Williams &lt;cew10</w:t>
       </w:r>
       <w:r>
         <w:t>&gt;</w:t>
@@ -42,8 +47,13 @@
       <w:pPr>
         <w:jc w:val="center"/>
       </w:pPr>
-      <w:r>
-        <w:t>Config Ref: SE_N15_PLAN_01</w:t>
+      <w:proofErr w:type="spellStart"/>
+      <w:r>
+        <w:t>Config</w:t>
+      </w:r>
+      <w:proofErr w:type="spellEnd"/>
+      <w:r>
+        <w:t xml:space="preserve"> Ref: SE_N15_PLAN_01</w:t>
       </w:r>
     </w:p>
     <w:p>
@@ -1559,8 +1569,13 @@
       <w:r>
         <w:t xml:space="preserve">es to </w:t>
       </w:r>
-      <w:r>
-        <w:t>logout, and two links appear to allow the user to fight</w:t>
+      <w:proofErr w:type="gramStart"/>
+      <w:r>
+        <w:t>logout,</w:t>
+      </w:r>
+      <w:proofErr w:type="gramEnd"/>
+      <w:r>
+        <w:t xml:space="preserve"> and two links appear to allow the user to fight</w:t>
       </w:r>
       <w:r>
         <w:t xml:space="preserve"> monsters and vi</w:t>
@@ -1751,7 +1766,15 @@
     </w:p>
     <w:p>
       <w:r>
-        <w:t>We will be designing the stable and monster information into more of a console game, so we have the ability to scroll 1 by 1 back and forward between all of our monster. We will also give access to a list. There will be certain actions the user can do with the monster, such as feed and sell.</w:t>
+        <w:t xml:space="preserve">We will be designing the stable and monster information into more of a console game, so we have the ability to scroll 1 by 1 back and forward between </w:t>
+      </w:r>
+      <w:proofErr w:type="gramStart"/>
+      <w:r>
+        <w:t>all of our</w:t>
+      </w:r>
+      <w:proofErr w:type="gramEnd"/>
+      <w:r>
+        <w:t xml:space="preserve"> monster. We will also give access to a list. There will be certain actions the user can do with the monster, such as feed and sell.</w:t>
       </w:r>
     </w:p>
     <w:p/>
@@ -1894,9 +1917,14 @@
       <w:bookmarkStart w:id="6" w:name="_Toc221095698"/>
       <w:r>
         <w:lastRenderedPageBreak/>
-        <w:t>Gantt Chart</w:t>
+        <w:t xml:space="preserve">Gantt </w:t>
+      </w:r>
+      <w:proofErr w:type="gramStart"/>
+      <w:r>
+        <w:t>Chart</w:t>
       </w:r>
       <w:bookmarkEnd w:id="6"/>
+      <w:proofErr w:type="gramEnd"/>
     </w:p>
     <w:p/>
     <w:p/>
@@ -2116,8 +2144,16 @@
               <w:rPr>
                 <w:sz w:val="20"/>
               </w:rPr>
-              <w:t>Sam Sherar</w:t>
-            </w:r>
+              <w:t xml:space="preserve">Sam </w:t>
+            </w:r>
+            <w:proofErr w:type="spellStart"/>
+            <w:r>
+              <w:rPr>
+                <w:sz w:val="20"/>
+              </w:rPr>
+              <w:t>Sherar</w:t>
+            </w:r>
+            <w:proofErr w:type="spellEnd"/>
           </w:p>
         </w:tc>
         <w:tc>
@@ -2255,6 +2291,7 @@
             <w:pPr>
               <w:jc w:val="right"/>
             </w:pPr>
+            <w:proofErr w:type="spellStart"/>
             <w:r>
               <w:rPr>
                 <w:sz w:val="20"/>
@@ -2265,7 +2302,14 @@
               <w:rPr>
                 <w:sz w:val="20"/>
               </w:rPr>
-              <w:t>n Williams</w:t>
+              <w:t>n</w:t>
+            </w:r>
+            <w:proofErr w:type="spellEnd"/>
+            <w:r>
+              <w:rPr>
+                <w:sz w:val="20"/>
+              </w:rPr>
+              <w:t xml:space="preserve"> Williams</w:t>
             </w:r>
           </w:p>
         </w:tc>
@@ -2694,8 +2738,16 @@
               <w:rPr>
                 <w:sz w:val="20"/>
               </w:rPr>
-              <w:t>Sam Sherar</w:t>
-            </w:r>
+              <w:t xml:space="preserve">Sam </w:t>
+            </w:r>
+            <w:proofErr w:type="spellStart"/>
+            <w:r>
+              <w:rPr>
+                <w:sz w:val="20"/>
+              </w:rPr>
+              <w:t>Sherar</w:t>
+            </w:r>
+            <w:proofErr w:type="spellEnd"/>
           </w:p>
         </w:tc>
         <w:tc>
@@ -3069,8 +3121,16 @@
               <w:rPr>
                 <w:sz w:val="20"/>
               </w:rPr>
-              <w:t>Imran Mungul</w:t>
-            </w:r>
+              <w:t xml:space="preserve">Imran </w:t>
+            </w:r>
+            <w:proofErr w:type="spellStart"/>
+            <w:r>
+              <w:rPr>
+                <w:sz w:val="20"/>
+              </w:rPr>
+              <w:t>Mungul</w:t>
+            </w:r>
+            <w:proofErr w:type="spellEnd"/>
           </w:p>
         </w:tc>
       </w:tr>
@@ -3222,8 +3282,16 @@
               <w:rPr>
                 <w:sz w:val="20"/>
               </w:rPr>
-              <w:t>Imran Mungul</w:t>
-            </w:r>
+              <w:t xml:space="preserve">Imran </w:t>
+            </w:r>
+            <w:proofErr w:type="spellStart"/>
+            <w:r>
+              <w:rPr>
+                <w:sz w:val="20"/>
+              </w:rPr>
+              <w:t>Mungul</w:t>
+            </w:r>
+            <w:proofErr w:type="spellEnd"/>
           </w:p>
         </w:tc>
       </w:tr>
@@ -3434,8 +3502,16 @@
               <w:rPr>
                 <w:sz w:val="20"/>
               </w:rPr>
-              <w:t>Imran Mungul</w:t>
-            </w:r>
+              <w:t xml:space="preserve">Imran </w:t>
+            </w:r>
+            <w:proofErr w:type="spellStart"/>
+            <w:r>
+              <w:rPr>
+                <w:sz w:val="20"/>
+              </w:rPr>
+              <w:t>Mungul</w:t>
+            </w:r>
+            <w:proofErr w:type="spellEnd"/>
           </w:p>
         </w:tc>
         <w:tc>
@@ -3636,11 +3712,19 @@
             <w:pPr>
               <w:jc w:val="right"/>
             </w:pPr>
-            <w:r>
-              <w:rPr>
-                <w:sz w:val="20"/>
-              </w:rPr>
-              <w:t>Dependancy Description</w:t>
+            <w:proofErr w:type="spellStart"/>
+            <w:r>
+              <w:rPr>
+                <w:sz w:val="20"/>
+              </w:rPr>
+              <w:t>Dependancy</w:t>
+            </w:r>
+            <w:proofErr w:type="spellEnd"/>
+            <w:r>
+              <w:rPr>
+                <w:sz w:val="20"/>
+              </w:rPr>
+              <w:t xml:space="preserve"> Description</w:t>
             </w:r>
           </w:p>
         </w:tc>
@@ -3716,6 +3800,7 @@
             <w:pPr>
               <w:jc w:val="right"/>
             </w:pPr>
+            <w:proofErr w:type="spellStart"/>
             <w:r>
               <w:rPr>
                 <w:sz w:val="20"/>
@@ -3726,7 +3811,14 @@
               <w:rPr>
                 <w:sz w:val="20"/>
               </w:rPr>
-              <w:t>n Williams</w:t>
+              <w:t>n</w:t>
+            </w:r>
+            <w:proofErr w:type="spellEnd"/>
+            <w:r>
+              <w:rPr>
+                <w:sz w:val="20"/>
+              </w:rPr>
+              <w:t xml:space="preserve"> Williams</w:t>
             </w:r>
           </w:p>
         </w:tc>
@@ -3869,8 +3961,16 @@
               <w:rPr>
                 <w:sz w:val="20"/>
               </w:rPr>
-              <w:t>Fiona Samy</w:t>
-            </w:r>
+              <w:t xml:space="preserve">Fiona </w:t>
+            </w:r>
+            <w:proofErr w:type="spellStart"/>
+            <w:r>
+              <w:rPr>
+                <w:sz w:val="20"/>
+              </w:rPr>
+              <w:t>Samy</w:t>
+            </w:r>
+            <w:proofErr w:type="spellEnd"/>
           </w:p>
         </w:tc>
         <w:tc>
@@ -4021,12 +4121,28 @@
             <w:pPr>
               <w:jc w:val="right"/>
             </w:pPr>
-            <w:r>
-              <w:rPr>
-                <w:sz w:val="20"/>
-              </w:rPr>
-              <w:t>Kamil Mrowic</w:t>
-            </w:r>
+            <w:proofErr w:type="spellStart"/>
+            <w:r>
+              <w:rPr>
+                <w:sz w:val="20"/>
+              </w:rPr>
+              <w:t>Kamil</w:t>
+            </w:r>
+            <w:proofErr w:type="spellEnd"/>
+            <w:r>
+              <w:rPr>
+                <w:sz w:val="20"/>
+              </w:rPr>
+              <w:t xml:space="preserve"> </w:t>
+            </w:r>
+            <w:proofErr w:type="spellStart"/>
+            <w:r>
+              <w:rPr>
+                <w:sz w:val="20"/>
+              </w:rPr>
+              <w:t>Mrowic</w:t>
+            </w:r>
+            <w:proofErr w:type="spellEnd"/>
           </w:p>
         </w:tc>
         <w:tc>
@@ -4165,12 +4281,28 @@
             <w:pPr>
               <w:jc w:val="right"/>
             </w:pPr>
-            <w:r>
-              <w:rPr>
-                <w:sz w:val="20"/>
-              </w:rPr>
-              <w:t>Kamil Mrowic</w:t>
-            </w:r>
+            <w:proofErr w:type="spellStart"/>
+            <w:r>
+              <w:rPr>
+                <w:sz w:val="20"/>
+              </w:rPr>
+              <w:t>Kamil</w:t>
+            </w:r>
+            <w:proofErr w:type="spellEnd"/>
+            <w:r>
+              <w:rPr>
+                <w:sz w:val="20"/>
+              </w:rPr>
+              <w:t xml:space="preserve"> </w:t>
+            </w:r>
+            <w:proofErr w:type="spellStart"/>
+            <w:r>
+              <w:rPr>
+                <w:sz w:val="20"/>
+              </w:rPr>
+              <w:t>Mrowic</w:t>
+            </w:r>
+            <w:proofErr w:type="spellEnd"/>
           </w:p>
         </w:tc>
         <w:tc>
@@ -4455,8 +4587,16 @@
               <w:rPr>
                 <w:sz w:val="20"/>
               </w:rPr>
-              <w:t>Sam Sherar</w:t>
-            </w:r>
+              <w:t xml:space="preserve">Sam </w:t>
+            </w:r>
+            <w:proofErr w:type="spellStart"/>
+            <w:r>
+              <w:rPr>
+                <w:sz w:val="20"/>
+              </w:rPr>
+              <w:t>Sherar</w:t>
+            </w:r>
+            <w:proofErr w:type="spellEnd"/>
           </w:p>
         </w:tc>
         <w:tc>
@@ -4518,7 +4658,21 @@
               <w:rPr>
                 <w:sz w:val="20"/>
               </w:rPr>
-              <w:t>Data Persistance and Modelling</w:t>
+              <w:t xml:space="preserve">Data </w:t>
+            </w:r>
+            <w:proofErr w:type="spellStart"/>
+            <w:r>
+              <w:rPr>
+                <w:sz w:val="20"/>
+              </w:rPr>
+              <w:t>Persistance</w:t>
+            </w:r>
+            <w:proofErr w:type="spellEnd"/>
+            <w:r>
+              <w:rPr>
+                <w:sz w:val="20"/>
+              </w:rPr>
+              <w:t xml:space="preserve"> and Modelling</w:t>
             </w:r>
           </w:p>
         </w:tc>
@@ -4599,12 +4753,28 @@
             <w:pPr>
               <w:jc w:val="right"/>
             </w:pPr>
-            <w:r>
-              <w:rPr>
-                <w:sz w:val="20"/>
-              </w:rPr>
-              <w:t>Kamil Mrowic</w:t>
-            </w:r>
+            <w:proofErr w:type="spellStart"/>
+            <w:r>
+              <w:rPr>
+                <w:sz w:val="20"/>
+              </w:rPr>
+              <w:t>Kamil</w:t>
+            </w:r>
+            <w:proofErr w:type="spellEnd"/>
+            <w:r>
+              <w:rPr>
+                <w:sz w:val="20"/>
+              </w:rPr>
+              <w:t xml:space="preserve"> </w:t>
+            </w:r>
+            <w:proofErr w:type="spellStart"/>
+            <w:r>
+              <w:rPr>
+                <w:sz w:val="20"/>
+              </w:rPr>
+              <w:t>Mrowic</w:t>
+            </w:r>
+            <w:proofErr w:type="spellEnd"/>
           </w:p>
         </w:tc>
         <w:tc>
@@ -4687,13 +4857,41 @@
               <w:rPr>
                 <w:sz w:val="20"/>
               </w:rPr>
-              <w:t>Sam Sherar, Andy Watkins, Cella</w:t>
-            </w:r>
-            <w:r>
-              <w:rPr>
-                <w:sz w:val="20"/>
-              </w:rPr>
-              <w:t>n Williams</w:t>
+              <w:t xml:space="preserve">Sam </w:t>
+            </w:r>
+            <w:proofErr w:type="spellStart"/>
+            <w:r>
+              <w:rPr>
+                <w:sz w:val="20"/>
+              </w:rPr>
+              <w:t>Sherar</w:t>
+            </w:r>
+            <w:proofErr w:type="spellEnd"/>
+            <w:r>
+              <w:rPr>
+                <w:sz w:val="20"/>
+              </w:rPr>
+              <w:t xml:space="preserve">, Andy Watkins, </w:t>
+            </w:r>
+            <w:proofErr w:type="spellStart"/>
+            <w:r>
+              <w:rPr>
+                <w:sz w:val="20"/>
+              </w:rPr>
+              <w:t>Cella</w:t>
+            </w:r>
+            <w:r>
+              <w:rPr>
+                <w:sz w:val="20"/>
+              </w:rPr>
+              <w:t>n</w:t>
+            </w:r>
+            <w:proofErr w:type="spellEnd"/>
+            <w:r>
+              <w:rPr>
+                <w:sz w:val="20"/>
+              </w:rPr>
+              <w:t xml:space="preserve"> Williams</w:t>
             </w:r>
           </w:p>
         </w:tc>
@@ -4757,8 +4955,16 @@
               <w:rPr>
                 <w:sz w:val="20"/>
               </w:rPr>
-              <w:t>Fiona Samy</w:t>
-            </w:r>
+              <w:t xml:space="preserve">Fiona </w:t>
+            </w:r>
+            <w:proofErr w:type="spellStart"/>
+            <w:r>
+              <w:rPr>
+                <w:sz w:val="20"/>
+              </w:rPr>
+              <w:t>Samy</w:t>
+            </w:r>
+            <w:proofErr w:type="spellEnd"/>
           </w:p>
         </w:tc>
         <w:tc>
@@ -4900,8 +5106,16 @@
               <w:rPr>
                 <w:sz w:val="20"/>
               </w:rPr>
-              <w:t>Imran Mungul</w:t>
-            </w:r>
+              <w:t xml:space="preserve">Imran </w:t>
+            </w:r>
+            <w:proofErr w:type="spellStart"/>
+            <w:r>
+              <w:rPr>
+                <w:sz w:val="20"/>
+              </w:rPr>
+              <w:t>Mungul</w:t>
+            </w:r>
+            <w:proofErr w:type="spellEnd"/>
           </w:p>
         </w:tc>
         <w:tc>
@@ -5043,8 +5257,16 @@
               <w:rPr>
                 <w:sz w:val="20"/>
               </w:rPr>
-              <w:t>Sam Sherar</w:t>
-            </w:r>
+              <w:t xml:space="preserve">Sam </w:t>
+            </w:r>
+            <w:proofErr w:type="spellStart"/>
+            <w:r>
+              <w:rPr>
+                <w:sz w:val="20"/>
+              </w:rPr>
+              <w:t>Sherar</w:t>
+            </w:r>
+            <w:proofErr w:type="spellEnd"/>
           </w:p>
         </w:tc>
         <w:tc>
@@ -5492,8 +5714,16 @@
               <w:rPr>
                 <w:sz w:val="20"/>
               </w:rPr>
-              <w:t>Fiona Samy</w:t>
-            </w:r>
+              <w:t xml:space="preserve">Fiona </w:t>
+            </w:r>
+            <w:proofErr w:type="spellStart"/>
+            <w:r>
+              <w:rPr>
+                <w:sz w:val="20"/>
+              </w:rPr>
+              <w:t>Samy</w:t>
+            </w:r>
+            <w:proofErr w:type="spellEnd"/>
           </w:p>
         </w:tc>
         <w:tc>
@@ -5640,8 +5870,16 @@
               <w:rPr>
                 <w:sz w:val="20"/>
               </w:rPr>
-              <w:t>Imran Mungul</w:t>
-            </w:r>
+              <w:t xml:space="preserve">Imran </w:t>
+            </w:r>
+            <w:proofErr w:type="spellStart"/>
+            <w:r>
+              <w:rPr>
+                <w:sz w:val="20"/>
+              </w:rPr>
+              <w:t>Mungul</w:t>
+            </w:r>
+            <w:proofErr w:type="spellEnd"/>
           </w:p>
         </w:tc>
         <w:tc>
@@ -5684,8 +5922,6 @@
               </w:rPr>
               <w:t>16/02/2013</w:t>
             </w:r>
-            <w:bookmarkStart w:id="7" w:name="_GoBack"/>
-            <w:bookmarkEnd w:id="7"/>
           </w:p>
         </w:tc>
         <w:tc>
@@ -5727,7 +5963,55 @@
         </w:tc>
       </w:tr>
     </w:tbl>
-    <w:p/>
+    <w:p>
+      <w:r>
+        <w:rPr>
+          <w:noProof/>
+        </w:rPr>
+        <w:lastRenderedPageBreak/>
+        <w:drawing>
+          <wp:inline distT="0" distB="0" distL="0" distR="0" wp14:anchorId="2F4AEBF4" wp14:editId="1848838C">
+            <wp:extent cx="5943600" cy="4255770"/>
+            <wp:effectExtent l="0" t="0" r="0" b="0"/>
+            <wp:docPr id="8" name="Picture 8"/>
+            <wp:cNvGraphicFramePr>
+              <a:graphicFrameLocks xmlns:a="http://schemas.openxmlformats.org/drawingml/2006/main" noChangeAspect="1"/>
+            </wp:cNvGraphicFramePr>
+            <a:graphic xmlns:a="http://schemas.openxmlformats.org/drawingml/2006/main">
+              <a:graphicData uri="http://schemas.openxmlformats.org/drawingml/2006/picture">
+                <pic:pic xmlns:pic="http://schemas.openxmlformats.org/drawingml/2006/picture">
+                  <pic:nvPicPr>
+                    <pic:cNvPr id="0" name="Gantt chart.jpg"/>
+                    <pic:cNvPicPr/>
+                  </pic:nvPicPr>
+                  <pic:blipFill>
+                    <a:blip r:embed="rId17">
+                      <a:extLst>
+                        <a:ext uri="{28A0092B-C50C-407E-A947-70E740481C1C}">
+                          <a14:useLocalDpi xmlns:a14="http://schemas.microsoft.com/office/drawing/2010/main" val="0"/>
+                        </a:ext>
+                      </a:extLst>
+                    </a:blip>
+                    <a:stretch>
+                      <a:fillRect/>
+                    </a:stretch>
+                  </pic:blipFill>
+                  <pic:spPr>
+                    <a:xfrm>
+                      <a:off x="0" y="0"/>
+                      <a:ext cx="5943600" cy="4255770"/>
+                    </a:xfrm>
+                    <a:prstGeom prst="rect">
+                      <a:avLst/>
+                    </a:prstGeom>
+                  </pic:spPr>
+                </pic:pic>
+              </a:graphicData>
+            </a:graphic>
+          </wp:inline>
+        </w:drawing>
+      </w:r>
+    </w:p>
     <w:p>
       <w:pPr>
         <w:pStyle w:val="Heading1"/>
@@ -5737,6 +6021,8 @@
       <w:r>
         <w:br w:type="page"/>
       </w:r>
+      <w:bookmarkStart w:id="7" w:name="_GoBack"/>
+      <w:bookmarkEnd w:id="7"/>
     </w:p>
     <w:p>
       <w:pPr>
@@ -5759,18 +6045,33 @@
       </w:r>
     </w:p>
     <w:p>
-      <w:r>
-        <w:t>generate a lot of wasted time. If groups don't agree on common protocols it could become</w:t>
-      </w:r>
-    </w:p>
-    <w:p>
-      <w:r>
-        <w:t>very awkward to program the server-to-server part of the project. This should be allowed for</w:t>
-      </w:r>
-    </w:p>
-    <w:p>
-      <w:r>
-        <w:t>when time is being allocated.</w:t>
+      <w:proofErr w:type="gramStart"/>
+      <w:r>
+        <w:t>generate</w:t>
+      </w:r>
+      <w:proofErr w:type="gramEnd"/>
+      <w:r>
+        <w:t xml:space="preserve"> a lot of wasted time. If groups don't agree on common protocols it could become</w:t>
+      </w:r>
+    </w:p>
+    <w:p>
+      <w:proofErr w:type="gramStart"/>
+      <w:r>
+        <w:t>very</w:t>
+      </w:r>
+      <w:proofErr w:type="gramEnd"/>
+      <w:r>
+        <w:t xml:space="preserve"> awkward to program the server-to-server part of the project. This should be allowed for</w:t>
+      </w:r>
+    </w:p>
+    <w:p>
+      <w:proofErr w:type="gramStart"/>
+      <w:r>
+        <w:t>when</w:t>
+      </w:r>
+      <w:proofErr w:type="gramEnd"/>
+      <w:r>
+        <w:t xml:space="preserve"> time is being allocated.</w:t>
       </w:r>
     </w:p>
     <w:p>
@@ -5781,7 +6082,15 @@
         <w:t xml:space="preserve">caused by </w:t>
       </w:r>
       <w:r>
-        <w:t>certain parts of the project occurs then other members should</w:t>
+        <w:t xml:space="preserve">certain parts of the project </w:t>
+      </w:r>
+      <w:proofErr w:type="gramStart"/>
+      <w:r>
+        <w:t>occurs</w:t>
+      </w:r>
+      <w:proofErr w:type="gramEnd"/>
+      <w:r>
+        <w:t xml:space="preserve"> then other members should</w:t>
       </w:r>
       <w:r>
         <w:t xml:space="preserve"> </w:t>
@@ -5802,8 +6111,13 @@
       </w:r>
     </w:p>
     <w:p>
-      <w:r>
-        <w:t>assignment reassigned</w:t>
+      <w:proofErr w:type="gramStart"/>
+      <w:r>
+        <w:t>assignment</w:t>
+      </w:r>
+      <w:proofErr w:type="gramEnd"/>
+      <w:r>
+        <w:t xml:space="preserve"> reassigned</w:t>
       </w:r>
       <w:r>
         <w:t>, if possible. I</w:t>
@@ -5813,8 +6127,13 @@
       </w:r>
     </w:p>
     <w:p>
-      <w:r>
-        <w:t>once they are well again</w:t>
+      <w:proofErr w:type="gramStart"/>
+      <w:r>
+        <w:t>once</w:t>
+      </w:r>
+      <w:proofErr w:type="gramEnd"/>
+      <w:r>
+        <w:t xml:space="preserve"> they are well again</w:t>
       </w:r>
       <w:r>
         <w:t>,</w:t>
@@ -5829,9 +6148,11 @@
       </w:r>
     </w:p>
     <w:p>
+      <w:proofErr w:type="gramStart"/>
       <w:r>
         <w:t>it</w:t>
       </w:r>
+      <w:proofErr w:type="gramEnd"/>
       <w:r>
         <w:t>,</w:t>
       </w:r>
@@ -5851,8 +6172,13 @@
       </w:r>
     </w:p>
     <w:p>
-      <w:r>
-        <w:t>security.</w:t>
+      <w:proofErr w:type="gramStart"/>
+      <w:r>
+        <w:t>security</w:t>
+      </w:r>
+      <w:proofErr w:type="gramEnd"/>
+      <w:r>
+        <w:t>.</w:t>
       </w:r>
     </w:p>
     <w:p>
@@ -5861,13 +6187,23 @@
       </w:r>
     </w:p>
     <w:p>
-      <w:r>
-        <w:t>must be simple to understand and use. If the audience can't understand how to use it, it's</w:t>
-      </w:r>
-    </w:p>
-    <w:p>
-      <w:r>
-        <w:t>unlikely to be popular.</w:t>
+      <w:proofErr w:type="gramStart"/>
+      <w:r>
+        <w:t>must</w:t>
+      </w:r>
+      <w:proofErr w:type="gramEnd"/>
+      <w:r>
+        <w:t xml:space="preserve"> be simple to understand and use. If the audience can't understand how to use it, it's</w:t>
+      </w:r>
+    </w:p>
+    <w:p>
+      <w:proofErr w:type="gramStart"/>
+      <w:r>
+        <w:t>unlikely</w:t>
+      </w:r>
+      <w:proofErr w:type="gramEnd"/>
+      <w:r>
+        <w:t xml:space="preserve"> to be popular.</w:t>
       </w:r>
     </w:p>
     <w:p>
@@ -5885,8 +6221,13 @@
       </w:r>
     </w:p>
     <w:p>
-      <w:r>
-        <w:t>everyone having a copy of the entire repository could take up quite a lot of space.</w:t>
+      <w:proofErr w:type="gramStart"/>
+      <w:r>
+        <w:t>everyone</w:t>
+      </w:r>
+      <w:proofErr w:type="gramEnd"/>
+      <w:r>
+        <w:t xml:space="preserve"> having a copy of the entire repository could take up quite a lot of space.</w:t>
       </w:r>
     </w:p>
     <w:p>
@@ -5895,8 +6236,13 @@
       </w:r>
     </w:p>
     <w:p>
-      <w:r>
-        <w:t>important that data is kept secure, especially if they are to input personal details.</w:t>
+      <w:proofErr w:type="gramStart"/>
+      <w:r>
+        <w:t>important</w:t>
+      </w:r>
+      <w:proofErr w:type="gramEnd"/>
+      <w:r>
+        <w:t xml:space="preserve"> that data is kept secure, especially if they are to input personal details.</w:t>
       </w:r>
     </w:p>
     <w:p/>
@@ -6502,7 +6848,7 @@
     </w:tbl>
     <w:p/>
     <w:sectPr>
-      <w:headerReference w:type="default" r:id="rId17"/>
+      <w:headerReference w:type="default" r:id="rId18"/>
       <w:pgSz w:w="12240" w:h="15840"/>
       <w:pgMar w:top="1440" w:right="1440" w:bottom="1440" w:left="1440" w:header="720" w:footer="720" w:gutter="0"/>
       <w:cols w:space="720"/>
@@ -6580,7 +6926,7 @@
       <w:rPr>
         <w:noProof/>
       </w:rPr>
-      <w:t>11</w:t>
+      <w:t>13</w:t>
     </w:r>
     <w:r>
       <w:fldChar w:fldCharType="end"/>
@@ -8766,7 +9112,7 @@
 </file>
 
 <file path=customXml/itemProps1.xml><?xml version="1.0" encoding="utf-8"?>
-<ds:datastoreItem xmlns:ds="http://schemas.openxmlformats.org/officeDocument/2006/customXml" ds:itemID="{13B2A8CF-FDD2-4412-AB8B-36541C58DACE}">
+<ds:datastoreItem xmlns:ds="http://schemas.openxmlformats.org/officeDocument/2006/customXml" ds:itemID="{687AC680-F156-4C1E-9D6C-937D8F906B69}">
   <ds:schemaRefs>
     <ds:schemaRef ds:uri="http://schemas.openxmlformats.org/officeDocument/2006/bibliography"/>
   </ds:schemaRefs>

</xml_diff>

<commit_message>
changed an incorrect username in change log of project plan
</commit_message>
<xml_diff>
--- a/n15/docs/Projectplandocument.docx
+++ b/n15/docs/Projectplandocument.docx
@@ -6021,259 +6021,257 @@
       <w:r>
         <w:br w:type="page"/>
       </w:r>
-      <w:bookmarkStart w:id="7" w:name="_GoBack"/>
+    </w:p>
+    <w:p>
+      <w:pPr>
+        <w:pStyle w:val="Heading1"/>
+      </w:pPr>
+    </w:p>
+    <w:p>
+      <w:pPr>
+        <w:pStyle w:val="Heading2"/>
+      </w:pPr>
+      <w:bookmarkStart w:id="7" w:name="_Toc221095699"/>
+      <w:r>
+        <w:t>Risk Analysis</w:t>
+      </w:r>
       <w:bookmarkEnd w:id="7"/>
     </w:p>
     <w:p>
+      <w:r>
+        <w:t>1. Group-to-Group coordination – if not organised and handled correctly this could easily</w:t>
+      </w:r>
+    </w:p>
+    <w:p>
+      <w:proofErr w:type="gramStart"/>
+      <w:r>
+        <w:t>generate</w:t>
+      </w:r>
+      <w:proofErr w:type="gramEnd"/>
+      <w:r>
+        <w:t xml:space="preserve"> a lot of wasted time. If groups don't agree on common protocols it could become</w:t>
+      </w:r>
+    </w:p>
+    <w:p>
+      <w:proofErr w:type="gramStart"/>
+      <w:r>
+        <w:t>very</w:t>
+      </w:r>
+      <w:proofErr w:type="gramEnd"/>
+      <w:r>
+        <w:t xml:space="preserve"> awkward to program the server-to-server part of the project. This should be allowed for</w:t>
+      </w:r>
+    </w:p>
+    <w:p>
+      <w:proofErr w:type="gramStart"/>
+      <w:r>
+        <w:t>when</w:t>
+      </w:r>
+      <w:proofErr w:type="gramEnd"/>
+      <w:r>
+        <w:t xml:space="preserve"> time is being allocated.</w:t>
+      </w:r>
+    </w:p>
+    <w:p>
+      <w:r>
+        <w:t xml:space="preserve">2. Slippage – If slippage </w:t>
+      </w:r>
+      <w:r>
+        <w:t xml:space="preserve">caused by </w:t>
+      </w:r>
+      <w:r>
+        <w:t xml:space="preserve">certain parts of the project </w:t>
+      </w:r>
+      <w:proofErr w:type="gramStart"/>
+      <w:r>
+        <w:t>occurs</w:t>
+      </w:r>
+      <w:proofErr w:type="gramEnd"/>
+      <w:r>
+        <w:t xml:space="preserve"> then other members should</w:t>
+      </w:r>
+      <w:r>
+        <w:t xml:space="preserve"> </w:t>
+      </w:r>
+      <w:r>
+        <w:t>be drafted in to help speed up that part of the project.</w:t>
+      </w:r>
+    </w:p>
+    <w:p>
+      <w:r>
+        <w:t>3. Illness – If a group member is ill, they shou</w:t>
+      </w:r>
+      <w:r>
+        <w:t>ld notify the project leader to</w:t>
+      </w:r>
+      <w:r>
+        <w:t xml:space="preserve"> have their current</w:t>
+      </w:r>
+    </w:p>
+    <w:p>
+      <w:proofErr w:type="gramStart"/>
+      <w:r>
+        <w:t>assignment</w:t>
+      </w:r>
+      <w:proofErr w:type="gramEnd"/>
+      <w:r>
+        <w:t xml:space="preserve"> reassigned</w:t>
+      </w:r>
+      <w:r>
+        <w:t>, if possible. I</w:t>
+      </w:r>
+      <w:r>
+        <w:t>f not then they should be included in other assignments</w:t>
+      </w:r>
+    </w:p>
+    <w:p>
+      <w:proofErr w:type="gramStart"/>
+      <w:r>
+        <w:t>once</w:t>
+      </w:r>
+      <w:proofErr w:type="gramEnd"/>
+      <w:r>
+        <w:t xml:space="preserve"> they are well again</w:t>
+      </w:r>
+      <w:r>
+        <w:t>,</w:t>
+      </w:r>
+      <w:r>
+        <w:t xml:space="preserve"> in order to make up for the lost time.</w:t>
+      </w:r>
+    </w:p>
+    <w:p>
+      <w:r>
+        <w:t>4. Complicated algorithms – if the individual assigned to create an algorithm is struggling with</w:t>
+      </w:r>
+    </w:p>
+    <w:p>
+      <w:proofErr w:type="gramStart"/>
+      <w:r>
+        <w:t>it</w:t>
+      </w:r>
+      <w:proofErr w:type="gramEnd"/>
+      <w:r>
+        <w:t>,</w:t>
+      </w:r>
+      <w:r>
+        <w:t xml:space="preserve"> more members of the group can be assigned to reduce time loss.</w:t>
+      </w:r>
+    </w:p>
+    <w:p>
+      <w:r>
+        <w:t>5. Auth</w:t>
+      </w:r>
+      <w:r>
+        <w:t>entication – should be kept separate from the other group</w:t>
+      </w:r>
+      <w:r>
+        <w:t xml:space="preserve"> projects in order to maintain</w:t>
+      </w:r>
+    </w:p>
+    <w:p>
+      <w:proofErr w:type="gramStart"/>
+      <w:r>
+        <w:t>security</w:t>
+      </w:r>
+      <w:proofErr w:type="gramEnd"/>
+      <w:r>
+        <w:t>.</w:t>
+      </w:r>
+    </w:p>
+    <w:p>
+      <w:r>
+        <w:t>6. User interface – needs to be suitable for a primary/secondary school audience, meaning it</w:t>
+      </w:r>
+    </w:p>
+    <w:p>
+      <w:proofErr w:type="gramStart"/>
+      <w:r>
+        <w:t>must</w:t>
+      </w:r>
+      <w:proofErr w:type="gramEnd"/>
+      <w:r>
+        <w:t xml:space="preserve"> be simple to understand and use. If the audience can't understand how to use it, it's</w:t>
+      </w:r>
+    </w:p>
+    <w:p>
+      <w:proofErr w:type="gramStart"/>
+      <w:r>
+        <w:t>unlikely</w:t>
+      </w:r>
+      <w:proofErr w:type="gramEnd"/>
+      <w:r>
+        <w:t xml:space="preserve"> to be popular.</w:t>
+      </w:r>
+    </w:p>
+    <w:p>
+      <w:r>
+        <w:t>7. Git – Whilst G</w:t>
+      </w:r>
+      <w:r>
+        <w:t>it is a very useful program, it is very important that space is managed</w:t>
+      </w:r>
+      <w:r>
+        <w:t>,</w:t>
+      </w:r>
+      <w:r>
+        <w:t xml:space="preserve"> as</w:t>
+      </w:r>
+    </w:p>
+    <w:p>
+      <w:proofErr w:type="gramStart"/>
+      <w:r>
+        <w:t>everyone</w:t>
+      </w:r>
+      <w:proofErr w:type="gramEnd"/>
+      <w:r>
+        <w:t xml:space="preserve"> having a copy of the entire repository could take up quite a lot of space.</w:t>
+      </w:r>
+    </w:p>
+    <w:p>
+      <w:r>
+        <w:t>8. Data Protection – as the application will is aimed at a school audience it is especially</w:t>
+      </w:r>
+    </w:p>
+    <w:p>
+      <w:proofErr w:type="gramStart"/>
+      <w:r>
+        <w:t>important</w:t>
+      </w:r>
+      <w:proofErr w:type="gramEnd"/>
+      <w:r>
+        <w:t xml:space="preserve"> that data is kept secure, especially if they are to input personal details.</w:t>
+      </w:r>
+    </w:p>
+    <w:p/>
+    <w:p>
+      <w:pPr>
+        <w:pStyle w:val="Heading2"/>
+      </w:pPr>
+      <w:bookmarkStart w:id="8" w:name="_Toc221095700"/>
+      <w:r>
+        <w:t>References</w:t>
+      </w:r>
+      <w:bookmarkEnd w:id="8"/>
+    </w:p>
+    <w:p>
       <w:pPr>
         <w:pStyle w:val="Heading1"/>
       </w:pPr>
+      <w:r>
+        <w:br w:type="page"/>
+      </w:r>
     </w:p>
     <w:p>
       <w:pPr>
         <w:pStyle w:val="Heading2"/>
       </w:pPr>
-      <w:bookmarkStart w:id="8" w:name="_Toc221095699"/>
-      <w:r>
-        <w:t>Risk Analysis</w:t>
-      </w:r>
-      <w:bookmarkEnd w:id="8"/>
-    </w:p>
-    <w:p>
-      <w:r>
-        <w:t>1. Group-to-Group coordination – if not organised and handled correctly this could easily</w:t>
-      </w:r>
-    </w:p>
-    <w:p>
-      <w:proofErr w:type="gramStart"/>
-      <w:r>
-        <w:t>generate</w:t>
-      </w:r>
-      <w:proofErr w:type="gramEnd"/>
-      <w:r>
-        <w:t xml:space="preserve"> a lot of wasted time. If groups don't agree on common protocols it could become</w:t>
-      </w:r>
-    </w:p>
-    <w:p>
-      <w:proofErr w:type="gramStart"/>
-      <w:r>
-        <w:t>very</w:t>
-      </w:r>
-      <w:proofErr w:type="gramEnd"/>
-      <w:r>
-        <w:t xml:space="preserve"> awkward to program the server-to-server part of the project. This should be allowed for</w:t>
-      </w:r>
-    </w:p>
-    <w:p>
-      <w:proofErr w:type="gramStart"/>
-      <w:r>
-        <w:t>when</w:t>
-      </w:r>
-      <w:proofErr w:type="gramEnd"/>
-      <w:r>
-        <w:t xml:space="preserve"> time is being allocated.</w:t>
-      </w:r>
-    </w:p>
-    <w:p>
-      <w:r>
-        <w:t xml:space="preserve">2. Slippage – If slippage </w:t>
-      </w:r>
-      <w:r>
-        <w:t xml:space="preserve">caused by </w:t>
-      </w:r>
-      <w:r>
-        <w:t xml:space="preserve">certain parts of the project </w:t>
-      </w:r>
-      <w:proofErr w:type="gramStart"/>
-      <w:r>
-        <w:t>occurs</w:t>
-      </w:r>
-      <w:proofErr w:type="gramEnd"/>
-      <w:r>
-        <w:t xml:space="preserve"> then other members should</w:t>
-      </w:r>
-      <w:r>
-        <w:t xml:space="preserve"> </w:t>
-      </w:r>
-      <w:r>
-        <w:t>be drafted in to help speed up that part of the project.</w:t>
-      </w:r>
-    </w:p>
-    <w:p>
-      <w:r>
-        <w:t>3. Illness – If a group member is ill, they shou</w:t>
-      </w:r>
-      <w:r>
-        <w:t>ld notify the project leader to</w:t>
-      </w:r>
-      <w:r>
-        <w:t xml:space="preserve"> have their current</w:t>
-      </w:r>
-    </w:p>
-    <w:p>
-      <w:proofErr w:type="gramStart"/>
-      <w:r>
-        <w:t>assignment</w:t>
-      </w:r>
-      <w:proofErr w:type="gramEnd"/>
-      <w:r>
-        <w:t xml:space="preserve"> reassigned</w:t>
-      </w:r>
-      <w:r>
-        <w:t>, if possible. I</w:t>
-      </w:r>
-      <w:r>
-        <w:t>f not then they should be included in other assignments</w:t>
-      </w:r>
-    </w:p>
-    <w:p>
-      <w:proofErr w:type="gramStart"/>
-      <w:r>
-        <w:t>once</w:t>
-      </w:r>
-      <w:proofErr w:type="gramEnd"/>
-      <w:r>
-        <w:t xml:space="preserve"> they are well again</w:t>
-      </w:r>
-      <w:r>
-        <w:t>,</w:t>
-      </w:r>
-      <w:r>
-        <w:t xml:space="preserve"> in order to make up for the lost time.</w:t>
-      </w:r>
-    </w:p>
-    <w:p>
-      <w:r>
-        <w:t>4. Complicated algorithms – if the individual assigned to create an algorithm is struggling with</w:t>
-      </w:r>
-    </w:p>
-    <w:p>
-      <w:proofErr w:type="gramStart"/>
-      <w:r>
-        <w:t>it</w:t>
-      </w:r>
-      <w:proofErr w:type="gramEnd"/>
-      <w:r>
-        <w:t>,</w:t>
-      </w:r>
-      <w:r>
-        <w:t xml:space="preserve"> more members of the group can be assigned to reduce time loss.</w:t>
-      </w:r>
-    </w:p>
-    <w:p>
-      <w:r>
-        <w:t>5. Auth</w:t>
-      </w:r>
-      <w:r>
-        <w:t>entication – should be kept separate from the other group</w:t>
-      </w:r>
-      <w:r>
-        <w:t xml:space="preserve"> projects in order to maintain</w:t>
-      </w:r>
-    </w:p>
-    <w:p>
-      <w:proofErr w:type="gramStart"/>
-      <w:r>
-        <w:t>security</w:t>
-      </w:r>
-      <w:proofErr w:type="gramEnd"/>
-      <w:r>
-        <w:t>.</w:t>
-      </w:r>
-    </w:p>
-    <w:p>
-      <w:r>
-        <w:t>6. User interface – needs to be suitable for a primary/secondary school audience, meaning it</w:t>
-      </w:r>
-    </w:p>
-    <w:p>
-      <w:proofErr w:type="gramStart"/>
-      <w:r>
-        <w:t>must</w:t>
-      </w:r>
-      <w:proofErr w:type="gramEnd"/>
-      <w:r>
-        <w:t xml:space="preserve"> be simple to understand and use. If the audience can't understand how to use it, it's</w:t>
-      </w:r>
-    </w:p>
-    <w:p>
-      <w:proofErr w:type="gramStart"/>
-      <w:r>
-        <w:t>unlikely</w:t>
-      </w:r>
-      <w:proofErr w:type="gramEnd"/>
-      <w:r>
-        <w:t xml:space="preserve"> to be popular.</w:t>
-      </w:r>
-    </w:p>
-    <w:p>
-      <w:r>
-        <w:t>7. Git – Whilst G</w:t>
-      </w:r>
-      <w:r>
-        <w:t>it is a very useful program, it is very important that space is managed</w:t>
-      </w:r>
-      <w:r>
-        <w:t>,</w:t>
-      </w:r>
-      <w:r>
-        <w:t xml:space="preserve"> as</w:t>
-      </w:r>
-    </w:p>
-    <w:p>
-      <w:proofErr w:type="gramStart"/>
-      <w:r>
-        <w:t>everyone</w:t>
-      </w:r>
-      <w:proofErr w:type="gramEnd"/>
-      <w:r>
-        <w:t xml:space="preserve"> having a copy of the entire repository could take up quite a lot of space.</w:t>
-      </w:r>
-    </w:p>
-    <w:p>
-      <w:r>
-        <w:t>8. Data Protection – as the application will is aimed at a school audience it is especially</w:t>
-      </w:r>
-    </w:p>
-    <w:p>
-      <w:proofErr w:type="gramStart"/>
-      <w:r>
-        <w:t>important</w:t>
-      </w:r>
-      <w:proofErr w:type="gramEnd"/>
-      <w:r>
-        <w:t xml:space="preserve"> that data is kept secure, especially if they are to input personal details.</w:t>
-      </w:r>
-    </w:p>
-    <w:p/>
-    <w:p>
-      <w:pPr>
-        <w:pStyle w:val="Heading2"/>
-      </w:pPr>
-      <w:bookmarkStart w:id="9" w:name="_Toc221095700"/>
-      <w:r>
-        <w:t>References</w:t>
-      </w:r>
-      <w:bookmarkEnd w:id="9"/>
-    </w:p>
-    <w:p>
-      <w:pPr>
-        <w:pStyle w:val="Heading1"/>
-      </w:pPr>
-      <w:r>
-        <w:br w:type="page"/>
-      </w:r>
-    </w:p>
-    <w:p>
-      <w:pPr>
-        <w:pStyle w:val="Heading2"/>
-      </w:pPr>
-      <w:bookmarkStart w:id="10" w:name="_Toc221095701"/>
+      <w:bookmarkStart w:id="9" w:name="_Toc221095701"/>
       <w:r>
         <w:lastRenderedPageBreak/>
         <w:t>Change log</w:t>
       </w:r>
-      <w:bookmarkEnd w:id="10"/>
+      <w:bookmarkEnd w:id="9"/>
     </w:p>
     <w:p/>
     <w:tbl>
@@ -6633,6 +6631,11 @@
             <w:r>
               <w:t>cew1</w:t>
             </w:r>
+            <w:r>
+              <w:t>0</w:t>
+            </w:r>
+            <w:bookmarkStart w:id="10" w:name="_GoBack"/>
+            <w:bookmarkEnd w:id="10"/>
           </w:p>
         </w:tc>
       </w:tr>
@@ -6926,7 +6929,7 @@
       <w:rPr>
         <w:noProof/>
       </w:rPr>
-      <w:t>13</w:t>
+      <w:t>14</w:t>
     </w:r>
     <w:r>
       <w:fldChar w:fldCharType="end"/>
@@ -9112,7 +9115,7 @@
 </file>
 
 <file path=customXml/itemProps1.xml><?xml version="1.0" encoding="utf-8"?>
-<ds:datastoreItem xmlns:ds="http://schemas.openxmlformats.org/officeDocument/2006/customXml" ds:itemID="{687AC680-F156-4C1E-9D6C-937D8F906B69}">
+<ds:datastoreItem xmlns:ds="http://schemas.openxmlformats.org/officeDocument/2006/customXml" ds:itemID="{E1786325-7984-428A-925E-AC79E3738F55}">
   <ds:schemaRefs>
     <ds:schemaRef ds:uri="http://schemas.openxmlformats.org/officeDocument/2006/bibliography"/>
   </ds:schemaRefs>

</xml_diff>

<commit_message>
changed incorrect date in gantt table
</commit_message>
<xml_diff>
--- a/n15/docs/Projectplandocument.docx
+++ b/n15/docs/Projectplandocument.docx
@@ -3219,8 +3219,10 @@
               <w:rPr>
                 <w:sz w:val="20"/>
               </w:rPr>
-              <w:t>29/01/2012</w:t>
-            </w:r>
+              <w:t>29/01/2013</w:t>
+            </w:r>
+            <w:bookmarkStart w:id="7" w:name="_GoBack"/>
+            <w:bookmarkEnd w:id="7"/>
           </w:p>
         </w:tc>
         <w:tc>
@@ -6031,11 +6033,11 @@
       <w:pPr>
         <w:pStyle w:val="Heading2"/>
       </w:pPr>
-      <w:bookmarkStart w:id="7" w:name="_Toc221095699"/>
+      <w:bookmarkStart w:id="8" w:name="_Toc221095699"/>
       <w:r>
         <w:t>Risk Analysis</w:t>
       </w:r>
-      <w:bookmarkEnd w:id="7"/>
+      <w:bookmarkEnd w:id="8"/>
     </w:p>
     <w:p>
       <w:r>
@@ -6248,11 +6250,11 @@
       <w:pPr>
         <w:pStyle w:val="Heading2"/>
       </w:pPr>
-      <w:bookmarkStart w:id="8" w:name="_Toc221095700"/>
+      <w:bookmarkStart w:id="9" w:name="_Toc221095700"/>
       <w:r>
         <w:t>References</w:t>
       </w:r>
-      <w:bookmarkEnd w:id="8"/>
+      <w:bookmarkEnd w:id="9"/>
     </w:p>
     <w:p>
       <w:pPr>
@@ -6266,12 +6268,12 @@
       <w:pPr>
         <w:pStyle w:val="Heading2"/>
       </w:pPr>
-      <w:bookmarkStart w:id="9" w:name="_Toc221095701"/>
+      <w:bookmarkStart w:id="10" w:name="_Toc221095701"/>
       <w:r>
         <w:lastRenderedPageBreak/>
         <w:t>Change log</w:t>
       </w:r>
-      <w:bookmarkEnd w:id="9"/>
+      <w:bookmarkEnd w:id="10"/>
     </w:p>
     <w:p/>
     <w:tbl>
@@ -6634,8 +6636,6 @@
             <w:r>
               <w:t>0</w:t>
             </w:r>
-            <w:bookmarkStart w:id="10" w:name="_GoBack"/>
-            <w:bookmarkEnd w:id="10"/>
           </w:p>
         </w:tc>
       </w:tr>
@@ -6929,7 +6929,7 @@
       <w:rPr>
         <w:noProof/>
       </w:rPr>
-      <w:t>14</w:t>
+      <w:t>10</w:t>
     </w:r>
     <w:r>
       <w:fldChar w:fldCharType="end"/>
@@ -9115,7 +9115,7 @@
 </file>
 
 <file path=customXml/itemProps1.xml><?xml version="1.0" encoding="utf-8"?>
-<ds:datastoreItem xmlns:ds="http://schemas.openxmlformats.org/officeDocument/2006/customXml" ds:itemID="{E1786325-7984-428A-925E-AC79E3738F55}">
+<ds:datastoreItem xmlns:ds="http://schemas.openxmlformats.org/officeDocument/2006/customXml" ds:itemID="{D17083DF-BBB4-4FD4-965E-F157C0941096}">
   <ds:schemaRefs>
     <ds:schemaRef ds:uri="http://schemas.openxmlformats.org/officeDocument/2006/bibliography"/>
   </ds:schemaRefs>

</xml_diff>

<commit_message>
changed gantt chart ro replicate correction
</commit_message>
<xml_diff>
--- a/n15/docs/Projectplandocument.docx
+++ b/n15/docs/Projectplandocument.docx
@@ -3219,10 +3219,16 @@
               <w:rPr>
                 <w:sz w:val="20"/>
               </w:rPr>
-              <w:t>29/01/2013</w:t>
+              <w:t>29/01</w:t>
             </w:r>
             <w:bookmarkStart w:id="7" w:name="_GoBack"/>
             <w:bookmarkEnd w:id="7"/>
+            <w:r>
+              <w:rPr>
+                <w:sz w:val="20"/>
+              </w:rPr>
+              <w:t>/2013</w:t>
+            </w:r>
           </w:p>
         </w:tc>
         <w:tc>
@@ -5972,10 +5978,10 @@
         </w:rPr>
         <w:lastRenderedPageBreak/>
         <w:drawing>
-          <wp:inline distT="0" distB="0" distL="0" distR="0" wp14:anchorId="2F4AEBF4" wp14:editId="1848838C">
-            <wp:extent cx="5943600" cy="4255770"/>
+          <wp:inline distT="0" distB="0" distL="0" distR="0" wp14:anchorId="39851D9A" wp14:editId="0565C60F">
+            <wp:extent cx="5943600" cy="4307205"/>
             <wp:effectExtent l="0" t="0" r="0" b="0"/>
-            <wp:docPr id="8" name="Picture 8"/>
+            <wp:docPr id="9" name="Picture 9"/>
             <wp:cNvGraphicFramePr>
               <a:graphicFrameLocks xmlns:a="http://schemas.openxmlformats.org/drawingml/2006/main" noChangeAspect="1"/>
             </wp:cNvGraphicFramePr>
@@ -6001,7 +6007,7 @@
                   <pic:spPr>
                     <a:xfrm>
                       <a:off x="0" y="0"/>
-                      <a:ext cx="5943600" cy="4255770"/>
+                      <a:ext cx="5943600" cy="4307205"/>
                     </a:xfrm>
                     <a:prstGeom prst="rect">
                       <a:avLst/>
@@ -6929,7 +6935,7 @@
       <w:rPr>
         <w:noProof/>
       </w:rPr>
-      <w:t>10</w:t>
+      <w:t>13</w:t>
     </w:r>
     <w:r>
       <w:fldChar w:fldCharType="end"/>
@@ -9115,7 +9121,7 @@
 </file>
 
 <file path=customXml/itemProps1.xml><?xml version="1.0" encoding="utf-8"?>
-<ds:datastoreItem xmlns:ds="http://schemas.openxmlformats.org/officeDocument/2006/customXml" ds:itemID="{D17083DF-BBB4-4FD4-965E-F157C0941096}">
+<ds:datastoreItem xmlns:ds="http://schemas.openxmlformats.org/officeDocument/2006/customXml" ds:itemID="{85AAD26A-2A99-4C6A-82E3-FE8AC8C56DDD}">
   <ds:schemaRefs>
     <ds:schemaRef ds:uri="http://schemas.openxmlformats.org/officeDocument/2006/bibliography"/>
   </ds:schemaRefs>

</xml_diff>

<commit_message>
Styling the Project Plan Document
</commit_message>
<xml_diff>
--- a/n15/docs/Projectplandocument.docx
+++ b/n15/docs/Projectplandocument.docx
@@ -1,86 +1,223 @@
 
 <file path=word/document.xml><?xml version="1.0" encoding="utf-8"?>
-<w:document xmlns:wpc="http://schemas.microsoft.com/office/word/2010/wordprocessingCanvas" xmlns:mc="http://schemas.openxmlformats.org/markup-compatibility/2006" xmlns:o="urn:schemas-microsoft-com:office:office" xmlns:r="http://schemas.openxmlformats.org/officeDocument/2006/relationships" xmlns:m="http://schemas.openxmlformats.org/officeDocument/2006/math" xmlns:v="urn:schemas-microsoft-com:vml" xmlns:wp14="http://schemas.microsoft.com/office/word/2010/wordprocessingDrawing" xmlns:wp="http://schemas.openxmlformats.org/drawingml/2006/wordprocessingDrawing" xmlns:w10="urn:schemas-microsoft-com:office:word" xmlns:w="http://schemas.openxmlformats.org/wordprocessingml/2006/main" xmlns:w14="http://schemas.microsoft.com/office/word/2010/wordml" xmlns:wpg="http://schemas.microsoft.com/office/word/2010/wordprocessingGroup" xmlns:wpi="http://schemas.microsoft.com/office/word/2010/wordprocessingInk" xmlns:wne="http://schemas.microsoft.com/office/word/2006/wordml" xmlns:wps="http://schemas.microsoft.com/office/word/2010/wordprocessingShape" mc:Ignorable="w14 wp14">
+<w:document xmlns:wpc="http://schemas.microsoft.com/office/word/2010/wordprocessingCanvas" xmlns:mo="http://schemas.microsoft.com/office/mac/office/2008/main" xmlns:mc="http://schemas.openxmlformats.org/markup-compatibility/2006" xmlns:mv="urn:schemas-microsoft-com:mac:vml" xmlns:o="urn:schemas-microsoft-com:office:office" xmlns:r="http://schemas.openxmlformats.org/officeDocument/2006/relationships" xmlns:m="http://schemas.openxmlformats.org/officeDocument/2006/math" xmlns:v="urn:schemas-microsoft-com:vml" xmlns:wp14="http://schemas.microsoft.com/office/word/2010/wordprocessingDrawing" xmlns:wp="http://schemas.openxmlformats.org/drawingml/2006/wordprocessingDrawing" xmlns:w10="urn:schemas-microsoft-com:office:word" xmlns:w="http://schemas.openxmlformats.org/wordprocessingml/2006/main" xmlns:w14="http://schemas.microsoft.com/office/word/2010/wordml" xmlns:wpg="http://schemas.microsoft.com/office/word/2010/wordprocessingGroup" xmlns:wpi="http://schemas.microsoft.com/office/word/2010/wordprocessingInk" xmlns:wne="http://schemas.microsoft.com/office/word/2006/wordml" xmlns:wps="http://schemas.microsoft.com/office/word/2010/wordprocessingShape" mc:Ignorable="w14 wp14">
   <w:background w:color="FFFFFF"/>
   <w:body>
     <w:p>
       <w:pPr>
-        <w:pStyle w:val="Title"/>
         <w:jc w:val="center"/>
-      </w:pPr>
-      <w:r>
-        <w:t>Project Plan</w:t>
-      </w:r>
-    </w:p>
-    <w:p>
-      <w:pPr>
-        <w:pStyle w:val="Subtitle"/>
+        <w:rPr>
+          <w:rStyle w:val="Strong"/>
+          <w:rFonts w:cs="Times New Roman"/>
+          <w:sz w:val="36"/>
+          <w:szCs w:val="36"/>
+        </w:rPr>
+      </w:pPr>
+    </w:p>
+    <w:p>
+      <w:pPr>
         <w:jc w:val="center"/>
-      </w:pPr>
-      <w:r>
-        <w:t>Monster Mash</w:t>
-      </w:r>
-    </w:p>
-    <w:p/>
-    <w:p/>
-    <w:p/>
+        <w:rPr>
+          <w:rStyle w:val="Strong"/>
+          <w:rFonts w:cs="Times New Roman"/>
+          <w:sz w:val="36"/>
+          <w:szCs w:val="36"/>
+        </w:rPr>
+      </w:pPr>
+    </w:p>
     <w:p>
       <w:pPr>
         <w:jc w:val="center"/>
-      </w:pPr>
-      <w:r>
-        <w:t xml:space="preserve">Author: </w:t>
-      </w:r>
-      <w:proofErr w:type="spellStart"/>
-      <w:r>
-        <w:t>Cellan</w:t>
-      </w:r>
-      <w:proofErr w:type="spellEnd"/>
-      <w:r>
-        <w:t xml:space="preserve"> Williams &lt;cew10</w:t>
-      </w:r>
-      <w:r>
-        <w:t>&gt;</w:t>
-      </w:r>
+        <w:rPr>
+          <w:rStyle w:val="Strong"/>
+          <w:rFonts w:cs="Times New Roman"/>
+          <w:sz w:val="36"/>
+          <w:szCs w:val="36"/>
+        </w:rPr>
+      </w:pPr>
     </w:p>
     <w:p>
       <w:pPr>
         <w:jc w:val="center"/>
-      </w:pPr>
-      <w:proofErr w:type="spellStart"/>
-      <w:r>
-        <w:t>Config</w:t>
-      </w:r>
-      <w:proofErr w:type="spellEnd"/>
-      <w:r>
-        <w:t xml:space="preserve"> Ref: SE_N15_PLAN_01</w:t>
+        <w:rPr>
+          <w:rStyle w:val="Strong"/>
+          <w:rFonts w:cs="Times New Roman"/>
+          <w:sz w:val="36"/>
+          <w:szCs w:val="36"/>
+        </w:rPr>
+      </w:pPr>
+      <w:r>
+        <w:rPr>
+          <w:rStyle w:val="Strong"/>
+          <w:rFonts w:cs="Times New Roman"/>
+          <w:sz w:val="36"/>
+          <w:szCs w:val="36"/>
+        </w:rPr>
+        <w:t>Software Engineering Group Project 15</w:t>
       </w:r>
     </w:p>
     <w:p>
       <w:pPr>
         <w:jc w:val="center"/>
-      </w:pPr>
-      <w:r>
-        <w:t xml:space="preserve">Date: </w:t>
-      </w:r>
-      <w:r>
-        <w:t>29/01/2013</w:t>
-      </w:r>
-    </w:p>
-    <w:p>
-      <w:pPr>
-        <w:jc w:val="center"/>
-      </w:pPr>
-      <w:r>
-        <w:t>Version: V1.6</w:t>
-      </w:r>
-    </w:p>
-    <w:p>
-      <w:pPr>
-        <w:jc w:val="center"/>
-      </w:pPr>
-      <w:r>
-        <w:t>Status: Draft</w:t>
+        <w:rPr>
+          <w:rStyle w:val="Strong"/>
+          <w:rFonts w:cs="Times New Roman"/>
+          <w:sz w:val="36"/>
+          <w:szCs w:val="36"/>
+        </w:rPr>
+      </w:pPr>
+      <w:r>
+        <w:rPr>
+          <w:rStyle w:val="Strong"/>
+          <w:rFonts w:cs="Times New Roman"/>
+          <w:sz w:val="36"/>
+          <w:szCs w:val="36"/>
+        </w:rPr>
+        <w:t>Project Plan Document</w:t>
+      </w:r>
+    </w:p>
+    <w:p>
+      <w:pPr>
+        <w:ind w:firstLine="3119"/>
+        <w:rPr>
+          <w:rStyle w:val="Strong"/>
+          <w:rFonts w:cs="Times New Roman"/>
+          <w:b w:val="0"/>
+          <w:bCs w:val="0"/>
+          <w:szCs w:val="24"/>
+        </w:rPr>
+      </w:pPr>
+      <w:r>
+        <w:rPr>
+          <w:rStyle w:val="Strong"/>
+          <w:rFonts w:cs="Times New Roman"/>
+          <w:b w:val="0"/>
+          <w:bCs w:val="0"/>
+          <w:szCs w:val="24"/>
+        </w:rPr>
+        <w:t xml:space="preserve">Authors: </w:t>
+      </w:r>
+      <w:r>
+        <w:rPr>
+          <w:rStyle w:val="Strong"/>
+          <w:rFonts w:cs="Times New Roman"/>
+          <w:b w:val="0"/>
+          <w:bCs w:val="0"/>
+          <w:szCs w:val="24"/>
+        </w:rPr>
+        <w:tab/>
+        <w:t>Samuel Sherar,</w:t>
+      </w:r>
+    </w:p>
+    <w:p>
+      <w:pPr>
+        <w:ind w:firstLine="3119"/>
+        <w:rPr>
+          <w:rStyle w:val="Strong"/>
+          <w:rFonts w:cs="Times New Roman"/>
+          <w:b w:val="0"/>
+          <w:bCs w:val="0"/>
+          <w:szCs w:val="24"/>
+        </w:rPr>
+      </w:pPr>
+      <w:r>
+        <w:rPr>
+          <w:rStyle w:val="Strong"/>
+          <w:rFonts w:cs="Times New Roman"/>
+          <w:b w:val="0"/>
+          <w:bCs w:val="0"/>
+          <w:szCs w:val="24"/>
+        </w:rPr>
+        <w:tab/>
+      </w:r>
+      <w:r>
+        <w:rPr>
+          <w:rStyle w:val="Strong"/>
+          <w:rFonts w:cs="Times New Roman"/>
+          <w:b w:val="0"/>
+          <w:bCs w:val="0"/>
+          <w:szCs w:val="24"/>
+        </w:rPr>
+        <w:tab/>
+        <w:t>Cellen Williams</w:t>
+      </w:r>
+    </w:p>
+    <w:p>
+      <w:pPr>
+        <w:ind w:firstLine="3119"/>
+        <w:rPr>
+          <w:rFonts w:cs="Times New Roman"/>
+          <w:szCs w:val="24"/>
+        </w:rPr>
+      </w:pPr>
+      <w:r>
+        <w:rPr>
+          <w:rFonts w:cs="Times New Roman"/>
+          <w:szCs w:val="24"/>
+        </w:rPr>
+        <w:t>Date:</w:t>
+      </w:r>
+      <w:r>
+        <w:rPr>
+          <w:rFonts w:cs="Times New Roman"/>
+          <w:szCs w:val="24"/>
+        </w:rPr>
+        <w:tab/>
+        <w:t>14/02/2013</w:t>
+      </w:r>
+    </w:p>
+    <w:p>
+      <w:pPr>
+        <w:ind w:firstLine="3119"/>
+        <w:rPr>
+          <w:rFonts w:cs="Times New Roman"/>
+          <w:szCs w:val="24"/>
+        </w:rPr>
+      </w:pPr>
+      <w:r>
+        <w:rPr>
+          <w:rFonts w:cs="Times New Roman"/>
+          <w:szCs w:val="24"/>
+        </w:rPr>
+        <w:t>Version:</w:t>
+      </w:r>
+      <w:r>
+        <w:rPr>
+          <w:rFonts w:cs="Times New Roman"/>
+          <w:szCs w:val="24"/>
+        </w:rPr>
+        <w:tab/>
+        <w:t>1.6</w:t>
+      </w:r>
+    </w:p>
+    <w:p>
+      <w:pPr>
+        <w:ind w:firstLine="3119"/>
+        <w:rPr>
+          <w:rFonts w:cs="Times New Roman"/>
+          <w:szCs w:val="24"/>
+        </w:rPr>
+      </w:pPr>
+      <w:r>
+        <w:rPr>
+          <w:rFonts w:cs="Times New Roman"/>
+          <w:szCs w:val="24"/>
+        </w:rPr>
+        <w:t>Status:</w:t>
+      </w:r>
+      <w:r>
+        <w:rPr>
+          <w:rFonts w:cs="Times New Roman"/>
+          <w:szCs w:val="24"/>
+        </w:rPr>
+        <w:tab/>
+      </w:r>
+      <w:r>
+        <w:rPr>
+          <w:rFonts w:cs="Times New Roman"/>
+          <w:szCs w:val="24"/>
+        </w:rPr>
+        <w:t>Final</w:t>
       </w:r>
     </w:p>
     <w:p/>
@@ -168,19 +305,9 @@
         <w:br w:type="page"/>
       </w:r>
     </w:p>
-    <w:p/>
     <w:sdt>
       <w:sdtPr>
-        <w:rPr>
-          <w:rFonts w:ascii="Arial" w:eastAsia="Arial" w:hAnsi="Arial" w:cs="Arial"/>
-          <w:b w:val="0"/>
-          <w:bCs w:val="0"/>
-          <w:color w:val="000000"/>
-          <w:sz w:val="22"/>
-          <w:szCs w:val="22"/>
-          <w:lang w:val="en-GB" w:eastAsia="zh-CN" w:bidi="ta-IN"/>
-        </w:rPr>
-        <w:id w:val="-1082365501"/>
+        <w:id w:val="-287124741"/>
         <w:docPartObj>
           <w:docPartGallery w:val="Table of Contents"/>
           <w:docPartUnique/>
@@ -188,27 +315,20 @@
       </w:sdtPr>
       <w:sdtEndPr>
         <w:rPr>
+          <w:rFonts w:ascii="Arial" w:eastAsia="Arial" w:hAnsi="Arial" w:cs="Arial"/>
           <w:noProof/>
+          <w:color w:val="000000"/>
+          <w:sz w:val="22"/>
+          <w:szCs w:val="22"/>
+          <w:lang w:val="en-GB" w:eastAsia="zh-CN" w:bidi="ta-IN"/>
         </w:rPr>
       </w:sdtEndPr>
       <w:sdtContent>
         <w:p>
           <w:pPr>
             <w:pStyle w:val="TOCHeading"/>
-            <w:rPr>
-              <w:rFonts w:ascii="Arial" w:hAnsi="Arial"/>
-              <w:color w:val="auto"/>
-              <w:sz w:val="36"/>
-              <w:szCs w:val="36"/>
-            </w:rPr>
           </w:pPr>
           <w:r>
-            <w:rPr>
-              <w:rFonts w:ascii="Arial" w:hAnsi="Arial"/>
-              <w:color w:val="auto"/>
-              <w:sz w:val="36"/>
-              <w:szCs w:val="36"/>
-            </w:rPr>
             <w:t>Table of Contents</w:t>
           </w:r>
         </w:p>
@@ -219,93 +339,73 @@
               <w:tab w:val="right" w:leader="dot" w:pos="9350"/>
             </w:tabs>
             <w:rPr>
-              <w:rFonts w:ascii="Arial" w:eastAsiaTheme="minorEastAsia" w:hAnsi="Arial" w:cstheme="minorBidi"/>
+              <w:rFonts w:eastAsiaTheme="minorEastAsia" w:cstheme="minorBidi"/>
               <w:b w:val="0"/>
               <w:noProof/>
               <w:color w:val="auto"/>
+              <w:sz w:val="24"/>
+              <w:szCs w:val="24"/>
               <w:lang w:val="en-US" w:eastAsia="ja-JP" w:bidi="ar-SA"/>
             </w:rPr>
           </w:pPr>
           <w:r>
             <w:rPr>
-              <w:rFonts w:ascii="Arial" w:hAnsi="Arial"/>
               <w:b w:val="0"/>
             </w:rPr>
             <w:fldChar w:fldCharType="begin"/>
           </w:r>
           <w:r>
-            <w:rPr>
-              <w:rFonts w:ascii="Arial" w:hAnsi="Arial"/>
-              <w:b w:val="0"/>
-            </w:rPr>
             <w:instrText xml:space="preserve"> TOC \o "1-3" \h \z \u </w:instrText>
           </w:r>
           <w:r>
             <w:rPr>
-              <w:rFonts w:ascii="Arial" w:hAnsi="Arial"/>
               <w:b w:val="0"/>
             </w:rPr>
             <w:fldChar w:fldCharType="separate"/>
           </w:r>
           <w:r>
             <w:rPr>
-              <w:rFonts w:ascii="Arial" w:hAnsi="Arial"/>
-              <w:b w:val="0"/>
               <w:noProof/>
             </w:rPr>
             <w:t>Purpose of this Document</w:t>
           </w:r>
           <w:r>
             <w:rPr>
-              <w:rFonts w:ascii="Arial" w:hAnsi="Arial"/>
-              <w:b w:val="0"/>
               <w:noProof/>
             </w:rPr>
             <w:tab/>
           </w:r>
           <w:r>
             <w:rPr>
-              <w:rFonts w:ascii="Arial" w:hAnsi="Arial"/>
-              <w:b w:val="0"/>
               <w:noProof/>
             </w:rPr>
             <w:fldChar w:fldCharType="begin"/>
           </w:r>
           <w:r>
             <w:rPr>
-              <w:rFonts w:ascii="Arial" w:hAnsi="Arial"/>
-              <w:b w:val="0"/>
-              <w:noProof/>
-            </w:rPr>
-            <w:instrText xml:space="preserve"> PAGEREF _Toc221095692 \h </w:instrText>
+              <w:noProof/>
+            </w:rPr>
+            <w:instrText xml:space="preserve"> PAGEREF _Toc222422676 \h </w:instrText>
           </w:r>
           <w:r>
             <w:rPr>
-              <w:rFonts w:ascii="Arial" w:hAnsi="Arial"/>
-              <w:b w:val="0"/>
               <w:noProof/>
             </w:rPr>
           </w:r>
           <w:r>
             <w:rPr>
-              <w:rFonts w:ascii="Arial" w:hAnsi="Arial"/>
-              <w:b w:val="0"/>
               <w:noProof/>
             </w:rPr>
             <w:fldChar w:fldCharType="separate"/>
           </w:r>
           <w:r>
             <w:rPr>
-              <w:rFonts w:ascii="Arial" w:hAnsi="Arial"/>
-              <w:b w:val="0"/>
               <w:noProof/>
             </w:rPr>
             <w:t>3</w:t>
           </w:r>
           <w:r>
             <w:rPr>
-              <w:rFonts w:ascii="Arial" w:hAnsi="Arial"/>
-              <w:b w:val="0"/>
               <w:noProof/>
             </w:rPr>
             <w:fldChar w:fldCharType="end"/>
@@ -318,72 +418,58 @@
               <w:tab w:val="right" w:leader="dot" w:pos="9350"/>
             </w:tabs>
             <w:rPr>
-              <w:rFonts w:ascii="Arial" w:eastAsiaTheme="minorEastAsia" w:hAnsi="Arial" w:cstheme="minorBidi"/>
+              <w:rFonts w:eastAsiaTheme="minorEastAsia" w:cstheme="minorBidi"/>
               <w:b w:val="0"/>
               <w:noProof/>
               <w:color w:val="auto"/>
+              <w:sz w:val="24"/>
+              <w:szCs w:val="24"/>
               <w:lang w:val="en-US" w:eastAsia="ja-JP" w:bidi="ar-SA"/>
             </w:rPr>
           </w:pPr>
           <w:r>
             <w:rPr>
-              <w:rFonts w:ascii="Arial" w:hAnsi="Arial"/>
-              <w:b w:val="0"/>
               <w:noProof/>
             </w:rPr>
             <w:t>Scope</w:t>
           </w:r>
           <w:r>
             <w:rPr>
-              <w:rFonts w:ascii="Arial" w:hAnsi="Arial"/>
-              <w:b w:val="0"/>
               <w:noProof/>
             </w:rPr>
             <w:tab/>
           </w:r>
           <w:r>
             <w:rPr>
-              <w:rFonts w:ascii="Arial" w:hAnsi="Arial"/>
-              <w:b w:val="0"/>
               <w:noProof/>
             </w:rPr>
             <w:fldChar w:fldCharType="begin"/>
           </w:r>
           <w:r>
             <w:rPr>
-              <w:rFonts w:ascii="Arial" w:hAnsi="Arial"/>
-              <w:b w:val="0"/>
-              <w:noProof/>
-            </w:rPr>
-            <w:instrText xml:space="preserve"> PAGEREF _Toc221095693 \h </w:instrText>
+              <w:noProof/>
+            </w:rPr>
+            <w:instrText xml:space="preserve"> PAGEREF _Toc222422677 \h </w:instrText>
           </w:r>
           <w:r>
             <w:rPr>
-              <w:rFonts w:ascii="Arial" w:hAnsi="Arial"/>
-              <w:b w:val="0"/>
               <w:noProof/>
             </w:rPr>
           </w:r>
           <w:r>
             <w:rPr>
-              <w:rFonts w:ascii="Arial" w:hAnsi="Arial"/>
-              <w:b w:val="0"/>
               <w:noProof/>
             </w:rPr>
             <w:fldChar w:fldCharType="separate"/>
           </w:r>
           <w:r>
             <w:rPr>
-              <w:rFonts w:ascii="Arial" w:hAnsi="Arial"/>
-              <w:b w:val="0"/>
               <w:noProof/>
             </w:rPr>
             <w:t>3</w:t>
           </w:r>
           <w:r>
             <w:rPr>
-              <w:rFonts w:ascii="Arial" w:hAnsi="Arial"/>
-              <w:b w:val="0"/>
               <w:noProof/>
             </w:rPr>
             <w:fldChar w:fldCharType="end"/>
@@ -396,72 +482,58 @@
               <w:tab w:val="right" w:leader="dot" w:pos="9350"/>
             </w:tabs>
             <w:rPr>
-              <w:rFonts w:ascii="Arial" w:eastAsiaTheme="minorEastAsia" w:hAnsi="Arial" w:cstheme="minorBidi"/>
+              <w:rFonts w:eastAsiaTheme="minorEastAsia" w:cstheme="minorBidi"/>
               <w:b w:val="0"/>
               <w:noProof/>
               <w:color w:val="auto"/>
+              <w:sz w:val="24"/>
+              <w:szCs w:val="24"/>
               <w:lang w:val="en-US" w:eastAsia="ja-JP" w:bidi="ar-SA"/>
             </w:rPr>
           </w:pPr>
           <w:r>
             <w:rPr>
-              <w:rFonts w:ascii="Arial" w:hAnsi="Arial"/>
-              <w:b w:val="0"/>
               <w:noProof/>
             </w:rPr>
             <w:t>Objectives</w:t>
           </w:r>
           <w:r>
             <w:rPr>
-              <w:rFonts w:ascii="Arial" w:hAnsi="Arial"/>
-              <w:b w:val="0"/>
               <w:noProof/>
             </w:rPr>
             <w:tab/>
           </w:r>
           <w:r>
             <w:rPr>
-              <w:rFonts w:ascii="Arial" w:hAnsi="Arial"/>
-              <w:b w:val="0"/>
               <w:noProof/>
             </w:rPr>
             <w:fldChar w:fldCharType="begin"/>
           </w:r>
           <w:r>
             <w:rPr>
-              <w:rFonts w:ascii="Arial" w:hAnsi="Arial"/>
-              <w:b w:val="0"/>
-              <w:noProof/>
-            </w:rPr>
-            <w:instrText xml:space="preserve"> PAGEREF _Toc221095694 \h </w:instrText>
+              <w:noProof/>
+            </w:rPr>
+            <w:instrText xml:space="preserve"> PAGEREF _Toc222422678 \h </w:instrText>
           </w:r>
           <w:r>
             <w:rPr>
-              <w:rFonts w:ascii="Arial" w:hAnsi="Arial"/>
-              <w:b w:val="0"/>
               <w:noProof/>
             </w:rPr>
           </w:r>
           <w:r>
             <w:rPr>
-              <w:rFonts w:ascii="Arial" w:hAnsi="Arial"/>
-              <w:b w:val="0"/>
               <w:noProof/>
             </w:rPr>
             <w:fldChar w:fldCharType="separate"/>
           </w:r>
           <w:r>
             <w:rPr>
-              <w:rFonts w:ascii="Arial" w:hAnsi="Arial"/>
-              <w:b w:val="0"/>
               <w:noProof/>
             </w:rPr>
             <w:t>3</w:t>
           </w:r>
           <w:r>
             <w:rPr>
-              <w:rFonts w:ascii="Arial" w:hAnsi="Arial"/>
-              <w:b w:val="0"/>
               <w:noProof/>
             </w:rPr>
             <w:fldChar w:fldCharType="end"/>
@@ -474,72 +546,58 @@
               <w:tab w:val="right" w:leader="dot" w:pos="9350"/>
             </w:tabs>
             <w:rPr>
-              <w:rFonts w:ascii="Arial" w:eastAsiaTheme="minorEastAsia" w:hAnsi="Arial" w:cstheme="minorBidi"/>
+              <w:rFonts w:eastAsiaTheme="minorEastAsia" w:cstheme="minorBidi"/>
               <w:b w:val="0"/>
               <w:noProof/>
               <w:color w:val="auto"/>
+              <w:sz w:val="24"/>
+              <w:szCs w:val="24"/>
               <w:lang w:val="en-US" w:eastAsia="ja-JP" w:bidi="ar-SA"/>
             </w:rPr>
           </w:pPr>
           <w:r>
             <w:rPr>
-              <w:rFonts w:ascii="Arial" w:hAnsi="Arial"/>
-              <w:b w:val="0"/>
               <w:noProof/>
             </w:rPr>
             <w:t>Overview</w:t>
           </w:r>
           <w:r>
             <w:rPr>
-              <w:rFonts w:ascii="Arial" w:hAnsi="Arial"/>
-              <w:b w:val="0"/>
               <w:noProof/>
             </w:rPr>
             <w:tab/>
           </w:r>
           <w:r>
             <w:rPr>
-              <w:rFonts w:ascii="Arial" w:hAnsi="Arial"/>
-              <w:b w:val="0"/>
               <w:noProof/>
             </w:rPr>
             <w:fldChar w:fldCharType="begin"/>
           </w:r>
           <w:r>
             <w:rPr>
-              <w:rFonts w:ascii="Arial" w:hAnsi="Arial"/>
-              <w:b w:val="0"/>
-              <w:noProof/>
-            </w:rPr>
-            <w:instrText xml:space="preserve"> PAGEREF _Toc221095695 \h </w:instrText>
+              <w:noProof/>
+            </w:rPr>
+            <w:instrText xml:space="preserve"> PAGEREF _Toc222422679 \h </w:instrText>
           </w:r>
           <w:r>
             <w:rPr>
-              <w:rFonts w:ascii="Arial" w:hAnsi="Arial"/>
-              <w:b w:val="0"/>
               <w:noProof/>
             </w:rPr>
           </w:r>
           <w:r>
             <w:rPr>
-              <w:rFonts w:ascii="Arial" w:hAnsi="Arial"/>
-              <w:b w:val="0"/>
               <w:noProof/>
             </w:rPr>
             <w:fldChar w:fldCharType="separate"/>
           </w:r>
           <w:r>
             <w:rPr>
-              <w:rFonts w:ascii="Arial" w:hAnsi="Arial"/>
-              <w:b w:val="0"/>
               <w:noProof/>
             </w:rPr>
             <w:t>3</w:t>
           </w:r>
           <w:r>
             <w:rPr>
-              <w:rFonts w:ascii="Arial" w:hAnsi="Arial"/>
-              <w:b w:val="0"/>
               <w:noProof/>
             </w:rPr>
             <w:fldChar w:fldCharType="end"/>
@@ -552,72 +610,58 @@
               <w:tab w:val="right" w:leader="dot" w:pos="9350"/>
             </w:tabs>
             <w:rPr>
-              <w:rFonts w:ascii="Arial" w:eastAsiaTheme="minorEastAsia" w:hAnsi="Arial" w:cstheme="minorBidi"/>
+              <w:rFonts w:eastAsiaTheme="minorEastAsia" w:cstheme="minorBidi"/>
               <w:b w:val="0"/>
               <w:noProof/>
               <w:color w:val="auto"/>
+              <w:sz w:val="24"/>
+              <w:szCs w:val="24"/>
               <w:lang w:val="en-US" w:eastAsia="ja-JP" w:bidi="ar-SA"/>
             </w:rPr>
           </w:pPr>
           <w:r>
             <w:rPr>
-              <w:rFonts w:ascii="Arial" w:hAnsi="Arial"/>
-              <w:b w:val="0"/>
               <w:noProof/>
             </w:rPr>
             <w:t>Use Case Diagrams</w:t>
           </w:r>
           <w:r>
             <w:rPr>
-              <w:rFonts w:ascii="Arial" w:hAnsi="Arial"/>
-              <w:b w:val="0"/>
               <w:noProof/>
             </w:rPr>
             <w:tab/>
           </w:r>
           <w:r>
             <w:rPr>
-              <w:rFonts w:ascii="Arial" w:hAnsi="Arial"/>
-              <w:b w:val="0"/>
               <w:noProof/>
             </w:rPr>
             <w:fldChar w:fldCharType="begin"/>
           </w:r>
           <w:r>
             <w:rPr>
-              <w:rFonts w:ascii="Arial" w:hAnsi="Arial"/>
-              <w:b w:val="0"/>
-              <w:noProof/>
-            </w:rPr>
-            <w:instrText xml:space="preserve"> PAGEREF _Toc221095696 \h </w:instrText>
+              <w:noProof/>
+            </w:rPr>
+            <w:instrText xml:space="preserve"> PAGEREF _Toc222422680 \h </w:instrText>
           </w:r>
           <w:r>
             <w:rPr>
-              <w:rFonts w:ascii="Arial" w:hAnsi="Arial"/>
-              <w:b w:val="0"/>
               <w:noProof/>
             </w:rPr>
           </w:r>
           <w:r>
             <w:rPr>
-              <w:rFonts w:ascii="Arial" w:hAnsi="Arial"/>
-              <w:b w:val="0"/>
               <w:noProof/>
             </w:rPr>
             <w:fldChar w:fldCharType="separate"/>
           </w:r>
           <w:r>
             <w:rPr>
-              <w:rFonts w:ascii="Arial" w:hAnsi="Arial"/>
-              <w:b w:val="0"/>
               <w:noProof/>
             </w:rPr>
             <w:t>4</w:t>
           </w:r>
           <w:r>
             <w:rPr>
-              <w:rFonts w:ascii="Arial" w:hAnsi="Arial"/>
-              <w:b w:val="0"/>
               <w:noProof/>
             </w:rPr>
             <w:fldChar w:fldCharType="end"/>
@@ -630,72 +674,58 @@
               <w:tab w:val="right" w:leader="dot" w:pos="9350"/>
             </w:tabs>
             <w:rPr>
-              <w:rFonts w:ascii="Arial" w:eastAsiaTheme="minorEastAsia" w:hAnsi="Arial" w:cstheme="minorBidi"/>
+              <w:rFonts w:eastAsiaTheme="minorEastAsia" w:cstheme="minorBidi"/>
               <w:b w:val="0"/>
               <w:noProof/>
               <w:color w:val="auto"/>
+              <w:sz w:val="24"/>
+              <w:szCs w:val="24"/>
               <w:lang w:val="en-US" w:eastAsia="ja-JP" w:bidi="ar-SA"/>
             </w:rPr>
           </w:pPr>
           <w:r>
             <w:rPr>
-              <w:rFonts w:ascii="Arial" w:hAnsi="Arial"/>
-              <w:b w:val="0"/>
               <w:noProof/>
             </w:rPr>
             <w:t>User Interface Design</w:t>
           </w:r>
           <w:r>
             <w:rPr>
-              <w:rFonts w:ascii="Arial" w:hAnsi="Arial"/>
-              <w:b w:val="0"/>
               <w:noProof/>
             </w:rPr>
             <w:tab/>
           </w:r>
           <w:r>
             <w:rPr>
-              <w:rFonts w:ascii="Arial" w:hAnsi="Arial"/>
-              <w:b w:val="0"/>
               <w:noProof/>
             </w:rPr>
             <w:fldChar w:fldCharType="begin"/>
           </w:r>
           <w:r>
             <w:rPr>
-              <w:rFonts w:ascii="Arial" w:hAnsi="Arial"/>
-              <w:b w:val="0"/>
-              <w:noProof/>
-            </w:rPr>
-            <w:instrText xml:space="preserve"> PAGEREF _Toc221095697 \h </w:instrText>
+              <w:noProof/>
+            </w:rPr>
+            <w:instrText xml:space="preserve"> PAGEREF _Toc222422681 \h </w:instrText>
           </w:r>
           <w:r>
             <w:rPr>
-              <w:rFonts w:ascii="Arial" w:hAnsi="Arial"/>
-              <w:b w:val="0"/>
               <w:noProof/>
             </w:rPr>
           </w:r>
           <w:r>
             <w:rPr>
-              <w:rFonts w:ascii="Arial" w:hAnsi="Arial"/>
-              <w:b w:val="0"/>
               <w:noProof/>
             </w:rPr>
             <w:fldChar w:fldCharType="separate"/>
           </w:r>
           <w:r>
             <w:rPr>
-              <w:rFonts w:ascii="Arial" w:hAnsi="Arial"/>
-              <w:b w:val="0"/>
               <w:noProof/>
             </w:rPr>
             <w:t>5</w:t>
           </w:r>
           <w:r>
             <w:rPr>
-              <w:rFonts w:ascii="Arial" w:hAnsi="Arial"/>
-              <w:b w:val="0"/>
               <w:noProof/>
             </w:rPr>
             <w:fldChar w:fldCharType="end"/>
@@ -708,72 +738,58 @@
               <w:tab w:val="right" w:leader="dot" w:pos="9350"/>
             </w:tabs>
             <w:rPr>
-              <w:rFonts w:ascii="Arial" w:eastAsiaTheme="minorEastAsia" w:hAnsi="Arial" w:cstheme="minorBidi"/>
+              <w:rFonts w:eastAsiaTheme="minorEastAsia" w:cstheme="minorBidi"/>
               <w:b w:val="0"/>
               <w:noProof/>
               <w:color w:val="auto"/>
+              <w:sz w:val="24"/>
+              <w:szCs w:val="24"/>
               <w:lang w:val="en-US" w:eastAsia="ja-JP" w:bidi="ar-SA"/>
             </w:rPr>
           </w:pPr>
           <w:r>
             <w:rPr>
-              <w:rFonts w:ascii="Arial" w:hAnsi="Arial"/>
-              <w:b w:val="0"/>
               <w:noProof/>
             </w:rPr>
             <w:t>Gantt Chart</w:t>
           </w:r>
           <w:r>
             <w:rPr>
-              <w:rFonts w:ascii="Arial" w:hAnsi="Arial"/>
-              <w:b w:val="0"/>
               <w:noProof/>
             </w:rPr>
             <w:tab/>
           </w:r>
           <w:r>
             <w:rPr>
-              <w:rFonts w:ascii="Arial" w:hAnsi="Arial"/>
-              <w:b w:val="0"/>
               <w:noProof/>
             </w:rPr>
             <w:fldChar w:fldCharType="begin"/>
           </w:r>
           <w:r>
             <w:rPr>
-              <w:rFonts w:ascii="Arial" w:hAnsi="Arial"/>
-              <w:b w:val="0"/>
-              <w:noProof/>
-            </w:rPr>
-            <w:instrText xml:space="preserve"> PAGEREF _Toc221095698 \h </w:instrText>
+              <w:noProof/>
+            </w:rPr>
+            <w:instrText xml:space="preserve"> PAGEREF _Toc222422682 \h </w:instrText>
           </w:r>
           <w:r>
             <w:rPr>
-              <w:rFonts w:ascii="Arial" w:hAnsi="Arial"/>
-              <w:b w:val="0"/>
               <w:noProof/>
             </w:rPr>
           </w:r>
           <w:r>
             <w:rPr>
-              <w:rFonts w:ascii="Arial" w:hAnsi="Arial"/>
-              <w:b w:val="0"/>
               <w:noProof/>
             </w:rPr>
             <w:fldChar w:fldCharType="separate"/>
           </w:r>
           <w:r>
             <w:rPr>
-              <w:rFonts w:ascii="Arial" w:hAnsi="Arial"/>
-              <w:b w:val="0"/>
               <w:noProof/>
             </w:rPr>
             <w:t>10</w:t>
           </w:r>
           <w:r>
             <w:rPr>
-              <w:rFonts w:ascii="Arial" w:hAnsi="Arial"/>
-              <w:b w:val="0"/>
               <w:noProof/>
             </w:rPr>
             <w:fldChar w:fldCharType="end"/>
@@ -786,72 +802,58 @@
               <w:tab w:val="right" w:leader="dot" w:pos="9350"/>
             </w:tabs>
             <w:rPr>
-              <w:rFonts w:ascii="Arial" w:eastAsiaTheme="minorEastAsia" w:hAnsi="Arial" w:cstheme="minorBidi"/>
+              <w:rFonts w:eastAsiaTheme="minorEastAsia" w:cstheme="minorBidi"/>
               <w:b w:val="0"/>
               <w:noProof/>
               <w:color w:val="auto"/>
+              <w:sz w:val="24"/>
+              <w:szCs w:val="24"/>
               <w:lang w:val="en-US" w:eastAsia="ja-JP" w:bidi="ar-SA"/>
             </w:rPr>
           </w:pPr>
           <w:r>
             <w:rPr>
-              <w:rFonts w:ascii="Arial" w:hAnsi="Arial"/>
-              <w:b w:val="0"/>
               <w:noProof/>
             </w:rPr>
             <w:t>Risk Analysis</w:t>
           </w:r>
           <w:r>
             <w:rPr>
-              <w:rFonts w:ascii="Arial" w:hAnsi="Arial"/>
-              <w:b w:val="0"/>
               <w:noProof/>
             </w:rPr>
             <w:tab/>
           </w:r>
           <w:r>
             <w:rPr>
-              <w:rFonts w:ascii="Arial" w:hAnsi="Arial"/>
-              <w:b w:val="0"/>
               <w:noProof/>
             </w:rPr>
             <w:fldChar w:fldCharType="begin"/>
           </w:r>
           <w:r>
             <w:rPr>
-              <w:rFonts w:ascii="Arial" w:hAnsi="Arial"/>
-              <w:b w:val="0"/>
-              <w:noProof/>
-            </w:rPr>
-            <w:instrText xml:space="preserve"> PAGEREF _Toc221095699 \h </w:instrText>
+              <w:noProof/>
+            </w:rPr>
+            <w:instrText xml:space="preserve"> PAGEREF _Toc222422683 \h </w:instrText>
           </w:r>
           <w:r>
             <w:rPr>
-              <w:rFonts w:ascii="Arial" w:hAnsi="Arial"/>
-              <w:b w:val="0"/>
               <w:noProof/>
             </w:rPr>
           </w:r>
           <w:r>
             <w:rPr>
-              <w:rFonts w:ascii="Arial" w:hAnsi="Arial"/>
-              <w:b w:val="0"/>
               <w:noProof/>
             </w:rPr>
             <w:fldChar w:fldCharType="separate"/>
           </w:r>
           <w:r>
             <w:rPr>
-              <w:rFonts w:ascii="Arial" w:hAnsi="Arial"/>
-              <w:b w:val="0"/>
-              <w:noProof/>
-            </w:rPr>
-            <w:t>12</w:t>
+              <w:noProof/>
+            </w:rPr>
+            <w:t>13</w:t>
           </w:r>
           <w:r>
             <w:rPr>
-              <w:rFonts w:ascii="Arial" w:hAnsi="Arial"/>
-              <w:b w:val="0"/>
               <w:noProof/>
             </w:rPr>
             <w:fldChar w:fldCharType="end"/>
@@ -864,72 +866,58 @@
               <w:tab w:val="right" w:leader="dot" w:pos="9350"/>
             </w:tabs>
             <w:rPr>
-              <w:rFonts w:ascii="Arial" w:eastAsiaTheme="minorEastAsia" w:hAnsi="Arial" w:cstheme="minorBidi"/>
+              <w:rFonts w:eastAsiaTheme="minorEastAsia" w:cstheme="minorBidi"/>
               <w:b w:val="0"/>
               <w:noProof/>
               <w:color w:val="auto"/>
+              <w:sz w:val="24"/>
+              <w:szCs w:val="24"/>
               <w:lang w:val="en-US" w:eastAsia="ja-JP" w:bidi="ar-SA"/>
             </w:rPr>
           </w:pPr>
           <w:r>
             <w:rPr>
-              <w:rFonts w:ascii="Arial" w:hAnsi="Arial"/>
-              <w:b w:val="0"/>
               <w:noProof/>
             </w:rPr>
             <w:t>References</w:t>
           </w:r>
           <w:r>
             <w:rPr>
-              <w:rFonts w:ascii="Arial" w:hAnsi="Arial"/>
-              <w:b w:val="0"/>
               <w:noProof/>
             </w:rPr>
             <w:tab/>
           </w:r>
           <w:r>
             <w:rPr>
-              <w:rFonts w:ascii="Arial" w:hAnsi="Arial"/>
-              <w:b w:val="0"/>
               <w:noProof/>
             </w:rPr>
             <w:fldChar w:fldCharType="begin"/>
           </w:r>
           <w:r>
             <w:rPr>
-              <w:rFonts w:ascii="Arial" w:hAnsi="Arial"/>
-              <w:b w:val="0"/>
-              <w:noProof/>
-            </w:rPr>
-            <w:instrText xml:space="preserve"> PAGEREF _Toc221095700 \h </w:instrText>
+              <w:noProof/>
+            </w:rPr>
+            <w:instrText xml:space="preserve"> PAGEREF _Toc222422684 \h </w:instrText>
           </w:r>
           <w:r>
             <w:rPr>
-              <w:rFonts w:ascii="Arial" w:hAnsi="Arial"/>
-              <w:b w:val="0"/>
               <w:noProof/>
             </w:rPr>
           </w:r>
           <w:r>
             <w:rPr>
-              <w:rFonts w:ascii="Arial" w:hAnsi="Arial"/>
-              <w:b w:val="0"/>
               <w:noProof/>
             </w:rPr>
             <w:fldChar w:fldCharType="separate"/>
           </w:r>
           <w:r>
             <w:rPr>
-              <w:rFonts w:ascii="Arial" w:hAnsi="Arial"/>
-              <w:b w:val="0"/>
-              <w:noProof/>
-            </w:rPr>
-            <w:t>12</w:t>
+              <w:noProof/>
+            </w:rPr>
+            <w:t>13</w:t>
           </w:r>
           <w:r>
             <w:rPr>
-              <w:rFonts w:ascii="Arial" w:hAnsi="Arial"/>
-              <w:b w:val="0"/>
               <w:noProof/>
             </w:rPr>
             <w:fldChar w:fldCharType="end"/>
@@ -942,72 +930,58 @@
               <w:tab w:val="right" w:leader="dot" w:pos="9350"/>
             </w:tabs>
             <w:rPr>
-              <w:rFonts w:ascii="Arial" w:eastAsiaTheme="minorEastAsia" w:hAnsi="Arial" w:cstheme="minorBidi"/>
+              <w:rFonts w:eastAsiaTheme="minorEastAsia" w:cstheme="minorBidi"/>
               <w:b w:val="0"/>
               <w:noProof/>
               <w:color w:val="auto"/>
+              <w:sz w:val="24"/>
+              <w:szCs w:val="24"/>
               <w:lang w:val="en-US" w:eastAsia="ja-JP" w:bidi="ar-SA"/>
             </w:rPr>
           </w:pPr>
           <w:r>
             <w:rPr>
-              <w:rFonts w:ascii="Arial" w:hAnsi="Arial"/>
-              <w:b w:val="0"/>
               <w:noProof/>
             </w:rPr>
             <w:t>Change log</w:t>
           </w:r>
           <w:r>
             <w:rPr>
-              <w:rFonts w:ascii="Arial" w:hAnsi="Arial"/>
-              <w:b w:val="0"/>
               <w:noProof/>
             </w:rPr>
             <w:tab/>
           </w:r>
           <w:r>
             <w:rPr>
-              <w:rFonts w:ascii="Arial" w:hAnsi="Arial"/>
-              <w:b w:val="0"/>
               <w:noProof/>
             </w:rPr>
             <w:fldChar w:fldCharType="begin"/>
           </w:r>
           <w:r>
             <w:rPr>
-              <w:rFonts w:ascii="Arial" w:hAnsi="Arial"/>
-              <w:b w:val="0"/>
-              <w:noProof/>
-            </w:rPr>
-            <w:instrText xml:space="preserve"> PAGEREF _Toc221095701 \h </w:instrText>
+              <w:noProof/>
+            </w:rPr>
+            <w:instrText xml:space="preserve"> PAGEREF _Toc222422685 \h </w:instrText>
           </w:r>
           <w:r>
             <w:rPr>
-              <w:rFonts w:ascii="Arial" w:hAnsi="Arial"/>
-              <w:b w:val="0"/>
               <w:noProof/>
             </w:rPr>
           </w:r>
           <w:r>
             <w:rPr>
-              <w:rFonts w:ascii="Arial" w:hAnsi="Arial"/>
-              <w:b w:val="0"/>
               <w:noProof/>
             </w:rPr>
             <w:fldChar w:fldCharType="separate"/>
           </w:r>
           <w:r>
             <w:rPr>
-              <w:rFonts w:ascii="Arial" w:hAnsi="Arial"/>
-              <w:b w:val="0"/>
-              <w:noProof/>
-            </w:rPr>
-            <w:t>13</w:t>
+              <w:noProof/>
+            </w:rPr>
+            <w:t>14</w:t>
           </w:r>
           <w:r>
             <w:rPr>
-              <w:rFonts w:ascii="Arial" w:hAnsi="Arial"/>
-              <w:b w:val="0"/>
               <w:noProof/>
             </w:rPr>
             <w:fldChar w:fldCharType="end"/>
@@ -1016,6 +990,7 @@
         <w:p>
           <w:r>
             <w:rPr>
+              <w:b/>
               <w:bCs/>
               <w:noProof/>
             </w:rPr>
@@ -1026,6 +1001,7 @@
     </w:sdt>
     <w:p/>
     <w:p/>
+    <w:p/>
     <w:p>
       <w:r>
         <w:br w:type="page"/>
@@ -1035,7 +1011,7 @@
       <w:pPr>
         <w:pStyle w:val="Heading2"/>
       </w:pPr>
-      <w:bookmarkStart w:id="0" w:name="_Toc221095692"/>
+      <w:bookmarkStart w:id="0" w:name="_Toc222422676"/>
       <w:r>
         <w:lastRenderedPageBreak/>
         <w:t>Purpose of this D</w:t>
@@ -1045,6 +1021,7 @@
       </w:r>
       <w:bookmarkEnd w:id="0"/>
     </w:p>
+    <w:p/>
     <w:p>
       <w:pPr>
         <w:rPr>
@@ -1083,7 +1060,7 @@
       <w:pPr>
         <w:pStyle w:val="Heading2"/>
       </w:pPr>
-      <w:bookmarkStart w:id="1" w:name="_Toc221095693"/>
+      <w:bookmarkStart w:id="1" w:name="_Toc222422677"/>
       <w:r>
         <w:t>Scope</w:t>
       </w:r>
@@ -1115,7 +1092,7 @@
       <w:pPr>
         <w:pStyle w:val="Heading2"/>
       </w:pPr>
-      <w:bookmarkStart w:id="2" w:name="_Toc221095694"/>
+      <w:bookmarkStart w:id="2" w:name="_Toc222422678"/>
       <w:r>
         <w:t>Objectives</w:t>
       </w:r>
@@ -1187,7 +1164,7 @@
       <w:pPr>
         <w:pStyle w:val="Heading2"/>
       </w:pPr>
-      <w:bookmarkStart w:id="3" w:name="_Toc221095695"/>
+      <w:bookmarkStart w:id="3" w:name="_Toc222422679"/>
       <w:r>
         <w:t>Overview</w:t>
       </w:r>
@@ -1234,19 +1211,21 @@
         <w:t>We are</w:t>
       </w:r>
       <w:r>
-        <w:t xml:space="preserve"> using Microsoft Word for documentation and Microsoft Visio for diagrams. </w:t>
-      </w:r>
-    </w:p>
-    <w:p>
-      <w:r>
-        <w:br w:type="page"/>
-      </w:r>
-    </w:p>
+        <w:t xml:space="preserve"> using Microsoft Word for documentation and Microsoft Visio</w:t>
+      </w:r>
+      <w:r>
+        <w:t xml:space="preserve"> / Lucid Chart</w:t>
+      </w:r>
+      <w:r>
+        <w:t xml:space="preserve"> for diagrams. </w:t>
+      </w:r>
+    </w:p>
+    <w:p/>
     <w:p>
       <w:pPr>
         <w:pStyle w:val="Heading2"/>
       </w:pPr>
-      <w:bookmarkStart w:id="4" w:name="_Toc221095696"/>
+      <w:bookmarkStart w:id="4" w:name="_Toc222422680"/>
       <w:r>
         <w:lastRenderedPageBreak/>
         <w:t>Use Case Diagrams</w:t>
@@ -1260,6 +1239,7 @@
       <w:r>
         <w:rPr>
           <w:noProof/>
+          <w:lang w:val="en-US" w:eastAsia="en-US" w:bidi="ar-SA"/>
         </w:rPr>
         <w:drawing>
           <wp:inline distT="0" distB="0" distL="0" distR="0" wp14:anchorId="42D8F6A3" wp14:editId="187A9BBA">
@@ -1492,16 +1472,15 @@
       <w:pPr>
         <w:pStyle w:val="Heading2"/>
       </w:pPr>
-      <w:bookmarkStart w:id="5" w:name="_Toc221095697"/>
+      <w:bookmarkStart w:id="5" w:name="_Toc222422681"/>
       <w:r>
         <w:t>User Interface Design</w:t>
       </w:r>
       <w:bookmarkEnd w:id="5"/>
-    </w:p>
-    <w:p>
       <w:r>
         <w:rPr>
           <w:noProof/>
+          <w:lang w:val="en-US" w:eastAsia="en-US" w:bidi="ar-SA"/>
         </w:rPr>
         <w:drawing>
           <wp:inline distT="0" distB="0" distL="0" distR="0" wp14:anchorId="32B4FBE6" wp14:editId="64306B69">
@@ -1569,13 +1548,8 @@
       <w:r>
         <w:t xml:space="preserve">es to </w:t>
       </w:r>
-      <w:proofErr w:type="gramStart"/>
-      <w:r>
-        <w:t>logout,</w:t>
-      </w:r>
-      <w:proofErr w:type="gramEnd"/>
-      <w:r>
-        <w:t xml:space="preserve"> and two links appear to allow the user to fight</w:t>
+      <w:r>
+        <w:t>logout, and two links appear to allow the user to fight</w:t>
       </w:r>
       <w:r>
         <w:t xml:space="preserve"> monsters and vi</w:t>
@@ -1598,6 +1572,7 @@
       <w:r>
         <w:rPr>
           <w:noProof/>
+          <w:lang w:val="en-US" w:eastAsia="en-US" w:bidi="ar-SA"/>
         </w:rPr>
         <w:drawing>
           <wp:inline distT="0" distB="0" distL="0" distR="0" wp14:anchorId="30959893" wp14:editId="760B1BC9">
@@ -1657,6 +1632,7 @@
       <w:r>
         <w:rPr>
           <w:noProof/>
+          <w:lang w:val="en-US" w:eastAsia="en-US" w:bidi="ar-SA"/>
         </w:rPr>
         <w:lastRenderedPageBreak/>
         <w:drawing>
@@ -1714,6 +1690,7 @@
       <w:r>
         <w:rPr>
           <w:noProof/>
+          <w:lang w:val="en-US" w:eastAsia="en-US" w:bidi="ar-SA"/>
         </w:rPr>
         <w:lastRenderedPageBreak/>
         <w:drawing>
@@ -1766,15 +1743,7 @@
     </w:p>
     <w:p>
       <w:r>
-        <w:t xml:space="preserve">We will be designing the stable and monster information into more of a console game, so we have the ability to scroll 1 by 1 back and forward between </w:t>
-      </w:r>
-      <w:proofErr w:type="gramStart"/>
-      <w:r>
-        <w:t>all of our</w:t>
-      </w:r>
-      <w:proofErr w:type="gramEnd"/>
-      <w:r>
-        <w:t xml:space="preserve"> monster. We will also give access to a list. There will be certain actions the user can do with the monster, such as feed and sell.</w:t>
+        <w:t>We will be designing the stable and monster information into more of a console game, so we have the ability to scroll 1 by 1 back and forward between all of our monster. We will also give access to a list. There will be certain actions the user can do with the monster, such as feed and sell.</w:t>
       </w:r>
     </w:p>
     <w:p/>
@@ -1785,6 +1754,7 @@
       <w:r>
         <w:rPr>
           <w:noProof/>
+          <w:lang w:val="en-US" w:eastAsia="en-US" w:bidi="ar-SA"/>
         </w:rPr>
         <w:drawing>
           <wp:inline distT="0" distB="0" distL="0" distR="0" wp14:anchorId="4FE4BE4C" wp14:editId="15654480">
@@ -1844,6 +1814,7 @@
       <w:r>
         <w:rPr>
           <w:noProof/>
+          <w:lang w:val="en-US" w:eastAsia="en-US" w:bidi="ar-SA"/>
         </w:rPr>
         <w:drawing>
           <wp:inline distT="0" distB="0" distL="0" distR="0" wp14:anchorId="6901A2A3" wp14:editId="7EC933A2">
@@ -1914,17 +1885,12 @@
       <w:pPr>
         <w:pStyle w:val="Heading2"/>
       </w:pPr>
-      <w:bookmarkStart w:id="6" w:name="_Toc221095698"/>
+      <w:bookmarkStart w:id="6" w:name="_Toc222422682"/>
       <w:r>
         <w:lastRenderedPageBreak/>
-        <w:t xml:space="preserve">Gantt </w:t>
-      </w:r>
-      <w:proofErr w:type="gramStart"/>
-      <w:r>
-        <w:t>Chart</w:t>
+        <w:t>Gantt Chart</w:t>
       </w:r>
       <w:bookmarkEnd w:id="6"/>
-      <w:proofErr w:type="gramEnd"/>
     </w:p>
     <w:p/>
     <w:p/>
@@ -2144,16 +2110,8 @@
               <w:rPr>
                 <w:sz w:val="20"/>
               </w:rPr>
-              <w:t xml:space="preserve">Sam </w:t>
-            </w:r>
-            <w:proofErr w:type="spellStart"/>
-            <w:r>
-              <w:rPr>
-                <w:sz w:val="20"/>
-              </w:rPr>
-              <w:t>Sherar</w:t>
-            </w:r>
-            <w:proofErr w:type="spellEnd"/>
+              <w:t>Sam Sherar</w:t>
+            </w:r>
           </w:p>
         </w:tc>
         <w:tc>
@@ -2291,7 +2249,6 @@
             <w:pPr>
               <w:jc w:val="right"/>
             </w:pPr>
-            <w:proofErr w:type="spellStart"/>
             <w:r>
               <w:rPr>
                 <w:sz w:val="20"/>
@@ -2302,14 +2259,7 @@
               <w:rPr>
                 <w:sz w:val="20"/>
               </w:rPr>
-              <w:t>n</w:t>
-            </w:r>
-            <w:proofErr w:type="spellEnd"/>
-            <w:r>
-              <w:rPr>
-                <w:sz w:val="20"/>
-              </w:rPr>
-              <w:t xml:space="preserve"> Williams</w:t>
+              <w:t>n Williams</w:t>
             </w:r>
           </w:p>
         </w:tc>
@@ -2738,16 +2688,8 @@
               <w:rPr>
                 <w:sz w:val="20"/>
               </w:rPr>
-              <w:t xml:space="preserve">Sam </w:t>
-            </w:r>
-            <w:proofErr w:type="spellStart"/>
-            <w:r>
-              <w:rPr>
-                <w:sz w:val="20"/>
-              </w:rPr>
-              <w:t>Sherar</w:t>
-            </w:r>
-            <w:proofErr w:type="spellEnd"/>
+              <w:t>Sam Sherar</w:t>
+            </w:r>
           </w:p>
         </w:tc>
         <w:tc>
@@ -3121,16 +3063,8 @@
               <w:rPr>
                 <w:sz w:val="20"/>
               </w:rPr>
-              <w:t xml:space="preserve">Imran </w:t>
-            </w:r>
-            <w:proofErr w:type="spellStart"/>
-            <w:r>
-              <w:rPr>
-                <w:sz w:val="20"/>
-              </w:rPr>
-              <w:t>Mungul</w:t>
-            </w:r>
-            <w:proofErr w:type="spellEnd"/>
+              <w:t>Imran Mungul</w:t>
+            </w:r>
           </w:p>
         </w:tc>
       </w:tr>
@@ -3219,15 +3153,7 @@
               <w:rPr>
                 <w:sz w:val="20"/>
               </w:rPr>
-              <w:t>29/01</w:t>
-            </w:r>
-            <w:bookmarkStart w:id="7" w:name="_GoBack"/>
-            <w:bookmarkEnd w:id="7"/>
-            <w:r>
-              <w:rPr>
-                <w:sz w:val="20"/>
-              </w:rPr>
-              <w:t>/2013</w:t>
+              <w:t>29/01/2013</w:t>
             </w:r>
           </w:p>
         </w:tc>
@@ -3290,16 +3216,8 @@
               <w:rPr>
                 <w:sz w:val="20"/>
               </w:rPr>
-              <w:t xml:space="preserve">Imran </w:t>
-            </w:r>
-            <w:proofErr w:type="spellStart"/>
-            <w:r>
-              <w:rPr>
-                <w:sz w:val="20"/>
-              </w:rPr>
-              <w:t>Mungul</w:t>
-            </w:r>
-            <w:proofErr w:type="spellEnd"/>
+              <w:t>Imran Mungul</w:t>
+            </w:r>
           </w:p>
         </w:tc>
       </w:tr>
@@ -3510,16 +3428,8 @@
               <w:rPr>
                 <w:sz w:val="20"/>
               </w:rPr>
-              <w:t xml:space="preserve">Imran </w:t>
-            </w:r>
-            <w:proofErr w:type="spellStart"/>
-            <w:r>
-              <w:rPr>
-                <w:sz w:val="20"/>
-              </w:rPr>
-              <w:t>Mungul</w:t>
-            </w:r>
-            <w:proofErr w:type="spellEnd"/>
+              <w:t>Imran Mungul</w:t>
+            </w:r>
           </w:p>
         </w:tc>
         <w:tc>
@@ -3720,19 +3630,11 @@
             <w:pPr>
               <w:jc w:val="right"/>
             </w:pPr>
-            <w:proofErr w:type="spellStart"/>
-            <w:r>
-              <w:rPr>
-                <w:sz w:val="20"/>
-              </w:rPr>
-              <w:t>Dependancy</w:t>
-            </w:r>
-            <w:proofErr w:type="spellEnd"/>
-            <w:r>
-              <w:rPr>
-                <w:sz w:val="20"/>
-              </w:rPr>
-              <w:t xml:space="preserve"> Description</w:t>
+            <w:r>
+              <w:rPr>
+                <w:sz w:val="20"/>
+              </w:rPr>
+              <w:t>Dependancy Description</w:t>
             </w:r>
           </w:p>
         </w:tc>
@@ -3808,7 +3710,6 @@
             <w:pPr>
               <w:jc w:val="right"/>
             </w:pPr>
-            <w:proofErr w:type="spellStart"/>
             <w:r>
               <w:rPr>
                 <w:sz w:val="20"/>
@@ -3819,14 +3720,7 @@
               <w:rPr>
                 <w:sz w:val="20"/>
               </w:rPr>
-              <w:t>n</w:t>
-            </w:r>
-            <w:proofErr w:type="spellEnd"/>
-            <w:r>
-              <w:rPr>
-                <w:sz w:val="20"/>
-              </w:rPr>
-              <w:t xml:space="preserve"> Williams</w:t>
+              <w:t>n Williams</w:t>
             </w:r>
           </w:p>
         </w:tc>
@@ -3969,16 +3863,8 @@
               <w:rPr>
                 <w:sz w:val="20"/>
               </w:rPr>
-              <w:t xml:space="preserve">Fiona </w:t>
-            </w:r>
-            <w:proofErr w:type="spellStart"/>
-            <w:r>
-              <w:rPr>
-                <w:sz w:val="20"/>
-              </w:rPr>
-              <w:t>Samy</w:t>
-            </w:r>
-            <w:proofErr w:type="spellEnd"/>
+              <w:t>Fiona Samy</w:t>
+            </w:r>
           </w:p>
         </w:tc>
         <w:tc>
@@ -4129,28 +4015,12 @@
             <w:pPr>
               <w:jc w:val="right"/>
             </w:pPr>
-            <w:proofErr w:type="spellStart"/>
-            <w:r>
-              <w:rPr>
-                <w:sz w:val="20"/>
-              </w:rPr>
-              <w:t>Kamil</w:t>
-            </w:r>
-            <w:proofErr w:type="spellEnd"/>
-            <w:r>
-              <w:rPr>
-                <w:sz w:val="20"/>
-              </w:rPr>
-              <w:t xml:space="preserve"> </w:t>
-            </w:r>
-            <w:proofErr w:type="spellStart"/>
-            <w:r>
-              <w:rPr>
-                <w:sz w:val="20"/>
-              </w:rPr>
-              <w:t>Mrowic</w:t>
-            </w:r>
-            <w:proofErr w:type="spellEnd"/>
+            <w:r>
+              <w:rPr>
+                <w:sz w:val="20"/>
+              </w:rPr>
+              <w:t>Kamil Mrowic</w:t>
+            </w:r>
           </w:p>
         </w:tc>
         <w:tc>
@@ -4289,28 +4159,12 @@
             <w:pPr>
               <w:jc w:val="right"/>
             </w:pPr>
-            <w:proofErr w:type="spellStart"/>
-            <w:r>
-              <w:rPr>
-                <w:sz w:val="20"/>
-              </w:rPr>
-              <w:t>Kamil</w:t>
-            </w:r>
-            <w:proofErr w:type="spellEnd"/>
-            <w:r>
-              <w:rPr>
-                <w:sz w:val="20"/>
-              </w:rPr>
-              <w:t xml:space="preserve"> </w:t>
-            </w:r>
-            <w:proofErr w:type="spellStart"/>
-            <w:r>
-              <w:rPr>
-                <w:sz w:val="20"/>
-              </w:rPr>
-              <w:t>Mrowic</w:t>
-            </w:r>
-            <w:proofErr w:type="spellEnd"/>
+            <w:r>
+              <w:rPr>
+                <w:sz w:val="20"/>
+              </w:rPr>
+              <w:t>Kamil Mrowic</w:t>
+            </w:r>
           </w:p>
         </w:tc>
         <w:tc>
@@ -4595,16 +4449,8 @@
               <w:rPr>
                 <w:sz w:val="20"/>
               </w:rPr>
-              <w:t xml:space="preserve">Sam </w:t>
-            </w:r>
-            <w:proofErr w:type="spellStart"/>
-            <w:r>
-              <w:rPr>
-                <w:sz w:val="20"/>
-              </w:rPr>
-              <w:t>Sherar</w:t>
-            </w:r>
-            <w:proofErr w:type="spellEnd"/>
+              <w:t>Sam Sherar</w:t>
+            </w:r>
           </w:p>
         </w:tc>
         <w:tc>
@@ -4666,21 +4512,7 @@
               <w:rPr>
                 <w:sz w:val="20"/>
               </w:rPr>
-              <w:t xml:space="preserve">Data </w:t>
-            </w:r>
-            <w:proofErr w:type="spellStart"/>
-            <w:r>
-              <w:rPr>
-                <w:sz w:val="20"/>
-              </w:rPr>
-              <w:t>Persistance</w:t>
-            </w:r>
-            <w:proofErr w:type="spellEnd"/>
-            <w:r>
-              <w:rPr>
-                <w:sz w:val="20"/>
-              </w:rPr>
-              <w:t xml:space="preserve"> and Modelling</w:t>
+              <w:t>Data Persistance and Modelling</w:t>
             </w:r>
           </w:p>
         </w:tc>
@@ -4761,28 +4593,12 @@
             <w:pPr>
               <w:jc w:val="right"/>
             </w:pPr>
-            <w:proofErr w:type="spellStart"/>
-            <w:r>
-              <w:rPr>
-                <w:sz w:val="20"/>
-              </w:rPr>
-              <w:t>Kamil</w:t>
-            </w:r>
-            <w:proofErr w:type="spellEnd"/>
-            <w:r>
-              <w:rPr>
-                <w:sz w:val="20"/>
-              </w:rPr>
-              <w:t xml:space="preserve"> </w:t>
-            </w:r>
-            <w:proofErr w:type="spellStart"/>
-            <w:r>
-              <w:rPr>
-                <w:sz w:val="20"/>
-              </w:rPr>
-              <w:t>Mrowic</w:t>
-            </w:r>
-            <w:proofErr w:type="spellEnd"/>
+            <w:r>
+              <w:rPr>
+                <w:sz w:val="20"/>
+              </w:rPr>
+              <w:t>Kamil Mrowic</w:t>
+            </w:r>
           </w:p>
         </w:tc>
         <w:tc>
@@ -4865,41 +4681,13 @@
               <w:rPr>
                 <w:sz w:val="20"/>
               </w:rPr>
-              <w:t xml:space="preserve">Sam </w:t>
-            </w:r>
-            <w:proofErr w:type="spellStart"/>
-            <w:r>
-              <w:rPr>
-                <w:sz w:val="20"/>
-              </w:rPr>
-              <w:t>Sherar</w:t>
-            </w:r>
-            <w:proofErr w:type="spellEnd"/>
-            <w:r>
-              <w:rPr>
-                <w:sz w:val="20"/>
-              </w:rPr>
-              <w:t xml:space="preserve">, Andy Watkins, </w:t>
-            </w:r>
-            <w:proofErr w:type="spellStart"/>
-            <w:r>
-              <w:rPr>
-                <w:sz w:val="20"/>
-              </w:rPr>
-              <w:t>Cella</w:t>
-            </w:r>
-            <w:r>
-              <w:rPr>
-                <w:sz w:val="20"/>
-              </w:rPr>
-              <w:t>n</w:t>
-            </w:r>
-            <w:proofErr w:type="spellEnd"/>
-            <w:r>
-              <w:rPr>
-                <w:sz w:val="20"/>
-              </w:rPr>
-              <w:t xml:space="preserve"> Williams</w:t>
+              <w:t>Sam Sherar, Andy Watkins, Cella</w:t>
+            </w:r>
+            <w:r>
+              <w:rPr>
+                <w:sz w:val="20"/>
+              </w:rPr>
+              <w:t>n Williams</w:t>
             </w:r>
           </w:p>
         </w:tc>
@@ -4963,16 +4751,8 @@
               <w:rPr>
                 <w:sz w:val="20"/>
               </w:rPr>
-              <w:t xml:space="preserve">Fiona </w:t>
-            </w:r>
-            <w:proofErr w:type="spellStart"/>
-            <w:r>
-              <w:rPr>
-                <w:sz w:val="20"/>
-              </w:rPr>
-              <w:t>Samy</w:t>
-            </w:r>
-            <w:proofErr w:type="spellEnd"/>
+              <w:t>Fiona Samy</w:t>
+            </w:r>
           </w:p>
         </w:tc>
         <w:tc>
@@ -5114,16 +4894,8 @@
               <w:rPr>
                 <w:sz w:val="20"/>
               </w:rPr>
-              <w:t xml:space="preserve">Imran </w:t>
-            </w:r>
-            <w:proofErr w:type="spellStart"/>
-            <w:r>
-              <w:rPr>
-                <w:sz w:val="20"/>
-              </w:rPr>
-              <w:t>Mungul</w:t>
-            </w:r>
-            <w:proofErr w:type="spellEnd"/>
+              <w:t>Imran Mungul</w:t>
+            </w:r>
           </w:p>
         </w:tc>
         <w:tc>
@@ -5265,16 +5037,8 @@
               <w:rPr>
                 <w:sz w:val="20"/>
               </w:rPr>
-              <w:t xml:space="preserve">Sam </w:t>
-            </w:r>
-            <w:proofErr w:type="spellStart"/>
-            <w:r>
-              <w:rPr>
-                <w:sz w:val="20"/>
-              </w:rPr>
-              <w:t>Sherar</w:t>
-            </w:r>
-            <w:proofErr w:type="spellEnd"/>
+              <w:t>Sam Sherar</w:t>
+            </w:r>
           </w:p>
         </w:tc>
         <w:tc>
@@ -5722,16 +5486,8 @@
               <w:rPr>
                 <w:sz w:val="20"/>
               </w:rPr>
-              <w:t xml:space="preserve">Fiona </w:t>
-            </w:r>
-            <w:proofErr w:type="spellStart"/>
-            <w:r>
-              <w:rPr>
-                <w:sz w:val="20"/>
-              </w:rPr>
-              <w:t>Samy</w:t>
-            </w:r>
-            <w:proofErr w:type="spellEnd"/>
+              <w:t>Fiona Samy</w:t>
+            </w:r>
           </w:p>
         </w:tc>
         <w:tc>
@@ -5878,16 +5634,8 @@
               <w:rPr>
                 <w:sz w:val="20"/>
               </w:rPr>
-              <w:t xml:space="preserve">Imran </w:t>
-            </w:r>
-            <w:proofErr w:type="spellStart"/>
-            <w:r>
-              <w:rPr>
-                <w:sz w:val="20"/>
-              </w:rPr>
-              <w:t>Mungul</w:t>
-            </w:r>
-            <w:proofErr w:type="spellEnd"/>
+              <w:t>Imran Mungul</w:t>
+            </w:r>
           </w:p>
         </w:tc>
         <w:tc>
@@ -5975,6 +5723,7 @@
       <w:r>
         <w:rPr>
           <w:noProof/>
+          <w:lang w:val="en-US" w:eastAsia="en-US" w:bidi="ar-SA"/>
         </w:rPr>
         <w:lastRenderedPageBreak/>
         <w:drawing>
@@ -6039,247 +5788,170 @@
       <w:pPr>
         <w:pStyle w:val="Heading2"/>
       </w:pPr>
-      <w:bookmarkStart w:id="8" w:name="_Toc221095699"/>
+      <w:bookmarkStart w:id="7" w:name="_Toc222422683"/>
       <w:r>
         <w:t>Risk Analysis</w:t>
       </w:r>
+      <w:bookmarkEnd w:id="7"/>
+    </w:p>
+    <w:p>
+      <w:r>
+        <w:t>1. Group-to-Group coordination – if not organised and handled correctly this could easily</w:t>
+      </w:r>
+    </w:p>
+    <w:p>
+      <w:r>
+        <w:t>generate a lot of wasted time. If groups don't agree on common protocols it could become</w:t>
+      </w:r>
+    </w:p>
+    <w:p>
+      <w:r>
+        <w:t>very awkward to program the server-to-server part of the project. This should be allowed for</w:t>
+      </w:r>
+    </w:p>
+    <w:p>
+      <w:r>
+        <w:t>when time is being allocated.</w:t>
+      </w:r>
+    </w:p>
+    <w:p>
+      <w:r>
+        <w:t xml:space="preserve">2. Slippage – If slippage </w:t>
+      </w:r>
+      <w:r>
+        <w:t xml:space="preserve">caused by </w:t>
+      </w:r>
+      <w:r>
+        <w:t>certain parts of the project occurs then other members should</w:t>
+      </w:r>
+      <w:r>
+        <w:t xml:space="preserve"> </w:t>
+      </w:r>
+      <w:r>
+        <w:t>be drafted in to help speed up that part of the project.</w:t>
+      </w:r>
+    </w:p>
+    <w:p>
+      <w:r>
+        <w:t>3. Illness – If a group member is ill, they shou</w:t>
+      </w:r>
+      <w:r>
+        <w:t>ld notify the project leader to</w:t>
+      </w:r>
+      <w:r>
+        <w:t xml:space="preserve"> have their current</w:t>
+      </w:r>
+    </w:p>
+    <w:p>
+      <w:r>
+        <w:t>assignment reassigned</w:t>
+      </w:r>
+      <w:r>
+        <w:t>, if possible. I</w:t>
+      </w:r>
+      <w:r>
+        <w:t>f not then they should be included in other assignments</w:t>
+      </w:r>
+    </w:p>
+    <w:p>
+      <w:r>
+        <w:t>once they are well again</w:t>
+      </w:r>
+      <w:r>
+        <w:t>,</w:t>
+      </w:r>
+      <w:r>
+        <w:t xml:space="preserve"> in order to make up for the lost time.</w:t>
+      </w:r>
+    </w:p>
+    <w:p>
+      <w:r>
+        <w:t>4. Complicated algorithms – if the individual assigned to create an algorithm is struggling with</w:t>
+      </w:r>
+    </w:p>
+    <w:p>
+      <w:r>
+        <w:t>it</w:t>
+      </w:r>
+      <w:r>
+        <w:t>,</w:t>
+      </w:r>
+      <w:r>
+        <w:t xml:space="preserve"> more members of the group can be assigned to reduce time loss.</w:t>
+      </w:r>
+    </w:p>
+    <w:p>
+      <w:r>
+        <w:t>5. Auth</w:t>
+      </w:r>
+      <w:r>
+        <w:t>entication – should be kept separate from the other group</w:t>
+      </w:r>
+      <w:r>
+        <w:t xml:space="preserve"> projects in order to maintain</w:t>
+      </w:r>
+    </w:p>
+    <w:p>
+      <w:r>
+        <w:t>security.</w:t>
+      </w:r>
+    </w:p>
+    <w:p>
+      <w:r>
+        <w:t>6. User interface – needs to be suitable for a primary/secondary school audience, meaning it</w:t>
+      </w:r>
+    </w:p>
+    <w:p>
+      <w:r>
+        <w:t>must be simple to understand and use. If the audience can't understand how to use it, it's</w:t>
+      </w:r>
+    </w:p>
+    <w:p>
+      <w:r>
+        <w:t>unlikely to be popular.</w:t>
+      </w:r>
+    </w:p>
+    <w:p>
+      <w:r>
+        <w:t>7. Git – Whilst G</w:t>
+      </w:r>
+      <w:r>
+        <w:t>it is a very useful program, it is very important that space is managed</w:t>
+      </w:r>
+      <w:r>
+        <w:t>,</w:t>
+      </w:r>
+      <w:r>
+        <w:t xml:space="preserve"> as</w:t>
+      </w:r>
+    </w:p>
+    <w:p>
+      <w:r>
+        <w:t>everyone having a copy of the entire repository could take up quite a lot of space.</w:t>
+      </w:r>
+    </w:p>
+    <w:p>
+      <w:r>
+        <w:t>8. Data Protection – as the application will is aimed at a school audience it is especially</w:t>
+      </w:r>
+    </w:p>
+    <w:p>
+      <w:r>
+        <w:t>important that data is kept secure, especially if they are to input personal details.</w:t>
+      </w:r>
+      <w:bookmarkStart w:id="8" w:name="_GoBack"/>
       <w:bookmarkEnd w:id="8"/>
     </w:p>
     <w:p>
-      <w:r>
-        <w:t>1. Group-to-Group coordination – if not organised and handled correctly this could easily</w:t>
-      </w:r>
-    </w:p>
-    <w:p>
-      <w:proofErr w:type="gramStart"/>
-      <w:r>
-        <w:t>generate</w:t>
-      </w:r>
-      <w:proofErr w:type="gramEnd"/>
-      <w:r>
-        <w:t xml:space="preserve"> a lot of wasted time. If groups don't agree on common protocols it could become</w:t>
-      </w:r>
-    </w:p>
-    <w:p>
-      <w:proofErr w:type="gramStart"/>
-      <w:r>
-        <w:t>very</w:t>
-      </w:r>
-      <w:proofErr w:type="gramEnd"/>
-      <w:r>
-        <w:t xml:space="preserve"> awkward to program the server-to-server part of the project. This should be allowed for</w:t>
-      </w:r>
-    </w:p>
-    <w:p>
-      <w:proofErr w:type="gramStart"/>
-      <w:r>
-        <w:t>when</w:t>
-      </w:r>
-      <w:proofErr w:type="gramEnd"/>
-      <w:r>
-        <w:t xml:space="preserve"> time is being allocated.</w:t>
-      </w:r>
-    </w:p>
-    <w:p>
-      <w:r>
-        <w:t xml:space="preserve">2. Slippage – If slippage </w:t>
-      </w:r>
-      <w:r>
-        <w:t xml:space="preserve">caused by </w:t>
-      </w:r>
-      <w:r>
-        <w:t xml:space="preserve">certain parts of the project </w:t>
-      </w:r>
-      <w:proofErr w:type="gramStart"/>
-      <w:r>
-        <w:t>occurs</w:t>
-      </w:r>
-      <w:proofErr w:type="gramEnd"/>
-      <w:r>
-        <w:t xml:space="preserve"> then other members should</w:t>
-      </w:r>
-      <w:r>
-        <w:t xml:space="preserve"> </w:t>
-      </w:r>
-      <w:r>
-        <w:t>be drafted in to help speed up that part of the project.</w:t>
-      </w:r>
-    </w:p>
-    <w:p>
-      <w:r>
-        <w:t>3. Illness – If a group member is ill, they shou</w:t>
-      </w:r>
-      <w:r>
-        <w:t>ld notify the project leader to</w:t>
-      </w:r>
-      <w:r>
-        <w:t xml:space="preserve"> have their current</w:t>
-      </w:r>
-    </w:p>
-    <w:p>
-      <w:proofErr w:type="gramStart"/>
-      <w:r>
-        <w:t>assignment</w:t>
-      </w:r>
-      <w:proofErr w:type="gramEnd"/>
-      <w:r>
-        <w:t xml:space="preserve"> reassigned</w:t>
-      </w:r>
-      <w:r>
-        <w:t>, if possible. I</w:t>
-      </w:r>
-      <w:r>
-        <w:t>f not then they should be included in other assignments</w:t>
-      </w:r>
-    </w:p>
-    <w:p>
-      <w:proofErr w:type="gramStart"/>
-      <w:r>
-        <w:t>once</w:t>
-      </w:r>
-      <w:proofErr w:type="gramEnd"/>
-      <w:r>
-        <w:t xml:space="preserve"> they are well again</w:t>
-      </w:r>
-      <w:r>
-        <w:t>,</w:t>
-      </w:r>
-      <w:r>
-        <w:t xml:space="preserve"> in order to make up for the lost time.</w:t>
-      </w:r>
-    </w:p>
-    <w:p>
-      <w:r>
-        <w:t>4. Complicated algorithms – if the individual assigned to create an algorithm is struggling with</w:t>
-      </w:r>
-    </w:p>
-    <w:p>
-      <w:proofErr w:type="gramStart"/>
-      <w:r>
-        <w:t>it</w:t>
-      </w:r>
-      <w:proofErr w:type="gramEnd"/>
-      <w:r>
-        <w:t>,</w:t>
-      </w:r>
-      <w:r>
-        <w:t xml:space="preserve"> more members of the group can be assigned to reduce time loss.</w:t>
-      </w:r>
-    </w:p>
-    <w:p>
-      <w:r>
-        <w:t>5. Auth</w:t>
-      </w:r>
-      <w:r>
-        <w:t>entication – should be kept separate from the other group</w:t>
-      </w:r>
-      <w:r>
-        <w:t xml:space="preserve"> projects in order to maintain</w:t>
-      </w:r>
-    </w:p>
-    <w:p>
-      <w:proofErr w:type="gramStart"/>
-      <w:r>
-        <w:t>security</w:t>
-      </w:r>
-      <w:proofErr w:type="gramEnd"/>
-      <w:r>
-        <w:t>.</w:t>
-      </w:r>
-    </w:p>
-    <w:p>
-      <w:r>
-        <w:t>6. User interface – needs to be suitable for a primary/secondary school audience, meaning it</w:t>
-      </w:r>
-    </w:p>
-    <w:p>
-      <w:proofErr w:type="gramStart"/>
-      <w:r>
-        <w:t>must</w:t>
-      </w:r>
-      <w:proofErr w:type="gramEnd"/>
-      <w:r>
-        <w:t xml:space="preserve"> be simple to understand and use. If the audience can't understand how to use it, it's</w:t>
-      </w:r>
-    </w:p>
-    <w:p>
-      <w:proofErr w:type="gramStart"/>
-      <w:r>
-        <w:t>unlikely</w:t>
-      </w:r>
-      <w:proofErr w:type="gramEnd"/>
-      <w:r>
-        <w:t xml:space="preserve"> to be popular.</w:t>
-      </w:r>
-    </w:p>
-    <w:p>
-      <w:r>
-        <w:t>7. Git – Whilst G</w:t>
-      </w:r>
-      <w:r>
-        <w:t>it is a very useful program, it is very important that space is managed</w:t>
-      </w:r>
-      <w:r>
-        <w:t>,</w:t>
-      </w:r>
-      <w:r>
-        <w:t xml:space="preserve"> as</w:t>
-      </w:r>
-    </w:p>
-    <w:p>
-      <w:proofErr w:type="gramStart"/>
-      <w:r>
-        <w:t>everyone</w:t>
-      </w:r>
-      <w:proofErr w:type="gramEnd"/>
-      <w:r>
-        <w:t xml:space="preserve"> having a copy of the entire repository could take up quite a lot of space.</w:t>
-      </w:r>
-    </w:p>
-    <w:p>
-      <w:r>
-        <w:t>8. Data Protection – as the application will is aimed at a school audience it is especially</w:t>
-      </w:r>
-    </w:p>
-    <w:p>
-      <w:proofErr w:type="gramStart"/>
-      <w:r>
-        <w:t>important</w:t>
-      </w:r>
-      <w:proofErr w:type="gramEnd"/>
-      <w:r>
-        <w:t xml:space="preserve"> that data is kept secure, especially if they are to input personal details.</w:t>
-      </w:r>
-    </w:p>
-    <w:p/>
-    <w:p>
       <w:pPr>
         <w:pStyle w:val="Heading2"/>
       </w:pPr>
-      <w:bookmarkStart w:id="9" w:name="_Toc221095700"/>
-      <w:r>
-        <w:t>References</w:t>
-      </w:r>
-      <w:bookmarkEnd w:id="9"/>
-    </w:p>
-    <w:p>
-      <w:pPr>
-        <w:pStyle w:val="Heading1"/>
-      </w:pPr>
-      <w:r>
-        <w:br w:type="page"/>
-      </w:r>
-    </w:p>
-    <w:p>
-      <w:pPr>
-        <w:pStyle w:val="Heading2"/>
-      </w:pPr>
-      <w:bookmarkStart w:id="10" w:name="_Toc221095701"/>
+      <w:bookmarkStart w:id="9" w:name="_Toc222422685"/>
       <w:r>
         <w:lastRenderedPageBreak/>
         <w:t>Change log</w:t>
       </w:r>
-      <w:bookmarkEnd w:id="10"/>
+      <w:bookmarkEnd w:id="9"/>
     </w:p>
     <w:p/>
     <w:tbl>
@@ -6867,7 +6539,7 @@
 </file>
 
 <file path=word/endnotes.xml><?xml version="1.0" encoding="utf-8"?>
-<w:endnotes xmlns:wpc="http://schemas.microsoft.com/office/word/2010/wordprocessingCanvas" xmlns:mc="http://schemas.openxmlformats.org/markup-compatibility/2006" xmlns:o="urn:schemas-microsoft-com:office:office" xmlns:r="http://schemas.openxmlformats.org/officeDocument/2006/relationships" xmlns:m="http://schemas.openxmlformats.org/officeDocument/2006/math" xmlns:v="urn:schemas-microsoft-com:vml" xmlns:wp14="http://schemas.microsoft.com/office/word/2010/wordprocessingDrawing" xmlns:wp="http://schemas.openxmlformats.org/drawingml/2006/wordprocessingDrawing" xmlns:w10="urn:schemas-microsoft-com:office:word" xmlns:w="http://schemas.openxmlformats.org/wordprocessingml/2006/main" xmlns:w14="http://schemas.microsoft.com/office/word/2010/wordml" xmlns:wpg="http://schemas.microsoft.com/office/word/2010/wordprocessingGroup" xmlns:wpi="http://schemas.microsoft.com/office/word/2010/wordprocessingInk" xmlns:wne="http://schemas.microsoft.com/office/word/2006/wordml" xmlns:wps="http://schemas.microsoft.com/office/word/2010/wordprocessingShape" mc:Ignorable="w14 wp14">
+<w:endnotes xmlns:wpc="http://schemas.microsoft.com/office/word/2010/wordprocessingCanvas" xmlns:mo="http://schemas.microsoft.com/office/mac/office/2008/main" xmlns:mc="http://schemas.openxmlformats.org/markup-compatibility/2006" xmlns:mv="urn:schemas-microsoft-com:mac:vml" xmlns:o="urn:schemas-microsoft-com:office:office" xmlns:r="http://schemas.openxmlformats.org/officeDocument/2006/relationships" xmlns:m="http://schemas.openxmlformats.org/officeDocument/2006/math" xmlns:v="urn:schemas-microsoft-com:vml" xmlns:wp14="http://schemas.microsoft.com/office/word/2010/wordprocessingDrawing" xmlns:wp="http://schemas.openxmlformats.org/drawingml/2006/wordprocessingDrawing" xmlns:w10="urn:schemas-microsoft-com:office:word" xmlns:w="http://schemas.openxmlformats.org/wordprocessingml/2006/main" xmlns:w14="http://schemas.microsoft.com/office/word/2010/wordml" xmlns:wpg="http://schemas.microsoft.com/office/word/2010/wordprocessingGroup" xmlns:wpi="http://schemas.microsoft.com/office/word/2010/wordprocessingInk" xmlns:wne="http://schemas.microsoft.com/office/word/2006/wordml" xmlns:wps="http://schemas.microsoft.com/office/word/2010/wordprocessingShape" mc:Ignorable="w14 wp14">
   <w:endnote w:type="separator" w:id="-1">
     <w:p>
       <w:pPr>
@@ -6892,7 +6564,7 @@
 </file>
 
 <file path=word/footnotes.xml><?xml version="1.0" encoding="utf-8"?>
-<w:footnotes xmlns:wpc="http://schemas.microsoft.com/office/word/2010/wordprocessingCanvas" xmlns:mc="http://schemas.openxmlformats.org/markup-compatibility/2006" xmlns:o="urn:schemas-microsoft-com:office:office" xmlns:r="http://schemas.openxmlformats.org/officeDocument/2006/relationships" xmlns:m="http://schemas.openxmlformats.org/officeDocument/2006/math" xmlns:v="urn:schemas-microsoft-com:vml" xmlns:wp14="http://schemas.microsoft.com/office/word/2010/wordprocessingDrawing" xmlns:wp="http://schemas.openxmlformats.org/drawingml/2006/wordprocessingDrawing" xmlns:w10="urn:schemas-microsoft-com:office:word" xmlns:w="http://schemas.openxmlformats.org/wordprocessingml/2006/main" xmlns:w14="http://schemas.microsoft.com/office/word/2010/wordml" xmlns:wpg="http://schemas.microsoft.com/office/word/2010/wordprocessingGroup" xmlns:wpi="http://schemas.microsoft.com/office/word/2010/wordprocessingInk" xmlns:wne="http://schemas.microsoft.com/office/word/2006/wordml" xmlns:wps="http://schemas.microsoft.com/office/word/2010/wordprocessingShape" mc:Ignorable="w14 wp14">
+<w:footnotes xmlns:wpc="http://schemas.microsoft.com/office/word/2010/wordprocessingCanvas" xmlns:mo="http://schemas.microsoft.com/office/mac/office/2008/main" xmlns:mc="http://schemas.openxmlformats.org/markup-compatibility/2006" xmlns:mv="urn:schemas-microsoft-com:mac:vml" xmlns:o="urn:schemas-microsoft-com:office:office" xmlns:r="http://schemas.openxmlformats.org/officeDocument/2006/relationships" xmlns:m="http://schemas.openxmlformats.org/officeDocument/2006/math" xmlns:v="urn:schemas-microsoft-com:vml" xmlns:wp14="http://schemas.microsoft.com/office/word/2010/wordprocessingDrawing" xmlns:wp="http://schemas.openxmlformats.org/drawingml/2006/wordprocessingDrawing" xmlns:w10="urn:schemas-microsoft-com:office:word" xmlns:w="http://schemas.openxmlformats.org/wordprocessingml/2006/main" xmlns:w14="http://schemas.microsoft.com/office/word/2010/wordml" xmlns:wpg="http://schemas.microsoft.com/office/word/2010/wordprocessingGroup" xmlns:wpi="http://schemas.microsoft.com/office/word/2010/wordprocessingInk" xmlns:wne="http://schemas.microsoft.com/office/word/2006/wordml" xmlns:wps="http://schemas.microsoft.com/office/word/2010/wordprocessingShape" mc:Ignorable="w14 wp14">
   <w:footnote w:type="separator" w:id="-1">
     <w:p>
       <w:pPr>
@@ -6917,35 +6589,27 @@
 </file>
 
 <file path=word/header1.xml><?xml version="1.0" encoding="utf-8"?>
-<w:hdr xmlns:wpc="http://schemas.microsoft.com/office/word/2010/wordprocessingCanvas" xmlns:mc="http://schemas.openxmlformats.org/markup-compatibility/2006" xmlns:o="urn:schemas-microsoft-com:office:office" xmlns:r="http://schemas.openxmlformats.org/officeDocument/2006/relationships" xmlns:m="http://schemas.openxmlformats.org/officeDocument/2006/math" xmlns:v="urn:schemas-microsoft-com:vml" xmlns:wp14="http://schemas.microsoft.com/office/word/2010/wordprocessingDrawing" xmlns:wp="http://schemas.openxmlformats.org/drawingml/2006/wordprocessingDrawing" xmlns:w10="urn:schemas-microsoft-com:office:word" xmlns:w="http://schemas.openxmlformats.org/wordprocessingml/2006/main" xmlns:w14="http://schemas.microsoft.com/office/word/2010/wordml" xmlns:wpg="http://schemas.microsoft.com/office/word/2010/wordprocessingGroup" xmlns:wpi="http://schemas.microsoft.com/office/word/2010/wordprocessingInk" xmlns:wne="http://schemas.microsoft.com/office/word/2006/wordml" xmlns:wps="http://schemas.microsoft.com/office/word/2010/wordprocessingShape" mc:Ignorable="w14 wp14">
+<w:hdr xmlns:wpc="http://schemas.microsoft.com/office/word/2010/wordprocessingCanvas" xmlns:mo="http://schemas.microsoft.com/office/mac/office/2008/main" xmlns:mc="http://schemas.openxmlformats.org/markup-compatibility/2006" xmlns:mv="urn:schemas-microsoft-com:mac:vml" xmlns:o="urn:schemas-microsoft-com:office:office" xmlns:r="http://schemas.openxmlformats.org/officeDocument/2006/relationships" xmlns:m="http://schemas.openxmlformats.org/officeDocument/2006/math" xmlns:v="urn:schemas-microsoft-com:vml" xmlns:wp14="http://schemas.microsoft.com/office/word/2010/wordprocessingDrawing" xmlns:wp="http://schemas.openxmlformats.org/drawingml/2006/wordprocessingDrawing" xmlns:w10="urn:schemas-microsoft-com:office:word" xmlns:w="http://schemas.openxmlformats.org/wordprocessingml/2006/main" xmlns:w14="http://schemas.microsoft.com/office/word/2010/wordml" xmlns:wpg="http://schemas.microsoft.com/office/word/2010/wordprocessingGroup" xmlns:wpi="http://schemas.microsoft.com/office/word/2010/wordprocessingInk" xmlns:wne="http://schemas.microsoft.com/office/word/2006/wordml" xmlns:wps="http://schemas.microsoft.com/office/word/2010/wordprocessingShape" mc:Ignorable="w14 wp14">
   <w:p>
     <w:pPr>
-      <w:jc w:val="right"/>
+      <w:pStyle w:val="Header"/>
+      <w:rPr>
+        <w:rFonts w:cs="Times New Roman"/>
+      </w:rPr>
     </w:pPr>
     <w:r>
-      <w:fldChar w:fldCharType="begin"/>
-    </w:r>
-    <w:r>
-      <w:instrText>PAGE</w:instrText>
-    </w:r>
-    <w:r>
-      <w:fldChar w:fldCharType="separate"/>
-    </w:r>
-    <w:r>
       <w:rPr>
-        <w:noProof/>
+        <w:rFonts w:cs="Times New Roman"/>
       </w:rPr>
-      <w:t>13</w:t>
-    </w:r>
-    <w:r>
-      <w:fldChar w:fldCharType="end"/>
+      <w:t>Group Project – Final Report</w:t>
     </w:r>
   </w:p>
+  <w:p/>
 </w:hdr>
 </file>
 
 <file path=word/numbering.xml><?xml version="1.0" encoding="utf-8"?>
-<w:numbering xmlns:wpc="http://schemas.microsoft.com/office/word/2010/wordprocessingCanvas" xmlns:mc="http://schemas.openxmlformats.org/markup-compatibility/2006" xmlns:o="urn:schemas-microsoft-com:office:office" xmlns:r="http://schemas.openxmlformats.org/officeDocument/2006/relationships" xmlns:m="http://schemas.openxmlformats.org/officeDocument/2006/math" xmlns:v="urn:schemas-microsoft-com:vml" xmlns:wp14="http://schemas.microsoft.com/office/word/2010/wordprocessingDrawing" xmlns:wp="http://schemas.openxmlformats.org/drawingml/2006/wordprocessingDrawing" xmlns:w10="urn:schemas-microsoft-com:office:word" xmlns:w="http://schemas.openxmlformats.org/wordprocessingml/2006/main" xmlns:w14="http://schemas.microsoft.com/office/word/2010/wordml" xmlns:wpg="http://schemas.microsoft.com/office/word/2010/wordprocessingGroup" xmlns:wpi="http://schemas.microsoft.com/office/word/2010/wordprocessingInk" xmlns:wne="http://schemas.microsoft.com/office/word/2006/wordml" xmlns:wps="http://schemas.microsoft.com/office/word/2010/wordprocessingShape" mc:Ignorable="w14 wp14">
+<w:numbering xmlns:wpc="http://schemas.microsoft.com/office/word/2010/wordprocessingCanvas" xmlns:mo="http://schemas.microsoft.com/office/mac/office/2008/main" xmlns:mc="http://schemas.openxmlformats.org/markup-compatibility/2006" xmlns:mv="urn:schemas-microsoft-com:mac:vml" xmlns:o="urn:schemas-microsoft-com:office:office" xmlns:r="http://schemas.openxmlformats.org/officeDocument/2006/relationships" xmlns:m="http://schemas.openxmlformats.org/officeDocument/2006/math" xmlns:v="urn:schemas-microsoft-com:vml" xmlns:wp14="http://schemas.microsoft.com/office/word/2010/wordprocessingDrawing" xmlns:wp="http://schemas.openxmlformats.org/drawingml/2006/wordprocessingDrawing" xmlns:w10="urn:schemas-microsoft-com:office:word" xmlns:w="http://schemas.openxmlformats.org/wordprocessingml/2006/main" xmlns:w14="http://schemas.microsoft.com/office/word/2010/wordml" xmlns:wpg="http://schemas.microsoft.com/office/word/2010/wordprocessingGroup" xmlns:wpi="http://schemas.microsoft.com/office/word/2010/wordprocessingInk" xmlns:wne="http://schemas.microsoft.com/office/word/2006/wordml" xmlns:wps="http://schemas.microsoft.com/office/word/2010/wordprocessingShape" mc:Ignorable="w14 wp14">
   <w:abstractNum w:abstractNumId="0">
     <w:nsid w:val="107E6AB2"/>
     <w:multiLevelType w:val="hybridMultilevel"/>
@@ -7546,7 +7210,7 @@
       </w:pPr>
     </w:pPrDefault>
   </w:docDefaults>
-  <w:latentStyles w:defLockedState="0" w:defUIPriority="99" w:defSemiHidden="1" w:defUnhideWhenUsed="1" w:defQFormat="0" w:count="267">
+  <w:latentStyles w:defLockedState="0" w:defUIPriority="99" w:defSemiHidden="1" w:defUnhideWhenUsed="1" w:defQFormat="0" w:count="276">
     <w:lsdException w:name="Normal" w:semiHidden="0" w:uiPriority="0" w:unhideWhenUsed="0" w:qFormat="1"/>
     <w:lsdException w:name="heading 1" w:semiHidden="0" w:uiPriority="9" w:unhideWhenUsed="0" w:qFormat="1"/>
     <w:lsdException w:name="heading 2" w:uiPriority="9" w:qFormat="1"/>
@@ -8177,11 +7841,22 @@
       <w:color w:val="404040" w:themeColor="text1" w:themeTint="BF"/>
     </w:rPr>
   </w:style>
+  <w:style w:type="character" w:styleId="Strong">
+    <w:name w:val="Strong"/>
+    <w:basedOn w:val="DefaultParagraphFont"/>
+    <w:uiPriority w:val="22"/>
+    <w:qFormat/>
+    <w:rsid w:val="00FB448F"/>
+    <w:rPr>
+      <w:b/>
+      <w:bCs/>
+    </w:rPr>
+  </w:style>
 </w:styles>
 </file>
 
 <file path=word/stylesWithEffects.xml><?xml version="1.0" encoding="utf-8"?>
-<w:styles xmlns:wpc="http://schemas.microsoft.com/office/word/2010/wordprocessingCanvas" xmlns:mc="http://schemas.openxmlformats.org/markup-compatibility/2006" xmlns:o="urn:schemas-microsoft-com:office:office" xmlns:r="http://schemas.openxmlformats.org/officeDocument/2006/relationships" xmlns:m="http://schemas.openxmlformats.org/officeDocument/2006/math" xmlns:v="urn:schemas-microsoft-com:vml" xmlns:wp14="http://schemas.microsoft.com/office/word/2010/wordprocessingDrawing" xmlns:wp="http://schemas.openxmlformats.org/drawingml/2006/wordprocessingDrawing" xmlns:w10="urn:schemas-microsoft-com:office:word" xmlns:w="http://schemas.openxmlformats.org/wordprocessingml/2006/main" xmlns:w14="http://schemas.microsoft.com/office/word/2010/wordml" xmlns:wpg="http://schemas.microsoft.com/office/word/2010/wordprocessingGroup" xmlns:wpi="http://schemas.microsoft.com/office/word/2010/wordprocessingInk" xmlns:wne="http://schemas.microsoft.com/office/word/2006/wordml" xmlns:wps="http://schemas.microsoft.com/office/word/2010/wordprocessingShape" mc:Ignorable="w14 wp14">
+<w:styles xmlns:wpc="http://schemas.microsoft.com/office/word/2010/wordprocessingCanvas" xmlns:mo="http://schemas.microsoft.com/office/mac/office/2008/main" xmlns:mc="http://schemas.openxmlformats.org/markup-compatibility/2006" xmlns:mv="urn:schemas-microsoft-com:mac:vml" xmlns:o="urn:schemas-microsoft-com:office:office" xmlns:r="http://schemas.openxmlformats.org/officeDocument/2006/relationships" xmlns:m="http://schemas.openxmlformats.org/officeDocument/2006/math" xmlns:v="urn:schemas-microsoft-com:vml" xmlns:wp14="http://schemas.microsoft.com/office/word/2010/wordprocessingDrawing" xmlns:wp="http://schemas.openxmlformats.org/drawingml/2006/wordprocessingDrawing" xmlns:w10="urn:schemas-microsoft-com:office:word" xmlns:w="http://schemas.openxmlformats.org/wordprocessingml/2006/main" xmlns:w14="http://schemas.microsoft.com/office/word/2010/wordml" xmlns:wpg="http://schemas.microsoft.com/office/word/2010/wordprocessingGroup" xmlns:wpi="http://schemas.microsoft.com/office/word/2010/wordprocessingInk" xmlns:wne="http://schemas.microsoft.com/office/word/2006/wordml" xmlns:wps="http://schemas.microsoft.com/office/word/2010/wordprocessingShape" mc:Ignorable="w14 wp14">
   <w:docDefaults>
     <w:rPrDefault>
       <w:rPr>
@@ -8197,7 +7872,7 @@
       </w:pPr>
     </w:pPrDefault>
   </w:docDefaults>
-  <w:latentStyles w:defLockedState="0" w:defUIPriority="99" w:defSemiHidden="1" w:defUnhideWhenUsed="1" w:defQFormat="0" w:count="267">
+  <w:latentStyles w:defLockedState="0" w:defUIPriority="99" w:defSemiHidden="1" w:defUnhideWhenUsed="1" w:defQFormat="0" w:count="276">
     <w:lsdException w:name="Normal" w:semiHidden="0" w:uiPriority="0" w:unhideWhenUsed="0" w:qFormat="1"/>
     <w:lsdException w:name="heading 1" w:semiHidden="0" w:uiPriority="9" w:unhideWhenUsed="0" w:qFormat="1"/>
     <w:lsdException w:name="heading 2" w:uiPriority="9" w:qFormat="1"/>
@@ -8828,6 +8503,17 @@
       <w:color w:val="404040" w:themeColor="text1" w:themeTint="BF"/>
     </w:rPr>
   </w:style>
+  <w:style w:type="character" w:styleId="Strong">
+    <w:name w:val="Strong"/>
+    <w:basedOn w:val="DefaultParagraphFont"/>
+    <w:uiPriority w:val="22"/>
+    <w:qFormat/>
+    <w:rsid w:val="00FB448F"/>
+    <w:rPr>
+      <w:b/>
+      <w:bCs/>
+    </w:rPr>
+  </w:style>
 </w:styles>
 </file>
 
@@ -9121,7 +8807,7 @@
 </file>
 
 <file path=customXml/itemProps1.xml><?xml version="1.0" encoding="utf-8"?>
-<ds:datastoreItem xmlns:ds="http://schemas.openxmlformats.org/officeDocument/2006/customXml" ds:itemID="{85AAD26A-2A99-4C6A-82E3-FE8AC8C56DDD}">
+<ds:datastoreItem xmlns:ds="http://schemas.openxmlformats.org/officeDocument/2006/customXml" ds:itemID="{DFE25024-9D62-6F4F-AD79-047A26ADDA97}">
   <ds:schemaRefs>
     <ds:schemaRef ds:uri="http://schemas.openxmlformats.org/officeDocument/2006/bibliography"/>
   </ds:schemaRefs>

</xml_diff>